<commit_message>
Update install guide after release
Updated the following sections:
- Installation Prerequisites
- Uninstall existing software
</commit_message>
<xml_diff>
--- a/Docs/Ops Server Installation Guide.docx
+++ b/Docs/Ops Server Installation Guide.docx
@@ -538,7 +538,7 @@
                                     <w:rPr>
                                       <w:color w:val="FFFFFF" w:themeColor="background1"/>
                                     </w:rPr>
-                                    <w:t>15 October, 2015 (2015 4th Quarter)</w:t>
+                                    <w:t>27 October, 2015 (2015 4th Quarter)</w:t>
                                   </w:r>
                                 </w:p>
                                 <w:p>
@@ -553,7 +553,22 @@
                                     <w:rPr>
                                       <w:color w:val="FFFFFF" w:themeColor="background1"/>
                                     </w:rPr>
-                                    <w:t>10.3.1.1</w:t>
+                                    <w:t>Install Guide ver. 10.3.1.1 Rev. 1</w:t>
+                                  </w:r>
+                                </w:p>
+                                <w:p>
+                                  <w:pPr>
+                                    <w:pStyle w:val="NoSpacing"/>
+                                    <w:spacing w:line="360" w:lineRule="auto"/>
+                                    <w:rPr>
+                                      <w:color w:val="FFFFFF" w:themeColor="background1"/>
+                                    </w:rPr>
+                                  </w:pPr>
+                                  <w:r>
+                                    <w:rPr>
+                                      <w:color w:val="FFFFFF" w:themeColor="background1"/>
+                                    </w:rPr>
+                                    <w:t>Ops Server ver. 10.3.1.1</w:t>
                                   </w:r>
                                 </w:p>
                               </w:txbxContent>
@@ -715,7 +730,7 @@
                               <w:rPr>
                                 <w:color w:val="FFFFFF" w:themeColor="background1"/>
                               </w:rPr>
-                              <w:t>15 October, 2015 (2015 4th Quarter)</w:t>
+                              <w:t>27 October, 2015 (2015 4th Quarter)</w:t>
                             </w:r>
                           </w:p>
                           <w:p>
@@ -730,7 +745,22 @@
                               <w:rPr>
                                 <w:color w:val="FFFFFF" w:themeColor="background1"/>
                               </w:rPr>
-                              <w:t>10.3.1.1</w:t>
+                              <w:t>Install Guide ver. 10.3.1.1 Rev. 1</w:t>
+                            </w:r>
+                          </w:p>
+                          <w:p>
+                            <w:pPr>
+                              <w:pStyle w:val="NoSpacing"/>
+                              <w:spacing w:line="360" w:lineRule="auto"/>
+                              <w:rPr>
+                                <w:color w:val="FFFFFF" w:themeColor="background1"/>
+                              </w:rPr>
+                            </w:pPr>
+                            <w:r>
+                              <w:rPr>
+                                <w:color w:val="FFFFFF" w:themeColor="background1"/>
+                              </w:rPr>
+                              <w:t>Ops Server ver. 10.3.1.1</w:t>
                             </w:r>
                           </w:p>
                         </w:txbxContent>
@@ -840,97 +870,204 @@
     </w:sdt>
     <w:p>
       <w:pPr>
-        <w:jc w:val="center"/>
-        <w:rPr>
-          <w:b/>
+        <w:rPr>
           <w:color w:val="365F91" w:themeColor="accent1" w:themeShade="BF"/>
           <w:sz w:val="36"/>
           <w:szCs w:val="36"/>
         </w:rPr>
       </w:pPr>
     </w:p>
-    <w:p>
-      <w:pPr>
-        <w:rPr>
-          <w:b/>
-          <w:bCs/>
-          <w:i/>
-          <w:sz w:val="28"/>
-          <w:szCs w:val="28"/>
-        </w:rPr>
-      </w:pPr>
-    </w:p>
-    <w:p>
-      <w:pPr>
-        <w:rPr>
-          <w:b/>
-          <w:bCs/>
-          <w:i/>
-          <w:sz w:val="28"/>
-          <w:szCs w:val="28"/>
-        </w:rPr>
-      </w:pPr>
-    </w:p>
-    <w:p>
-      <w:pPr>
-        <w:rPr>
-          <w:b/>
-          <w:bCs/>
-          <w:i/>
-          <w:sz w:val="28"/>
-          <w:szCs w:val="28"/>
-        </w:rPr>
-      </w:pPr>
-    </w:p>
-    <w:p>
-      <w:pPr>
-        <w:rPr>
-          <w:b/>
-          <w:bCs/>
-          <w:i/>
-          <w:sz w:val="28"/>
-          <w:szCs w:val="28"/>
-        </w:rPr>
-      </w:pPr>
-    </w:p>
-    <w:p>
-      <w:pPr>
-        <w:rPr>
-          <w:b/>
-          <w:bCs/>
-          <w:i/>
-          <w:sz w:val="28"/>
-          <w:szCs w:val="28"/>
-        </w:rPr>
-      </w:pPr>
-    </w:p>
-    <w:p>
-      <w:pPr>
-        <w:rPr>
-          <w:b/>
-          <w:bCs/>
-          <w:i/>
-          <w:sz w:val="28"/>
-          <w:szCs w:val="28"/>
-        </w:rPr>
-      </w:pPr>
-    </w:p>
-    <w:p>
-      <w:pPr>
-        <w:rPr>
-          <w:b/>
-          <w:bCs/>
-          <w:i/>
-          <w:sz w:val="28"/>
-          <w:szCs w:val="28"/>
-        </w:rPr>
-      </w:pPr>
-    </w:p>
-    <w:p>
-      <w:pPr>
-        <w:jc w:val="center"/>
-        <w:rPr>
-          <w:b/>
+    <w:tbl>
+      <w:tblPr>
+        <w:tblStyle w:val="TableGrid"/>
+        <w:tblW w:w="0" w:type="auto"/>
+        <w:tblLook w:val="04A0" w:firstRow="1" w:lastRow="0" w:firstColumn="1" w:lastColumn="0" w:noHBand="0" w:noVBand="1"/>
+      </w:tblPr>
+      <w:tblGrid>
+        <w:gridCol w:w="1998"/>
+        <w:gridCol w:w="2070"/>
+        <w:gridCol w:w="5508"/>
+      </w:tblGrid>
+      <w:tr>
+        <w:tc>
+          <w:tcPr>
+            <w:tcW w:w="1998" w:type="dxa"/>
+            <w:shd w:val="clear" w:color="auto" w:fill="B8CCE4" w:themeFill="accent1" w:themeFillTint="66"/>
+          </w:tcPr>
+          <w:p>
+            <w:pPr>
+              <w:rPr>
+                <w:b/>
+                <w:sz w:val="24"/>
+                <w:szCs w:val="24"/>
+              </w:rPr>
+            </w:pPr>
+            <w:r>
+              <w:rPr>
+                <w:b/>
+                <w:sz w:val="24"/>
+                <w:szCs w:val="24"/>
+              </w:rPr>
+              <w:t>Change Number</w:t>
+            </w:r>
+          </w:p>
+        </w:tc>
+        <w:tc>
+          <w:tcPr>
+            <w:tcW w:w="2070" w:type="dxa"/>
+            <w:shd w:val="clear" w:color="auto" w:fill="B8CCE4" w:themeFill="accent1" w:themeFillTint="66"/>
+          </w:tcPr>
+          <w:p>
+            <w:pPr>
+              <w:rPr>
+                <w:b/>
+                <w:sz w:val="24"/>
+                <w:szCs w:val="24"/>
+              </w:rPr>
+            </w:pPr>
+            <w:r>
+              <w:rPr>
+                <w:b/>
+                <w:sz w:val="24"/>
+                <w:szCs w:val="24"/>
+              </w:rPr>
+              <w:t>Change Date</w:t>
+            </w:r>
+          </w:p>
+        </w:tc>
+        <w:tc>
+          <w:tcPr>
+            <w:tcW w:w="5508" w:type="dxa"/>
+            <w:shd w:val="clear" w:color="auto" w:fill="B8CCE4" w:themeFill="accent1" w:themeFillTint="66"/>
+          </w:tcPr>
+          <w:p>
+            <w:pPr>
+              <w:rPr>
+                <w:b/>
+                <w:sz w:val="24"/>
+                <w:szCs w:val="24"/>
+              </w:rPr>
+            </w:pPr>
+            <w:r>
+              <w:rPr>
+                <w:b/>
+                <w:sz w:val="24"/>
+                <w:szCs w:val="24"/>
+              </w:rPr>
+              <w:t>Change</w:t>
+            </w:r>
+          </w:p>
+        </w:tc>
+      </w:tr>
+      <w:tr>
+        <w:tc>
+          <w:tcPr>
+            <w:tcW w:w="1998" w:type="dxa"/>
+          </w:tcPr>
+          <w:p>
+            <w:pPr>
+              <w:rPr>
+                <w:sz w:val="24"/>
+                <w:szCs w:val="24"/>
+              </w:rPr>
+            </w:pPr>
+            <w:r>
+              <w:rPr>
+                <w:sz w:val="24"/>
+                <w:szCs w:val="24"/>
+              </w:rPr>
+              <w:t>10.3.1.1 Rev. 1</w:t>
+            </w:r>
+          </w:p>
+        </w:tc>
+        <w:tc>
+          <w:tcPr>
+            <w:tcW w:w="2070" w:type="dxa"/>
+          </w:tcPr>
+          <w:p>
+            <w:pPr>
+              <w:rPr>
+                <w:sz w:val="24"/>
+                <w:szCs w:val="24"/>
+              </w:rPr>
+            </w:pPr>
+            <w:r>
+              <w:rPr>
+                <w:sz w:val="24"/>
+                <w:szCs w:val="24"/>
+              </w:rPr>
+              <w:t>27 October 2015</w:t>
+            </w:r>
+          </w:p>
+        </w:tc>
+        <w:tc>
+          <w:tcPr>
+            <w:tcW w:w="5508" w:type="dxa"/>
+          </w:tcPr>
+          <w:p>
+            <w:pPr>
+              <w:rPr>
+                <w:sz w:val="24"/>
+                <w:szCs w:val="24"/>
+              </w:rPr>
+            </w:pPr>
+            <w:r>
+              <w:rPr>
+                <w:sz w:val="24"/>
+                <w:szCs w:val="24"/>
+              </w:rPr>
+              <w:t>Updated the following sections:</w:t>
+            </w:r>
+          </w:p>
+          <w:p>
+            <w:pPr>
+              <w:pStyle w:val="ListParagraph"/>
+              <w:numPr>
+                <w:ilvl w:val="0"/>
+                <w:numId w:val="51"/>
+              </w:numPr>
+              <w:rPr>
+                <w:i/>
+                <w:sz w:val="24"/>
+                <w:szCs w:val="24"/>
+              </w:rPr>
+            </w:pPr>
+            <w:r>
+              <w:rPr>
+                <w:i/>
+                <w:sz w:val="24"/>
+                <w:szCs w:val="24"/>
+              </w:rPr>
+              <w:t>Installation Prerequisites</w:t>
+            </w:r>
+          </w:p>
+          <w:p>
+            <w:pPr>
+              <w:pStyle w:val="ListParagraph"/>
+              <w:numPr>
+                <w:ilvl w:val="0"/>
+                <w:numId w:val="51"/>
+              </w:numPr>
+              <w:rPr>
+                <w:sz w:val="24"/>
+                <w:szCs w:val="24"/>
+              </w:rPr>
+            </w:pPr>
+            <w:r>
+              <w:rPr>
+                <w:i/>
+                <w:sz w:val="24"/>
+                <w:szCs w:val="24"/>
+              </w:rPr>
+              <w:t>Uninstall existing software</w:t>
+            </w:r>
+          </w:p>
+        </w:tc>
+      </w:tr>
+    </w:tbl>
+    <w:p>
+      <w:pPr>
+        <w:rPr>
           <w:color w:val="365F91" w:themeColor="accent1" w:themeShade="BF"/>
           <w:sz w:val="36"/>
           <w:szCs w:val="36"/>
@@ -938,17 +1075,6 @@
       </w:pPr>
       <w:r>
         <w:rPr>
-          <w:b/>
-          <w:bCs/>
-          <w:i/>
-          <w:sz w:val="28"/>
-          <w:szCs w:val="28"/>
-        </w:rPr>
-        <w:t>This page intentionally left blank.</w:t>
-      </w:r>
-      <w:r>
-        <w:rPr>
-          <w:b/>
           <w:color w:val="365F91" w:themeColor="accent1" w:themeShade="BF"/>
           <w:sz w:val="36"/>
           <w:szCs w:val="36"/>
@@ -1010,7 +1136,7 @@
           <w:r>
             <w:fldChar w:fldCharType="separate"/>
           </w:r>
-          <w:hyperlink w:anchor="_Toc433005283" w:history="1">
+          <w:hyperlink w:anchor="_Toc433701649" w:history="1">
             <w:r>
               <w:rPr>
                 <w:rStyle w:val="Hyperlink"/>
@@ -1037,7 +1163,7 @@
                 <w:noProof/>
                 <w:webHidden/>
               </w:rPr>
-              <w:instrText xml:space="preserve"> PAGEREF _Toc433005283 \h </w:instrText>
+              <w:instrText xml:space="preserve"> PAGEREF _Toc433701649 \h </w:instrText>
             </w:r>
             <w:r>
               <w:rPr>
@@ -1079,7 +1205,7 @@
               <w:noProof/>
             </w:rPr>
           </w:pPr>
-          <w:hyperlink w:anchor="_Toc433005284" w:history="1">
+          <w:hyperlink w:anchor="_Toc433701650" w:history="1">
             <w:r>
               <w:rPr>
                 <w:rStyle w:val="Hyperlink"/>
@@ -1106,7 +1232,7 @@
                 <w:noProof/>
                 <w:webHidden/>
               </w:rPr>
-              <w:instrText xml:space="preserve"> PAGEREF _Toc433005284 \h </w:instrText>
+              <w:instrText xml:space="preserve"> PAGEREF _Toc433701650 \h </w:instrText>
             </w:r>
             <w:r>
               <w:rPr>
@@ -1148,7 +1274,7 @@
               <w:noProof/>
             </w:rPr>
           </w:pPr>
-          <w:hyperlink w:anchor="_Toc433005285" w:history="1">
+          <w:hyperlink w:anchor="_Toc433701651" w:history="1">
             <w:r>
               <w:rPr>
                 <w:rStyle w:val="Hyperlink"/>
@@ -1175,7 +1301,7 @@
                 <w:noProof/>
                 <w:webHidden/>
               </w:rPr>
-              <w:instrText xml:space="preserve"> PAGEREF _Toc433005285 \h </w:instrText>
+              <w:instrText xml:space="preserve"> PAGEREF _Toc433701651 \h </w:instrText>
             </w:r>
             <w:r>
               <w:rPr>
@@ -1217,7 +1343,7 @@
               <w:noProof/>
             </w:rPr>
           </w:pPr>
-          <w:hyperlink w:anchor="_Toc433005286" w:history="1">
+          <w:hyperlink w:anchor="_Toc433701652" w:history="1">
             <w:r>
               <w:rPr>
                 <w:rStyle w:val="Hyperlink"/>
@@ -1244,7 +1370,7 @@
                 <w:noProof/>
                 <w:webHidden/>
               </w:rPr>
-              <w:instrText xml:space="preserve"> PAGEREF _Toc433005286 \h </w:instrText>
+              <w:instrText xml:space="preserve"> PAGEREF _Toc433701652 \h </w:instrText>
             </w:r>
             <w:r>
               <w:rPr>
@@ -1286,7 +1412,7 @@
               <w:noProof/>
             </w:rPr>
           </w:pPr>
-          <w:hyperlink w:anchor="_Toc433005287" w:history="1">
+          <w:hyperlink w:anchor="_Toc433701653" w:history="1">
             <w:r>
               <w:rPr>
                 <w:rStyle w:val="Hyperlink"/>
@@ -1313,7 +1439,7 @@
                 <w:noProof/>
                 <w:webHidden/>
               </w:rPr>
-              <w:instrText xml:space="preserve"> PAGEREF _Toc433005287 \h </w:instrText>
+              <w:instrText xml:space="preserve"> PAGEREF _Toc433701653 \h </w:instrText>
             </w:r>
             <w:r>
               <w:rPr>
@@ -1355,7 +1481,7 @@
               <w:noProof/>
             </w:rPr>
           </w:pPr>
-          <w:hyperlink w:anchor="_Toc433005288" w:history="1">
+          <w:hyperlink w:anchor="_Toc433701654" w:history="1">
             <w:r>
               <w:rPr>
                 <w:rStyle w:val="Hyperlink"/>
@@ -1382,7 +1508,7 @@
                 <w:noProof/>
                 <w:webHidden/>
               </w:rPr>
-              <w:instrText xml:space="preserve"> PAGEREF _Toc433005288 \h </w:instrText>
+              <w:instrText xml:space="preserve"> PAGEREF _Toc433701654 \h </w:instrText>
             </w:r>
             <w:r>
               <w:rPr>
@@ -1424,7 +1550,7 @@
               <w:noProof/>
             </w:rPr>
           </w:pPr>
-          <w:hyperlink w:anchor="_Toc433005289" w:history="1">
+          <w:hyperlink w:anchor="_Toc433701655" w:history="1">
             <w:r>
               <w:rPr>
                 <w:rStyle w:val="Hyperlink"/>
@@ -1451,7 +1577,7 @@
                 <w:noProof/>
                 <w:webHidden/>
               </w:rPr>
-              <w:instrText xml:space="preserve"> PAGEREF _Toc433005289 \h </w:instrText>
+              <w:instrText xml:space="preserve"> PAGEREF _Toc433701655 \h </w:instrText>
             </w:r>
             <w:r>
               <w:rPr>
@@ -1471,7 +1597,7 @@
                 <w:noProof/>
                 <w:webHidden/>
               </w:rPr>
-              <w:t>8</w:t>
+              <w:t>9</w:t>
             </w:r>
             <w:r>
               <w:rPr>
@@ -1493,7 +1619,7 @@
               <w:noProof/>
             </w:rPr>
           </w:pPr>
-          <w:hyperlink w:anchor="_Toc433005290" w:history="1">
+          <w:hyperlink w:anchor="_Toc433701656" w:history="1">
             <w:r>
               <w:rPr>
                 <w:rStyle w:val="Hyperlink"/>
@@ -1520,7 +1646,7 @@
                 <w:noProof/>
                 <w:webHidden/>
               </w:rPr>
-              <w:instrText xml:space="preserve"> PAGEREF _Toc433005290 \h </w:instrText>
+              <w:instrText xml:space="preserve"> PAGEREF _Toc433701656 \h </w:instrText>
             </w:r>
             <w:r>
               <w:rPr>
@@ -1540,7 +1666,7 @@
                 <w:noProof/>
                 <w:webHidden/>
               </w:rPr>
-              <w:t>8</w:t>
+              <w:t>9</w:t>
             </w:r>
             <w:r>
               <w:rPr>
@@ -1562,7 +1688,7 @@
               <w:noProof/>
             </w:rPr>
           </w:pPr>
-          <w:hyperlink w:anchor="_Toc433005291" w:history="1">
+          <w:hyperlink w:anchor="_Toc433701657" w:history="1">
             <w:r>
               <w:rPr>
                 <w:rStyle w:val="Hyperlink"/>
@@ -1589,7 +1715,7 @@
                 <w:noProof/>
                 <w:webHidden/>
               </w:rPr>
-              <w:instrText xml:space="preserve"> PAGEREF _Toc433005291 \h </w:instrText>
+              <w:instrText xml:space="preserve"> PAGEREF _Toc433701657 \h </w:instrText>
             </w:r>
             <w:r>
               <w:rPr>
@@ -1609,7 +1735,7 @@
                 <w:noProof/>
                 <w:webHidden/>
               </w:rPr>
-              <w:t>12</w:t>
+              <w:t>13</w:t>
             </w:r>
             <w:r>
               <w:rPr>
@@ -1631,7 +1757,7 @@
               <w:noProof/>
             </w:rPr>
           </w:pPr>
-          <w:hyperlink w:anchor="_Toc433005292" w:history="1">
+          <w:hyperlink w:anchor="_Toc433701658" w:history="1">
             <w:r>
               <w:rPr>
                 <w:rStyle w:val="Hyperlink"/>
@@ -1658,7 +1784,7 @@
                 <w:noProof/>
                 <w:webHidden/>
               </w:rPr>
-              <w:instrText xml:space="preserve"> PAGEREF _Toc433005292 \h </w:instrText>
+              <w:instrText xml:space="preserve"> PAGEREF _Toc433701658 \h </w:instrText>
             </w:r>
             <w:r>
               <w:rPr>
@@ -1678,7 +1804,7 @@
                 <w:noProof/>
                 <w:webHidden/>
               </w:rPr>
-              <w:t>12</w:t>
+              <w:t>13</w:t>
             </w:r>
             <w:r>
               <w:rPr>
@@ -1700,7 +1826,7 @@
               <w:noProof/>
             </w:rPr>
           </w:pPr>
-          <w:hyperlink w:anchor="_Toc433005293" w:history="1">
+          <w:hyperlink w:anchor="_Toc433701659" w:history="1">
             <w:r>
               <w:rPr>
                 <w:rStyle w:val="Hyperlink"/>
@@ -1727,7 +1853,7 @@
                 <w:noProof/>
                 <w:webHidden/>
               </w:rPr>
-              <w:instrText xml:space="preserve"> PAGEREF _Toc433005293 \h </w:instrText>
+              <w:instrText xml:space="preserve"> PAGEREF _Toc433701659 \h </w:instrText>
             </w:r>
             <w:r>
               <w:rPr>
@@ -1747,7 +1873,7 @@
                 <w:noProof/>
                 <w:webHidden/>
               </w:rPr>
-              <w:t>13</w:t>
+              <w:t>14</w:t>
             </w:r>
             <w:r>
               <w:rPr>
@@ -1769,7 +1895,7 @@
               <w:noProof/>
             </w:rPr>
           </w:pPr>
-          <w:hyperlink w:anchor="_Toc433005294" w:history="1">
+          <w:hyperlink w:anchor="_Toc433701660" w:history="1">
             <w:r>
               <w:rPr>
                 <w:rStyle w:val="Hyperlink"/>
@@ -1796,7 +1922,7 @@
                 <w:noProof/>
                 <w:webHidden/>
               </w:rPr>
-              <w:instrText xml:space="preserve"> PAGEREF _Toc433005294 \h </w:instrText>
+              <w:instrText xml:space="preserve"> PAGEREF _Toc433701660 \h </w:instrText>
             </w:r>
             <w:r>
               <w:rPr>
@@ -1816,7 +1942,7 @@
                 <w:noProof/>
                 <w:webHidden/>
               </w:rPr>
-              <w:t>14</w:t>
+              <w:t>15</w:t>
             </w:r>
             <w:r>
               <w:rPr>
@@ -1838,7 +1964,7 @@
               <w:noProof/>
             </w:rPr>
           </w:pPr>
-          <w:hyperlink w:anchor="_Toc433005295" w:history="1">
+          <w:hyperlink w:anchor="_Toc433701661" w:history="1">
             <w:r>
               <w:rPr>
                 <w:rStyle w:val="Hyperlink"/>
@@ -1865,7 +1991,7 @@
                 <w:noProof/>
                 <w:webHidden/>
               </w:rPr>
-              <w:instrText xml:space="preserve"> PAGEREF _Toc433005295 \h </w:instrText>
+              <w:instrText xml:space="preserve"> PAGEREF _Toc433701661 \h </w:instrText>
             </w:r>
             <w:r>
               <w:rPr>
@@ -1885,7 +2011,7 @@
                 <w:noProof/>
                 <w:webHidden/>
               </w:rPr>
-              <w:t>14</w:t>
+              <w:t>15</w:t>
             </w:r>
             <w:r>
               <w:rPr>
@@ -1907,7 +2033,7 @@
               <w:noProof/>
             </w:rPr>
           </w:pPr>
-          <w:hyperlink w:anchor="_Toc433005296" w:history="1">
+          <w:hyperlink w:anchor="_Toc433701662" w:history="1">
             <w:r>
               <w:rPr>
                 <w:rStyle w:val="Hyperlink"/>
@@ -1934,7 +2060,7 @@
                 <w:noProof/>
                 <w:webHidden/>
               </w:rPr>
-              <w:instrText xml:space="preserve"> PAGEREF _Toc433005296 \h </w:instrText>
+              <w:instrText xml:space="preserve"> PAGEREF _Toc433701662 \h </w:instrText>
             </w:r>
             <w:r>
               <w:rPr>
@@ -1954,7 +2080,7 @@
                 <w:noProof/>
                 <w:webHidden/>
               </w:rPr>
-              <w:t>18</w:t>
+              <w:t>19</w:t>
             </w:r>
             <w:r>
               <w:rPr>
@@ -1976,7 +2102,7 @@
               <w:noProof/>
             </w:rPr>
           </w:pPr>
-          <w:hyperlink w:anchor="_Toc433005297" w:history="1">
+          <w:hyperlink w:anchor="_Toc433701663" w:history="1">
             <w:r>
               <w:rPr>
                 <w:rStyle w:val="Hyperlink"/>
@@ -2003,7 +2129,7 @@
                 <w:noProof/>
                 <w:webHidden/>
               </w:rPr>
-              <w:instrText xml:space="preserve"> PAGEREF _Toc433005297 \h </w:instrText>
+              <w:instrText xml:space="preserve"> PAGEREF _Toc433701663 \h </w:instrText>
             </w:r>
             <w:r>
               <w:rPr>
@@ -2023,7 +2149,7 @@
                 <w:noProof/>
                 <w:webHidden/>
               </w:rPr>
-              <w:t>21</w:t>
+              <w:t>22</w:t>
             </w:r>
             <w:r>
               <w:rPr>
@@ -2045,7 +2171,7 @@
               <w:noProof/>
             </w:rPr>
           </w:pPr>
-          <w:hyperlink w:anchor="_Toc433005298" w:history="1">
+          <w:hyperlink w:anchor="_Toc433701664" w:history="1">
             <w:r>
               <w:rPr>
                 <w:rStyle w:val="Hyperlink"/>
@@ -2072,7 +2198,7 @@
                 <w:noProof/>
                 <w:webHidden/>
               </w:rPr>
-              <w:instrText xml:space="preserve"> PAGEREF _Toc433005298 \h </w:instrText>
+              <w:instrText xml:space="preserve"> PAGEREF _Toc433701664 \h </w:instrText>
             </w:r>
             <w:r>
               <w:rPr>
@@ -2092,7 +2218,7 @@
                 <w:noProof/>
                 <w:webHidden/>
               </w:rPr>
-              <w:t>21</w:t>
+              <w:t>22</w:t>
             </w:r>
             <w:r>
               <w:rPr>
@@ -2114,7 +2240,7 @@
               <w:noProof/>
             </w:rPr>
           </w:pPr>
-          <w:hyperlink w:anchor="_Toc433005299" w:history="1">
+          <w:hyperlink w:anchor="_Toc433701665" w:history="1">
             <w:r>
               <w:rPr>
                 <w:rStyle w:val="Hyperlink"/>
@@ -2141,7 +2267,7 @@
                 <w:noProof/>
                 <w:webHidden/>
               </w:rPr>
-              <w:instrText xml:space="preserve"> PAGEREF _Toc433005299 \h </w:instrText>
+              <w:instrText xml:space="preserve"> PAGEREF _Toc433701665 \h </w:instrText>
             </w:r>
             <w:r>
               <w:rPr>
@@ -2161,7 +2287,7 @@
                 <w:noProof/>
                 <w:webHidden/>
               </w:rPr>
-              <w:t>21</w:t>
+              <w:t>22</w:t>
             </w:r>
             <w:r>
               <w:rPr>
@@ -2183,7 +2309,7 @@
               <w:noProof/>
             </w:rPr>
           </w:pPr>
-          <w:hyperlink w:anchor="_Toc433005300" w:history="1">
+          <w:hyperlink w:anchor="_Toc433701666" w:history="1">
             <w:r>
               <w:rPr>
                 <w:rStyle w:val="Hyperlink"/>
@@ -2210,7 +2336,7 @@
                 <w:noProof/>
                 <w:webHidden/>
               </w:rPr>
-              <w:instrText xml:space="preserve"> PAGEREF _Toc433005300 \h </w:instrText>
+              <w:instrText xml:space="preserve"> PAGEREF _Toc433701666 \h </w:instrText>
             </w:r>
             <w:r>
               <w:rPr>
@@ -2230,7 +2356,7 @@
                 <w:noProof/>
                 <w:webHidden/>
               </w:rPr>
-              <w:t>21</w:t>
+              <w:t>22</w:t>
             </w:r>
             <w:r>
               <w:rPr>
@@ -2252,7 +2378,7 @@
               <w:noProof/>
             </w:rPr>
           </w:pPr>
-          <w:hyperlink w:anchor="_Toc433005301" w:history="1">
+          <w:hyperlink w:anchor="_Toc433701667" w:history="1">
             <w:r>
               <w:rPr>
                 <w:rStyle w:val="Hyperlink"/>
@@ -2279,7 +2405,7 @@
                 <w:noProof/>
                 <w:webHidden/>
               </w:rPr>
-              <w:instrText xml:space="preserve"> PAGEREF _Toc433005301 \h </w:instrText>
+              <w:instrText xml:space="preserve"> PAGEREF _Toc433701667 \h </w:instrText>
             </w:r>
             <w:r>
               <w:rPr>
@@ -2299,7 +2425,7 @@
                 <w:noProof/>
                 <w:webHidden/>
               </w:rPr>
-              <w:t>22</w:t>
+              <w:t>23</w:t>
             </w:r>
             <w:r>
               <w:rPr>
@@ -2321,7 +2447,7 @@
               <w:noProof/>
             </w:rPr>
           </w:pPr>
-          <w:hyperlink w:anchor="_Toc433005302" w:history="1">
+          <w:hyperlink w:anchor="_Toc433701668" w:history="1">
             <w:r>
               <w:rPr>
                 <w:rStyle w:val="Hyperlink"/>
@@ -2348,7 +2474,7 @@
                 <w:noProof/>
                 <w:webHidden/>
               </w:rPr>
-              <w:instrText xml:space="preserve"> PAGEREF _Toc433005302 \h </w:instrText>
+              <w:instrText xml:space="preserve"> PAGEREF _Toc433701668 \h </w:instrText>
             </w:r>
             <w:r>
               <w:rPr>
@@ -2368,7 +2494,7 @@
                 <w:noProof/>
                 <w:webHidden/>
               </w:rPr>
-              <w:t>22</w:t>
+              <w:t>23</w:t>
             </w:r>
             <w:r>
               <w:rPr>
@@ -2390,7 +2516,7 @@
               <w:noProof/>
             </w:rPr>
           </w:pPr>
-          <w:hyperlink w:anchor="_Toc433005303" w:history="1">
+          <w:hyperlink w:anchor="_Toc433701669" w:history="1">
             <w:r>
               <w:rPr>
                 <w:rStyle w:val="Hyperlink"/>
@@ -2417,7 +2543,7 @@
                 <w:noProof/>
                 <w:webHidden/>
               </w:rPr>
-              <w:instrText xml:space="preserve"> PAGEREF _Toc433005303 \h </w:instrText>
+              <w:instrText xml:space="preserve"> PAGEREF _Toc433701669 \h </w:instrText>
             </w:r>
             <w:r>
               <w:rPr>
@@ -2437,7 +2563,7 @@
                 <w:noProof/>
                 <w:webHidden/>
               </w:rPr>
-              <w:t>23</w:t>
+              <w:t>24</w:t>
             </w:r>
             <w:r>
               <w:rPr>
@@ -2459,7 +2585,7 @@
               <w:noProof/>
             </w:rPr>
           </w:pPr>
-          <w:hyperlink w:anchor="_Toc433005304" w:history="1">
+          <w:hyperlink w:anchor="_Toc433701670" w:history="1">
             <w:r>
               <w:rPr>
                 <w:rStyle w:val="Hyperlink"/>
@@ -2486,7 +2612,7 @@
                 <w:noProof/>
                 <w:webHidden/>
               </w:rPr>
-              <w:instrText xml:space="preserve"> PAGEREF _Toc433005304 \h </w:instrText>
+              <w:instrText xml:space="preserve"> PAGEREF _Toc433701670 \h </w:instrText>
             </w:r>
             <w:r>
               <w:rPr>
@@ -2506,7 +2632,7 @@
                 <w:noProof/>
                 <w:webHidden/>
               </w:rPr>
-              <w:t>23</w:t>
+              <w:t>24</w:t>
             </w:r>
             <w:r>
               <w:rPr>
@@ -2528,7 +2654,7 @@
               <w:noProof/>
             </w:rPr>
           </w:pPr>
-          <w:hyperlink w:anchor="_Toc433005305" w:history="1">
+          <w:hyperlink w:anchor="_Toc433701671" w:history="1">
             <w:r>
               <w:rPr>
                 <w:rStyle w:val="Hyperlink"/>
@@ -2555,7 +2681,7 @@
                 <w:noProof/>
                 <w:webHidden/>
               </w:rPr>
-              <w:instrText xml:space="preserve"> PAGEREF _Toc433005305 \h </w:instrText>
+              <w:instrText xml:space="preserve"> PAGEREF _Toc433701671 \h </w:instrText>
             </w:r>
             <w:r>
               <w:rPr>
@@ -2575,7 +2701,7 @@
                 <w:noProof/>
                 <w:webHidden/>
               </w:rPr>
-              <w:t>24</w:t>
+              <w:t>25</w:t>
             </w:r>
             <w:r>
               <w:rPr>
@@ -2597,7 +2723,7 @@
               <w:noProof/>
             </w:rPr>
           </w:pPr>
-          <w:hyperlink w:anchor="_Toc433005306" w:history="1">
+          <w:hyperlink w:anchor="_Toc433701672" w:history="1">
             <w:r>
               <w:rPr>
                 <w:rStyle w:val="Hyperlink"/>
@@ -2624,7 +2750,7 @@
                 <w:noProof/>
                 <w:webHidden/>
               </w:rPr>
-              <w:instrText xml:space="preserve"> PAGEREF _Toc433005306 \h </w:instrText>
+              <w:instrText xml:space="preserve"> PAGEREF _Toc433701672 \h </w:instrText>
             </w:r>
             <w:r>
               <w:rPr>
@@ -2644,7 +2770,7 @@
                 <w:noProof/>
                 <w:webHidden/>
               </w:rPr>
-              <w:t>25</w:t>
+              <w:t>26</w:t>
             </w:r>
             <w:r>
               <w:rPr>
@@ -2666,7 +2792,7 @@
               <w:noProof/>
             </w:rPr>
           </w:pPr>
-          <w:hyperlink w:anchor="_Toc433005307" w:history="1">
+          <w:hyperlink w:anchor="_Toc433701673" w:history="1">
             <w:r>
               <w:rPr>
                 <w:rStyle w:val="Hyperlink"/>
@@ -2693,7 +2819,7 @@
                 <w:noProof/>
                 <w:webHidden/>
               </w:rPr>
-              <w:instrText xml:space="preserve"> PAGEREF _Toc433005307 \h </w:instrText>
+              <w:instrText xml:space="preserve"> PAGEREF _Toc433701673 \h </w:instrText>
             </w:r>
             <w:r>
               <w:rPr>
@@ -2713,7 +2839,7 @@
                 <w:noProof/>
                 <w:webHidden/>
               </w:rPr>
-              <w:t>26</w:t>
+              <w:t>27</w:t>
             </w:r>
             <w:r>
               <w:rPr>
@@ -2735,7 +2861,7 @@
               <w:noProof/>
             </w:rPr>
           </w:pPr>
-          <w:hyperlink w:anchor="_Toc433005308" w:history="1">
+          <w:hyperlink w:anchor="_Toc433701674" w:history="1">
             <w:r>
               <w:rPr>
                 <w:rStyle w:val="Hyperlink"/>
@@ -2762,7 +2888,7 @@
                 <w:noProof/>
                 <w:webHidden/>
               </w:rPr>
-              <w:instrText xml:space="preserve"> PAGEREF _Toc433005308 \h </w:instrText>
+              <w:instrText xml:space="preserve"> PAGEREF _Toc433701674 \h </w:instrText>
             </w:r>
             <w:r>
               <w:rPr>
@@ -2782,7 +2908,7 @@
                 <w:noProof/>
                 <w:webHidden/>
               </w:rPr>
-              <w:t>29</w:t>
+              <w:t>30</w:t>
             </w:r>
             <w:r>
               <w:rPr>
@@ -2804,7 +2930,7 @@
               <w:noProof/>
             </w:rPr>
           </w:pPr>
-          <w:hyperlink w:anchor="_Toc433005309" w:history="1">
+          <w:hyperlink w:anchor="_Toc433701675" w:history="1">
             <w:r>
               <w:rPr>
                 <w:rStyle w:val="Hyperlink"/>
@@ -2831,7 +2957,7 @@
                 <w:noProof/>
                 <w:webHidden/>
               </w:rPr>
-              <w:instrText xml:space="preserve"> PAGEREF _Toc433005309 \h </w:instrText>
+              <w:instrText xml:space="preserve"> PAGEREF _Toc433701675 \h </w:instrText>
             </w:r>
             <w:r>
               <w:rPr>
@@ -2851,7 +2977,7 @@
                 <w:noProof/>
                 <w:webHidden/>
               </w:rPr>
-              <w:t>31</w:t>
+              <w:t>32</w:t>
             </w:r>
             <w:r>
               <w:rPr>
@@ -2873,7 +2999,7 @@
               <w:noProof/>
             </w:rPr>
           </w:pPr>
-          <w:hyperlink w:anchor="_Toc433005310" w:history="1">
+          <w:hyperlink w:anchor="_Toc433701676" w:history="1">
             <w:r>
               <w:rPr>
                 <w:rStyle w:val="Hyperlink"/>
@@ -2900,7 +3026,7 @@
                 <w:noProof/>
                 <w:webHidden/>
               </w:rPr>
-              <w:instrText xml:space="preserve"> PAGEREF _Toc433005310 \h </w:instrText>
+              <w:instrText xml:space="preserve"> PAGEREF _Toc433701676 \h </w:instrText>
             </w:r>
             <w:r>
               <w:rPr>
@@ -2920,7 +3046,7 @@
                 <w:noProof/>
                 <w:webHidden/>
               </w:rPr>
-              <w:t>33</w:t>
+              <w:t>34</w:t>
             </w:r>
             <w:r>
               <w:rPr>
@@ -2942,7 +3068,7 @@
               <w:noProof/>
             </w:rPr>
           </w:pPr>
-          <w:hyperlink w:anchor="_Toc433005311" w:history="1">
+          <w:hyperlink w:anchor="_Toc433701677" w:history="1">
             <w:r>
               <w:rPr>
                 <w:rStyle w:val="Hyperlink"/>
@@ -2969,7 +3095,7 @@
                 <w:noProof/>
                 <w:webHidden/>
               </w:rPr>
-              <w:instrText xml:space="preserve"> PAGEREF _Toc433005311 \h </w:instrText>
+              <w:instrText xml:space="preserve"> PAGEREF _Toc433701677 \h </w:instrText>
             </w:r>
             <w:r>
               <w:rPr>
@@ -2989,7 +3115,7 @@
                 <w:noProof/>
                 <w:webHidden/>
               </w:rPr>
-              <w:t>33</w:t>
+              <w:t>34</w:t>
             </w:r>
             <w:r>
               <w:rPr>
@@ -3011,7 +3137,7 @@
               <w:noProof/>
             </w:rPr>
           </w:pPr>
-          <w:hyperlink w:anchor="_Toc433005312" w:history="1">
+          <w:hyperlink w:anchor="_Toc433701678" w:history="1">
             <w:r>
               <w:rPr>
                 <w:rStyle w:val="Hyperlink"/>
@@ -3038,7 +3164,7 @@
                 <w:noProof/>
                 <w:webHidden/>
               </w:rPr>
-              <w:instrText xml:space="preserve"> PAGEREF _Toc433005312 \h </w:instrText>
+              <w:instrText xml:space="preserve"> PAGEREF _Toc433701678 \h </w:instrText>
             </w:r>
             <w:r>
               <w:rPr>
@@ -3058,7 +3184,7 @@
                 <w:noProof/>
                 <w:webHidden/>
               </w:rPr>
-              <w:t>34</w:t>
+              <w:t>35</w:t>
             </w:r>
             <w:r>
               <w:rPr>
@@ -3080,7 +3206,7 @@
               <w:noProof/>
             </w:rPr>
           </w:pPr>
-          <w:hyperlink w:anchor="_Toc433005313" w:history="1">
+          <w:hyperlink w:anchor="_Toc433701679" w:history="1">
             <w:r>
               <w:rPr>
                 <w:rStyle w:val="Hyperlink"/>
@@ -3107,7 +3233,7 @@
                 <w:noProof/>
                 <w:webHidden/>
               </w:rPr>
-              <w:instrText xml:space="preserve"> PAGEREF _Toc433005313 \h </w:instrText>
+              <w:instrText xml:space="preserve"> PAGEREF _Toc433701679 \h </w:instrText>
             </w:r>
             <w:r>
               <w:rPr>
@@ -3127,7 +3253,7 @@
                 <w:noProof/>
                 <w:webHidden/>
               </w:rPr>
-              <w:t>35</w:t>
+              <w:t>36</w:t>
             </w:r>
             <w:r>
               <w:rPr>
@@ -3149,7 +3275,7 @@
               <w:noProof/>
             </w:rPr>
           </w:pPr>
-          <w:hyperlink w:anchor="_Toc433005314" w:history="1">
+          <w:hyperlink w:anchor="_Toc433701680" w:history="1">
             <w:r>
               <w:rPr>
                 <w:rStyle w:val="Hyperlink"/>
@@ -3176,7 +3302,7 @@
                 <w:noProof/>
                 <w:webHidden/>
               </w:rPr>
-              <w:instrText xml:space="preserve"> PAGEREF _Toc433005314 \h </w:instrText>
+              <w:instrText xml:space="preserve"> PAGEREF _Toc433701680 \h </w:instrText>
             </w:r>
             <w:r>
               <w:rPr>
@@ -3196,7 +3322,7 @@
                 <w:noProof/>
                 <w:webHidden/>
               </w:rPr>
-              <w:t>36</w:t>
+              <w:t>37</w:t>
             </w:r>
             <w:r>
               <w:rPr>
@@ -3218,7 +3344,7 @@
               <w:noProof/>
             </w:rPr>
           </w:pPr>
-          <w:hyperlink w:anchor="_Toc433005315" w:history="1">
+          <w:hyperlink w:anchor="_Toc433701681" w:history="1">
             <w:r>
               <w:rPr>
                 <w:rStyle w:val="Hyperlink"/>
@@ -3245,7 +3371,7 @@
                 <w:noProof/>
                 <w:webHidden/>
               </w:rPr>
-              <w:instrText xml:space="preserve"> PAGEREF _Toc433005315 \h </w:instrText>
+              <w:instrText xml:space="preserve"> PAGEREF _Toc433701681 \h </w:instrText>
             </w:r>
             <w:r>
               <w:rPr>
@@ -3265,7 +3391,7 @@
                 <w:noProof/>
                 <w:webHidden/>
               </w:rPr>
-              <w:t>37</w:t>
+              <w:t>38</w:t>
             </w:r>
             <w:r>
               <w:rPr>
@@ -3287,7 +3413,7 @@
               <w:noProof/>
             </w:rPr>
           </w:pPr>
-          <w:hyperlink w:anchor="_Toc433005316" w:history="1">
+          <w:hyperlink w:anchor="_Toc433701682" w:history="1">
             <w:r>
               <w:rPr>
                 <w:rStyle w:val="Hyperlink"/>
@@ -3314,7 +3440,7 @@
                 <w:noProof/>
                 <w:webHidden/>
               </w:rPr>
-              <w:instrText xml:space="preserve"> PAGEREF _Toc433005316 \h </w:instrText>
+              <w:instrText xml:space="preserve"> PAGEREF _Toc433701682 \h </w:instrText>
             </w:r>
             <w:r>
               <w:rPr>
@@ -3334,7 +3460,7 @@
                 <w:noProof/>
                 <w:webHidden/>
               </w:rPr>
-              <w:t>38</w:t>
+              <w:t>39</w:t>
             </w:r>
             <w:r>
               <w:rPr>
@@ -3356,7 +3482,7 @@
               <w:noProof/>
             </w:rPr>
           </w:pPr>
-          <w:hyperlink w:anchor="_Toc433005317" w:history="1">
+          <w:hyperlink w:anchor="_Toc433701683" w:history="1">
             <w:r>
               <w:rPr>
                 <w:rStyle w:val="Hyperlink"/>
@@ -3383,7 +3509,7 @@
                 <w:noProof/>
                 <w:webHidden/>
               </w:rPr>
-              <w:instrText xml:space="preserve"> PAGEREF _Toc433005317 \h </w:instrText>
+              <w:instrText xml:space="preserve"> PAGEREF _Toc433701683 \h </w:instrText>
             </w:r>
             <w:r>
               <w:rPr>
@@ -3403,7 +3529,7 @@
                 <w:noProof/>
                 <w:webHidden/>
               </w:rPr>
-              <w:t>39</w:t>
+              <w:t>40</w:t>
             </w:r>
             <w:r>
               <w:rPr>
@@ -3425,7 +3551,7 @@
               <w:noProof/>
             </w:rPr>
           </w:pPr>
-          <w:hyperlink w:anchor="_Toc433005318" w:history="1">
+          <w:hyperlink w:anchor="_Toc433701684" w:history="1">
             <w:r>
               <w:rPr>
                 <w:rStyle w:val="Hyperlink"/>
@@ -3452,7 +3578,7 @@
                 <w:noProof/>
                 <w:webHidden/>
               </w:rPr>
-              <w:instrText xml:space="preserve"> PAGEREF _Toc433005318 \h </w:instrText>
+              <w:instrText xml:space="preserve"> PAGEREF _Toc433701684 \h </w:instrText>
             </w:r>
             <w:r>
               <w:rPr>
@@ -3472,7 +3598,7 @@
                 <w:noProof/>
                 <w:webHidden/>
               </w:rPr>
-              <w:t>41</w:t>
+              <w:t>42</w:t>
             </w:r>
             <w:r>
               <w:rPr>
@@ -3494,7 +3620,7 @@
               <w:noProof/>
             </w:rPr>
           </w:pPr>
-          <w:hyperlink w:anchor="_Toc433005319" w:history="1">
+          <w:hyperlink w:anchor="_Toc433701685" w:history="1">
             <w:r>
               <w:rPr>
                 <w:rStyle w:val="Hyperlink"/>
@@ -3521,7 +3647,7 @@
                 <w:noProof/>
                 <w:webHidden/>
               </w:rPr>
-              <w:instrText xml:space="preserve"> PAGEREF _Toc433005319 \h </w:instrText>
+              <w:instrText xml:space="preserve"> PAGEREF _Toc433701685 \h </w:instrText>
             </w:r>
             <w:r>
               <w:rPr>
@@ -3541,7 +3667,7 @@
                 <w:noProof/>
                 <w:webHidden/>
               </w:rPr>
-              <w:t>41</w:t>
+              <w:t>42</w:t>
             </w:r>
             <w:r>
               <w:rPr>
@@ -3563,7 +3689,7 @@
               <w:noProof/>
             </w:rPr>
           </w:pPr>
-          <w:hyperlink w:anchor="_Toc433005320" w:history="1">
+          <w:hyperlink w:anchor="_Toc433701686" w:history="1">
             <w:r>
               <w:rPr>
                 <w:rStyle w:val="Hyperlink"/>
@@ -3590,7 +3716,7 @@
                 <w:noProof/>
                 <w:webHidden/>
               </w:rPr>
-              <w:instrText xml:space="preserve"> PAGEREF _Toc433005320 \h </w:instrText>
+              <w:instrText xml:space="preserve"> PAGEREF _Toc433701686 \h </w:instrText>
             </w:r>
             <w:r>
               <w:rPr>
@@ -3610,7 +3736,7 @@
                 <w:noProof/>
                 <w:webHidden/>
               </w:rPr>
-              <w:t>43</w:t>
+              <w:t>44</w:t>
             </w:r>
             <w:r>
               <w:rPr>
@@ -3632,7 +3758,7 @@
               <w:noProof/>
             </w:rPr>
           </w:pPr>
-          <w:hyperlink w:anchor="_Toc433005321" w:history="1">
+          <w:hyperlink w:anchor="_Toc433701687" w:history="1">
             <w:r>
               <w:rPr>
                 <w:rStyle w:val="Hyperlink"/>
@@ -3659,7 +3785,7 @@
                 <w:noProof/>
                 <w:webHidden/>
               </w:rPr>
-              <w:instrText xml:space="preserve"> PAGEREF _Toc433005321 \h </w:instrText>
+              <w:instrText xml:space="preserve"> PAGEREF _Toc433701687 \h </w:instrText>
             </w:r>
             <w:r>
               <w:rPr>
@@ -3679,7 +3805,7 @@
                 <w:noProof/>
                 <w:webHidden/>
               </w:rPr>
-              <w:t>45</w:t>
+              <w:t>46</w:t>
             </w:r>
             <w:r>
               <w:rPr>
@@ -3701,7 +3827,7 @@
               <w:noProof/>
             </w:rPr>
           </w:pPr>
-          <w:hyperlink w:anchor="_Toc433005322" w:history="1">
+          <w:hyperlink w:anchor="_Toc433701688" w:history="1">
             <w:r>
               <w:rPr>
                 <w:rStyle w:val="Hyperlink"/>
@@ -3728,7 +3854,7 @@
                 <w:noProof/>
                 <w:webHidden/>
               </w:rPr>
-              <w:instrText xml:space="preserve"> PAGEREF _Toc433005322 \h </w:instrText>
+              <w:instrText xml:space="preserve"> PAGEREF _Toc433701688 \h </w:instrText>
             </w:r>
             <w:r>
               <w:rPr>
@@ -3748,7 +3874,7 @@
                 <w:noProof/>
                 <w:webHidden/>
               </w:rPr>
-              <w:t>50</w:t>
+              <w:t>51</w:t>
             </w:r>
             <w:r>
               <w:rPr>
@@ -3770,7 +3896,7 @@
               <w:noProof/>
             </w:rPr>
           </w:pPr>
-          <w:hyperlink w:anchor="_Toc433005323" w:history="1">
+          <w:hyperlink w:anchor="_Toc433701689" w:history="1">
             <w:r>
               <w:rPr>
                 <w:rStyle w:val="Hyperlink"/>
@@ -3797,7 +3923,7 @@
                 <w:noProof/>
                 <w:webHidden/>
               </w:rPr>
-              <w:instrText xml:space="preserve"> PAGEREF _Toc433005323 \h </w:instrText>
+              <w:instrText xml:space="preserve"> PAGEREF _Toc433701689 \h </w:instrText>
             </w:r>
             <w:r>
               <w:rPr>
@@ -3817,7 +3943,7 @@
                 <w:noProof/>
                 <w:webHidden/>
               </w:rPr>
-              <w:t>50</w:t>
+              <w:t>51</w:t>
             </w:r>
             <w:r>
               <w:rPr>
@@ -3839,7 +3965,7 @@
               <w:noProof/>
             </w:rPr>
           </w:pPr>
-          <w:hyperlink w:anchor="_Toc433005324" w:history="1">
+          <w:hyperlink w:anchor="_Toc433701690" w:history="1">
             <w:r>
               <w:rPr>
                 <w:rStyle w:val="Hyperlink"/>
@@ -3866,7 +3992,7 @@
                 <w:noProof/>
                 <w:webHidden/>
               </w:rPr>
-              <w:instrText xml:space="preserve"> PAGEREF _Toc433005324 \h </w:instrText>
+              <w:instrText xml:space="preserve"> PAGEREF _Toc433701690 \h </w:instrText>
             </w:r>
             <w:r>
               <w:rPr>
@@ -3886,7 +4012,7 @@
                 <w:noProof/>
                 <w:webHidden/>
               </w:rPr>
-              <w:t>52</w:t>
+              <w:t>53</w:t>
             </w:r>
             <w:r>
               <w:rPr>
@@ -3908,7 +4034,7 @@
               <w:noProof/>
             </w:rPr>
           </w:pPr>
-          <w:hyperlink w:anchor="_Toc433005325" w:history="1">
+          <w:hyperlink w:anchor="_Toc433701691" w:history="1">
             <w:r>
               <w:rPr>
                 <w:rStyle w:val="Hyperlink"/>
@@ -3935,7 +4061,7 @@
                 <w:noProof/>
                 <w:webHidden/>
               </w:rPr>
-              <w:instrText xml:space="preserve"> PAGEREF _Toc433005325 \h </w:instrText>
+              <w:instrText xml:space="preserve"> PAGEREF _Toc433701691 \h </w:instrText>
             </w:r>
             <w:r>
               <w:rPr>
@@ -3955,7 +4081,7 @@
                 <w:noProof/>
                 <w:webHidden/>
               </w:rPr>
-              <w:t>53</w:t>
+              <w:t>54</w:t>
             </w:r>
             <w:r>
               <w:rPr>
@@ -3977,7 +4103,7 @@
               <w:noProof/>
             </w:rPr>
           </w:pPr>
-          <w:hyperlink w:anchor="_Toc433005326" w:history="1">
+          <w:hyperlink w:anchor="_Toc433701692" w:history="1">
             <w:r>
               <w:rPr>
                 <w:rStyle w:val="Hyperlink"/>
@@ -4004,7 +4130,7 @@
                 <w:noProof/>
                 <w:webHidden/>
               </w:rPr>
-              <w:instrText xml:space="preserve"> PAGEREF _Toc433005326 \h </w:instrText>
+              <w:instrText xml:space="preserve"> PAGEREF _Toc433701692 \h </w:instrText>
             </w:r>
             <w:r>
               <w:rPr>
@@ -4024,7 +4150,7 @@
                 <w:noProof/>
                 <w:webHidden/>
               </w:rPr>
-              <w:t>54</w:t>
+              <w:t>55</w:t>
             </w:r>
             <w:r>
               <w:rPr>
@@ -4046,7 +4172,7 @@
               <w:noProof/>
             </w:rPr>
           </w:pPr>
-          <w:hyperlink w:anchor="_Toc433005327" w:history="1">
+          <w:hyperlink w:anchor="_Toc433701693" w:history="1">
             <w:r>
               <w:rPr>
                 <w:rStyle w:val="Hyperlink"/>
@@ -4073,7 +4199,7 @@
                 <w:noProof/>
                 <w:webHidden/>
               </w:rPr>
-              <w:instrText xml:space="preserve"> PAGEREF _Toc433005327 \h </w:instrText>
+              <w:instrText xml:space="preserve"> PAGEREF _Toc433701693 \h </w:instrText>
             </w:r>
             <w:r>
               <w:rPr>
@@ -4093,7 +4219,7 @@
                 <w:noProof/>
                 <w:webHidden/>
               </w:rPr>
-              <w:t>54</w:t>
+              <w:t>55</w:t>
             </w:r>
             <w:r>
               <w:rPr>
@@ -4115,7 +4241,7 @@
               <w:noProof/>
             </w:rPr>
           </w:pPr>
-          <w:hyperlink w:anchor="_Toc433005328" w:history="1">
+          <w:hyperlink w:anchor="_Toc433701694" w:history="1">
             <w:r>
               <w:rPr>
                 <w:rStyle w:val="Hyperlink"/>
@@ -4142,7 +4268,7 @@
                 <w:noProof/>
                 <w:webHidden/>
               </w:rPr>
-              <w:instrText xml:space="preserve"> PAGEREF _Toc433005328 \h </w:instrText>
+              <w:instrText xml:space="preserve"> PAGEREF _Toc433701694 \h </w:instrText>
             </w:r>
             <w:r>
               <w:rPr>
@@ -4162,7 +4288,7 @@
                 <w:noProof/>
                 <w:webHidden/>
               </w:rPr>
-              <w:t>63</w:t>
+              <w:t>64</w:t>
             </w:r>
             <w:r>
               <w:rPr>
@@ -4184,7 +4310,7 @@
               <w:noProof/>
             </w:rPr>
           </w:pPr>
-          <w:hyperlink w:anchor="_Toc433005329" w:history="1">
+          <w:hyperlink w:anchor="_Toc433701695" w:history="1">
             <w:r>
               <w:rPr>
                 <w:rStyle w:val="Hyperlink"/>
@@ -4211,7 +4337,7 @@
                 <w:noProof/>
                 <w:webHidden/>
               </w:rPr>
-              <w:instrText xml:space="preserve"> PAGEREF _Toc433005329 \h </w:instrText>
+              <w:instrText xml:space="preserve"> PAGEREF _Toc433701695 \h </w:instrText>
             </w:r>
             <w:r>
               <w:rPr>
@@ -4231,7 +4357,7 @@
                 <w:noProof/>
                 <w:webHidden/>
               </w:rPr>
-              <w:t>65</w:t>
+              <w:t>66</w:t>
             </w:r>
             <w:r>
               <w:rPr>
@@ -4253,7 +4379,7 @@
               <w:noProof/>
             </w:rPr>
           </w:pPr>
-          <w:hyperlink w:anchor="_Toc433005330" w:history="1">
+          <w:hyperlink w:anchor="_Toc433701696" w:history="1">
             <w:r>
               <w:rPr>
                 <w:rStyle w:val="Hyperlink"/>
@@ -4280,7 +4406,7 @@
                 <w:noProof/>
                 <w:webHidden/>
               </w:rPr>
-              <w:instrText xml:space="preserve"> PAGEREF _Toc433005330 \h </w:instrText>
+              <w:instrText xml:space="preserve"> PAGEREF _Toc433701696 \h </w:instrText>
             </w:r>
             <w:r>
               <w:rPr>
@@ -4300,7 +4426,7 @@
                 <w:noProof/>
                 <w:webHidden/>
               </w:rPr>
-              <w:t>66</w:t>
+              <w:t>67</w:t>
             </w:r>
             <w:r>
               <w:rPr>
@@ -4322,7 +4448,7 @@
               <w:noProof/>
             </w:rPr>
           </w:pPr>
-          <w:hyperlink w:anchor="_Toc433005331" w:history="1">
+          <w:hyperlink w:anchor="_Toc433701697" w:history="1">
             <w:r>
               <w:rPr>
                 <w:rStyle w:val="Hyperlink"/>
@@ -4349,7 +4475,7 @@
                 <w:noProof/>
                 <w:webHidden/>
               </w:rPr>
-              <w:instrText xml:space="preserve"> PAGEREF _Toc433005331 \h </w:instrText>
+              <w:instrText xml:space="preserve"> PAGEREF _Toc433701697 \h </w:instrText>
             </w:r>
             <w:r>
               <w:rPr>
@@ -4369,7 +4495,7 @@
                 <w:noProof/>
                 <w:webHidden/>
               </w:rPr>
-              <w:t>67</w:t>
+              <w:t>68</w:t>
             </w:r>
             <w:r>
               <w:rPr>
@@ -4391,7 +4517,7 @@
               <w:noProof/>
             </w:rPr>
           </w:pPr>
-          <w:hyperlink w:anchor="_Toc433005332" w:history="1">
+          <w:hyperlink w:anchor="_Toc433701698" w:history="1">
             <w:r>
               <w:rPr>
                 <w:rStyle w:val="Hyperlink"/>
@@ -4418,7 +4544,7 @@
                 <w:noProof/>
                 <w:webHidden/>
               </w:rPr>
-              <w:instrText xml:space="preserve"> PAGEREF _Toc433005332 \h </w:instrText>
+              <w:instrText xml:space="preserve"> PAGEREF _Toc433701698 \h </w:instrText>
             </w:r>
             <w:r>
               <w:rPr>
@@ -4438,7 +4564,7 @@
                 <w:noProof/>
                 <w:webHidden/>
               </w:rPr>
-              <w:t>72</w:t>
+              <w:t>73</w:t>
             </w:r>
             <w:r>
               <w:rPr>
@@ -4460,7 +4586,7 @@
               <w:noProof/>
             </w:rPr>
           </w:pPr>
-          <w:hyperlink w:anchor="_Toc433005333" w:history="1">
+          <w:hyperlink w:anchor="_Toc433701699" w:history="1">
             <w:r>
               <w:rPr>
                 <w:rStyle w:val="Hyperlink"/>
@@ -4487,7 +4613,7 @@
                 <w:noProof/>
                 <w:webHidden/>
               </w:rPr>
-              <w:instrText xml:space="preserve"> PAGEREF _Toc433005333 \h </w:instrText>
+              <w:instrText xml:space="preserve"> PAGEREF _Toc433701699 \h </w:instrText>
             </w:r>
             <w:r>
               <w:rPr>
@@ -4507,7 +4633,7 @@
                 <w:noProof/>
                 <w:webHidden/>
               </w:rPr>
-              <w:t>73</w:t>
+              <w:t>74</w:t>
             </w:r>
             <w:r>
               <w:rPr>
@@ -4553,7 +4679,7 @@
       <w:pPr>
         <w:pStyle w:val="Heading1"/>
       </w:pPr>
-      <w:bookmarkStart w:id="1" w:name="_Toc433005283"/>
+      <w:bookmarkStart w:id="1" w:name="_Toc433701649"/>
       <w:r>
         <w:lastRenderedPageBreak/>
         <w:t>Introduction</w:t>
@@ -4878,7 +5004,7 @@
       <w:pPr>
         <w:pStyle w:val="Heading2"/>
       </w:pPr>
-      <w:bookmarkStart w:id="2" w:name="_Toc433005284"/>
+      <w:bookmarkStart w:id="2" w:name="_Toc433701650"/>
       <w:r>
         <w:t>Intended Audience</w:t>
       </w:r>
@@ -5062,7 +5188,7 @@
         <w:pStyle w:val="Heading1"/>
       </w:pPr>
       <w:bookmarkStart w:id="3" w:name="_Ops_Server_System"/>
-      <w:bookmarkStart w:id="4" w:name="_Toc433005285"/>
+      <w:bookmarkStart w:id="4" w:name="_Toc433701651"/>
       <w:bookmarkEnd w:id="3"/>
       <w:r>
         <w:lastRenderedPageBreak/>
@@ -6018,7 +6144,7 @@
       <w:r>
         <w:br w:type="page"/>
       </w:r>
-      <w:bookmarkStart w:id="5" w:name="_Toc433005286"/>
+      <w:bookmarkStart w:id="5" w:name="_Toc433701652"/>
       <w:r>
         <w:lastRenderedPageBreak/>
         <w:t>Prepare for Ops Server Installation</w:t>
@@ -6030,7 +6156,7 @@
       <w:pPr>
         <w:pStyle w:val="Heading2"/>
       </w:pPr>
-      <w:bookmarkStart w:id="6" w:name="_Toc433005287"/>
+      <w:bookmarkStart w:id="6" w:name="_Toc433701653"/>
       <w:r>
         <w:t>Installation Prerequisites</w:t>
       </w:r>
@@ -6095,7 +6221,14 @@
           <w:color w:val="auto"/>
           <w:u w:val="none"/>
         </w:rPr>
-        <w:t xml:space="preserve"> is installed on a client machine</w:t>
+        <w:t xml:space="preserve"> is installed on a </w:t>
+      </w:r>
+      <w:r>
+        <w:rPr>
+          <w:rStyle w:val="Hyperlink"/>
+          <w:color w:val="auto"/>
+        </w:rPr>
+        <w:t>client machine</w:t>
       </w:r>
       <w:r>
         <w:rPr>
@@ -6239,16 +6372,10 @@
         </w:numPr>
       </w:pPr>
       <w:r>
-        <w:t xml:space="preserve">A license for Portal for ArcGIS </w:t>
-      </w:r>
-      <w:r>
-        <w:t>10.3</w:t>
-      </w:r>
-      <w:r>
-        <w:t>.1</w:t>
-      </w:r>
-      <w:r>
-        <w:t xml:space="preserve"> to support up to 100 users.</w:t>
+        <w:t>A license for Portal for ArcGIS 10.3.1 with a minimum of 10 users (there are 7 Ops Server specific users with this release, plus an administrator account and you probably want at least a couple of extra accounts)</w:t>
+      </w:r>
+      <w:r>
+        <w:t>.</w:t>
       </w:r>
       <w:r>
         <w:t xml:space="preserve"> </w:t>
@@ -6613,7 +6740,7 @@
       <w:pPr>
         <w:pStyle w:val="Heading2"/>
       </w:pPr>
-      <w:bookmarkStart w:id="8" w:name="_Toc433005288"/>
+      <w:bookmarkStart w:id="8" w:name="_Toc433701654"/>
       <w:r>
         <w:lastRenderedPageBreak/>
         <w:t>Uninstall existing software</w:t>
@@ -6622,7 +6749,27 @@
     </w:p>
     <w:p>
       <w:r>
-        <w:t xml:space="preserve">The Ops Server installation process assumes that you are installing on a clean server and certain software need to be installed in a particular way or location; therefore, before running the installation scripts you should uninstall the following software if they are already installed: </w:t>
+        <w:t>The Ops Server installation process assumes that you are installing on a clean server and certain software need</w:t>
+      </w:r>
+      <w:r>
+        <w:t>s</w:t>
+      </w:r>
+      <w:r>
+        <w:t xml:space="preserve"> to be installed in a particular way or location; therefore, before running the installation scripts you should uninstall the following software if they are already installed</w:t>
+      </w:r>
+      <w:r>
+        <w:t xml:space="preserve"> (listed in suggested uninstall order)</w:t>
+      </w:r>
+      <w:r>
+        <w:t xml:space="preserve">: </w:t>
+      </w:r>
+    </w:p>
+    <w:p>
+      <w:r>
+        <w:rPr>
+          <w:color w:val="FF0000"/>
+        </w:rPr>
+        <w:t>NOTE: uninstalling Internet Information Services (IIS) is not necessary.</w:t>
       </w:r>
     </w:p>
     <w:p>
@@ -6637,10 +6784,34 @@
         <w:rPr>
           <w:u w:val="single"/>
         </w:rPr>
-        <w:t>ArcGIS Server</w:t>
-      </w:r>
-      <w:r>
-        <w:t xml:space="preserve"> - After uninstalling, delete the C:\arcgisserver and C:\Program Files\ArcGIS\Server folders.</w:t>
+        <w:t>Portal for ArcGIS</w:t>
+      </w:r>
+      <w:r>
+        <w:t xml:space="preserve"> – After uninstalling using the Windows “Programs and Features” dialog, delete the following:</w:t>
+      </w:r>
+    </w:p>
+    <w:p>
+      <w:pPr>
+        <w:pStyle w:val="ListParagraph"/>
+        <w:numPr>
+          <w:ilvl w:val="1"/>
+          <w:numId w:val="32"/>
+        </w:numPr>
+      </w:pPr>
+      <w:r>
+        <w:t>Folder - C:\arcgisportal</w:t>
+      </w:r>
+    </w:p>
+    <w:p>
+      <w:pPr>
+        <w:pStyle w:val="ListParagraph"/>
+        <w:numPr>
+          <w:ilvl w:val="1"/>
+          <w:numId w:val="32"/>
+        </w:numPr>
+      </w:pPr>
+      <w:r>
+        <w:t>Folder - C:\Program Files\ArcGIS\Portal</w:t>
       </w:r>
     </w:p>
     <w:p>
@@ -6650,17 +6821,40 @@
           <w:ilvl w:val="0"/>
           <w:numId w:val="32"/>
         </w:numPr>
-      </w:pPr>
-      <w:r>
-        <w:t>ArcGIS Data Store (previous Ops Server builds did not have ArcGIS Data Store) – After uninstalling, delete the C:\arcgisdatastore and C:\Program Files\ArcGIS\</w:t>
-      </w:r>
-      <w:proofErr w:type="spellStart"/>
-      <w:r>
-        <w:t>DataStore</w:t>
-      </w:r>
-      <w:proofErr w:type="spellEnd"/>
-      <w:r>
-        <w:t xml:space="preserve"> folders.</w:t>
+        <w:rPr>
+          <w:u w:val="single"/>
+        </w:rPr>
+      </w:pPr>
+      <w:r>
+        <w:rPr>
+          <w:u w:val="single"/>
+        </w:rPr>
+        <w:t xml:space="preserve">ArcGIS </w:t>
+      </w:r>
+      <w:proofErr w:type="spellStart"/>
+      <w:r>
+        <w:rPr>
+          <w:u w:val="single"/>
+        </w:rPr>
+        <w:t>WebAdaptor</w:t>
+      </w:r>
+      <w:proofErr w:type="spellEnd"/>
+      <w:r>
+        <w:rPr>
+          <w:u w:val="single"/>
+        </w:rPr>
+        <w:t xml:space="preserve"> (IIS) – </w:t>
+      </w:r>
+      <w:proofErr w:type="spellStart"/>
+      <w:r>
+        <w:rPr>
+          <w:u w:val="single"/>
+        </w:rPr>
+        <w:t>ags</w:t>
+      </w:r>
+      <w:proofErr w:type="spellEnd"/>
+      <w:r>
+        <w:t xml:space="preserve"> – Uninstall using the using the Windows “Programs and Features” dialog.</w:t>
       </w:r>
     </w:p>
     <w:p>
@@ -6670,17 +6864,40 @@
           <w:ilvl w:val="0"/>
           <w:numId w:val="32"/>
         </w:numPr>
-      </w:pPr>
-      <w:r>
+        <w:rPr>
+          <w:u w:val="single"/>
+        </w:rPr>
+      </w:pPr>
+      <w:r>
+        <w:rPr>
+          <w:u w:val="single"/>
+        </w:rPr>
         <w:t xml:space="preserve">ArcGIS </w:t>
       </w:r>
       <w:proofErr w:type="spellStart"/>
       <w:r>
+        <w:rPr>
+          <w:u w:val="single"/>
+        </w:rPr>
         <w:t>WebAdaptor</w:t>
       </w:r>
       <w:proofErr w:type="spellEnd"/>
       <w:r>
-        <w:t xml:space="preserve"> for IIS</w:t>
+        <w:rPr>
+          <w:u w:val="single"/>
+        </w:rPr>
+        <w:t xml:space="preserve"> (IIS) – </w:t>
+      </w:r>
+      <w:proofErr w:type="spellStart"/>
+      <w:r>
+        <w:rPr>
+          <w:u w:val="single"/>
+        </w:rPr>
+        <w:t>arcgis</w:t>
+      </w:r>
+      <w:proofErr w:type="spellEnd"/>
+      <w:r>
+        <w:t xml:space="preserve"> – Uninstall using the Windows “Programs and Features” dialog,</w:t>
       </w:r>
     </w:p>
     <w:p>
@@ -6692,10 +6909,51 @@
         </w:numPr>
       </w:pPr>
       <w:r>
-        <w:t>Portal for ArcGIS – After uninstalling, delete the C:\arcgisportal and C:\Program Files\ArcGIS\Portal folders.</w:t>
-      </w:r>
-      <w:r>
-        <w:t xml:space="preserve"> </w:t>
+        <w:rPr>
+          <w:u w:val="single"/>
+        </w:rPr>
+        <w:t xml:space="preserve">ArcGIS </w:t>
+      </w:r>
+      <w:proofErr w:type="spellStart"/>
+      <w:r>
+        <w:rPr>
+          <w:u w:val="single"/>
+        </w:rPr>
+        <w:t>GeoEvent</w:t>
+      </w:r>
+      <w:proofErr w:type="spellEnd"/>
+      <w:r>
+        <w:rPr>
+          <w:u w:val="single"/>
+        </w:rPr>
+        <w:t xml:space="preserve"> Extension for Server</w:t>
+      </w:r>
+      <w:r>
+        <w:t xml:space="preserve"> – After uninstalling using the Windows “Programs and Features” dialog,, delete the following:</w:t>
+      </w:r>
+    </w:p>
+    <w:p>
+      <w:pPr>
+        <w:pStyle w:val="ListParagraph"/>
+        <w:numPr>
+          <w:ilvl w:val="1"/>
+          <w:numId w:val="32"/>
+        </w:numPr>
+      </w:pPr>
+      <w:r>
+        <w:t>Folder - C:\ProgramData\Esri\GeoEventProcessor (NOTE: the C:\ProgramData folder is hidden by default)</w:t>
+      </w:r>
+    </w:p>
+    <w:p>
+      <w:pPr>
+        <w:pStyle w:val="ListParagraph"/>
+        <w:numPr>
+          <w:ilvl w:val="1"/>
+          <w:numId w:val="32"/>
+        </w:numPr>
+      </w:pPr>
+      <w:r>
+        <w:t>Folder - C:\Data</w:t>
       </w:r>
     </w:p>
     <w:p>
@@ -6706,40 +6964,50 @@
           <w:numId w:val="32"/>
         </w:numPr>
       </w:pPr>
-      <w:proofErr w:type="spellStart"/>
-      <w:r>
-        <w:t>GeoEvent</w:t>
-      </w:r>
-      <w:proofErr w:type="spellEnd"/>
-      <w:r>
-        <w:t xml:space="preserve"> </w:t>
-      </w:r>
-      <w:r>
-        <w:t xml:space="preserve">Extension for </w:t>
-      </w:r>
-      <w:r>
-        <w:t>Serve</w:t>
-      </w:r>
-      <w:r>
-        <w:t xml:space="preserve">r – After uninstalling, delete the </w:t>
-      </w:r>
-      <w:r>
-        <w:br/>
-      </w:r>
-      <w:r>
-        <w:t>C:\</w:t>
-      </w:r>
-      <w:r>
-        <w:t>ProgramData\Esri\GeoEventProcessor</w:t>
-      </w:r>
-      <w:r>
-        <w:t xml:space="preserve"> and C:\Data</w:t>
-      </w:r>
-      <w:r>
-        <w:t xml:space="preserve"> folde</w:t>
-      </w:r>
-      <w:r>
-        <w:t>rs.</w:t>
+      <w:r>
+        <w:rPr>
+          <w:u w:val="single"/>
+        </w:rPr>
+        <w:t>ArcGIS for Server</w:t>
+      </w:r>
+      <w:r>
+        <w:t xml:space="preserve"> - After uninstalling using the Windows “Programs and Features” dialog,, delete the following:</w:t>
+      </w:r>
+    </w:p>
+    <w:p>
+      <w:pPr>
+        <w:pStyle w:val="ListParagraph"/>
+        <w:numPr>
+          <w:ilvl w:val="1"/>
+          <w:numId w:val="32"/>
+        </w:numPr>
+      </w:pPr>
+      <w:r>
+        <w:t>Folder - C:\arcgisserver</w:t>
+      </w:r>
+    </w:p>
+    <w:p>
+      <w:pPr>
+        <w:pStyle w:val="ListParagraph"/>
+        <w:numPr>
+          <w:ilvl w:val="1"/>
+          <w:numId w:val="32"/>
+        </w:numPr>
+      </w:pPr>
+      <w:r>
+        <w:t>Folder - C:\Program Files\ArcGIS\Server</w:t>
+      </w:r>
+    </w:p>
+    <w:p>
+      <w:pPr>
+        <w:pStyle w:val="ListParagraph"/>
+        <w:numPr>
+          <w:ilvl w:val="1"/>
+          <w:numId w:val="32"/>
+        </w:numPr>
+      </w:pPr>
+      <w:r>
+        <w:t>OS user - The OS user account that the ArcGIS Server windows service runs as.</w:t>
       </w:r>
     </w:p>
     <w:p>
@@ -6751,22 +7019,43 @@
         </w:numPr>
       </w:pPr>
       <w:r>
-        <w:t>Chat Server (Op</w:t>
-      </w:r>
-      <w:r>
-        <w:t>en Fire)</w:t>
-      </w:r>
-      <w:r>
-        <w:t xml:space="preserve"> – After uninstalling, delete the C:\Program Files (x86)\</w:t>
-      </w:r>
-      <w:proofErr w:type="spellStart"/>
-      <w:r>
-        <w:t>Openfire</w:t>
-      </w:r>
-      <w:proofErr w:type="spellEnd"/>
-      <w:r>
-        <w:t xml:space="preserve"> folder.</w:t>
-      </w:r>
+        <w:rPr>
+          <w:u w:val="single"/>
+        </w:rPr>
+        <w:t>ArcGIS Data Store</w:t>
+      </w:r>
+      <w:r>
+        <w:t xml:space="preserve">  – After uninstalling using the Windows “Programs and Features” dialog,, delete the following:</w:t>
+      </w:r>
+    </w:p>
+    <w:p>
+      <w:pPr>
+        <w:pStyle w:val="ListParagraph"/>
+        <w:numPr>
+          <w:ilvl w:val="1"/>
+          <w:numId w:val="32"/>
+        </w:numPr>
+      </w:pPr>
+      <w:r>
+        <w:t>Folder - C:\arcgisdatastore</w:t>
+      </w:r>
+    </w:p>
+    <w:p>
+      <w:pPr>
+        <w:pStyle w:val="ListParagraph"/>
+        <w:numPr>
+          <w:ilvl w:val="1"/>
+          <w:numId w:val="32"/>
+        </w:numPr>
+      </w:pPr>
+      <w:r>
+        <w:t>Folder - C:\Program Files\ArcGIS\</w:t>
+      </w:r>
+      <w:proofErr w:type="spellStart"/>
+      <w:r>
+        <w:t>DataStore</w:t>
+      </w:r>
+      <w:proofErr w:type="spellEnd"/>
     </w:p>
     <w:p>
       <w:pPr>
@@ -6777,13 +7066,37 @@
         </w:numPr>
       </w:pPr>
       <w:r>
-        <w:t xml:space="preserve">PostgreSQL </w:t>
-      </w:r>
-      <w:r>
-        <w:t xml:space="preserve">– After uninstalling, delete the </w:t>
-      </w:r>
-      <w:r>
-        <w:t>“</w:t>
+        <w:rPr>
+          <w:u w:val="single"/>
+        </w:rPr>
+        <w:t>PostgreSQL</w:t>
+      </w:r>
+      <w:r>
+        <w:t xml:space="preserve"> – After uninstalling using the Windows “Programs and Features” dialog,, delete the following:</w:t>
+      </w:r>
+    </w:p>
+    <w:p>
+      <w:pPr>
+        <w:pStyle w:val="ListParagraph"/>
+        <w:numPr>
+          <w:ilvl w:val="1"/>
+          <w:numId w:val="32"/>
+        </w:numPr>
+      </w:pPr>
+      <w:r>
+        <w:t>Folder - C:\PostgreSQL  (or C:\Program Files\PostgreSQL)</w:t>
+      </w:r>
+    </w:p>
+    <w:p>
+      <w:pPr>
+        <w:pStyle w:val="ListParagraph"/>
+        <w:numPr>
+          <w:ilvl w:val="1"/>
+          <w:numId w:val="32"/>
+        </w:numPr>
+      </w:pPr>
+      <w:r>
+        <w:t>OS user - The “</w:t>
       </w:r>
       <w:proofErr w:type="spellStart"/>
       <w:r>
@@ -6791,28 +7104,7 @@
       </w:r>
       <w:proofErr w:type="spellEnd"/>
       <w:r>
-        <w:t xml:space="preserve">” </w:t>
-      </w:r>
-      <w:r>
-        <w:t xml:space="preserve">OS </w:t>
-      </w:r>
-      <w:r>
-        <w:t xml:space="preserve">user </w:t>
-      </w:r>
-      <w:r>
-        <w:t xml:space="preserve">account, </w:t>
-      </w:r>
-      <w:r>
-        <w:t>and the C:\</w:t>
-      </w:r>
-      <w:r>
-        <w:t>PostgreSQL</w:t>
-      </w:r>
-      <w:r>
-        <w:t xml:space="preserve"> folder </w:t>
-      </w:r>
-      <w:r>
-        <w:t>(or C:\Program Files\PostgreSQL).</w:t>
+        <w:t>” OS user account (the account that PostgreSQL windows service runs as)</w:t>
       </w:r>
     </w:p>
     <w:p>
@@ -6823,21 +7115,34 @@
           <w:numId w:val="32"/>
         </w:numPr>
       </w:pPr>
-      <w:r>
-        <w:t xml:space="preserve">IIS </w:t>
-      </w:r>
-      <w:r>
-        <w:t xml:space="preserve">– After uninstalling, delete the </w:t>
-      </w:r>
-      <w:r>
-        <w:t>C:</w:t>
-      </w:r>
-      <w:r>
-        <w:t>\inetpub</w:t>
-      </w:r>
-      <w:r>
-        <w:t xml:space="preserve"> folder.</w:t>
-      </w:r>
+      <w:proofErr w:type="spellStart"/>
+      <w:r>
+        <w:rPr>
+          <w:u w:val="single"/>
+        </w:rPr>
+        <w:t>Openfire</w:t>
+      </w:r>
+      <w:proofErr w:type="spellEnd"/>
+      <w:r>
+        <w:t xml:space="preserve"> (Chat Server) – After uninstalling using the Windows “Programs and Features” dialog,, delete the following:</w:t>
+      </w:r>
+    </w:p>
+    <w:p>
+      <w:pPr>
+        <w:pStyle w:val="ListParagraph"/>
+        <w:numPr>
+          <w:ilvl w:val="1"/>
+          <w:numId w:val="32"/>
+        </w:numPr>
+      </w:pPr>
+      <w:r>
+        <w:t>Folder - C:\Program Files (x86)\</w:t>
+      </w:r>
+      <w:proofErr w:type="spellStart"/>
+      <w:r>
+        <w:t>Openfire</w:t>
+      </w:r>
+      <w:proofErr w:type="spellEnd"/>
     </w:p>
     <w:p>
       <w:pPr>
@@ -6847,23 +7152,219 @@
           <w:numId w:val="32"/>
         </w:numPr>
       </w:pPr>
+      <w:r>
+        <w:rPr>
+          <w:u w:val="single"/>
+        </w:rPr>
+        <w:t>Web applications “installed” under IIS</w:t>
+      </w:r>
+      <w:r>
+        <w:t>– To “uninstall”, delete the following:</w:t>
+      </w:r>
+    </w:p>
+    <w:p>
+      <w:pPr>
+        <w:pStyle w:val="ListParagraph"/>
+        <w:numPr>
+          <w:ilvl w:val="1"/>
+          <w:numId w:val="32"/>
+        </w:numPr>
+      </w:pPr>
+      <w:r>
+        <w:t>Folder: C:\inetpub\wwwroot\SolutionsWeb</w:t>
+      </w:r>
+    </w:p>
+    <w:p>
+      <w:pPr>
+        <w:pStyle w:val="ListParagraph"/>
+        <w:numPr>
+          <w:ilvl w:val="1"/>
+          <w:numId w:val="32"/>
+        </w:numPr>
+      </w:pPr>
+      <w:r>
+        <w:t>File: C:\inetpub\wwwroot\default.htm</w:t>
+      </w:r>
+    </w:p>
+    <w:p>
+      <w:pPr>
+        <w:pStyle w:val="ListParagraph"/>
+        <w:numPr>
+          <w:ilvl w:val="1"/>
+          <w:numId w:val="32"/>
+        </w:numPr>
+      </w:pPr>
+      <w:r>
+        <w:t>File: C:\inetpub\wwwroot\web.config</w:t>
+      </w:r>
+    </w:p>
+    <w:p>
+      <w:pPr>
+        <w:pStyle w:val="ListParagraph"/>
+        <w:numPr>
+          <w:ilvl w:val="1"/>
+          <w:numId w:val="32"/>
+        </w:numPr>
+      </w:pPr>
+      <w:r>
+        <w:t>File: C:\inetpub\wwwroot\web.config_cors</w:t>
+      </w:r>
+    </w:p>
+    <w:p>
+      <w:pPr>
+        <w:pStyle w:val="ListParagraph"/>
+        <w:numPr>
+          <w:ilvl w:val="0"/>
+          <w:numId w:val="32"/>
+        </w:numPr>
+        <w:rPr>
+          <w:u w:val="single"/>
+        </w:rPr>
+      </w:pPr>
+      <w:r>
+        <w:rPr>
+          <w:u w:val="single"/>
+        </w:rPr>
+        <w:lastRenderedPageBreak/>
+        <w:t>Message Simulator</w:t>
+      </w:r>
+      <w:r>
+        <w:t xml:space="preserve"> – To “uninstall”:</w:t>
+      </w:r>
+    </w:p>
+    <w:p>
+      <w:pPr>
+        <w:pStyle w:val="ListParagraph"/>
+        <w:numPr>
+          <w:ilvl w:val="1"/>
+          <w:numId w:val="32"/>
+        </w:numPr>
+        <w:rPr>
+          <w:u w:val="single"/>
+        </w:rPr>
+      </w:pPr>
+      <w:r>
+        <w:t>Open Windows Task Manager and end all of the ArcGISQtMessageSimulator.exe tasks.</w:t>
+      </w:r>
+    </w:p>
+    <w:p>
+      <w:pPr>
+        <w:pStyle w:val="ListParagraph"/>
+        <w:numPr>
+          <w:ilvl w:val="1"/>
+          <w:numId w:val="32"/>
+        </w:numPr>
+        <w:rPr>
+          <w:u w:val="single"/>
+        </w:rPr>
+      </w:pPr>
+      <w:r>
+        <w:t>Open Windows Computer Management and delete the “</w:t>
+      </w:r>
       <w:proofErr w:type="spellStart"/>
       <w:r>
         <w:t>MessageSimulator</w:t>
       </w:r>
       <w:proofErr w:type="spellEnd"/>
       <w:r>
-        <w:t xml:space="preserve"> – Delete the C:\MessageSimulator folder</w:t>
-      </w:r>
-      <w:r>
-        <w:t>.</w:t>
-      </w:r>
-    </w:p>
+        <w:t>” scheduled task.</w:t>
+      </w:r>
+    </w:p>
+    <w:p>
+      <w:pPr>
+        <w:pStyle w:val="ListParagraph"/>
+        <w:numPr>
+          <w:ilvl w:val="1"/>
+          <w:numId w:val="32"/>
+        </w:numPr>
+        <w:rPr>
+          <w:u w:val="single"/>
+        </w:rPr>
+      </w:pPr>
+      <w:r>
+        <w:t>Delete folder - C:\MessageSimulator</w:t>
+      </w:r>
+    </w:p>
+    <w:p>
+      <w:pPr>
+        <w:pStyle w:val="ListParagraph"/>
+        <w:numPr>
+          <w:ilvl w:val="0"/>
+          <w:numId w:val="32"/>
+        </w:numPr>
+        <w:rPr>
+          <w:u w:val="single"/>
+        </w:rPr>
+      </w:pPr>
+      <w:r>
+        <w:rPr>
+          <w:u w:val="single"/>
+        </w:rPr>
+        <w:t>Ops Server data</w:t>
+      </w:r>
+      <w:r>
+        <w:t xml:space="preserve"> - delete the following:</w:t>
+      </w:r>
+    </w:p>
+    <w:p>
+      <w:pPr>
+        <w:pStyle w:val="ListParagraph"/>
+        <w:numPr>
+          <w:ilvl w:val="1"/>
+          <w:numId w:val="32"/>
+        </w:numPr>
+        <w:rPr>
+          <w:u w:val="single"/>
+        </w:rPr>
+      </w:pPr>
+      <w:r>
+        <w:t>Folder: C:\OpsServer (this folder contains the “Data” and “</w:t>
+      </w:r>
+      <w:proofErr w:type="spellStart"/>
+      <w:r>
+        <w:t>DBConnections</w:t>
+      </w:r>
+      <w:proofErr w:type="spellEnd"/>
+      <w:r>
+        <w:t>” folder. NOTE: this folder could be located on another drive)</w:t>
+      </w:r>
+    </w:p>
+    <w:p>
+      <w:pPr>
+        <w:pStyle w:val="ListParagraph"/>
+        <w:numPr>
+          <w:ilvl w:val="0"/>
+          <w:numId w:val="32"/>
+        </w:numPr>
+      </w:pPr>
+      <w:r>
+        <w:rPr>
+          <w:u w:val="single"/>
+        </w:rPr>
+        <w:t>Ops Server installation scripts</w:t>
+      </w:r>
+      <w:r>
+        <w:t xml:space="preserve"> – delete the following:</w:t>
+      </w:r>
+    </w:p>
+    <w:p>
+      <w:pPr>
+        <w:pStyle w:val="ListParagraph"/>
+        <w:numPr>
+          <w:ilvl w:val="1"/>
+          <w:numId w:val="32"/>
+        </w:numPr>
+      </w:pPr>
+      <w:r>
+        <w:t>Folder: C:\ops-server-config</w:t>
+      </w:r>
+    </w:p>
+    <w:p/>
     <w:p>
       <w:pPr>
         <w:pStyle w:val="Heading2"/>
       </w:pPr>
-      <w:bookmarkStart w:id="9" w:name="_Toc433005289"/>
+      <w:bookmarkStart w:id="9" w:name="_Toc433701655"/>
       <w:r>
         <w:t>Change “Command Prompt” Layout Properties</w:t>
       </w:r>
@@ -6926,7 +7427,7 @@
         <w:pStyle w:val="Heading2"/>
       </w:pPr>
       <w:bookmarkStart w:id="10" w:name="_“Install”_and_configure"/>
-      <w:bookmarkStart w:id="11" w:name="_Toc433005290"/>
+      <w:bookmarkStart w:id="11" w:name="_Toc433701656"/>
       <w:bookmarkEnd w:id="10"/>
       <w:r>
         <w:t xml:space="preserve">“Install” </w:t>
@@ -7045,82 +7546,82 @@
         </w:numPr>
       </w:pPr>
       <w:r>
+        <w:t xml:space="preserve">Edit the variables </w:t>
+      </w:r>
+      <w:r>
+        <w:t>in the DOS</w:t>
+      </w:r>
+      <w:r>
+        <w:t xml:space="preserve"> bat</w:t>
+      </w:r>
+      <w:r>
+        <w:t>ch</w:t>
+      </w:r>
+      <w:r>
+        <w:t xml:space="preserve"> file C:\ops-server-config</w:t>
+      </w:r>
+      <w:r>
+        <w:t>\Install</w:t>
+      </w:r>
+      <w:r>
+        <w:t xml:space="preserve">\InstallSettings.bat. These variables </w:t>
+      </w:r>
+      <w:r>
+        <w:t xml:space="preserve">are used </w:t>
+      </w:r>
+      <w:r>
+        <w:t>by</w:t>
+      </w:r>
+      <w:r>
+        <w:t xml:space="preserve"> various instal</w:t>
+      </w:r>
+      <w:r>
+        <w:t>l scripts, such as the InstallII</w:t>
+      </w:r>
+      <w:r>
+        <w:t xml:space="preserve">S.bat and InstallOpsServer.bat </w:t>
+      </w:r>
+      <w:r>
+        <w:t xml:space="preserve">and </w:t>
+      </w:r>
+      <w:r>
+        <w:t xml:space="preserve">control various aspects of the installation. </w:t>
+      </w:r>
+    </w:p>
+    <w:p>
+      <w:pPr>
+        <w:pStyle w:val="ListParagraph"/>
+      </w:pPr>
+    </w:p>
+    <w:p>
+      <w:pPr>
+        <w:pStyle w:val="ListParagraph"/>
+      </w:pPr>
+      <w:r>
+        <w:rPr>
+          <w:b/>
+          <w:color w:val="FF0000"/>
+        </w:rPr>
+        <w:t>CAUTION</w:t>
+      </w:r>
+      <w:r>
+        <w:rPr>
+          <w:color w:val="FF0000"/>
+        </w:rPr>
+        <w:t>: The InstallSettings.bat file contains important information about what the variables store and any restrictions or limitations about the variable values; please read thoroughly.</w:t>
+      </w:r>
+    </w:p>
+    <w:p>
+      <w:pPr>
+        <w:pStyle w:val="ListParagraph"/>
+      </w:pPr>
+    </w:p>
+    <w:p>
+      <w:pPr>
+        <w:pStyle w:val="ListParagraph"/>
+      </w:pPr>
+      <w:r>
         <w:lastRenderedPageBreak/>
-        <w:t xml:space="preserve">Edit the variables </w:t>
-      </w:r>
-      <w:r>
-        <w:t>in the DOS</w:t>
-      </w:r>
-      <w:r>
-        <w:t xml:space="preserve"> bat</w:t>
-      </w:r>
-      <w:r>
-        <w:t>ch</w:t>
-      </w:r>
-      <w:r>
-        <w:t xml:space="preserve"> file C:\ops-server-config</w:t>
-      </w:r>
-      <w:r>
-        <w:t>\Install</w:t>
-      </w:r>
-      <w:r>
-        <w:t xml:space="preserve">\InstallSettings.bat. These variables </w:t>
-      </w:r>
-      <w:r>
-        <w:t xml:space="preserve">are used </w:t>
-      </w:r>
-      <w:r>
-        <w:t>by</w:t>
-      </w:r>
-      <w:r>
-        <w:t xml:space="preserve"> various instal</w:t>
-      </w:r>
-      <w:r>
-        <w:t>l scripts, such as the InstallII</w:t>
-      </w:r>
-      <w:r>
-        <w:t xml:space="preserve">S.bat and InstallOpsServer.bat </w:t>
-      </w:r>
-      <w:r>
-        <w:t xml:space="preserve">and </w:t>
-      </w:r>
-      <w:r>
-        <w:t xml:space="preserve">control various aspects of the installation. </w:t>
-      </w:r>
-    </w:p>
-    <w:p>
-      <w:pPr>
-        <w:pStyle w:val="ListParagraph"/>
-      </w:pPr>
-    </w:p>
-    <w:p>
-      <w:pPr>
-        <w:pStyle w:val="ListParagraph"/>
-      </w:pPr>
-      <w:r>
-        <w:rPr>
-          <w:b/>
-          <w:color w:val="FF0000"/>
-        </w:rPr>
-        <w:t>CAUTION</w:t>
-      </w:r>
-      <w:r>
-        <w:rPr>
-          <w:color w:val="FF0000"/>
-        </w:rPr>
-        <w:t>: The InstallSettings.bat file contains important information about what the variables store and any restrictions or limitations about the variable values; please read thoroughly.</w:t>
-      </w:r>
-    </w:p>
-    <w:p>
-      <w:pPr>
-        <w:pStyle w:val="ListParagraph"/>
-      </w:pPr>
-    </w:p>
-    <w:p>
-      <w:pPr>
-        <w:pStyle w:val="ListParagraph"/>
-      </w:pPr>
-      <w:r>
         <w:t>The first half of the var</w:t>
       </w:r>
       <w:r>
@@ -8020,7 +8521,6 @@
                 <w:sz w:val="20"/>
                 <w:szCs w:val="20"/>
               </w:rPr>
-              <w:lastRenderedPageBreak/>
               <w:t>ops_install_server</w:t>
             </w:r>
             <w:proofErr w:type="spellEnd"/>
@@ -8315,7 +8815,15 @@
                 <w:sz w:val="20"/>
                 <w:szCs w:val="20"/>
               </w:rPr>
-              <w:t>Change the ArcGIS Server security configuration to "HTTPS Only"</w:t>
+              <w:t xml:space="preserve">Change the ArcGIS Server security configuration to </w:t>
+            </w:r>
+            <w:r>
+              <w:rPr>
+                <w:sz w:val="20"/>
+                <w:szCs w:val="20"/>
+              </w:rPr>
+              <w:lastRenderedPageBreak/>
+              <w:t>"HTTPS Only"</w:t>
             </w:r>
           </w:p>
         </w:tc>
@@ -8336,6 +8844,7 @@
                 <w:sz w:val="20"/>
                 <w:szCs w:val="20"/>
               </w:rPr>
+              <w:lastRenderedPageBreak/>
               <w:t>Yes</w:t>
             </w:r>
           </w:p>
@@ -8398,6 +8907,7 @@
                 <w:sz w:val="20"/>
                 <w:szCs w:val="20"/>
               </w:rPr>
+              <w:lastRenderedPageBreak/>
               <w:t>ops_register_ags_https</w:t>
             </w:r>
             <w:proofErr w:type="spellEnd"/>
@@ -9863,7 +10373,6 @@
                 <w:sz w:val="20"/>
                 <w:szCs w:val="20"/>
               </w:rPr>
-              <w:lastRenderedPageBreak/>
               <w:t>ops_install_geoevent_patches</w:t>
             </w:r>
             <w:proofErr w:type="spellEnd"/>
@@ -10131,6 +10640,7 @@
                 <w:sz w:val="20"/>
                 <w:szCs w:val="20"/>
               </w:rPr>
+              <w:lastRenderedPageBreak/>
               <w:t>ops_create_portal_admin</w:t>
             </w:r>
             <w:proofErr w:type="spellEnd"/>
@@ -10222,7 +10732,7 @@
       <w:bookmarkStart w:id="12" w:name="_Install_Internet_Information"/>
       <w:bookmarkStart w:id="13" w:name="_Ref371435117"/>
       <w:bookmarkStart w:id="14" w:name="_Ref371435121"/>
-      <w:bookmarkStart w:id="15" w:name="_Toc433005291"/>
+      <w:bookmarkStart w:id="15" w:name="_Toc433701657"/>
       <w:bookmarkEnd w:id="12"/>
       <w:r>
         <w:lastRenderedPageBreak/>
@@ -10240,7 +10750,7 @@
       <w:pPr>
         <w:pStyle w:val="Heading2"/>
       </w:pPr>
-      <w:bookmarkStart w:id="16" w:name="_Toc433005292"/>
+      <w:bookmarkStart w:id="16" w:name="_Toc433701658"/>
       <w:r>
         <w:t xml:space="preserve">Install </w:t>
       </w:r>
@@ -10698,7 +11208,7 @@
         <w:pStyle w:val="Heading2"/>
       </w:pPr>
       <w:bookmarkStart w:id="17" w:name="_Enable_SSL_on"/>
-      <w:bookmarkStart w:id="18" w:name="_Toc433005293"/>
+      <w:bookmarkStart w:id="18" w:name="_Toc433701659"/>
       <w:bookmarkEnd w:id="17"/>
       <w:r>
         <w:t>Enable SSL on the web server</w:t>
@@ -10957,7 +11467,7 @@
         <w:pStyle w:val="Heading1"/>
       </w:pPr>
       <w:bookmarkStart w:id="19" w:name="_Install_Ops_Server"/>
-      <w:bookmarkStart w:id="20" w:name="_Toc433005294"/>
+      <w:bookmarkStart w:id="20" w:name="_Toc433701660"/>
       <w:bookmarkEnd w:id="19"/>
       <w:r>
         <w:lastRenderedPageBreak/>
@@ -11005,7 +11515,7 @@
         <w:pStyle w:val="Heading2"/>
       </w:pPr>
       <w:bookmarkStart w:id="21" w:name="_Install_software"/>
-      <w:bookmarkStart w:id="22" w:name="_Toc433005295"/>
+      <w:bookmarkStart w:id="22" w:name="_Toc433701661"/>
       <w:bookmarkEnd w:id="21"/>
       <w:r>
         <w:t xml:space="preserve">Install </w:t>
@@ -12924,7 +13434,7 @@
       <w:pPr>
         <w:pStyle w:val="Heading2"/>
       </w:pPr>
-      <w:bookmarkStart w:id="23" w:name="_Toc433005296"/>
+      <w:bookmarkStart w:id="23" w:name="_Toc433701662"/>
       <w:r>
         <w:t>Validate software installation</w:t>
       </w:r>
@@ -14147,7 +14657,7 @@
         <w:pStyle w:val="Heading1"/>
       </w:pPr>
       <w:bookmarkStart w:id="24" w:name="_Publish_Ops_Server"/>
-      <w:bookmarkStart w:id="25" w:name="_Toc433005297"/>
+      <w:bookmarkStart w:id="25" w:name="_Toc433701663"/>
       <w:bookmarkEnd w:id="24"/>
       <w:r>
         <w:lastRenderedPageBreak/>
@@ -14166,7 +14676,7 @@
         <w:pStyle w:val="Heading2"/>
       </w:pPr>
       <w:bookmarkStart w:id="26" w:name="_Increase_Portal_file"/>
-      <w:bookmarkStart w:id="27" w:name="_Toc433005298"/>
+      <w:bookmarkStart w:id="27" w:name="_Toc433701664"/>
       <w:bookmarkEnd w:id="26"/>
       <w:r>
         <w:t>Install “Portal for ArcGIS 10.3.1 Hot Fix”</w:t>
@@ -14245,7 +14755,7 @@
       <w:pPr>
         <w:pStyle w:val="Heading2"/>
       </w:pPr>
-      <w:bookmarkStart w:id="28" w:name="_Toc433005299"/>
+      <w:bookmarkStart w:id="28" w:name="_Toc433701665"/>
       <w:r>
         <w:t>Increase Portal file upload limits</w:t>
       </w:r>
@@ -14484,7 +14994,7 @@
       <w:pPr>
         <w:pStyle w:val="Heading2"/>
       </w:pPr>
-      <w:bookmarkStart w:id="30" w:name="_Toc433005300"/>
+      <w:bookmarkStart w:id="30" w:name="_Toc433701666"/>
       <w:r>
         <w:t>Increase ArcGIS Data Store limits</w:t>
       </w:r>
@@ -14680,7 +15190,7 @@
         <w:pStyle w:val="Heading1"/>
       </w:pPr>
       <w:bookmarkStart w:id="31" w:name="_Publish_Ops_Server_1"/>
-      <w:bookmarkStart w:id="32" w:name="_Toc433005301"/>
+      <w:bookmarkStart w:id="32" w:name="_Toc433701667"/>
       <w:bookmarkEnd w:id="31"/>
       <w:r>
         <w:t>Publish</w:t>
@@ -14801,7 +15311,7 @@
         <w:pStyle w:val="Heading2"/>
       </w:pPr>
       <w:bookmarkStart w:id="33" w:name="_Copy_Ops_Server"/>
-      <w:bookmarkStart w:id="34" w:name="_Toc433005302"/>
+      <w:bookmarkStart w:id="34" w:name="_Toc433701668"/>
       <w:bookmarkEnd w:id="33"/>
       <w:r>
         <w:t>Copy Ops Server data</w:t>
@@ -14937,7 +15447,7 @@
         <w:pStyle w:val="Heading3"/>
       </w:pPr>
       <w:bookmarkStart w:id="35" w:name="_Copy_file_based"/>
-      <w:bookmarkStart w:id="36" w:name="_Toc433005303"/>
+      <w:bookmarkStart w:id="36" w:name="_Toc433701669"/>
       <w:bookmarkEnd w:id="35"/>
       <w:r>
         <w:t xml:space="preserve">Copy file based data and </w:t>
@@ -15489,7 +15999,7 @@
       <w:pPr>
         <w:pStyle w:val="Heading3"/>
       </w:pPr>
-      <w:bookmarkStart w:id="37" w:name="_Toc433005304"/>
+      <w:bookmarkStart w:id="37" w:name="_Toc433701670"/>
       <w:r>
         <w:t>Update mosaic dataset paths</w:t>
       </w:r>
@@ -16154,7 +16664,7 @@
       <w:pPr>
         <w:pStyle w:val="Heading3"/>
       </w:pPr>
-      <w:bookmarkStart w:id="38" w:name="_Toc433005305"/>
+      <w:bookmarkStart w:id="38" w:name="_Toc433701671"/>
       <w:r>
         <w:t>Copy ArcGIS Server caches (non-hosted services)</w:t>
       </w:r>
@@ -16687,7 +17197,7 @@
       <w:pPr>
         <w:pStyle w:val="Heading3"/>
       </w:pPr>
-      <w:bookmarkStart w:id="39" w:name="_Toc433005306"/>
+      <w:bookmarkStart w:id="39" w:name="_Toc433701672"/>
       <w:r>
         <w:t xml:space="preserve">Copy </w:t>
       </w:r>
@@ -17189,7 +17699,7 @@
       <w:pPr>
         <w:pStyle w:val="Heading2"/>
       </w:pPr>
-      <w:bookmarkStart w:id="40" w:name="_Toc433005307"/>
+      <w:bookmarkStart w:id="40" w:name="_Toc433701673"/>
       <w:r>
         <w:t>Publish portal content</w:t>
       </w:r>
@@ -18962,7 +19472,7 @@
         <w:pStyle w:val="Heading2"/>
       </w:pPr>
       <w:bookmarkStart w:id="42" w:name="_Publish_the_ArcGIS_1"/>
-      <w:bookmarkStart w:id="43" w:name="_Toc433005308"/>
+      <w:bookmarkStart w:id="43" w:name="_Toc433701674"/>
       <w:bookmarkEnd w:id="42"/>
       <w:r>
         <w:lastRenderedPageBreak/>
@@ -20483,7 +20993,7 @@
           <w:color w:val="FF0000"/>
         </w:rPr>
       </w:pPr>
-      <w:bookmarkStart w:id="44" w:name="_Toc433005309"/>
+      <w:bookmarkStart w:id="44" w:name="_Toc433701675"/>
       <w:r>
         <w:lastRenderedPageBreak/>
         <w:t>Re-map portal item ids on ArcGIS Server services</w:t>
@@ -21431,7 +21941,7 @@
       <w:pPr>
         <w:pStyle w:val="Heading2"/>
       </w:pPr>
-      <w:bookmarkStart w:id="45" w:name="_Toc433005310"/>
+      <w:bookmarkStart w:id="45" w:name="_Toc433701676"/>
       <w:r>
         <w:lastRenderedPageBreak/>
         <w:t>Publish hosted</w:t>
@@ -21495,7 +22005,7 @@
         <w:pStyle w:val="Heading3"/>
       </w:pPr>
       <w:bookmarkStart w:id="46" w:name="_Publish_hosted_services"/>
-      <w:bookmarkStart w:id="47" w:name="_Toc433005311"/>
+      <w:bookmarkStart w:id="47" w:name="_Toc433701677"/>
       <w:bookmarkEnd w:id="46"/>
       <w:r>
         <w:t>Publish hosted services</w:t>
@@ -22227,7 +22737,7 @@
         <w:pStyle w:val="Heading3"/>
       </w:pPr>
       <w:bookmarkStart w:id="48" w:name="_Create_hosted_service"/>
-      <w:bookmarkStart w:id="49" w:name="_Toc433005312"/>
+      <w:bookmarkStart w:id="49" w:name="_Toc433701678"/>
       <w:bookmarkEnd w:id="48"/>
       <w:r>
         <w:t>Create hosted service id map</w:t>
@@ -23077,7 +23587,7 @@
         <w:pStyle w:val="Heading3"/>
       </w:pPr>
       <w:bookmarkStart w:id="50" w:name="_Update_portal_item"/>
-      <w:bookmarkStart w:id="51" w:name="_Toc433005313"/>
+      <w:bookmarkStart w:id="51" w:name="_Toc433701679"/>
       <w:bookmarkEnd w:id="50"/>
       <w:r>
         <w:t xml:space="preserve">Update portal item </w:t>
@@ -23961,7 +24471,7 @@
         <w:pStyle w:val="Heading3"/>
       </w:pPr>
       <w:bookmarkStart w:id="52" w:name="_Delete_original_hosted"/>
-      <w:bookmarkStart w:id="53" w:name="_Toc433005314"/>
+      <w:bookmarkStart w:id="53" w:name="_Toc433701680"/>
       <w:bookmarkEnd w:id="52"/>
       <w:r>
         <w:t>Delete original hosted service</w:t>
@@ -24728,7 +25238,7 @@
       <w:pPr>
         <w:pStyle w:val="Heading3"/>
       </w:pPr>
-      <w:bookmarkStart w:id="54" w:name="_Toc433005315"/>
+      <w:bookmarkStart w:id="54" w:name="_Toc433701681"/>
       <w:r>
         <w:t>Update hosted feature service definitions</w:t>
       </w:r>
@@ -25700,7 +26210,7 @@
       <w:pPr>
         <w:pStyle w:val="Heading3"/>
       </w:pPr>
-      <w:bookmarkStart w:id="55" w:name="_Toc433005316"/>
+      <w:bookmarkStart w:id="55" w:name="_Toc433701682"/>
       <w:r>
         <w:t>Copy hosted service caches</w:t>
       </w:r>
@@ -26434,7 +26944,7 @@
       <w:pPr>
         <w:pStyle w:val="Heading2"/>
       </w:pPr>
-      <w:bookmarkStart w:id="56" w:name="_Toc433005317"/>
+      <w:bookmarkStart w:id="56" w:name="_Toc433701683"/>
       <w:r>
         <w:t>Start the published ArcGIS Server services</w:t>
       </w:r>
@@ -27609,7 +28119,7 @@
         <w:pStyle w:val="Heading1"/>
       </w:pPr>
       <w:bookmarkStart w:id="59" w:name="_Deploy_and_configure"/>
-      <w:bookmarkStart w:id="60" w:name="_Toc433005318"/>
+      <w:bookmarkStart w:id="60" w:name="_Toc433701684"/>
       <w:bookmarkEnd w:id="59"/>
       <w:r>
         <w:lastRenderedPageBreak/>
@@ -27653,7 +28163,7 @@
       </w:pPr>
       <w:bookmarkStart w:id="61" w:name="_Update_server_names"/>
       <w:bookmarkStart w:id="62" w:name="_Configure_and_deploy"/>
-      <w:bookmarkStart w:id="63" w:name="_Toc433005319"/>
+      <w:bookmarkStart w:id="63" w:name="_Toc433701685"/>
       <w:bookmarkEnd w:id="61"/>
       <w:bookmarkEnd w:id="62"/>
       <w:r>
@@ -29494,7 +30004,7 @@
       <w:pPr>
         <w:pStyle w:val="Heading1"/>
       </w:pPr>
-      <w:bookmarkStart w:id="64" w:name="_Toc433005320"/>
+      <w:bookmarkStart w:id="64" w:name="_Toc433701686"/>
       <w:r>
         <w:t xml:space="preserve">Copy application </w:t>
       </w:r>
@@ -30203,7 +30713,7 @@
       <w:pPr>
         <w:pStyle w:val="Heading1"/>
       </w:pPr>
-      <w:bookmarkStart w:id="65" w:name="_Toc433005321"/>
+      <w:bookmarkStart w:id="65" w:name="_Toc433701687"/>
       <w:r>
         <w:lastRenderedPageBreak/>
         <w:t>Configure portal settings</w:t>
@@ -32709,7 +33219,7 @@
         <w:pStyle w:val="Heading1"/>
       </w:pPr>
       <w:bookmarkStart w:id="66" w:name="_Message_Simulator"/>
-      <w:bookmarkStart w:id="67" w:name="_Toc433005322"/>
+      <w:bookmarkStart w:id="67" w:name="_Toc433701688"/>
       <w:bookmarkEnd w:id="66"/>
       <w:r>
         <w:lastRenderedPageBreak/>
@@ -32734,7 +33244,7 @@
       <w:pPr>
         <w:pStyle w:val="Heading2"/>
       </w:pPr>
-      <w:bookmarkStart w:id="68" w:name="_Toc433005323"/>
+      <w:bookmarkStart w:id="68" w:name="_Toc433701689"/>
       <w:r>
         <w:t>Configure</w:t>
       </w:r>
@@ -33977,7 +34487,7 @@
       <w:pPr>
         <w:pStyle w:val="Heading2"/>
       </w:pPr>
-      <w:bookmarkStart w:id="70" w:name="_Toc433005324"/>
+      <w:bookmarkStart w:id="70" w:name="_Toc433701690"/>
       <w:r>
         <w:lastRenderedPageBreak/>
         <w:t>Deploy message files and s</w:t>
@@ -34295,7 +34805,7 @@
       <w:pPr>
         <w:pStyle w:val="Heading2"/>
       </w:pPr>
-      <w:bookmarkStart w:id="71" w:name="_Toc433005325"/>
+      <w:bookmarkStart w:id="71" w:name="_Toc433701691"/>
       <w:r>
         <w:lastRenderedPageBreak/>
         <w:t xml:space="preserve">Verify that </w:t>
@@ -34654,7 +35164,7 @@
           <w:szCs w:val="20"/>
         </w:rPr>
       </w:pPr>
-      <w:bookmarkStart w:id="72" w:name="_Toc433005326"/>
+      <w:bookmarkStart w:id="72" w:name="_Toc433701692"/>
       <w:r>
         <w:lastRenderedPageBreak/>
         <w:t>Chat Server</w:t>
@@ -34705,7 +35215,7 @@
       <w:pPr>
         <w:pStyle w:val="Heading2"/>
       </w:pPr>
-      <w:bookmarkStart w:id="73" w:name="_Toc433005327"/>
+      <w:bookmarkStart w:id="73" w:name="_Toc433701693"/>
       <w:r>
         <w:t xml:space="preserve">Install </w:t>
       </w:r>
@@ -37408,7 +37918,7 @@
       <w:pPr>
         <w:pStyle w:val="Heading2"/>
       </w:pPr>
-      <w:bookmarkStart w:id="74" w:name="_Toc433005328"/>
+      <w:bookmarkStart w:id="74" w:name="_Toc433701694"/>
       <w:r>
         <w:t xml:space="preserve">Create </w:t>
       </w:r>
@@ -37781,7 +38291,7 @@
           <w:szCs w:val="56"/>
         </w:rPr>
       </w:pPr>
-      <w:bookmarkStart w:id="75" w:name="_Toc433005329"/>
+      <w:bookmarkStart w:id="75" w:name="_Toc433701695"/>
       <w:r>
         <w:rPr>
           <w:sz w:val="56"/>
@@ -37810,7 +38320,7 @@
       <w:pPr>
         <w:pStyle w:val="Heading2"/>
       </w:pPr>
-      <w:bookmarkStart w:id="76" w:name="_Toc433005330"/>
+      <w:bookmarkStart w:id="76" w:name="_Toc433701696"/>
       <w:r>
         <w:lastRenderedPageBreak/>
         <w:t>Appendix A: URLs and Passwords</w:t>
@@ -38975,7 +39485,7 @@
       <w:pPr>
         <w:pStyle w:val="Heading2"/>
       </w:pPr>
-      <w:bookmarkStart w:id="77" w:name="_Toc433005331"/>
+      <w:bookmarkStart w:id="77" w:name="_Toc433701697"/>
       <w:r>
         <w:lastRenderedPageBreak/>
         <w:t>Appendix B: Message Simulator</w:t>
@@ -39995,7 +40505,7 @@
       <w:pPr>
         <w:pStyle w:val="Heading2"/>
       </w:pPr>
-      <w:bookmarkStart w:id="80" w:name="_Toc433005332"/>
+      <w:bookmarkStart w:id="80" w:name="_Toc433701698"/>
       <w:r>
         <w:lastRenderedPageBreak/>
         <w:t>Appendix C: Operations Dashboard</w:t>
@@ -40230,7 +40740,7 @@
       <w:pPr>
         <w:pStyle w:val="Heading2"/>
       </w:pPr>
-      <w:bookmarkStart w:id="81" w:name="_Toc433005333"/>
+      <w:bookmarkStart w:id="81" w:name="_Toc433701699"/>
       <w:r>
         <w:lastRenderedPageBreak/>
         <w:t>Appendix D</w:t>
@@ -40565,7 +41075,7 @@
         <w:rFonts w:asciiTheme="majorHAnsi" w:eastAsiaTheme="majorEastAsia" w:hAnsiTheme="majorHAnsi" w:cstheme="majorBidi"/>
         <w:noProof/>
       </w:rPr>
-      <w:t>20</w:t>
+      <w:t>74</w:t>
     </w:r>
     <w:r>
       <w:rPr>
@@ -42957,6 +43467,119 @@
     </w:lvl>
   </w:abstractNum>
   <w:abstractNum w:abstractNumId="24">
+    <w:nsid w:val="42C25E5E"/>
+    <w:multiLevelType w:val="hybridMultilevel"/>
+    <w:tmpl w:val="2C9E0564"/>
+    <w:lvl w:ilvl="0" w:tplc="04090005">
+      <w:start w:val="1"/>
+      <w:numFmt w:val="bullet"/>
+      <w:lvlText w:val=""/>
+      <w:lvlJc w:val="left"/>
+      <w:pPr>
+        <w:ind w:left="720" w:hanging="360"/>
+      </w:pPr>
+      <w:rPr>
+        <w:rFonts w:ascii="Wingdings" w:hAnsi="Wingdings" w:hint="default"/>
+      </w:rPr>
+    </w:lvl>
+    <w:lvl w:ilvl="1" w:tplc="04090003" w:tentative="1">
+      <w:start w:val="1"/>
+      <w:numFmt w:val="bullet"/>
+      <w:lvlText w:val="o"/>
+      <w:lvlJc w:val="left"/>
+      <w:pPr>
+        <w:ind w:left="1440" w:hanging="360"/>
+      </w:pPr>
+      <w:rPr>
+        <w:rFonts w:ascii="Courier New" w:hAnsi="Courier New" w:cs="Courier New" w:hint="default"/>
+      </w:rPr>
+    </w:lvl>
+    <w:lvl w:ilvl="2" w:tplc="04090005" w:tentative="1">
+      <w:start w:val="1"/>
+      <w:numFmt w:val="bullet"/>
+      <w:lvlText w:val=""/>
+      <w:lvlJc w:val="left"/>
+      <w:pPr>
+        <w:ind w:left="2160" w:hanging="360"/>
+      </w:pPr>
+      <w:rPr>
+        <w:rFonts w:ascii="Wingdings" w:hAnsi="Wingdings" w:hint="default"/>
+      </w:rPr>
+    </w:lvl>
+    <w:lvl w:ilvl="3" w:tplc="04090001" w:tentative="1">
+      <w:start w:val="1"/>
+      <w:numFmt w:val="bullet"/>
+      <w:lvlText w:val=""/>
+      <w:lvlJc w:val="left"/>
+      <w:pPr>
+        <w:ind w:left="2880" w:hanging="360"/>
+      </w:pPr>
+      <w:rPr>
+        <w:rFonts w:ascii="Symbol" w:hAnsi="Symbol" w:hint="default"/>
+      </w:rPr>
+    </w:lvl>
+    <w:lvl w:ilvl="4" w:tplc="04090003" w:tentative="1">
+      <w:start w:val="1"/>
+      <w:numFmt w:val="bullet"/>
+      <w:lvlText w:val="o"/>
+      <w:lvlJc w:val="left"/>
+      <w:pPr>
+        <w:ind w:left="3600" w:hanging="360"/>
+      </w:pPr>
+      <w:rPr>
+        <w:rFonts w:ascii="Courier New" w:hAnsi="Courier New" w:cs="Courier New" w:hint="default"/>
+      </w:rPr>
+    </w:lvl>
+    <w:lvl w:ilvl="5" w:tplc="04090005" w:tentative="1">
+      <w:start w:val="1"/>
+      <w:numFmt w:val="bullet"/>
+      <w:lvlText w:val=""/>
+      <w:lvlJc w:val="left"/>
+      <w:pPr>
+        <w:ind w:left="4320" w:hanging="360"/>
+      </w:pPr>
+      <w:rPr>
+        <w:rFonts w:ascii="Wingdings" w:hAnsi="Wingdings" w:hint="default"/>
+      </w:rPr>
+    </w:lvl>
+    <w:lvl w:ilvl="6" w:tplc="04090001" w:tentative="1">
+      <w:start w:val="1"/>
+      <w:numFmt w:val="bullet"/>
+      <w:lvlText w:val=""/>
+      <w:lvlJc w:val="left"/>
+      <w:pPr>
+        <w:ind w:left="5040" w:hanging="360"/>
+      </w:pPr>
+      <w:rPr>
+        <w:rFonts w:ascii="Symbol" w:hAnsi="Symbol" w:hint="default"/>
+      </w:rPr>
+    </w:lvl>
+    <w:lvl w:ilvl="7" w:tplc="04090003" w:tentative="1">
+      <w:start w:val="1"/>
+      <w:numFmt w:val="bullet"/>
+      <w:lvlText w:val="o"/>
+      <w:lvlJc w:val="left"/>
+      <w:pPr>
+        <w:ind w:left="5760" w:hanging="360"/>
+      </w:pPr>
+      <w:rPr>
+        <w:rFonts w:ascii="Courier New" w:hAnsi="Courier New" w:cs="Courier New" w:hint="default"/>
+      </w:rPr>
+    </w:lvl>
+    <w:lvl w:ilvl="8" w:tplc="04090005" w:tentative="1">
+      <w:start w:val="1"/>
+      <w:numFmt w:val="bullet"/>
+      <w:lvlText w:val=""/>
+      <w:lvlJc w:val="left"/>
+      <w:pPr>
+        <w:ind w:left="6480" w:hanging="360"/>
+      </w:pPr>
+      <w:rPr>
+        <w:rFonts w:ascii="Wingdings" w:hAnsi="Wingdings" w:hint="default"/>
+      </w:rPr>
+    </w:lvl>
+  </w:abstractNum>
+  <w:abstractNum w:abstractNumId="25">
     <w:nsid w:val="433C1C4A"/>
     <w:multiLevelType w:val="hybridMultilevel"/>
     <w:tmpl w:val="1D7219D6"/>
@@ -43045,7 +43668,7 @@
       </w:pPr>
     </w:lvl>
   </w:abstractNum>
-  <w:abstractNum w:abstractNumId="25">
+  <w:abstractNum w:abstractNumId="26">
     <w:nsid w:val="476B1A6C"/>
     <w:multiLevelType w:val="hybridMultilevel"/>
     <w:tmpl w:val="BED6925A"/>
@@ -43134,7 +43757,7 @@
       </w:pPr>
     </w:lvl>
   </w:abstractNum>
-  <w:abstractNum w:abstractNumId="26">
+  <w:abstractNum w:abstractNumId="27">
     <w:nsid w:val="4AA0296A"/>
     <w:multiLevelType w:val="hybridMultilevel"/>
     <w:tmpl w:val="19DC50E4"/>
@@ -43247,7 +43870,7 @@
       </w:rPr>
     </w:lvl>
   </w:abstractNum>
-  <w:abstractNum w:abstractNumId="27">
+  <w:abstractNum w:abstractNumId="28">
     <w:nsid w:val="4BE56036"/>
     <w:multiLevelType w:val="hybridMultilevel"/>
     <w:tmpl w:val="F0688F58"/>
@@ -43360,7 +43983,7 @@
       </w:rPr>
     </w:lvl>
   </w:abstractNum>
-  <w:abstractNum w:abstractNumId="28">
+  <w:abstractNum w:abstractNumId="29">
     <w:nsid w:val="4C3E2265"/>
     <w:multiLevelType w:val="hybridMultilevel"/>
     <w:tmpl w:val="878A5E08"/>
@@ -43473,7 +44096,7 @@
       </w:rPr>
     </w:lvl>
   </w:abstractNum>
-  <w:abstractNum w:abstractNumId="29">
+  <w:abstractNum w:abstractNumId="30">
     <w:nsid w:val="4C6C0AB6"/>
     <w:multiLevelType w:val="hybridMultilevel"/>
     <w:tmpl w:val="54386AAA"/>
@@ -43586,7 +44209,7 @@
       </w:rPr>
     </w:lvl>
   </w:abstractNum>
-  <w:abstractNum w:abstractNumId="30">
+  <w:abstractNum w:abstractNumId="31">
     <w:nsid w:val="4EE30E34"/>
     <w:multiLevelType w:val="hybridMultilevel"/>
     <w:tmpl w:val="A1CA41BC"/>
@@ -43678,7 +44301,7 @@
       </w:pPr>
     </w:lvl>
   </w:abstractNum>
-  <w:abstractNum w:abstractNumId="31">
+  <w:abstractNum w:abstractNumId="32">
     <w:nsid w:val="50B334DE"/>
     <w:multiLevelType w:val="hybridMultilevel"/>
     <w:tmpl w:val="E5D8464A"/>
@@ -43767,7 +44390,7 @@
       </w:pPr>
     </w:lvl>
   </w:abstractNum>
-  <w:abstractNum w:abstractNumId="32">
+  <w:abstractNum w:abstractNumId="33">
     <w:nsid w:val="51D362A8"/>
     <w:multiLevelType w:val="hybridMultilevel"/>
     <w:tmpl w:val="B87E45CC"/>
@@ -43856,7 +44479,7 @@
       </w:pPr>
     </w:lvl>
   </w:abstractNum>
-  <w:abstractNum w:abstractNumId="33">
+  <w:abstractNum w:abstractNumId="34">
     <w:nsid w:val="534A0427"/>
     <w:multiLevelType w:val="hybridMultilevel"/>
     <w:tmpl w:val="0F86E318"/>
@@ -43969,7 +44592,7 @@
       </w:rPr>
     </w:lvl>
   </w:abstractNum>
-  <w:abstractNum w:abstractNumId="34">
+  <w:abstractNum w:abstractNumId="35">
     <w:nsid w:val="53FE03E7"/>
     <w:multiLevelType w:val="hybridMultilevel"/>
     <w:tmpl w:val="3CC83CBE"/>
@@ -44058,7 +44681,7 @@
       </w:pPr>
     </w:lvl>
   </w:abstractNum>
-  <w:abstractNum w:abstractNumId="35">
+  <w:abstractNum w:abstractNumId="36">
     <w:nsid w:val="54C971A6"/>
     <w:multiLevelType w:val="hybridMultilevel"/>
     <w:tmpl w:val="775EE802"/>
@@ -44171,7 +44794,7 @@
       </w:rPr>
     </w:lvl>
   </w:abstractNum>
-  <w:abstractNum w:abstractNumId="36">
+  <w:abstractNum w:abstractNumId="37">
     <w:nsid w:val="560B3AA6"/>
     <w:multiLevelType w:val="hybridMultilevel"/>
     <w:tmpl w:val="E4DA2CC0"/>
@@ -44284,7 +44907,7 @@
       </w:rPr>
     </w:lvl>
   </w:abstractNum>
-  <w:abstractNum w:abstractNumId="37">
+  <w:abstractNum w:abstractNumId="38">
     <w:nsid w:val="58074A55"/>
     <w:multiLevelType w:val="hybridMultilevel"/>
     <w:tmpl w:val="33E08F6C"/>
@@ -44373,7 +44996,7 @@
       </w:pPr>
     </w:lvl>
   </w:abstractNum>
-  <w:abstractNum w:abstractNumId="38">
+  <w:abstractNum w:abstractNumId="39">
     <w:nsid w:val="5D1001C1"/>
     <w:multiLevelType w:val="hybridMultilevel"/>
     <w:tmpl w:val="F1C0E04E"/>
@@ -44486,7 +45109,7 @@
       </w:rPr>
     </w:lvl>
   </w:abstractNum>
-  <w:abstractNum w:abstractNumId="39">
+  <w:abstractNum w:abstractNumId="40">
     <w:nsid w:val="5FAB65D7"/>
     <w:multiLevelType w:val="hybridMultilevel"/>
     <w:tmpl w:val="FA5E97DA"/>
@@ -44576,7 +45199,120 @@
       </w:pPr>
     </w:lvl>
   </w:abstractNum>
-  <w:abstractNum w:abstractNumId="40">
+  <w:abstractNum w:abstractNumId="41">
+    <w:nsid w:val="603E018C"/>
+    <w:multiLevelType w:val="hybridMultilevel"/>
+    <w:tmpl w:val="2EF2740A"/>
+    <w:lvl w:ilvl="0" w:tplc="04090001">
+      <w:start w:val="1"/>
+      <w:numFmt w:val="bullet"/>
+      <w:lvlText w:val=""/>
+      <w:lvlJc w:val="left"/>
+      <w:pPr>
+        <w:ind w:left="720" w:hanging="360"/>
+      </w:pPr>
+      <w:rPr>
+        <w:rFonts w:ascii="Symbol" w:hAnsi="Symbol" w:hint="default"/>
+      </w:rPr>
+    </w:lvl>
+    <w:lvl w:ilvl="1" w:tplc="04090003" w:tentative="1">
+      <w:start w:val="1"/>
+      <w:numFmt w:val="bullet"/>
+      <w:lvlText w:val="o"/>
+      <w:lvlJc w:val="left"/>
+      <w:pPr>
+        <w:ind w:left="1440" w:hanging="360"/>
+      </w:pPr>
+      <w:rPr>
+        <w:rFonts w:ascii="Courier New" w:hAnsi="Courier New" w:cs="Courier New" w:hint="default"/>
+      </w:rPr>
+    </w:lvl>
+    <w:lvl w:ilvl="2" w:tplc="04090005" w:tentative="1">
+      <w:start w:val="1"/>
+      <w:numFmt w:val="bullet"/>
+      <w:lvlText w:val=""/>
+      <w:lvlJc w:val="left"/>
+      <w:pPr>
+        <w:ind w:left="2160" w:hanging="360"/>
+      </w:pPr>
+      <w:rPr>
+        <w:rFonts w:ascii="Wingdings" w:hAnsi="Wingdings" w:hint="default"/>
+      </w:rPr>
+    </w:lvl>
+    <w:lvl w:ilvl="3" w:tplc="04090001" w:tentative="1">
+      <w:start w:val="1"/>
+      <w:numFmt w:val="bullet"/>
+      <w:lvlText w:val=""/>
+      <w:lvlJc w:val="left"/>
+      <w:pPr>
+        <w:ind w:left="2880" w:hanging="360"/>
+      </w:pPr>
+      <w:rPr>
+        <w:rFonts w:ascii="Symbol" w:hAnsi="Symbol" w:hint="default"/>
+      </w:rPr>
+    </w:lvl>
+    <w:lvl w:ilvl="4" w:tplc="04090003" w:tentative="1">
+      <w:start w:val="1"/>
+      <w:numFmt w:val="bullet"/>
+      <w:lvlText w:val="o"/>
+      <w:lvlJc w:val="left"/>
+      <w:pPr>
+        <w:ind w:left="3600" w:hanging="360"/>
+      </w:pPr>
+      <w:rPr>
+        <w:rFonts w:ascii="Courier New" w:hAnsi="Courier New" w:cs="Courier New" w:hint="default"/>
+      </w:rPr>
+    </w:lvl>
+    <w:lvl w:ilvl="5" w:tplc="04090005" w:tentative="1">
+      <w:start w:val="1"/>
+      <w:numFmt w:val="bullet"/>
+      <w:lvlText w:val=""/>
+      <w:lvlJc w:val="left"/>
+      <w:pPr>
+        <w:ind w:left="4320" w:hanging="360"/>
+      </w:pPr>
+      <w:rPr>
+        <w:rFonts w:ascii="Wingdings" w:hAnsi="Wingdings" w:hint="default"/>
+      </w:rPr>
+    </w:lvl>
+    <w:lvl w:ilvl="6" w:tplc="04090001" w:tentative="1">
+      <w:start w:val="1"/>
+      <w:numFmt w:val="bullet"/>
+      <w:lvlText w:val=""/>
+      <w:lvlJc w:val="left"/>
+      <w:pPr>
+        <w:ind w:left="5040" w:hanging="360"/>
+      </w:pPr>
+      <w:rPr>
+        <w:rFonts w:ascii="Symbol" w:hAnsi="Symbol" w:hint="default"/>
+      </w:rPr>
+    </w:lvl>
+    <w:lvl w:ilvl="7" w:tplc="04090003" w:tentative="1">
+      <w:start w:val="1"/>
+      <w:numFmt w:val="bullet"/>
+      <w:lvlText w:val="o"/>
+      <w:lvlJc w:val="left"/>
+      <w:pPr>
+        <w:ind w:left="5760" w:hanging="360"/>
+      </w:pPr>
+      <w:rPr>
+        <w:rFonts w:ascii="Courier New" w:hAnsi="Courier New" w:cs="Courier New" w:hint="default"/>
+      </w:rPr>
+    </w:lvl>
+    <w:lvl w:ilvl="8" w:tplc="04090005" w:tentative="1">
+      <w:start w:val="1"/>
+      <w:numFmt w:val="bullet"/>
+      <w:lvlText w:val=""/>
+      <w:lvlJc w:val="left"/>
+      <w:pPr>
+        <w:ind w:left="6480" w:hanging="360"/>
+      </w:pPr>
+      <w:rPr>
+        <w:rFonts w:ascii="Wingdings" w:hAnsi="Wingdings" w:hint="default"/>
+      </w:rPr>
+    </w:lvl>
+  </w:abstractNum>
+  <w:abstractNum w:abstractNumId="42">
     <w:nsid w:val="6DF929C3"/>
     <w:multiLevelType w:val="hybridMultilevel"/>
     <w:tmpl w:val="C93477F6"/>
@@ -44665,7 +45401,7 @@
       </w:pPr>
     </w:lvl>
   </w:abstractNum>
-  <w:abstractNum w:abstractNumId="41">
+  <w:abstractNum w:abstractNumId="43">
     <w:nsid w:val="6F4C0A44"/>
     <w:multiLevelType w:val="hybridMultilevel"/>
     <w:tmpl w:val="3B522E7A"/>
@@ -44778,7 +45514,7 @@
       </w:rPr>
     </w:lvl>
   </w:abstractNum>
-  <w:abstractNum w:abstractNumId="42">
+  <w:abstractNum w:abstractNumId="44">
     <w:nsid w:val="6FE27498"/>
     <w:multiLevelType w:val="hybridMultilevel"/>
     <w:tmpl w:val="B4082BBA"/>
@@ -44867,7 +45603,7 @@
       </w:pPr>
     </w:lvl>
   </w:abstractNum>
-  <w:abstractNum w:abstractNumId="43">
+  <w:abstractNum w:abstractNumId="45">
     <w:nsid w:val="70606278"/>
     <w:multiLevelType w:val="hybridMultilevel"/>
     <w:tmpl w:val="D5024EFE"/>
@@ -44956,7 +45692,7 @@
       </w:pPr>
     </w:lvl>
   </w:abstractNum>
-  <w:abstractNum w:abstractNumId="44">
+  <w:abstractNum w:abstractNumId="46">
     <w:nsid w:val="74BA51C3"/>
     <w:multiLevelType w:val="hybridMultilevel"/>
     <w:tmpl w:val="A5D443F2"/>
@@ -45045,7 +45781,7 @@
       </w:pPr>
     </w:lvl>
   </w:abstractNum>
-  <w:abstractNum w:abstractNumId="45">
+  <w:abstractNum w:abstractNumId="47">
     <w:nsid w:val="760209E3"/>
     <w:multiLevelType w:val="hybridMultilevel"/>
     <w:tmpl w:val="C1BA99CC"/>
@@ -45134,7 +45870,7 @@
       </w:pPr>
     </w:lvl>
   </w:abstractNum>
-  <w:abstractNum w:abstractNumId="46">
+  <w:abstractNum w:abstractNumId="48">
     <w:nsid w:val="7A96225B"/>
     <w:multiLevelType w:val="hybridMultilevel"/>
     <w:tmpl w:val="C93477F6"/>
@@ -45223,7 +45959,7 @@
       </w:pPr>
     </w:lvl>
   </w:abstractNum>
-  <w:abstractNum w:abstractNumId="47">
+  <w:abstractNum w:abstractNumId="49">
     <w:nsid w:val="7CC618FB"/>
     <w:multiLevelType w:val="hybridMultilevel"/>
     <w:tmpl w:val="89367966"/>
@@ -45316,25 +46052,25 @@
     <w:abstractNumId w:val="19"/>
   </w:num>
   <w:num w:numId="2">
-    <w:abstractNumId w:val="32"/>
+    <w:abstractNumId w:val="33"/>
   </w:num>
   <w:num w:numId="3">
     <w:abstractNumId w:val="14"/>
   </w:num>
   <w:num w:numId="4">
-    <w:abstractNumId w:val="30"/>
+    <w:abstractNumId w:val="31"/>
   </w:num>
   <w:num w:numId="5">
-    <w:abstractNumId w:val="39"/>
+    <w:abstractNumId w:val="40"/>
   </w:num>
   <w:num w:numId="6">
     <w:abstractNumId w:val="12"/>
   </w:num>
   <w:num w:numId="7">
-    <w:abstractNumId w:val="37"/>
+    <w:abstractNumId w:val="38"/>
   </w:num>
   <w:num w:numId="8">
-    <w:abstractNumId w:val="43"/>
+    <w:abstractNumId w:val="45"/>
   </w:num>
   <w:num w:numId="9">
     <w:abstractNumId w:val="5"/>
@@ -45343,10 +46079,10 @@
     <w:abstractNumId w:val="22"/>
   </w:num>
   <w:num w:numId="11">
-    <w:abstractNumId w:val="41"/>
+    <w:abstractNumId w:val="43"/>
   </w:num>
   <w:num w:numId="12">
-    <w:abstractNumId w:val="36"/>
+    <w:abstractNumId w:val="37"/>
   </w:num>
   <w:num w:numId="13">
     <w:abstractNumId w:val="10"/>
@@ -45355,28 +46091,28 @@
     <w:abstractNumId w:val="3"/>
   </w:num>
   <w:num w:numId="15">
-    <w:abstractNumId w:val="27"/>
+    <w:abstractNumId w:val="28"/>
   </w:num>
   <w:num w:numId="16">
-    <w:abstractNumId w:val="47"/>
+    <w:abstractNumId w:val="49"/>
   </w:num>
   <w:num w:numId="17">
     <w:abstractNumId w:val="23"/>
   </w:num>
   <w:num w:numId="18">
-    <w:abstractNumId w:val="25"/>
+    <w:abstractNumId w:val="26"/>
   </w:num>
   <w:num w:numId="19">
     <w:abstractNumId w:val="7"/>
   </w:num>
   <w:num w:numId="20">
-    <w:abstractNumId w:val="29"/>
+    <w:abstractNumId w:val="30"/>
   </w:num>
   <w:num w:numId="21">
     <w:abstractNumId w:val="21"/>
   </w:num>
   <w:num w:numId="22">
-    <w:abstractNumId w:val="42"/>
+    <w:abstractNumId w:val="44"/>
   </w:num>
   <w:num w:numId="23">
     <w:abstractNumId w:val="20"/>
@@ -45385,16 +46121,16 @@
     <w:abstractNumId w:val="18"/>
   </w:num>
   <w:num w:numId="25">
-    <w:abstractNumId w:val="38"/>
+    <w:abstractNumId w:val="39"/>
   </w:num>
   <w:num w:numId="26">
     <w:abstractNumId w:val="6"/>
   </w:num>
   <w:num w:numId="27">
-    <w:abstractNumId w:val="31"/>
+    <w:abstractNumId w:val="32"/>
   </w:num>
   <w:num w:numId="28">
-    <w:abstractNumId w:val="46"/>
+    <w:abstractNumId w:val="48"/>
   </w:num>
   <w:num w:numId="29">
     <w:abstractNumId w:val="13"/>
@@ -45406,16 +46142,16 @@
     <w:abstractNumId w:val="9"/>
   </w:num>
   <w:num w:numId="32">
-    <w:abstractNumId w:val="35"/>
+    <w:abstractNumId w:val="36"/>
   </w:num>
   <w:num w:numId="33">
     <w:abstractNumId w:val="8"/>
   </w:num>
   <w:num w:numId="34">
-    <w:abstractNumId w:val="40"/>
+    <w:abstractNumId w:val="42"/>
   </w:num>
   <w:num w:numId="35">
-    <w:abstractNumId w:val="33"/>
+    <w:abstractNumId w:val="34"/>
   </w:num>
   <w:num w:numId="36">
     <w:abstractNumId w:val="4"/>
@@ -45427,16 +46163,16 @@
     <w:abstractNumId w:val="0"/>
   </w:num>
   <w:num w:numId="39">
-    <w:abstractNumId w:val="45"/>
+    <w:abstractNumId w:val="47"/>
   </w:num>
   <w:num w:numId="40">
-    <w:abstractNumId w:val="34"/>
+    <w:abstractNumId w:val="35"/>
   </w:num>
   <w:num w:numId="41">
     <w:abstractNumId w:val="15"/>
   </w:num>
   <w:num w:numId="42">
-    <w:abstractNumId w:val="44"/>
+    <w:abstractNumId w:val="46"/>
   </w:num>
   <w:num w:numId="43">
     <w:abstractNumId w:val="16"/>
@@ -45445,15 +46181,33 @@
     <w:abstractNumId w:val="11"/>
   </w:num>
   <w:num w:numId="45">
-    <w:abstractNumId w:val="26"/>
+    <w:abstractNumId w:val="27"/>
   </w:num>
   <w:num w:numId="46">
-    <w:abstractNumId w:val="28"/>
+    <w:abstractNumId w:val="29"/>
   </w:num>
   <w:num w:numId="47">
     <w:abstractNumId w:val="1"/>
   </w:num>
   <w:num w:numId="48">
+    <w:abstractNumId w:val="25"/>
+  </w:num>
+  <w:num w:numId="49">
+    <w:abstractNumId w:val="36"/>
+    <w:lvlOverride w:ilvl="0"/>
+    <w:lvlOverride w:ilvl="1"/>
+    <w:lvlOverride w:ilvl="2"/>
+    <w:lvlOverride w:ilvl="3"/>
+    <w:lvlOverride w:ilvl="4"/>
+    <w:lvlOverride w:ilvl="5"/>
+    <w:lvlOverride w:ilvl="6"/>
+    <w:lvlOverride w:ilvl="7"/>
+    <w:lvlOverride w:ilvl="8"/>
+  </w:num>
+  <w:num w:numId="50">
+    <w:abstractNumId w:val="41"/>
+  </w:num>
+  <w:num w:numId="51">
     <w:abstractNumId w:val="24"/>
   </w:num>
   <w:numIdMacAtCleanup w:val="47"/>
@@ -46650,7 +47404,7 @@
 </file>
 
 <file path=customXml/itemProps2.xml><?xml version="1.0" encoding="utf-8"?>
-<ds:datastoreItem xmlns:ds="http://schemas.openxmlformats.org/officeDocument/2006/customXml" ds:itemID="{8284A637-D5FC-470C-8048-328FE8AE7AB5}">
+<ds:datastoreItem xmlns:ds="http://schemas.openxmlformats.org/officeDocument/2006/customXml" ds:itemID="{F7C366F4-1C28-44A4-8366-55103BA8820B}">
   <ds:schemaRefs>
     <ds:schemaRef ds:uri="http://schemas.openxmlformats.org/officeDocument/2006/bibliography"/>
   </ds:schemaRefs>

</xml_diff>

<commit_message>
Manually merging in changes from master
</commit_message>
<xml_diff>
--- a/Docs/Ops Server Installation Guide.docx
+++ b/Docs/Ops Server Installation Guide.docx
@@ -93,6 +93,7 @@
                                   <w:dataBinding w:prefixMappings="xmlns:ns0='http://schemas.openxmlformats.org/package/2006/metadata/core-properties' xmlns:ns1='http://purl.org/dc/elements/1.1/'" w:xpath="/ns0:coreProperties[1]/ns1:title[1]" w:storeItemID="{6C3C8BC8-F283-45AE-878A-BAB7291924A1}"/>
                                   <w:text/>
                                 </w:sdtPr>
+                                <w:sdtEndPr/>
                                 <w:sdtContent>
                                   <w:p>
                                     <w:pPr>
@@ -152,6 +153,7 @@
                             <w:dataBinding w:prefixMappings="xmlns:ns0='http://schemas.openxmlformats.org/package/2006/metadata/core-properties' xmlns:ns1='http://purl.org/dc/elements/1.1/'" w:xpath="/ns0:coreProperties[1]/ns1:title[1]" w:storeItemID="{6C3C8BC8-F283-45AE-878A-BAB7291924A1}"/>
                             <w:text/>
                           </w:sdtPr>
+                          <w:sdtEndPr/>
                           <w:sdtContent>
                             <w:p>
                               <w:pPr>
@@ -387,6 +389,7 @@
                                       <w:calendar w:val="gregorian"/>
                                     </w:date>
                                   </w:sdtPr>
+                                  <w:sdtEndPr/>
                                   <w:sdtContent>
                                     <w:p>
                                       <w:pPr>
@@ -624,6 +627,7 @@
                                 <w:calendar w:val="gregorian"/>
                               </w:date>
                             </w:sdtPr>
+                            <w:sdtEndPr/>
                             <w:sdtContent>
                               <w:p>
                                 <w:pPr>
@@ -1113,8 +1117,6 @@
           <w:r>
             <w:t>Contents</w:t>
           </w:r>
-          <w:bookmarkStart w:id="0" w:name="_GoBack"/>
-          <w:bookmarkEnd w:id="0"/>
         </w:p>
         <w:p>
           <w:pPr>
@@ -4679,12 +4681,12 @@
       <w:pPr>
         <w:pStyle w:val="Heading1"/>
       </w:pPr>
-      <w:bookmarkStart w:id="1" w:name="_Toc433701649"/>
+      <w:bookmarkStart w:id="0" w:name="_Toc433701649"/>
       <w:r>
         <w:lastRenderedPageBreak/>
         <w:t>Introduction</w:t>
       </w:r>
-      <w:bookmarkEnd w:id="1"/>
+      <w:bookmarkEnd w:id="0"/>
     </w:p>
     <w:p>
       <w:r>
@@ -5004,11 +5006,11 @@
       <w:pPr>
         <w:pStyle w:val="Heading2"/>
       </w:pPr>
-      <w:bookmarkStart w:id="2" w:name="_Toc433701650"/>
+      <w:bookmarkStart w:id="1" w:name="_Toc433701650"/>
       <w:r>
         <w:t>Intended Audience</w:t>
       </w:r>
-      <w:bookmarkEnd w:id="2"/>
+      <w:bookmarkEnd w:id="1"/>
       <w:r>
         <w:t xml:space="preserve"> </w:t>
       </w:r>
@@ -5187,14 +5189,14 @@
       <w:pPr>
         <w:pStyle w:val="Heading1"/>
       </w:pPr>
-      <w:bookmarkStart w:id="3" w:name="_Ops_Server_System"/>
-      <w:bookmarkStart w:id="4" w:name="_Toc433701651"/>
-      <w:bookmarkEnd w:id="3"/>
+      <w:bookmarkStart w:id="2" w:name="_Ops_Server_System"/>
+      <w:bookmarkStart w:id="3" w:name="_Toc433701651"/>
+      <w:bookmarkEnd w:id="2"/>
       <w:r>
         <w:lastRenderedPageBreak/>
         <w:t>Ops Server System Requirements</w:t>
       </w:r>
-      <w:bookmarkEnd w:id="4"/>
+      <w:bookmarkEnd w:id="3"/>
     </w:p>
     <w:p/>
     <w:tbl>
@@ -6144,23 +6146,23 @@
       <w:r>
         <w:br w:type="page"/>
       </w:r>
-      <w:bookmarkStart w:id="5" w:name="_Toc433701652"/>
+      <w:bookmarkStart w:id="4" w:name="_Toc433701652"/>
       <w:r>
         <w:lastRenderedPageBreak/>
         <w:t>Prepare for Ops Server Installation</w:t>
       </w:r>
+      <w:bookmarkEnd w:id="4"/>
+    </w:p>
+    <w:p/>
+    <w:p>
+      <w:pPr>
+        <w:pStyle w:val="Heading2"/>
+      </w:pPr>
+      <w:bookmarkStart w:id="5" w:name="_Toc433701653"/>
+      <w:r>
+        <w:t>Installation Prerequisites</w:t>
+      </w:r>
       <w:bookmarkEnd w:id="5"/>
-    </w:p>
-    <w:p/>
-    <w:p>
-      <w:pPr>
-        <w:pStyle w:val="Heading2"/>
-      </w:pPr>
-      <w:bookmarkStart w:id="6" w:name="_Toc433701653"/>
-      <w:r>
-        <w:t>Installation Prerequisites</w:t>
-      </w:r>
-      <w:bookmarkEnd w:id="6"/>
     </w:p>
     <w:p>
       <w:pPr>
@@ -6730,8 +6732,8 @@
           <w:szCs w:val="26"/>
         </w:rPr>
       </w:pPr>
-      <w:bookmarkStart w:id="7" w:name="_Uninstall_existing_software"/>
-      <w:bookmarkEnd w:id="7"/>
+      <w:bookmarkStart w:id="6" w:name="_Uninstall_existing_software"/>
+      <w:bookmarkEnd w:id="6"/>
       <w:r>
         <w:br w:type="page"/>
       </w:r>
@@ -6740,12 +6742,12 @@
       <w:pPr>
         <w:pStyle w:val="Heading2"/>
       </w:pPr>
-      <w:bookmarkStart w:id="8" w:name="_Toc433701654"/>
+      <w:bookmarkStart w:id="7" w:name="_Toc433701654"/>
       <w:r>
         <w:lastRenderedPageBreak/>
         <w:t>Uninstall existing software</w:t>
       </w:r>
-      <w:bookmarkEnd w:id="8"/>
+      <w:bookmarkEnd w:id="7"/>
     </w:p>
     <w:p>
       <w:r>
@@ -7364,11 +7366,11 @@
       <w:pPr>
         <w:pStyle w:val="Heading2"/>
       </w:pPr>
-      <w:bookmarkStart w:id="9" w:name="_Toc433701655"/>
+      <w:bookmarkStart w:id="8" w:name="_Toc433701655"/>
       <w:r>
         <w:t>Change “Command Prompt” Layout Properties</w:t>
       </w:r>
-      <w:bookmarkEnd w:id="9"/>
+      <w:bookmarkEnd w:id="8"/>
     </w:p>
     <w:p>
       <w:r>
@@ -7426,28 +7428,28 @@
       <w:pPr>
         <w:pStyle w:val="Heading2"/>
       </w:pPr>
-      <w:bookmarkStart w:id="10" w:name="_“Install”_and_configure"/>
-      <w:bookmarkStart w:id="11" w:name="_Toc433701656"/>
+      <w:bookmarkStart w:id="9" w:name="_“Install”_and_configure"/>
+      <w:bookmarkStart w:id="10" w:name="_Toc433701656"/>
+      <w:bookmarkEnd w:id="9"/>
+      <w:r>
+        <w:t xml:space="preserve">“Install” </w:t>
+      </w:r>
+      <w:r>
+        <w:t>a</w:t>
+      </w:r>
+      <w:r>
+        <w:t>nd c</w:t>
+      </w:r>
+      <w:r>
+        <w:t xml:space="preserve">onfigure the </w:t>
+      </w:r>
+      <w:r>
+        <w:t>Ops Server installation s</w:t>
+      </w:r>
+      <w:r>
+        <w:t>cripts</w:t>
+      </w:r>
       <w:bookmarkEnd w:id="10"/>
-      <w:r>
-        <w:t xml:space="preserve">“Install” </w:t>
-      </w:r>
-      <w:r>
-        <w:t>a</w:t>
-      </w:r>
-      <w:r>
-        <w:t>nd c</w:t>
-      </w:r>
-      <w:r>
-        <w:t xml:space="preserve">onfigure the </w:t>
-      </w:r>
-      <w:r>
-        <w:t>Ops Server installation s</w:t>
-      </w:r>
-      <w:r>
-        <w:t>cripts</w:t>
-      </w:r>
-      <w:bookmarkEnd w:id="11"/>
     </w:p>
     <w:p/>
     <w:p>
@@ -10729,11 +10731,11 @@
       <w:pPr>
         <w:pStyle w:val="Heading1"/>
       </w:pPr>
-      <w:bookmarkStart w:id="12" w:name="_Install_Internet_Information"/>
-      <w:bookmarkStart w:id="13" w:name="_Ref371435117"/>
-      <w:bookmarkStart w:id="14" w:name="_Ref371435121"/>
-      <w:bookmarkStart w:id="15" w:name="_Toc433701657"/>
-      <w:bookmarkEnd w:id="12"/>
+      <w:bookmarkStart w:id="11" w:name="_Install_Internet_Information"/>
+      <w:bookmarkStart w:id="12" w:name="_Ref371435117"/>
+      <w:bookmarkStart w:id="13" w:name="_Ref371435121"/>
+      <w:bookmarkStart w:id="14" w:name="_Toc433701657"/>
+      <w:bookmarkEnd w:id="11"/>
       <w:r>
         <w:lastRenderedPageBreak/>
         <w:t xml:space="preserve">Install </w:t>
@@ -10741,23 +10743,23 @@
       <w:r>
         <w:t>Internet Information Services (IIS) and enable SSL</w:t>
       </w:r>
+      <w:bookmarkEnd w:id="12"/>
       <w:bookmarkEnd w:id="13"/>
       <w:bookmarkEnd w:id="14"/>
+    </w:p>
+    <w:p/>
+    <w:p>
+      <w:pPr>
+        <w:pStyle w:val="Heading2"/>
+      </w:pPr>
+      <w:bookmarkStart w:id="15" w:name="_Toc433701658"/>
+      <w:r>
+        <w:t xml:space="preserve">Install </w:t>
+      </w:r>
+      <w:r>
+        <w:t>Internet Information Services (IIS)</w:t>
+      </w:r>
       <w:bookmarkEnd w:id="15"/>
-    </w:p>
-    <w:p/>
-    <w:p>
-      <w:pPr>
-        <w:pStyle w:val="Heading2"/>
-      </w:pPr>
-      <w:bookmarkStart w:id="16" w:name="_Toc433701658"/>
-      <w:r>
-        <w:t xml:space="preserve">Install </w:t>
-      </w:r>
-      <w:r>
-        <w:t>Internet Information Services (IIS)</w:t>
-      </w:r>
-      <w:bookmarkEnd w:id="16"/>
     </w:p>
     <w:p>
       <w:r>
@@ -11207,13 +11209,13 @@
       <w:pPr>
         <w:pStyle w:val="Heading2"/>
       </w:pPr>
-      <w:bookmarkStart w:id="17" w:name="_Enable_SSL_on"/>
-      <w:bookmarkStart w:id="18" w:name="_Toc433701659"/>
+      <w:bookmarkStart w:id="16" w:name="_Enable_SSL_on"/>
+      <w:bookmarkStart w:id="17" w:name="_Toc433701659"/>
+      <w:bookmarkEnd w:id="16"/>
+      <w:r>
+        <w:t>Enable SSL on the web server</w:t>
+      </w:r>
       <w:bookmarkEnd w:id="17"/>
-      <w:r>
-        <w:t>Enable SSL on the web server</w:t>
-      </w:r>
-      <w:bookmarkEnd w:id="18"/>
     </w:p>
     <w:p>
       <w:r>
@@ -11466,9 +11468,9 @@
       <w:pPr>
         <w:pStyle w:val="Heading1"/>
       </w:pPr>
-      <w:bookmarkStart w:id="19" w:name="_Install_Ops_Server"/>
-      <w:bookmarkStart w:id="20" w:name="_Toc433701660"/>
-      <w:bookmarkEnd w:id="19"/>
+      <w:bookmarkStart w:id="18" w:name="_Install_Ops_Server"/>
+      <w:bookmarkStart w:id="19" w:name="_Toc433701660"/>
+      <w:bookmarkEnd w:id="18"/>
       <w:r>
         <w:lastRenderedPageBreak/>
         <w:t xml:space="preserve">Install </w:t>
@@ -11479,7 +11481,7 @@
       <w:r>
         <w:t>oftware</w:t>
       </w:r>
-      <w:bookmarkEnd w:id="20"/>
+      <w:bookmarkEnd w:id="19"/>
     </w:p>
     <w:p>
       <w:r>
@@ -11514,16 +11516,16 @@
       <w:pPr>
         <w:pStyle w:val="Heading2"/>
       </w:pPr>
-      <w:bookmarkStart w:id="21" w:name="_Install_software"/>
-      <w:bookmarkStart w:id="22" w:name="_Toc433701661"/>
+      <w:bookmarkStart w:id="20" w:name="_Install_software"/>
+      <w:bookmarkStart w:id="21" w:name="_Toc433701661"/>
+      <w:bookmarkEnd w:id="20"/>
+      <w:r>
+        <w:t xml:space="preserve">Install </w:t>
+      </w:r>
+      <w:r>
+        <w:t>software</w:t>
+      </w:r>
       <w:bookmarkEnd w:id="21"/>
-      <w:r>
-        <w:t xml:space="preserve">Install </w:t>
-      </w:r>
-      <w:r>
-        <w:t>software</w:t>
-      </w:r>
-      <w:bookmarkEnd w:id="22"/>
     </w:p>
     <w:p>
       <w:pPr>
@@ -13434,11 +13436,11 @@
       <w:pPr>
         <w:pStyle w:val="Heading2"/>
       </w:pPr>
-      <w:bookmarkStart w:id="23" w:name="_Toc433701662"/>
+      <w:bookmarkStart w:id="22" w:name="_Toc433701662"/>
       <w:r>
         <w:t>Validate software installation</w:t>
       </w:r>
-      <w:bookmarkEnd w:id="23"/>
+      <w:bookmarkEnd w:id="22"/>
     </w:p>
     <w:p>
       <w:r>
@@ -14656,9 +14658,9 @@
       <w:pPr>
         <w:pStyle w:val="Heading1"/>
       </w:pPr>
-      <w:bookmarkStart w:id="24" w:name="_Publish_Ops_Server"/>
-      <w:bookmarkStart w:id="25" w:name="_Toc433701663"/>
-      <w:bookmarkEnd w:id="24"/>
+      <w:bookmarkStart w:id="23" w:name="_Publish_Ops_Server"/>
+      <w:bookmarkStart w:id="24" w:name="_Toc433701663"/>
+      <w:bookmarkEnd w:id="23"/>
       <w:r>
         <w:lastRenderedPageBreak/>
         <w:t xml:space="preserve">Post-Ops Server software </w:t>
@@ -14669,97 +14671,97 @@
       <w:r>
         <w:t>modifications</w:t>
       </w:r>
+      <w:bookmarkEnd w:id="24"/>
+    </w:p>
+    <w:p>
+      <w:pPr>
+        <w:pStyle w:val="Heading2"/>
+      </w:pPr>
+      <w:bookmarkStart w:id="25" w:name="_Increase_Portal_file"/>
+      <w:bookmarkStart w:id="26" w:name="_Toc433701664"/>
       <w:bookmarkEnd w:id="25"/>
+      <w:r>
+        <w:t>Install “Portal for ArcGIS 10.3.1 Hot Fix”</w:t>
+      </w:r>
+      <w:bookmarkEnd w:id="26"/>
+    </w:p>
+    <w:p>
+      <w:r>
+        <w:t>Install the “Portal for ArcGIS 10.3.1 Hot Fix”</w:t>
+      </w:r>
+      <w:r>
+        <w:t xml:space="preserve">, QFE-1031-PFA-319300.msp found on your external drive in the folder </w:t>
+      </w:r>
+      <w:r>
+        <w:rPr>
+          <w:rFonts w:ascii="Courier New" w:hAnsi="Courier New" w:cs="Courier New"/>
+          <w:sz w:val="20"/>
+          <w:szCs w:val="20"/>
+        </w:rPr>
+        <w:t>OPSServerInstall\Software\HotFixes-Patches\1031\QFE-1031-PFA-319300</w:t>
+      </w:r>
+      <w:r>
+        <w:t xml:space="preserve">, using the instructions </w:t>
+      </w:r>
+      <w:r>
+        <w:t>found</w:t>
+      </w:r>
+      <w:r>
+        <w:t xml:space="preserve"> in the </w:t>
+      </w:r>
+      <w:r>
+        <w:rPr>
+          <w:rFonts w:ascii="Courier New" w:hAnsi="Courier New" w:cs="Courier New"/>
+          <w:sz w:val="20"/>
+          <w:szCs w:val="20"/>
+        </w:rPr>
+        <w:t>OPSServerInstall\Software\HotFixes-Patches\1031\QFE-1031-PFA-319300</w:t>
+      </w:r>
+      <w:r>
+        <w:rPr>
+          <w:rFonts w:ascii="Courier New" w:hAnsi="Courier New" w:cs="Courier New"/>
+          <w:sz w:val="20"/>
+          <w:szCs w:val="20"/>
+        </w:rPr>
+        <w:t>\</w:t>
+      </w:r>
+      <w:r>
+        <w:rPr>
+          <w:rFonts w:ascii="Courier New" w:hAnsi="Courier New" w:cs="Courier New"/>
+          <w:sz w:val="20"/>
+          <w:szCs w:val="20"/>
+        </w:rPr>
+        <w:t>QFE-1031-PFA-319300</w:t>
+      </w:r>
+      <w:r>
+        <w:rPr>
+          <w:rFonts w:ascii="Courier New" w:hAnsi="Courier New" w:cs="Courier New"/>
+          <w:sz w:val="20"/>
+          <w:szCs w:val="20"/>
+        </w:rPr>
+        <w:t>.pdf</w:t>
+      </w:r>
+      <w:r>
+        <w:rPr>
+          <w:rFonts w:cs="Courier New"/>
+        </w:rPr>
+        <w:t>.</w:t>
+      </w:r>
     </w:p>
     <w:p>
       <w:pPr>
         <w:pStyle w:val="Heading2"/>
       </w:pPr>
-      <w:bookmarkStart w:id="26" w:name="_Increase_Portal_file"/>
-      <w:bookmarkStart w:id="27" w:name="_Toc433701664"/>
-      <w:bookmarkEnd w:id="26"/>
-      <w:r>
-        <w:t>Install “Portal for ArcGIS 10.3.1 Hot Fix”</w:t>
+    </w:p>
+    <w:p>
+      <w:pPr>
+        <w:pStyle w:val="Heading2"/>
+      </w:pPr>
+      <w:bookmarkStart w:id="27" w:name="_Toc433701665"/>
+      <w:r>
+        <w:t>Increase Portal file upload limits</w:t>
       </w:r>
       <w:bookmarkEnd w:id="27"/>
-    </w:p>
-    <w:p>
-      <w:r>
-        <w:t>Install the “Portal for ArcGIS 10.3.1 Hot Fix”</w:t>
-      </w:r>
-      <w:r>
-        <w:t xml:space="preserve">, QFE-1031-PFA-319300.msp found on your external drive in the folder </w:t>
-      </w:r>
-      <w:r>
-        <w:rPr>
-          <w:rFonts w:ascii="Courier New" w:hAnsi="Courier New" w:cs="Courier New"/>
-          <w:sz w:val="20"/>
-          <w:szCs w:val="20"/>
-        </w:rPr>
-        <w:t>OPSServerInstall\Software\HotFixes-Patches\1031\QFE-1031-PFA-319300</w:t>
-      </w:r>
-      <w:r>
-        <w:t xml:space="preserve">, using the instructions </w:t>
-      </w:r>
-      <w:r>
-        <w:t>found</w:t>
-      </w:r>
-      <w:r>
-        <w:t xml:space="preserve"> in the </w:t>
-      </w:r>
-      <w:r>
-        <w:rPr>
-          <w:rFonts w:ascii="Courier New" w:hAnsi="Courier New" w:cs="Courier New"/>
-          <w:sz w:val="20"/>
-          <w:szCs w:val="20"/>
-        </w:rPr>
-        <w:t>OPSServerInstall\Software\HotFixes-Patches\1031\QFE-1031-PFA-319300</w:t>
-      </w:r>
-      <w:r>
-        <w:rPr>
-          <w:rFonts w:ascii="Courier New" w:hAnsi="Courier New" w:cs="Courier New"/>
-          <w:sz w:val="20"/>
-          <w:szCs w:val="20"/>
-        </w:rPr>
-        <w:t>\</w:t>
-      </w:r>
-      <w:r>
-        <w:rPr>
-          <w:rFonts w:ascii="Courier New" w:hAnsi="Courier New" w:cs="Courier New"/>
-          <w:sz w:val="20"/>
-          <w:szCs w:val="20"/>
-        </w:rPr>
-        <w:t>QFE-1031-PFA-319300</w:t>
-      </w:r>
-      <w:r>
-        <w:rPr>
-          <w:rFonts w:ascii="Courier New" w:hAnsi="Courier New" w:cs="Courier New"/>
-          <w:sz w:val="20"/>
-          <w:szCs w:val="20"/>
-        </w:rPr>
-        <w:t>.pdf</w:t>
-      </w:r>
-      <w:r>
-        <w:rPr>
-          <w:rFonts w:cs="Courier New"/>
-        </w:rPr>
-        <w:t>.</w:t>
-      </w:r>
-    </w:p>
-    <w:p>
-      <w:pPr>
-        <w:pStyle w:val="Heading2"/>
-      </w:pPr>
-    </w:p>
-    <w:p>
-      <w:pPr>
-        <w:pStyle w:val="Heading2"/>
-      </w:pPr>
-      <w:bookmarkStart w:id="28" w:name="_Toc433701665"/>
-      <w:r>
-        <w:t>Increase Portal file upload limits</w:t>
-      </w:r>
-      <w:bookmarkEnd w:id="28"/>
     </w:p>
     <w:p>
       <w:r>
@@ -14987,18 +14989,18 @@
       <w:pPr>
         <w:pStyle w:val="Heading2"/>
       </w:pPr>
-      <w:bookmarkStart w:id="29" w:name="_Increase_ArcGIS_Data"/>
+      <w:bookmarkStart w:id="28" w:name="_Increase_ArcGIS_Data"/>
+      <w:bookmarkEnd w:id="28"/>
+    </w:p>
+    <w:p>
+      <w:pPr>
+        <w:pStyle w:val="Heading2"/>
+      </w:pPr>
+      <w:bookmarkStart w:id="29" w:name="_Toc433701666"/>
+      <w:r>
+        <w:t>Increase ArcGIS Data Store limits</w:t>
+      </w:r>
       <w:bookmarkEnd w:id="29"/>
-    </w:p>
-    <w:p>
-      <w:pPr>
-        <w:pStyle w:val="Heading2"/>
-      </w:pPr>
-      <w:bookmarkStart w:id="30" w:name="_Toc433701666"/>
-      <w:r>
-        <w:t>Increase ArcGIS Data Store limits</w:t>
-      </w:r>
-      <w:bookmarkEnd w:id="30"/>
     </w:p>
     <w:p>
       <w:r>
@@ -15189,19 +15191,19 @@
       <w:pPr>
         <w:pStyle w:val="Heading1"/>
       </w:pPr>
-      <w:bookmarkStart w:id="31" w:name="_Publish_Ops_Server_1"/>
-      <w:bookmarkStart w:id="32" w:name="_Toc433701667"/>
+      <w:bookmarkStart w:id="30" w:name="_Publish_Ops_Server_1"/>
+      <w:bookmarkStart w:id="31" w:name="_Toc433701667"/>
+      <w:bookmarkEnd w:id="30"/>
+      <w:r>
+        <w:t>Publish</w:t>
+      </w:r>
+      <w:r>
+        <w:t xml:space="preserve"> </w:t>
+      </w:r>
+      <w:r>
+        <w:t>Ops Server content</w:t>
+      </w:r>
       <w:bookmarkEnd w:id="31"/>
-      <w:r>
-        <w:t>Publish</w:t>
-      </w:r>
-      <w:r>
-        <w:t xml:space="preserve"> </w:t>
-      </w:r>
-      <w:r>
-        <w:t>Ops Server content</w:t>
-      </w:r>
-      <w:bookmarkEnd w:id="32"/>
     </w:p>
     <w:p>
       <w:r>
@@ -15310,13 +15312,13 @@
       <w:pPr>
         <w:pStyle w:val="Heading2"/>
       </w:pPr>
-      <w:bookmarkStart w:id="33" w:name="_Copy_Ops_Server"/>
-      <w:bookmarkStart w:id="34" w:name="_Toc433701668"/>
+      <w:bookmarkStart w:id="32" w:name="_Copy_Ops_Server"/>
+      <w:bookmarkStart w:id="33" w:name="_Toc433701668"/>
+      <w:bookmarkEnd w:id="32"/>
+      <w:r>
+        <w:t>Copy Ops Server data</w:t>
+      </w:r>
       <w:bookmarkEnd w:id="33"/>
-      <w:r>
-        <w:t>Copy Ops Server data</w:t>
-      </w:r>
-      <w:bookmarkEnd w:id="34"/>
     </w:p>
     <w:p>
       <w:r>
@@ -15446,16 +15448,16 @@
       <w:pPr>
         <w:pStyle w:val="Heading3"/>
       </w:pPr>
-      <w:bookmarkStart w:id="35" w:name="_Copy_file_based"/>
-      <w:bookmarkStart w:id="36" w:name="_Toc433701669"/>
+      <w:bookmarkStart w:id="34" w:name="_Copy_file_based"/>
+      <w:bookmarkStart w:id="35" w:name="_Toc433701669"/>
+      <w:bookmarkEnd w:id="34"/>
+      <w:r>
+        <w:t xml:space="preserve">Copy file based data and </w:t>
+      </w:r>
+      <w:r>
+        <w:t>datasets</w:t>
+      </w:r>
       <w:bookmarkEnd w:id="35"/>
-      <w:r>
-        <w:t xml:space="preserve">Copy file based data and </w:t>
-      </w:r>
-      <w:r>
-        <w:t>datasets</w:t>
-      </w:r>
-      <w:bookmarkEnd w:id="36"/>
     </w:p>
     <w:p>
       <w:pPr>
@@ -15999,11 +16001,11 @@
       <w:pPr>
         <w:pStyle w:val="Heading3"/>
       </w:pPr>
-      <w:bookmarkStart w:id="37" w:name="_Toc433701670"/>
+      <w:bookmarkStart w:id="36" w:name="_Toc433701670"/>
       <w:r>
         <w:t>Update mosaic dataset paths</w:t>
       </w:r>
-      <w:bookmarkEnd w:id="37"/>
+      <w:bookmarkEnd w:id="36"/>
     </w:p>
     <w:p>
       <w:r>
@@ -16664,11 +16666,11 @@
       <w:pPr>
         <w:pStyle w:val="Heading3"/>
       </w:pPr>
-      <w:bookmarkStart w:id="38" w:name="_Toc433701671"/>
+      <w:bookmarkStart w:id="37" w:name="_Toc433701671"/>
       <w:r>
         <w:t>Copy ArcGIS Server caches (non-hosted services)</w:t>
       </w:r>
-      <w:bookmarkEnd w:id="38"/>
+      <w:bookmarkEnd w:id="37"/>
     </w:p>
     <w:p>
       <w:r>
@@ -17197,7 +17199,7 @@
       <w:pPr>
         <w:pStyle w:val="Heading3"/>
       </w:pPr>
-      <w:bookmarkStart w:id="39" w:name="_Toc433701672"/>
+      <w:bookmarkStart w:id="38" w:name="_Toc433701672"/>
       <w:r>
         <w:t xml:space="preserve">Copy </w:t>
       </w:r>
@@ -17207,7 +17209,7 @@
       <w:r>
         <w:t xml:space="preserve"> datasets</w:t>
       </w:r>
-      <w:bookmarkEnd w:id="39"/>
+      <w:bookmarkEnd w:id="38"/>
     </w:p>
     <w:p>
       <w:r>
@@ -17448,16 +17450,32 @@
           <w:rFonts w:cstheme="minorHAnsi"/>
           <w:b/>
         </w:rPr>
-        <w:t>OPSServerInstall</w:t>
-      </w:r>
-      <w:proofErr w:type="spellEnd"/>
+        <w:t>OPSSer</w:t>
+      </w:r>
       <w:r>
         <w:rPr>
           <w:rFonts w:cstheme="minorHAnsi"/>
           <w:b/>
         </w:rPr>
-        <w:t>\Server\Staging\Caches</w:t>
-      </w:r>
+        <w:t>verInstall</w:t>
+      </w:r>
+      <w:proofErr w:type="spellEnd"/>
+      <w:r>
+        <w:rPr>
+          <w:rFonts w:cstheme="minorHAnsi"/>
+          <w:b/>
+        </w:rPr>
+        <w:t>\Server\</w:t>
+      </w:r>
+      <w:proofErr w:type="spellStart"/>
+      <w:r>
+        <w:rPr>
+          <w:rFonts w:cstheme="minorHAnsi"/>
+          <w:b/>
+        </w:rPr>
+        <w:t>DistributionEntGDBs</w:t>
+      </w:r>
+      <w:proofErr w:type="spellEnd"/>
       <w:r>
         <w:rPr>
           <w:rFonts w:cstheme="minorHAnsi"/>
@@ -17699,11 +17717,11 @@
       <w:pPr>
         <w:pStyle w:val="Heading2"/>
       </w:pPr>
-      <w:bookmarkStart w:id="40" w:name="_Toc433701673"/>
+      <w:bookmarkStart w:id="39" w:name="_Toc433701673"/>
       <w:r>
         <w:t>Publish portal content</w:t>
       </w:r>
-      <w:bookmarkEnd w:id="40"/>
+      <w:bookmarkEnd w:id="39"/>
     </w:p>
     <w:p>
       <w:r>
@@ -19338,7 +19356,23 @@
           <w:sz w:val="20"/>
           <w:szCs w:val="20"/>
         </w:rPr>
-        <w:t xml:space="preserve">erver.domain.com:7443/arcgis admin </w:t>
+        <w:t>erver</w:t>
+      </w:r>
+      <w:r>
+        <w:rPr>
+          <w:rFonts w:ascii="Courier New" w:hAnsi="Courier New" w:cs="Courier New"/>
+          <w:sz w:val="20"/>
+          <w:szCs w:val="20"/>
+        </w:rPr>
+        <w:t>.domain</w:t>
+      </w:r>
+      <w:r>
+        <w:rPr>
+          <w:rFonts w:ascii="Courier New" w:hAnsi="Courier New" w:cs="Courier New"/>
+          <w:sz w:val="20"/>
+          <w:szCs w:val="20"/>
+        </w:rPr>
+        <w:t xml:space="preserve">:7443/arcgis admin </w:t>
       </w:r>
       <w:r>
         <w:rPr>
@@ -19461,24 +19495,24 @@
           <w:szCs w:val="26"/>
         </w:rPr>
       </w:pPr>
-      <w:bookmarkStart w:id="41" w:name="_Publish_the_ArcGIS"/>
+      <w:bookmarkStart w:id="40" w:name="_Publish_the_ArcGIS"/>
+      <w:bookmarkEnd w:id="40"/>
+      <w:r>
+        <w:br w:type="page"/>
+      </w:r>
+    </w:p>
+    <w:p>
+      <w:pPr>
+        <w:pStyle w:val="Heading2"/>
+      </w:pPr>
+      <w:bookmarkStart w:id="41" w:name="_Publish_the_ArcGIS_1"/>
+      <w:bookmarkStart w:id="42" w:name="_Toc433701674"/>
       <w:bookmarkEnd w:id="41"/>
-      <w:r>
-        <w:br w:type="page"/>
-      </w:r>
-    </w:p>
-    <w:p>
-      <w:pPr>
-        <w:pStyle w:val="Heading2"/>
-      </w:pPr>
-      <w:bookmarkStart w:id="42" w:name="_Publish_the_ArcGIS_1"/>
-      <w:bookmarkStart w:id="43" w:name="_Toc433701674"/>
-      <w:bookmarkEnd w:id="42"/>
       <w:r>
         <w:lastRenderedPageBreak/>
         <w:t>Publish the ArcGIS Server services</w:t>
       </w:r>
-      <w:bookmarkEnd w:id="43"/>
+      <w:bookmarkEnd w:id="42"/>
     </w:p>
     <w:p>
       <w:r>
@@ -20785,12 +20819,20 @@
         </w:rPr>
         <w:t xml:space="preserve">.py </w:t>
       </w:r>
-      <w:r>
-        <w:rPr>
-          <w:rFonts w:ascii="Courier New" w:hAnsi="Courier New" w:cs="Courier New"/>
-        </w:rPr>
-        <w:t>server.domain.com</w:t>
-      </w:r>
+      <w:proofErr w:type="spellStart"/>
+      <w:r>
+        <w:rPr>
+          <w:rFonts w:ascii="Courier New" w:hAnsi="Courier New" w:cs="Courier New"/>
+        </w:rPr>
+        <w:t>server</w:t>
+      </w:r>
+      <w:r>
+        <w:rPr>
+          <w:rFonts w:ascii="Courier New" w:hAnsi="Courier New" w:cs="Courier New"/>
+        </w:rPr>
+        <w:t>.domain</w:t>
+      </w:r>
+      <w:proofErr w:type="spellEnd"/>
       <w:r>
         <w:rPr>
           <w:rFonts w:ascii="Courier New" w:hAnsi="Courier New" w:cs="Courier New"/>
@@ -20993,12 +21035,12 @@
           <w:color w:val="FF0000"/>
         </w:rPr>
       </w:pPr>
-      <w:bookmarkStart w:id="44" w:name="_Toc433701675"/>
+      <w:bookmarkStart w:id="43" w:name="_Toc433701675"/>
       <w:r>
         <w:lastRenderedPageBreak/>
         <w:t>Re-map portal item ids on ArcGIS Server services</w:t>
       </w:r>
-      <w:bookmarkEnd w:id="44"/>
+      <w:bookmarkEnd w:id="43"/>
     </w:p>
     <w:p>
       <w:r>
@@ -21787,12 +21829,20 @@
         </w:rPr>
         <w:t xml:space="preserve">.py </w:t>
       </w:r>
-      <w:r>
-        <w:rPr>
-          <w:rFonts w:ascii="Courier New" w:hAnsi="Courier New" w:cs="Courier New"/>
-        </w:rPr>
-        <w:t>server.domain.com</w:t>
-      </w:r>
+      <w:proofErr w:type="spellStart"/>
+      <w:r>
+        <w:rPr>
+          <w:rFonts w:ascii="Courier New" w:hAnsi="Courier New" w:cs="Courier New"/>
+        </w:rPr>
+        <w:t>server</w:t>
+      </w:r>
+      <w:r>
+        <w:rPr>
+          <w:rFonts w:ascii="Courier New" w:hAnsi="Courier New" w:cs="Courier New"/>
+        </w:rPr>
+        <w:t>.domain</w:t>
+      </w:r>
+      <w:proofErr w:type="spellEnd"/>
       <w:r>
         <w:rPr>
           <w:rFonts w:ascii="Courier New" w:hAnsi="Courier New" w:cs="Courier New"/>
@@ -21941,7 +21991,7 @@
       <w:pPr>
         <w:pStyle w:val="Heading2"/>
       </w:pPr>
-      <w:bookmarkStart w:id="45" w:name="_Toc433701676"/>
+      <w:bookmarkStart w:id="44" w:name="_Toc433701676"/>
       <w:r>
         <w:lastRenderedPageBreak/>
         <w:t>Publish hosted</w:t>
@@ -21949,7 +21999,7 @@
       <w:r>
         <w:t xml:space="preserve"> services</w:t>
       </w:r>
-      <w:bookmarkEnd w:id="45"/>
+      <w:bookmarkEnd w:id="44"/>
     </w:p>
     <w:p>
       <w:r>
@@ -22004,13 +22054,13 @@
       <w:pPr>
         <w:pStyle w:val="Heading3"/>
       </w:pPr>
-      <w:bookmarkStart w:id="46" w:name="_Publish_hosted_services"/>
-      <w:bookmarkStart w:id="47" w:name="_Toc433701677"/>
+      <w:bookmarkStart w:id="45" w:name="_Publish_hosted_services"/>
+      <w:bookmarkStart w:id="46" w:name="_Toc433701677"/>
+      <w:bookmarkEnd w:id="45"/>
+      <w:r>
+        <w:t>Publish hosted services</w:t>
+      </w:r>
       <w:bookmarkEnd w:id="46"/>
-      <w:r>
-        <w:t>Publish hosted services</w:t>
-      </w:r>
-      <w:bookmarkEnd w:id="47"/>
     </w:p>
     <w:p>
       <w:r>
@@ -22698,7 +22748,23 @@
           <w:sz w:val="20"/>
           <w:szCs w:val="20"/>
         </w:rPr>
-        <w:t xml:space="preserve">erver.domain.com:7443/arcgis admin </w:t>
+        <w:t>erver</w:t>
+      </w:r>
+      <w:r>
+        <w:rPr>
+          <w:rFonts w:ascii="Courier New" w:hAnsi="Courier New" w:cs="Courier New"/>
+          <w:sz w:val="20"/>
+          <w:szCs w:val="20"/>
+        </w:rPr>
+        <w:t>.domain</w:t>
+      </w:r>
+      <w:r>
+        <w:rPr>
+          <w:rFonts w:ascii="Courier New" w:hAnsi="Courier New" w:cs="Courier New"/>
+          <w:sz w:val="20"/>
+          <w:szCs w:val="20"/>
+        </w:rPr>
+        <w:t xml:space="preserve">:7443/arcgis admin </w:t>
       </w:r>
       <w:r>
         <w:rPr>
@@ -22736,13 +22802,13 @@
       <w:pPr>
         <w:pStyle w:val="Heading3"/>
       </w:pPr>
-      <w:bookmarkStart w:id="48" w:name="_Create_hosted_service"/>
-      <w:bookmarkStart w:id="49" w:name="_Toc433701678"/>
+      <w:bookmarkStart w:id="47" w:name="_Create_hosted_service"/>
+      <w:bookmarkStart w:id="48" w:name="_Toc433701678"/>
+      <w:bookmarkEnd w:id="47"/>
+      <w:r>
+        <w:t>Create hosted service id map</w:t>
+      </w:r>
       <w:bookmarkEnd w:id="48"/>
-      <w:r>
-        <w:t>Create hosted service id map</w:t>
-      </w:r>
-      <w:bookmarkEnd w:id="49"/>
     </w:p>
     <w:p>
       <w:r>
@@ -23466,7 +23532,23 @@
           <w:sz w:val="20"/>
           <w:szCs w:val="20"/>
         </w:rPr>
-        <w:t xml:space="preserve">erver.domain.com:7443/arcgis admin </w:t>
+        <w:t>erver</w:t>
+      </w:r>
+      <w:r>
+        <w:rPr>
+          <w:rFonts w:ascii="Courier New" w:hAnsi="Courier New" w:cs="Courier New"/>
+          <w:sz w:val="20"/>
+          <w:szCs w:val="20"/>
+        </w:rPr>
+        <w:t>.domain</w:t>
+      </w:r>
+      <w:r>
+        <w:rPr>
+          <w:rFonts w:ascii="Courier New" w:hAnsi="Courier New" w:cs="Courier New"/>
+          <w:sz w:val="20"/>
+          <w:szCs w:val="20"/>
+        </w:rPr>
+        <w:t xml:space="preserve">:7443/arcgis admin </w:t>
       </w:r>
       <w:r>
         <w:rPr>
@@ -23586,17 +23668,17 @@
       <w:pPr>
         <w:pStyle w:val="Heading3"/>
       </w:pPr>
-      <w:bookmarkStart w:id="50" w:name="_Update_portal_item"/>
-      <w:bookmarkStart w:id="51" w:name="_Toc433701679"/>
+      <w:bookmarkStart w:id="49" w:name="_Update_portal_item"/>
+      <w:bookmarkStart w:id="50" w:name="_Toc433701679"/>
+      <w:bookmarkEnd w:id="49"/>
+      <w:r>
+        <w:t xml:space="preserve">Update portal item </w:t>
+      </w:r>
+      <w:proofErr w:type="spellStart"/>
+      <w:r>
+        <w:t>guids</w:t>
+      </w:r>
       <w:bookmarkEnd w:id="50"/>
-      <w:r>
-        <w:t xml:space="preserve">Update portal item </w:t>
-      </w:r>
-      <w:proofErr w:type="spellStart"/>
-      <w:r>
-        <w:t>guids</w:t>
-      </w:r>
-      <w:bookmarkEnd w:id="51"/>
       <w:proofErr w:type="spellEnd"/>
     </w:p>
     <w:p>
@@ -24296,7 +24378,23 @@
           <w:sz w:val="20"/>
           <w:szCs w:val="20"/>
         </w:rPr>
-        <w:t xml:space="preserve">erver.domain.com:7443/arcgis admin </w:t>
+        <w:t>erver</w:t>
+      </w:r>
+      <w:r>
+        <w:rPr>
+          <w:rFonts w:ascii="Courier New" w:hAnsi="Courier New" w:cs="Courier New"/>
+          <w:sz w:val="20"/>
+          <w:szCs w:val="20"/>
+        </w:rPr>
+        <w:t>.domain</w:t>
+      </w:r>
+      <w:r>
+        <w:rPr>
+          <w:rFonts w:ascii="Courier New" w:hAnsi="Courier New" w:cs="Courier New"/>
+          <w:sz w:val="20"/>
+          <w:szCs w:val="20"/>
+        </w:rPr>
+        <w:t xml:space="preserve">:7443/arcgis admin </w:t>
       </w:r>
       <w:r>
         <w:rPr>
@@ -24470,16 +24568,16 @@
       <w:pPr>
         <w:pStyle w:val="Heading3"/>
       </w:pPr>
-      <w:bookmarkStart w:id="52" w:name="_Delete_original_hosted"/>
-      <w:bookmarkStart w:id="53" w:name="_Toc433701680"/>
+      <w:bookmarkStart w:id="51" w:name="_Delete_original_hosted"/>
+      <w:bookmarkStart w:id="52" w:name="_Toc433701680"/>
+      <w:bookmarkEnd w:id="51"/>
+      <w:r>
+        <w:t>Delete original hosted service</w:t>
+      </w:r>
+      <w:r>
+        <w:t xml:space="preserve"> items</w:t>
+      </w:r>
       <w:bookmarkEnd w:id="52"/>
-      <w:r>
-        <w:t>Delete original hosted service</w:t>
-      </w:r>
-      <w:r>
-        <w:t xml:space="preserve"> items</w:t>
-      </w:r>
-      <w:bookmarkEnd w:id="53"/>
     </w:p>
     <w:p>
       <w:r>
@@ -25206,7 +25304,23 @@
           <w:sz w:val="20"/>
           <w:szCs w:val="20"/>
         </w:rPr>
-        <w:t xml:space="preserve">erver.domain.com:7443/arcgis admin </w:t>
+        <w:t>erver</w:t>
+      </w:r>
+      <w:r>
+        <w:rPr>
+          <w:rFonts w:ascii="Courier New" w:hAnsi="Courier New" w:cs="Courier New"/>
+          <w:sz w:val="20"/>
+          <w:szCs w:val="20"/>
+        </w:rPr>
+        <w:t>.domain</w:t>
+      </w:r>
+      <w:r>
+        <w:rPr>
+          <w:rFonts w:ascii="Courier New" w:hAnsi="Courier New" w:cs="Courier New"/>
+          <w:sz w:val="20"/>
+          <w:szCs w:val="20"/>
+        </w:rPr>
+        <w:t xml:space="preserve">:7443/arcgis admin </w:t>
       </w:r>
       <w:r>
         <w:rPr>
@@ -25238,11 +25352,11 @@
       <w:pPr>
         <w:pStyle w:val="Heading3"/>
       </w:pPr>
-      <w:bookmarkStart w:id="54" w:name="_Toc433701681"/>
+      <w:bookmarkStart w:id="53" w:name="_Toc433701681"/>
       <w:r>
         <w:t>Update hosted feature service definitions</w:t>
       </w:r>
-      <w:bookmarkEnd w:id="54"/>
+      <w:bookmarkEnd w:id="53"/>
     </w:p>
     <w:p>
       <w:r>
@@ -26130,6 +26244,7 @@
         </w:rPr>
         <w:t xml:space="preserve">.py </w:t>
       </w:r>
+      <w:proofErr w:type="spellStart"/>
       <w:r>
         <w:rPr>
           <w:rFonts w:ascii="Courier New" w:hAnsi="Courier New" w:cs="Courier New"/>
@@ -26140,8 +26255,15 @@
         <w:rPr>
           <w:rFonts w:ascii="Courier New" w:hAnsi="Courier New" w:cs="Courier New"/>
         </w:rPr>
-        <w:t>erver.esri.com</w:t>
-      </w:r>
+        <w:t>erver</w:t>
+      </w:r>
+      <w:r>
+        <w:rPr>
+          <w:rFonts w:ascii="Courier New" w:hAnsi="Courier New" w:cs="Courier New"/>
+        </w:rPr>
+        <w:t>.domain</w:t>
+      </w:r>
+      <w:proofErr w:type="spellEnd"/>
       <w:r>
         <w:rPr>
           <w:rFonts w:ascii="Courier New" w:hAnsi="Courier New" w:cs="Courier New"/>
@@ -26210,11 +26332,11 @@
       <w:pPr>
         <w:pStyle w:val="Heading3"/>
       </w:pPr>
-      <w:bookmarkStart w:id="55" w:name="_Toc433701682"/>
+      <w:bookmarkStart w:id="54" w:name="_Toc433701682"/>
       <w:r>
         <w:t>Copy hosted service caches</w:t>
       </w:r>
-      <w:bookmarkEnd w:id="55"/>
+      <w:bookmarkEnd w:id="54"/>
     </w:p>
     <w:p>
       <w:r>
@@ -26944,11 +27066,11 @@
       <w:pPr>
         <w:pStyle w:val="Heading2"/>
       </w:pPr>
-      <w:bookmarkStart w:id="56" w:name="_Toc433701683"/>
+      <w:bookmarkStart w:id="55" w:name="_Toc433701683"/>
       <w:r>
         <w:t>Start the published ArcGIS Server services</w:t>
       </w:r>
-      <w:bookmarkEnd w:id="56"/>
+      <w:bookmarkEnd w:id="55"/>
     </w:p>
     <w:p>
       <w:pPr>
@@ -28016,6 +28138,7 @@
         </w:rPr>
         <w:t xml:space="preserve">.py </w:t>
       </w:r>
+      <w:proofErr w:type="spellStart"/>
       <w:r>
         <w:rPr>
           <w:rFonts w:ascii="Courier New" w:hAnsi="Courier New" w:cs="Courier New"/>
@@ -28032,20 +28155,9 @@
         <w:rPr>
           <w:rFonts w:ascii="Courier New" w:hAnsi="Courier New" w:cs="Courier New"/>
         </w:rPr>
-        <w:t>.</w:t>
-      </w:r>
-      <w:r>
-        <w:rPr>
-          <w:rFonts w:ascii="Courier New" w:hAnsi="Courier New" w:cs="Courier New"/>
-        </w:rPr>
-        <w:t>domain</w:t>
-      </w:r>
-      <w:r>
-        <w:rPr>
-          <w:rFonts w:ascii="Courier New" w:hAnsi="Courier New" w:cs="Courier New"/>
-        </w:rPr>
-        <w:t>.com</w:t>
-      </w:r>
+        <w:t>.domain</w:t>
+      </w:r>
+      <w:proofErr w:type="spellEnd"/>
       <w:r>
         <w:rPr>
           <w:rFonts w:ascii="Courier New" w:hAnsi="Courier New" w:cs="Courier New"/>
@@ -28106,21 +28218,21 @@
       <w:r>
         <w:t>After Python script has finished, review script output for errors.</w:t>
       </w:r>
-      <w:bookmarkStart w:id="57" w:name="_Publish_portal_content"/>
-      <w:bookmarkStart w:id="58" w:name="_Re-map_portal_item"/>
+      <w:bookmarkStart w:id="56" w:name="_Publish_portal_content"/>
+      <w:bookmarkStart w:id="57" w:name="_Re-map_portal_item"/>
+      <w:bookmarkEnd w:id="56"/>
       <w:bookmarkEnd w:id="57"/>
+      <w:r>
+        <w:br w:type="page"/>
+      </w:r>
+    </w:p>
+    <w:p>
+      <w:pPr>
+        <w:pStyle w:val="Heading1"/>
+      </w:pPr>
+      <w:bookmarkStart w:id="58" w:name="_Deploy_and_configure"/>
+      <w:bookmarkStart w:id="59" w:name="_Toc433701684"/>
       <w:bookmarkEnd w:id="58"/>
-      <w:r>
-        <w:br w:type="page"/>
-      </w:r>
-    </w:p>
-    <w:p>
-      <w:pPr>
-        <w:pStyle w:val="Heading1"/>
-      </w:pPr>
-      <w:bookmarkStart w:id="59" w:name="_Deploy_and_configure"/>
-      <w:bookmarkStart w:id="60" w:name="_Toc433701684"/>
-      <w:bookmarkEnd w:id="59"/>
       <w:r>
         <w:lastRenderedPageBreak/>
         <w:t>C</w:t>
@@ -28134,42 +28246,42 @@
       <w:r>
         <w:t>web applications</w:t>
       </w:r>
+      <w:bookmarkEnd w:id="59"/>
+    </w:p>
+    <w:p>
+      <w:r>
+        <w:t>The following section describes the steps required to deploy the Ops Server web applications to the I</w:t>
+      </w:r>
+      <w:r>
+        <w:t>nternet Information Services (I</w:t>
+      </w:r>
+      <w:r>
+        <w:t>IS</w:t>
+      </w:r>
+      <w:r>
+        <w:t>)</w:t>
+      </w:r>
+      <w:r>
+        <w:t xml:space="preserve"> installation on your Ops Server</w:t>
+      </w:r>
+      <w:r>
+        <w:t xml:space="preserve"> and perform post deployment processing.</w:t>
+      </w:r>
+    </w:p>
+    <w:p/>
+    <w:p>
+      <w:pPr>
+        <w:pStyle w:val="Heading2"/>
+      </w:pPr>
+      <w:bookmarkStart w:id="60" w:name="_Update_server_names"/>
+      <w:bookmarkStart w:id="61" w:name="_Configure_and_deploy"/>
+      <w:bookmarkStart w:id="62" w:name="_Toc433701685"/>
       <w:bookmarkEnd w:id="60"/>
-    </w:p>
-    <w:p>
-      <w:r>
-        <w:t>The following section describes the steps required to deploy the Ops Server web applications to the I</w:t>
-      </w:r>
-      <w:r>
-        <w:t>nternet Information Services (I</w:t>
-      </w:r>
-      <w:r>
-        <w:t>IS</w:t>
-      </w:r>
-      <w:r>
-        <w:t>)</w:t>
-      </w:r>
-      <w:r>
-        <w:t xml:space="preserve"> installation on your Ops Server</w:t>
-      </w:r>
-      <w:r>
-        <w:t xml:space="preserve"> and perform post deployment processing.</w:t>
-      </w:r>
-    </w:p>
-    <w:p/>
-    <w:p>
-      <w:pPr>
-        <w:pStyle w:val="Heading2"/>
-      </w:pPr>
-      <w:bookmarkStart w:id="61" w:name="_Update_server_names"/>
-      <w:bookmarkStart w:id="62" w:name="_Configure_and_deploy"/>
-      <w:bookmarkStart w:id="63" w:name="_Toc433701685"/>
       <w:bookmarkEnd w:id="61"/>
+      <w:r>
+        <w:t>Configure and deploy</w:t>
+      </w:r>
       <w:bookmarkEnd w:id="62"/>
-      <w:r>
-        <w:t>Configure and deploy</w:t>
-      </w:r>
-      <w:bookmarkEnd w:id="63"/>
     </w:p>
     <w:p>
       <w:r>
@@ -29242,7 +29354,7 @@
           <w:b/>
           <w:color w:val="FF0000"/>
         </w:rPr>
-        <w:t>nsec</w:t>
+        <w:t>&lt;TODO: add source server fully qualified name&gt;</w:t>
       </w:r>
       <w:r>
         <w:rPr>
@@ -29250,7 +29362,7 @@
           <w:b/>
           <w:color w:val="FF0000"/>
         </w:rPr>
-        <w:t>.esri.com” for this parameter)</w:t>
+        <w:t>” for this parameter)</w:t>
       </w:r>
     </w:p>
     <w:p>
@@ -29695,19 +29807,21 @@
       <w:r>
         <w:rPr>
           <w:rFonts w:ascii="Courier New" w:hAnsi="Courier New" w:cs="Courier New"/>
-          <w:sz w:val="20"/>
-          <w:szCs w:val="20"/>
-        </w:rPr>
-        <w:t>nsec</w:t>
-      </w:r>
-      <w:r>
-        <w:rPr>
-          <w:rFonts w:ascii="Courier New" w:hAnsi="Courier New" w:cs="Courier New"/>
-          <w:sz w:val="20"/>
-          <w:szCs w:val="20"/>
-        </w:rPr>
-        <w:t xml:space="preserve">.esri.com </w:t>
-      </w:r>
+          <w:color w:val="FF0000"/>
+          <w:sz w:val="20"/>
+          <w:szCs w:val="20"/>
+        </w:rPr>
+        <w:t>&lt;TODO: add source server fully qualified name&gt;</w:t>
+      </w:r>
+      <w:r>
+        <w:rPr>
+          <w:rFonts w:ascii="Courier New" w:hAnsi="Courier New" w:cs="Courier New"/>
+          <w:sz w:val="20"/>
+          <w:szCs w:val="20"/>
+        </w:rPr>
+        <w:t xml:space="preserve"> </w:t>
+      </w:r>
+      <w:proofErr w:type="spellStart"/>
       <w:r>
         <w:rPr>
           <w:rFonts w:ascii="Courier New" w:hAnsi="Courier New" w:cs="Courier New"/>
@@ -29722,15 +29836,24 @@
           <w:sz w:val="20"/>
           <w:szCs w:val="20"/>
         </w:rPr>
-        <w:t>erver.domain</w:t>
-      </w:r>
-      <w:r>
-        <w:rPr>
-          <w:rFonts w:ascii="Courier New" w:hAnsi="Courier New" w:cs="Courier New"/>
-          <w:sz w:val="20"/>
-          <w:szCs w:val="20"/>
-        </w:rPr>
-        <w:t xml:space="preserve">.com </w:t>
+        <w:t>erver</w:t>
+      </w:r>
+      <w:r>
+        <w:rPr>
+          <w:rFonts w:ascii="Courier New" w:hAnsi="Courier New" w:cs="Courier New"/>
+          <w:sz w:val="20"/>
+          <w:szCs w:val="20"/>
+        </w:rPr>
+        <w:t>.domain</w:t>
+      </w:r>
+      <w:proofErr w:type="spellEnd"/>
+      <w:r>
+        <w:rPr>
+          <w:rFonts w:ascii="Courier New" w:hAnsi="Courier New" w:cs="Courier New"/>
+          <w:sz w:val="20"/>
+          <w:szCs w:val="20"/>
+        </w:rPr>
+        <w:t xml:space="preserve"> </w:t>
       </w:r>
       <w:r>
         <w:rPr>
@@ -29748,6 +29871,7 @@
         </w:rPr>
         <w:t xml:space="preserve">\OPSServerInstall\Portal\PortalContent\PortalPostLogs\ </w:t>
       </w:r>
+      <w:proofErr w:type="spellStart"/>
       <w:r>
         <w:rPr>
           <w:rFonts w:ascii="Courier New" w:hAnsi="Courier New" w:cs="Courier New"/>
@@ -29762,8 +29886,17 @@
           <w:sz w:val="20"/>
           <w:szCs w:val="20"/>
         </w:rPr>
-        <w:t>erver.domain.com</w:t>
-      </w:r>
+        <w:t>erver</w:t>
+      </w:r>
+      <w:r>
+        <w:rPr>
+          <w:rFonts w:ascii="Courier New" w:hAnsi="Courier New" w:cs="Courier New"/>
+          <w:sz w:val="20"/>
+          <w:szCs w:val="20"/>
+        </w:rPr>
+        <w:t>.domain</w:t>
+      </w:r>
+      <w:proofErr w:type="spellEnd"/>
       <w:r>
         <w:rPr>
           <w:rFonts w:ascii="Courier New" w:hAnsi="Courier New" w:cs="Courier New"/>
@@ -30004,7 +30137,7 @@
       <w:pPr>
         <w:pStyle w:val="Heading1"/>
       </w:pPr>
-      <w:bookmarkStart w:id="64" w:name="_Toc433701686"/>
+      <w:bookmarkStart w:id="63" w:name="_Toc433701686"/>
       <w:r>
         <w:t xml:space="preserve">Copy application </w:t>
       </w:r>
@@ -30014,7 +30147,7 @@
       <w:r>
         <w:t xml:space="preserve"> (optional)</w:t>
       </w:r>
-      <w:bookmarkEnd w:id="64"/>
+      <w:bookmarkEnd w:id="63"/>
     </w:p>
     <w:p>
       <w:r>
@@ -30713,12 +30846,12 @@
       <w:pPr>
         <w:pStyle w:val="Heading1"/>
       </w:pPr>
-      <w:bookmarkStart w:id="65" w:name="_Toc433701687"/>
+      <w:bookmarkStart w:id="64" w:name="_Toc433701687"/>
       <w:r>
         <w:lastRenderedPageBreak/>
         <w:t>Configure portal settings</w:t>
       </w:r>
-      <w:bookmarkEnd w:id="65"/>
+      <w:bookmarkEnd w:id="64"/>
     </w:p>
     <w:p>
       <w:r>
@@ -30839,9 +30972,6 @@
       </w:r>
       <w:r>
         <w:t>.domain</w:t>
-      </w:r>
-      <w:r>
-        <w:t>.com</w:t>
       </w:r>
       <w:r>
         <w:t>/arcgis/home)</w:t>
@@ -31411,10 +31541,10 @@
         <w:t xml:space="preserve"> alt="ArcGIS for the Military - Land Operations" src="</w:t>
       </w:r>
       <w:r>
-        <w:t>https://server.domain</w:t>
-      </w:r>
-      <w:r>
-        <w:t>.com</w:t>
+        <w:t>https://server</w:t>
+      </w:r>
+      <w:r>
+        <w:t>.domain</w:t>
       </w:r>
       <w:r>
         <w:t>/SolutionsWeb/Resources/Banners/WithText/Land/G64231_GIS_Military_Banner16.jpg</w:t>
@@ -32212,7 +32342,7 @@
                 <w:sz w:val="20"/>
                 <w:szCs w:val="20"/>
               </w:rPr>
-              <w:t>https://server.domain</w:t>
+              <w:t>https://server</w:t>
             </w:r>
             <w:r>
               <w:rPr>
@@ -32220,7 +32350,7 @@
                 <w:sz w:val="20"/>
                 <w:szCs w:val="20"/>
               </w:rPr>
-              <w:t>.com</w:t>
+              <w:t>.domain</w:t>
             </w:r>
             <w:r>
               <w:rPr>
@@ -32299,7 +32429,7 @@
                 <w:sz w:val="20"/>
                 <w:szCs w:val="20"/>
               </w:rPr>
-              <w:t>https://server.domain</w:t>
+              <w:t>https://server</w:t>
             </w:r>
             <w:r>
               <w:rPr>
@@ -32307,7 +32437,7 @@
                 <w:sz w:val="20"/>
                 <w:szCs w:val="20"/>
               </w:rPr>
-              <w:t>.com</w:t>
+              <w:t>.domain</w:t>
             </w:r>
             <w:r>
               <w:rPr>
@@ -32410,7 +32540,7 @@
                 <w:sz w:val="20"/>
                 <w:szCs w:val="20"/>
               </w:rPr>
-              <w:t>server.domain</w:t>
+              <w:t>server</w:t>
             </w:r>
             <w:r>
               <w:rPr>
@@ -32418,7 +32548,7 @@
                 <w:sz w:val="20"/>
                 <w:szCs w:val="20"/>
               </w:rPr>
-              <w:t>.com</w:t>
+              <w:t>.domain</w:t>
             </w:r>
             <w:r>
               <w:rPr>
@@ -32492,22 +32622,24 @@
       <w:r>
         <w:t>* Where “</w:t>
       </w:r>
-      <w:r>
-        <w:rPr>
-          <w:rFonts w:ascii="Courier New" w:hAnsi="Courier New" w:cs="Courier New"/>
-          <w:sz w:val="20"/>
-          <w:szCs w:val="20"/>
-        </w:rPr>
-        <w:t>server.domain</w:t>
-      </w:r>
-      <w:r>
-        <w:rPr>
-          <w:rFonts w:ascii="Courier New" w:hAnsi="Courier New" w:cs="Courier New"/>
-          <w:sz w:val="20"/>
-          <w:szCs w:val="20"/>
-        </w:rPr>
-        <w:t>.com</w:t>
-      </w:r>
+      <w:proofErr w:type="spellStart"/>
+      <w:r>
+        <w:rPr>
+          <w:rFonts w:ascii="Courier New" w:hAnsi="Courier New" w:cs="Courier New"/>
+          <w:sz w:val="20"/>
+          <w:szCs w:val="20"/>
+        </w:rPr>
+        <w:t>server</w:t>
+      </w:r>
+      <w:r>
+        <w:rPr>
+          <w:rFonts w:ascii="Courier New" w:hAnsi="Courier New" w:cs="Courier New"/>
+          <w:sz w:val="20"/>
+          <w:szCs w:val="20"/>
+        </w:rPr>
+        <w:t>.domain</w:t>
+      </w:r>
+      <w:proofErr w:type="spellEnd"/>
       <w:r>
         <w:t xml:space="preserve">” is the fully qualified domain to your server (i.e. </w:t>
       </w:r>
@@ -32604,7 +32736,10 @@
         <w:t>Open a web browser and enter the URL to the ArcGIS Portal Directory of your portal machine (i.e. https://</w:t>
       </w:r>
       <w:r>
-        <w:t>server.domain.com</w:t>
+        <w:t>server</w:t>
+      </w:r>
+      <w:r>
+        <w:t>.domain</w:t>
       </w:r>
       <w:r>
         <w:t>/arcgis/sharing).</w:t>
@@ -32722,14 +32857,6 @@
           <w:sz w:val="20"/>
           <w:szCs w:val="20"/>
         </w:rPr>
-        <w:t>.com</w:t>
-      </w:r>
-      <w:r>
-        <w:rPr>
-          <w:rFonts w:ascii="Courier New" w:hAnsi="Courier New" w:cs="Courier New"/>
-          <w:sz w:val="20"/>
-          <w:szCs w:val="20"/>
-        </w:rPr>
         <w:t>/arcgis/sharing/portals/self</w:t>
       </w:r>
       <w:r>
@@ -33124,15 +33251,15 @@
           <w:sz w:val="20"/>
           <w:szCs w:val="20"/>
         </w:rPr>
-        <w:t>https://server.domain</w:t>
-      </w:r>
-      <w:r>
-        <w:rPr>
-          <w:rFonts w:ascii="Courier New" w:hAnsi="Courier New" w:cs="Courier New"/>
-          <w:sz w:val="20"/>
-          <w:szCs w:val="20"/>
-        </w:rPr>
-        <w:t>.com</w:t>
+        <w:t>https://server</w:t>
+      </w:r>
+      <w:r>
+        <w:rPr>
+          <w:rFonts w:ascii="Courier New" w:hAnsi="Courier New" w:cs="Courier New"/>
+          <w:sz w:val="20"/>
+          <w:szCs w:val="20"/>
+        </w:rPr>
+        <w:t>.domain</w:t>
       </w:r>
       <w:r>
         <w:rPr>
@@ -33218,9 +33345,9 @@
       <w:pPr>
         <w:pStyle w:val="Heading1"/>
       </w:pPr>
-      <w:bookmarkStart w:id="66" w:name="_Message_Simulator"/>
-      <w:bookmarkStart w:id="67" w:name="_Toc433701688"/>
-      <w:bookmarkEnd w:id="66"/>
+      <w:bookmarkStart w:id="65" w:name="_Message_Simulator"/>
+      <w:bookmarkStart w:id="66" w:name="_Toc433701688"/>
+      <w:bookmarkEnd w:id="65"/>
       <w:r>
         <w:lastRenderedPageBreak/>
         <w:t xml:space="preserve">Configure </w:t>
@@ -33233,29 +33360,29 @@
       <w:r>
         <w:t xml:space="preserve"> for Ops Server</w:t>
       </w:r>
+      <w:bookmarkEnd w:id="66"/>
+    </w:p>
+    <w:p>
+      <w:pPr>
+        <w:pStyle w:val="Heading2"/>
+      </w:pPr>
+    </w:p>
+    <w:p>
+      <w:pPr>
+        <w:pStyle w:val="Heading2"/>
+      </w:pPr>
+      <w:bookmarkStart w:id="67" w:name="_Toc433701689"/>
+      <w:r>
+        <w:t>Configure</w:t>
+      </w:r>
+      <w:r>
+        <w:t xml:space="preserve"> </w:t>
+      </w:r>
+      <w:proofErr w:type="spellStart"/>
+      <w:r>
+        <w:t>Geoevent</w:t>
+      </w:r>
       <w:bookmarkEnd w:id="67"/>
-    </w:p>
-    <w:p>
-      <w:pPr>
-        <w:pStyle w:val="Heading2"/>
-      </w:pPr>
-    </w:p>
-    <w:p>
-      <w:pPr>
-        <w:pStyle w:val="Heading2"/>
-      </w:pPr>
-      <w:bookmarkStart w:id="68" w:name="_Toc433701689"/>
-      <w:r>
-        <w:t>Configure</w:t>
-      </w:r>
-      <w:r>
-        <w:t xml:space="preserve"> </w:t>
-      </w:r>
-      <w:proofErr w:type="spellStart"/>
-      <w:r>
-        <w:t>Geoevent</w:t>
-      </w:r>
-      <w:bookmarkEnd w:id="68"/>
       <w:proofErr w:type="spellEnd"/>
     </w:p>
     <w:p>
@@ -33832,15 +33959,15 @@
           <w:sz w:val="20"/>
           <w:szCs w:val="20"/>
         </w:rPr>
-        <w:t>https://server.domain</w:t>
-      </w:r>
-      <w:r>
-        <w:rPr>
-          <w:rFonts w:ascii="Courier New" w:hAnsi="Courier New" w:cs="Courier New"/>
-          <w:sz w:val="20"/>
-          <w:szCs w:val="20"/>
-        </w:rPr>
-        <w:t>.com</w:t>
+        <w:t>https://server</w:t>
+      </w:r>
+      <w:r>
+        <w:rPr>
+          <w:rFonts w:ascii="Courier New" w:hAnsi="Courier New" w:cs="Courier New"/>
+          <w:sz w:val="20"/>
+          <w:szCs w:val="20"/>
+        </w:rPr>
+        <w:t>.domain</w:t>
       </w:r>
       <w:r>
         <w:rPr>
@@ -33859,11 +33986,16 @@
         <w:ind w:left="1440"/>
       </w:pPr>
       <w:r>
-        <w:t>Where “server.domain</w:t>
-      </w:r>
-      <w:r>
-        <w:t>.com</w:t>
-      </w:r>
+        <w:t>Where “</w:t>
+      </w:r>
+      <w:proofErr w:type="spellStart"/>
+      <w:r>
+        <w:t>server</w:t>
+      </w:r>
+      <w:r>
+        <w:t>.domain</w:t>
+      </w:r>
+      <w:proofErr w:type="spellEnd"/>
       <w:r>
         <w:t xml:space="preserve">” is the fully qualified domain to your server (i.e. </w:t>
       </w:r>
@@ -34244,100 +34376,139 @@
           <w:sz w:val="20"/>
           <w:szCs w:val="20"/>
         </w:rPr>
+        <w:t>server</w:t>
+      </w:r>
+      <w:r>
+        <w:rPr>
+          <w:rFonts w:ascii="Courier New" w:hAnsi="Courier New" w:cs="Courier New"/>
+          <w:sz w:val="20"/>
+          <w:szCs w:val="20"/>
+        </w:rPr>
+        <w:t>.domain</w:t>
+      </w:r>
+      <w:r>
+        <w:rPr>
+          <w:rFonts w:ascii="Courier New" w:hAnsi="Courier New" w:cs="Courier New"/>
+          <w:sz w:val="20"/>
+          <w:szCs w:val="20"/>
+        </w:rPr>
+        <w:t>/ags</w:t>
+      </w:r>
+      <w:r>
+        <w:rPr>
+          <w:rFonts w:ascii="Courier New" w:hAnsi="Courier New" w:cs="Courier New"/>
+          <w:sz w:val="20"/>
+          <w:szCs w:val="20"/>
+        </w:rPr>
+        <w:t>/</w:t>
+      </w:r>
+      <w:r>
+        <w:t xml:space="preserve"> </w:t>
+      </w:r>
+      <w:r>
+        <w:t xml:space="preserve">where </w:t>
+      </w:r>
+      <w:proofErr w:type="spellStart"/>
+      <w:r>
         <w:t>server.domain</w:t>
       </w:r>
-      <w:r>
-        <w:rPr>
-          <w:rFonts w:ascii="Courier New" w:hAnsi="Courier New" w:cs="Courier New"/>
-          <w:sz w:val="20"/>
-          <w:szCs w:val="20"/>
-        </w:rPr>
-        <w:t>.com</w:t>
-      </w:r>
-      <w:r>
-        <w:rPr>
-          <w:rFonts w:ascii="Courier New" w:hAnsi="Courier New" w:cs="Courier New"/>
-          <w:sz w:val="20"/>
-          <w:szCs w:val="20"/>
-        </w:rPr>
-        <w:t>/ags</w:t>
-      </w:r>
-      <w:r>
-        <w:rPr>
-          <w:rFonts w:ascii="Courier New" w:hAnsi="Courier New" w:cs="Courier New"/>
-          <w:sz w:val="20"/>
-          <w:szCs w:val="20"/>
-        </w:rPr>
-        <w:t>/</w:t>
-      </w:r>
+      <w:proofErr w:type="spellEnd"/>
       <w:r>
         <w:t xml:space="preserve"> </w:t>
       </w:r>
       <w:r>
-        <w:t xml:space="preserve">where </w:t>
-      </w:r>
-      <w:proofErr w:type="spellStart"/>
-      <w:r>
-        <w:t>server.domain</w:t>
-      </w:r>
-      <w:proofErr w:type="spellEnd"/>
-      <w:r>
+        <w:t xml:space="preserve">is </w:t>
+      </w:r>
+      <w:r>
+        <w:t xml:space="preserve">the fully qualified domain to your server (i.e. </w:t>
+      </w:r>
+      <w:r>
+        <w:t>the variable “</w:t>
+      </w:r>
+      <w:proofErr w:type="spellStart"/>
+      <w:r>
+        <w:t>ops_FQDN</w:t>
+      </w:r>
+      <w:proofErr w:type="spellEnd"/>
+      <w:r>
+        <w:t xml:space="preserve">” value set </w:t>
+      </w:r>
+      <w:r>
+        <w:t>in the InstallSettings.bat</w:t>
+      </w:r>
+      <w:r>
+        <w:t>)</w:t>
+      </w:r>
+      <w:r>
+        <w:t>.</w:t>
+      </w:r>
+      <w:r>
+        <w:t xml:space="preserve"> Click “Register”.</w:t>
+      </w:r>
+    </w:p>
+    <w:p>
+      <w:pPr>
+        <w:pStyle w:val="ListParagraph"/>
+      </w:pPr>
+    </w:p>
+    <w:p>
+      <w:pPr>
+        <w:pStyle w:val="ListParagraph"/>
+        <w:ind w:left="2160"/>
+      </w:pPr>
+      <w:r>
+        <w:rPr>
+          <w:color w:val="FF0000"/>
+        </w:rPr>
+        <w:t xml:space="preserve">NOTE: if the URL </w:t>
+      </w:r>
+      <w:r>
+        <w:rPr>
+          <w:rFonts w:ascii="Courier New" w:hAnsi="Courier New" w:cs="Courier New"/>
+          <w:color w:val="FF0000"/>
+          <w:sz w:val="20"/>
+          <w:szCs w:val="20"/>
+        </w:rPr>
+        <w:t>https://server</w:t>
+      </w:r>
+      <w:r>
+        <w:rPr>
+          <w:rFonts w:ascii="Courier New" w:hAnsi="Courier New" w:cs="Courier New"/>
+          <w:color w:val="FF0000"/>
+          <w:sz w:val="20"/>
+          <w:szCs w:val="20"/>
+        </w:rPr>
+        <w:t>.domain</w:t>
+      </w:r>
+      <w:r>
+        <w:rPr>
+          <w:rFonts w:ascii="Courier New" w:hAnsi="Courier New" w:cs="Courier New"/>
+          <w:color w:val="FF0000"/>
+          <w:sz w:val="20"/>
+          <w:szCs w:val="20"/>
+        </w:rPr>
+        <w:t>/ags/</w:t>
+      </w:r>
+      <w:r>
+        <w:rPr>
+          <w:rFonts w:ascii="Courier New" w:hAnsi="Courier New" w:cs="Courier New"/>
+          <w:color w:val="FF0000"/>
+          <w:sz w:val="20"/>
+          <w:szCs w:val="20"/>
+        </w:rPr>
         <w:t xml:space="preserve"> </w:t>
       </w:r>
       <w:r>
-        <w:t xml:space="preserve">is </w:t>
-      </w:r>
-      <w:r>
-        <w:t xml:space="preserve">the fully qualified domain to your server (i.e. </w:t>
-      </w:r>
-      <w:r>
-        <w:t>the variable “</w:t>
-      </w:r>
-      <w:proofErr w:type="spellStart"/>
-      <w:r>
-        <w:t>ops_FQDN</w:t>
-      </w:r>
-      <w:proofErr w:type="spellEnd"/>
-      <w:r>
-        <w:t xml:space="preserve">” value set </w:t>
-      </w:r>
-      <w:r>
-        <w:t>in the InstallSettings.bat</w:t>
-      </w:r>
-      <w:r>
-        <w:t>)</w:t>
-      </w:r>
-      <w:r>
-        <w:t>.</w:t>
-      </w:r>
-      <w:r>
-        <w:t xml:space="preserve"> Click “Register”.</w:t>
-      </w:r>
-    </w:p>
-    <w:p>
-      <w:pPr>
-        <w:pStyle w:val="ListParagraph"/>
-      </w:pPr>
-    </w:p>
-    <w:p>
-      <w:pPr>
-        <w:pStyle w:val="ListParagraph"/>
-        <w:ind w:left="2160"/>
-      </w:pPr>
-      <w:r>
         <w:rPr>
           <w:color w:val="FF0000"/>
         </w:rPr>
-        <w:t xml:space="preserve">NOTE: if the URL </w:t>
-      </w:r>
-      <w:r>
-        <w:rPr>
-          <w:rFonts w:ascii="Courier New" w:hAnsi="Courier New" w:cs="Courier New"/>
+        <w:t>does not work</w:t>
+      </w:r>
+      <w:r>
+        <w:rPr>
           <w:color w:val="FF0000"/>
-          <w:sz w:val="20"/>
-          <w:szCs w:val="20"/>
-        </w:rPr>
-        <w:t>https://server.domain</w:t>
+        </w:rPr>
+        <w:t xml:space="preserve">, an alternative is to use </w:t>
       </w:r>
       <w:r>
         <w:rPr>
@@ -34346,7 +34517,7 @@
           <w:sz w:val="20"/>
           <w:szCs w:val="20"/>
         </w:rPr>
-        <w:t>.com</w:t>
+        <w:t>https://server</w:t>
       </w:r>
       <w:r>
         <w:rPr>
@@ -34355,46 +34526,7 @@
           <w:sz w:val="20"/>
           <w:szCs w:val="20"/>
         </w:rPr>
-        <w:t>/ags/</w:t>
-      </w:r>
-      <w:r>
-        <w:rPr>
-          <w:rFonts w:ascii="Courier New" w:hAnsi="Courier New" w:cs="Courier New"/>
-          <w:color w:val="FF0000"/>
-          <w:sz w:val="20"/>
-          <w:szCs w:val="20"/>
-        </w:rPr>
-        <w:t xml:space="preserve"> </w:t>
-      </w:r>
-      <w:r>
-        <w:rPr>
-          <w:color w:val="FF0000"/>
-        </w:rPr>
-        <w:t>does not work</w:t>
-      </w:r>
-      <w:r>
-        <w:rPr>
-          <w:color w:val="FF0000"/>
-        </w:rPr>
-        <w:t xml:space="preserve">, an alternative is to use </w:t>
-      </w:r>
-      <w:r>
-        <w:rPr>
-          <w:rFonts w:ascii="Courier New" w:hAnsi="Courier New" w:cs="Courier New"/>
-          <w:color w:val="FF0000"/>
-          <w:sz w:val="20"/>
-          <w:szCs w:val="20"/>
-        </w:rPr>
-        <w:t>https://server.domain</w:t>
-      </w:r>
-      <w:r>
-        <w:rPr>
-          <w:rFonts w:ascii="Courier New" w:hAnsi="Courier New" w:cs="Courier New"/>
-          <w:color w:val="FF0000"/>
-          <w:sz w:val="20"/>
-          <w:szCs w:val="20"/>
-        </w:rPr>
-        <w:t>.com</w:t>
+        <w:t>.domain</w:t>
       </w:r>
       <w:r>
         <w:rPr>
@@ -34465,8 +34597,8 @@
       <w:pPr>
         <w:pStyle w:val="Heading2"/>
       </w:pPr>
-      <w:bookmarkStart w:id="69" w:name="_Start_Message_Simulator"/>
-      <w:bookmarkEnd w:id="69"/>
+      <w:bookmarkStart w:id="68" w:name="_Start_Message_Simulator"/>
+      <w:bookmarkEnd w:id="68"/>
     </w:p>
     <w:p>
       <w:pPr>
@@ -34487,7 +34619,7 @@
       <w:pPr>
         <w:pStyle w:val="Heading2"/>
       </w:pPr>
-      <w:bookmarkStart w:id="70" w:name="_Toc433701690"/>
+      <w:bookmarkStart w:id="69" w:name="_Toc433701690"/>
       <w:r>
         <w:lastRenderedPageBreak/>
         <w:t>Deploy message files and s</w:t>
@@ -34495,7 +34627,7 @@
       <w:r>
         <w:t>tart Message Simulator</w:t>
       </w:r>
-      <w:bookmarkEnd w:id="70"/>
+      <w:bookmarkEnd w:id="69"/>
     </w:p>
     <w:p>
       <w:r>
@@ -34805,7 +34937,7 @@
       <w:pPr>
         <w:pStyle w:val="Heading2"/>
       </w:pPr>
-      <w:bookmarkStart w:id="71" w:name="_Toc433701691"/>
+      <w:bookmarkStart w:id="70" w:name="_Toc433701691"/>
       <w:r>
         <w:lastRenderedPageBreak/>
         <w:t xml:space="preserve">Verify that </w:t>
@@ -34830,7 +34962,7 @@
       <w:r>
         <w:t>updating feature services</w:t>
       </w:r>
-      <w:bookmarkEnd w:id="71"/>
+      <w:bookmarkEnd w:id="70"/>
     </w:p>
     <w:p>
       <w:r>
@@ -35164,12 +35296,12 @@
           <w:szCs w:val="20"/>
         </w:rPr>
       </w:pPr>
-      <w:bookmarkStart w:id="72" w:name="_Toc433701692"/>
+      <w:bookmarkStart w:id="71" w:name="_Toc433701692"/>
       <w:r>
         <w:lastRenderedPageBreak/>
         <w:t>Chat Server</w:t>
       </w:r>
-      <w:bookmarkEnd w:id="72"/>
+      <w:bookmarkEnd w:id="71"/>
     </w:p>
     <w:p>
       <w:r>
@@ -35215,7 +35347,7 @@
       <w:pPr>
         <w:pStyle w:val="Heading2"/>
       </w:pPr>
-      <w:bookmarkStart w:id="73" w:name="_Toc433701693"/>
+      <w:bookmarkStart w:id="72" w:name="_Toc433701693"/>
       <w:r>
         <w:t xml:space="preserve">Install </w:t>
       </w:r>
@@ -35229,7 +35361,7 @@
       <w:r>
         <w:t>ire</w:t>
       </w:r>
-      <w:bookmarkEnd w:id="73"/>
+      <w:bookmarkEnd w:id="72"/>
       <w:proofErr w:type="spellEnd"/>
     </w:p>
     <w:p>
@@ -37918,7 +38050,7 @@
       <w:pPr>
         <w:pStyle w:val="Heading2"/>
       </w:pPr>
-      <w:bookmarkStart w:id="74" w:name="_Toc433701694"/>
+      <w:bookmarkStart w:id="73" w:name="_Toc433701694"/>
       <w:r>
         <w:t xml:space="preserve">Create </w:t>
       </w:r>
@@ -37933,7 +38065,7 @@
       <w:r>
         <w:t>sers</w:t>
       </w:r>
-      <w:bookmarkEnd w:id="74"/>
+      <w:bookmarkEnd w:id="73"/>
     </w:p>
     <w:p>
       <w:r>
@@ -38291,7 +38423,7 @@
           <w:szCs w:val="56"/>
         </w:rPr>
       </w:pPr>
-      <w:bookmarkStart w:id="75" w:name="_Toc433701695"/>
+      <w:bookmarkStart w:id="74" w:name="_Toc433701695"/>
       <w:r>
         <w:rPr>
           <w:sz w:val="56"/>
@@ -38299,7 +38431,7 @@
         </w:rPr>
         <w:t>Appendices</w:t>
       </w:r>
-      <w:bookmarkEnd w:id="75"/>
+      <w:bookmarkEnd w:id="74"/>
     </w:p>
     <w:p>
       <w:pPr>
@@ -38320,12 +38452,12 @@
       <w:pPr>
         <w:pStyle w:val="Heading2"/>
       </w:pPr>
-      <w:bookmarkStart w:id="76" w:name="_Toc433701696"/>
+      <w:bookmarkStart w:id="75" w:name="_Toc433701696"/>
       <w:r>
         <w:lastRenderedPageBreak/>
         <w:t>Appendix A: URLs and Passwords</w:t>
       </w:r>
-      <w:bookmarkEnd w:id="76"/>
+      <w:bookmarkEnd w:id="75"/>
     </w:p>
     <w:p/>
     <w:tbl>
@@ -38485,14 +38617,14 @@
                 <w:sz w:val="20"/>
                 <w:szCs w:val="20"/>
               </w:rPr>
-              <w:t>https://&lt;server.domain</w:t>
+              <w:t>https://&lt;server</w:t>
             </w:r>
             <w:r>
               <w:rPr>
                 <w:sz w:val="20"/>
                 <w:szCs w:val="20"/>
               </w:rPr>
-              <w:t>.com</w:t>
+              <w:t>.domain</w:t>
             </w:r>
             <w:r>
               <w:rPr>
@@ -38631,14 +38763,14 @@
                 <w:sz w:val="20"/>
                 <w:szCs w:val="20"/>
               </w:rPr>
-              <w:t>https://&lt;server.domain</w:t>
+              <w:t>https://&lt;server</w:t>
             </w:r>
             <w:r>
               <w:rPr>
                 <w:sz w:val="20"/>
                 <w:szCs w:val="20"/>
               </w:rPr>
-              <w:t>.com</w:t>
+              <w:t>.domain</w:t>
             </w:r>
             <w:r>
               <w:rPr>
@@ -38667,14 +38799,14 @@
                 <w:sz w:val="20"/>
                 <w:szCs w:val="20"/>
               </w:rPr>
-              <w:t>https://&lt;server.domain</w:t>
+              <w:t>https://&lt;server</w:t>
             </w:r>
             <w:r>
               <w:rPr>
                 <w:sz w:val="20"/>
                 <w:szCs w:val="20"/>
               </w:rPr>
-              <w:t>.com</w:t>
+              <w:t>.domain</w:t>
             </w:r>
             <w:r>
               <w:rPr>
@@ -38821,14 +38953,14 @@
                 <w:sz w:val="20"/>
                 <w:szCs w:val="20"/>
               </w:rPr>
-              <w:t>https://&lt;server.domain</w:t>
+              <w:t>https://&lt;server</w:t>
             </w:r>
             <w:r>
               <w:rPr>
                 <w:sz w:val="20"/>
                 <w:szCs w:val="20"/>
               </w:rPr>
-              <w:t>.com</w:t>
+              <w:t>.domain</w:t>
             </w:r>
             <w:r>
               <w:rPr>
@@ -38857,14 +38989,14 @@
                 <w:sz w:val="20"/>
                 <w:szCs w:val="20"/>
               </w:rPr>
-              <w:t>https://&lt;server.domain</w:t>
+              <w:t>https://&lt;server</w:t>
             </w:r>
             <w:r>
               <w:rPr>
                 <w:sz w:val="20"/>
                 <w:szCs w:val="20"/>
               </w:rPr>
-              <w:t>.com</w:t>
+              <w:t>.domain</w:t>
             </w:r>
             <w:r>
               <w:rPr>
@@ -39046,14 +39178,14 @@
                 <w:sz w:val="20"/>
                 <w:szCs w:val="20"/>
               </w:rPr>
-              <w:t>https://&lt;server.domain</w:t>
+              <w:t>https://&lt;server</w:t>
             </w:r>
             <w:r>
               <w:rPr>
                 <w:sz w:val="20"/>
                 <w:szCs w:val="20"/>
               </w:rPr>
-              <w:t>.com</w:t>
+              <w:t>.domain</w:t>
             </w:r>
             <w:r>
               <w:rPr>
@@ -39299,14 +39431,14 @@
                 <w:sz w:val="20"/>
                 <w:szCs w:val="20"/>
               </w:rPr>
-              <w:t>http://&lt;server.domain</w:t>
+              <w:t>http://&lt;server</w:t>
             </w:r>
             <w:r>
               <w:rPr>
                 <w:sz w:val="20"/>
                 <w:szCs w:val="20"/>
               </w:rPr>
-              <w:t>.com</w:t>
+              <w:t>.domain</w:t>
             </w:r>
             <w:r>
               <w:rPr>
@@ -39328,14 +39460,14 @@
                 <w:sz w:val="20"/>
                 <w:szCs w:val="20"/>
               </w:rPr>
-              <w:t>https://&lt;server.domain</w:t>
+              <w:t>https://&lt;server</w:t>
             </w:r>
             <w:r>
               <w:rPr>
                 <w:sz w:val="20"/>
                 <w:szCs w:val="20"/>
               </w:rPr>
-              <w:t>.com</w:t>
+              <w:t>.domain</w:t>
             </w:r>
             <w:r>
               <w:rPr>
@@ -39444,11 +39576,16 @@
         </w:numPr>
       </w:pPr>
       <w:r>
-        <w:t>&lt;server.domain</w:t>
-      </w:r>
-      <w:r>
-        <w:t>.com</w:t>
-      </w:r>
+        <w:t>&lt;</w:t>
+      </w:r>
+      <w:proofErr w:type="spellStart"/>
+      <w:r>
+        <w:t>server</w:t>
+      </w:r>
+      <w:r>
+        <w:t>.domain</w:t>
+      </w:r>
+      <w:proofErr w:type="spellEnd"/>
       <w:r>
         <w:t>&gt;=</w:t>
       </w:r>
@@ -39485,12 +39622,12 @@
       <w:pPr>
         <w:pStyle w:val="Heading2"/>
       </w:pPr>
-      <w:bookmarkStart w:id="77" w:name="_Toc433701697"/>
+      <w:bookmarkStart w:id="76" w:name="_Toc433701697"/>
       <w:r>
         <w:lastRenderedPageBreak/>
         <w:t>Appendix B: Message Simulator</w:t>
       </w:r>
-      <w:bookmarkEnd w:id="77"/>
+      <w:bookmarkEnd w:id="76"/>
     </w:p>
     <w:p>
       <w:pPr>
@@ -39559,10 +39696,10 @@
       <w:pPr>
         <w:pStyle w:val="Subtitle"/>
       </w:pPr>
-      <w:bookmarkStart w:id="78" w:name="_Install_Message_Simulator"/>
-      <w:bookmarkStart w:id="79" w:name="_Run_Message_Simulator"/>
+      <w:bookmarkStart w:id="77" w:name="_Install_Message_Simulator"/>
+      <w:bookmarkStart w:id="78" w:name="_Run_Message_Simulator"/>
+      <w:bookmarkEnd w:id="77"/>
       <w:bookmarkEnd w:id="78"/>
-      <w:bookmarkEnd w:id="79"/>
       <w:r>
         <w:t xml:space="preserve">To run the Message Simulator </w:t>
       </w:r>
@@ -39872,9 +40009,11 @@
       <w:r>
         <w:t xml:space="preserve">Set the Description to “Run the </w:t>
       </w:r>
+      <w:bookmarkStart w:id="79" w:name="_GoBack"/>
       <w:r>
         <w:t>NSEC</w:t>
       </w:r>
+      <w:bookmarkEnd w:id="79"/>
       <w:r>
         <w:t xml:space="preserve"> Message Simulation batch file”.</w:t>
       </w:r>
@@ -41075,7 +41214,7 @@
         <w:rFonts w:asciiTheme="majorHAnsi" w:eastAsiaTheme="majorEastAsia" w:hAnsiTheme="majorHAnsi" w:cstheme="majorBidi"/>
         <w:noProof/>
       </w:rPr>
-      <w:t>74</w:t>
+      <w:t>20</w:t>
     </w:r>
     <w:r>
       <w:rPr>
@@ -46194,15 +46333,6 @@
   </w:num>
   <w:num w:numId="49">
     <w:abstractNumId w:val="36"/>
-    <w:lvlOverride w:ilvl="0"/>
-    <w:lvlOverride w:ilvl="1"/>
-    <w:lvlOverride w:ilvl="2"/>
-    <w:lvlOverride w:ilvl="3"/>
-    <w:lvlOverride w:ilvl="4"/>
-    <w:lvlOverride w:ilvl="5"/>
-    <w:lvlOverride w:ilvl="6"/>
-    <w:lvlOverride w:ilvl="7"/>
-    <w:lvlOverride w:ilvl="8"/>
   </w:num>
   <w:num w:numId="50">
     <w:abstractNumId w:val="41"/>
@@ -47404,7 +47534,7 @@
 </file>
 
 <file path=customXml/itemProps2.xml><?xml version="1.0" encoding="utf-8"?>
-<ds:datastoreItem xmlns:ds="http://schemas.openxmlformats.org/officeDocument/2006/customXml" ds:itemID="{F7C366F4-1C28-44A4-8366-55103BA8820B}">
+<ds:datastoreItem xmlns:ds="http://schemas.openxmlformats.org/officeDocument/2006/customXml" ds:itemID="{D9E1DEB9-395E-40C3-801C-56A469B428FB}">
   <ds:schemaRefs>
     <ds:schemaRef ds:uri="http://schemas.openxmlformats.org/officeDocument/2006/bibliography"/>
   </ds:schemaRefs>

</xml_diff>

<commit_message>
Various install doc fixes
#1426, #1487, #1522, #1538
</commit_message>
<xml_diff>
--- a/Docs/Ops Server Installation Guide.docx
+++ b/Docs/Ops Server Installation Guide.docx
@@ -93,6 +93,7 @@
                                   <w:dataBinding w:prefixMappings="xmlns:ns0='http://schemas.openxmlformats.org/package/2006/metadata/core-properties' xmlns:ns1='http://purl.org/dc/elements/1.1/'" w:xpath="/ns0:coreProperties[1]/ns1:title[1]" w:storeItemID="{6C3C8BC8-F283-45AE-878A-BAB7291924A1}"/>
                                   <w:text/>
                                 </w:sdtPr>
+                                <w:sdtEndPr/>
                                 <w:sdtContent>
                                   <w:p>
                                     <w:pPr>
@@ -152,6 +153,7 @@
                             <w:dataBinding w:prefixMappings="xmlns:ns0='http://schemas.openxmlformats.org/package/2006/metadata/core-properties' xmlns:ns1='http://purl.org/dc/elements/1.1/'" w:xpath="/ns0:coreProperties[1]/ns1:title[1]" w:storeItemID="{6C3C8BC8-F283-45AE-878A-BAB7291924A1}"/>
                             <w:text/>
                           </w:sdtPr>
+                          <w:sdtEndPr/>
                           <w:sdtContent>
                             <w:p>
                               <w:pPr>
@@ -387,6 +389,7 @@
                                       <w:calendar w:val="gregorian"/>
                                     </w:date>
                                   </w:sdtPr>
+                                  <w:sdtEndPr/>
                                   <w:sdtContent>
                                     <w:p>
                                       <w:pPr>
@@ -648,6 +651,7 @@
                                 <w:calendar w:val="gregorian"/>
                               </w:date>
                             </w:sdtPr>
+                            <w:sdtEndPr/>
                             <w:sdtContent>
                               <w:p>
                                 <w:pPr>
@@ -1164,8 +1168,6 @@
                 <w:szCs w:val="24"/>
               </w:rPr>
             </w:pPr>
-            <w:bookmarkStart w:id="0" w:name="_GoBack"/>
-            <w:bookmarkEnd w:id="0"/>
             <w:r>
               <w:rPr>
                 <w:sz w:val="24"/>
@@ -1192,7 +1194,91 @@
                 <w:sz w:val="24"/>
                 <w:szCs w:val="24"/>
               </w:rPr>
+              <w:t>Installation prerequisites</w:t>
+            </w:r>
+          </w:p>
+          <w:p>
+            <w:pPr>
+              <w:pStyle w:val="ListParagraph"/>
+              <w:numPr>
+                <w:ilvl w:val="0"/>
+                <w:numId w:val="53"/>
+              </w:numPr>
+              <w:rPr>
+                <w:sz w:val="24"/>
+                <w:szCs w:val="24"/>
+              </w:rPr>
+            </w:pPr>
+            <w:r>
+              <w:rPr>
+                <w:i/>
+                <w:sz w:val="24"/>
+                <w:szCs w:val="24"/>
+              </w:rPr>
               <w:t>Uninstall existing software</w:t>
+            </w:r>
+          </w:p>
+          <w:p>
+            <w:pPr>
+              <w:pStyle w:val="ListParagraph"/>
+              <w:numPr>
+                <w:ilvl w:val="0"/>
+                <w:numId w:val="53"/>
+              </w:numPr>
+              <w:rPr>
+                <w:sz w:val="24"/>
+                <w:szCs w:val="24"/>
+              </w:rPr>
+            </w:pPr>
+            <w:r>
+              <w:rPr>
+                <w:i/>
+                <w:sz w:val="24"/>
+                <w:szCs w:val="24"/>
+              </w:rPr>
+              <w:t>Configure portal settings</w:t>
+            </w:r>
+          </w:p>
+          <w:p>
+            <w:pPr>
+              <w:rPr>
+                <w:sz w:val="24"/>
+                <w:szCs w:val="24"/>
+              </w:rPr>
+            </w:pPr>
+            <w:r>
+              <w:rPr>
+                <w:sz w:val="24"/>
+                <w:szCs w:val="24"/>
+              </w:rPr>
+              <w:t>Added the following sections:</w:t>
+            </w:r>
+          </w:p>
+          <w:p>
+            <w:pPr>
+              <w:pStyle w:val="ListParagraph"/>
+              <w:numPr>
+                <w:ilvl w:val="0"/>
+                <w:numId w:val="54"/>
+              </w:numPr>
+              <w:rPr>
+                <w:sz w:val="24"/>
+                <w:szCs w:val="24"/>
+              </w:rPr>
+            </w:pPr>
+            <w:r>
+              <w:rPr>
+                <w:sz w:val="24"/>
+                <w:szCs w:val="24"/>
+              </w:rPr>
+              <w:t>Deploy custom We</w:t>
+            </w:r>
+            <w:r>
+              <w:rPr>
+                <w:sz w:val="24"/>
+                <w:szCs w:val="24"/>
+              </w:rPr>
+              <w:t>b App Builder widgets (Optional)</w:t>
             </w:r>
           </w:p>
         </w:tc>
@@ -1246,6 +1332,8 @@
           <w:r>
             <w:t>Contents</w:t>
           </w:r>
+          <w:bookmarkStart w:id="0" w:name="_GoBack"/>
+          <w:bookmarkEnd w:id="0"/>
         </w:p>
         <w:p>
           <w:pPr>
@@ -1267,7 +1355,7 @@
           <w:r>
             <w:fldChar w:fldCharType="separate"/>
           </w:r>
-          <w:hyperlink w:anchor="_Toc444505256" w:history="1">
+          <w:hyperlink w:anchor="_Toc461610420" w:history="1">
             <w:r>
               <w:rPr>
                 <w:rStyle w:val="Hyperlink"/>
@@ -1294,7 +1382,7 @@
                 <w:noProof/>
                 <w:webHidden/>
               </w:rPr>
-              <w:instrText xml:space="preserve"> PAGEREF _Toc444505256 \h </w:instrText>
+              <w:instrText xml:space="preserve"> PAGEREF _Toc461610420 \h </w:instrText>
             </w:r>
             <w:r>
               <w:rPr>
@@ -1336,7 +1424,7 @@
               <w:noProof/>
             </w:rPr>
           </w:pPr>
-          <w:hyperlink w:anchor="_Toc444505257" w:history="1">
+          <w:hyperlink w:anchor="_Toc461610421" w:history="1">
             <w:r>
               <w:rPr>
                 <w:rStyle w:val="Hyperlink"/>
@@ -1363,7 +1451,7 @@
                 <w:noProof/>
                 <w:webHidden/>
               </w:rPr>
-              <w:instrText xml:space="preserve"> PAGEREF _Toc444505257 \h </w:instrText>
+              <w:instrText xml:space="preserve"> PAGEREF _Toc461610421 \h </w:instrText>
             </w:r>
             <w:r>
               <w:rPr>
@@ -1405,7 +1493,7 @@
               <w:noProof/>
             </w:rPr>
           </w:pPr>
-          <w:hyperlink w:anchor="_Toc444505258" w:history="1">
+          <w:hyperlink w:anchor="_Toc461610422" w:history="1">
             <w:r>
               <w:rPr>
                 <w:rStyle w:val="Hyperlink"/>
@@ -1432,7 +1520,7 @@
                 <w:noProof/>
                 <w:webHidden/>
               </w:rPr>
-              <w:instrText xml:space="preserve"> PAGEREF _Toc444505258 \h </w:instrText>
+              <w:instrText xml:space="preserve"> PAGEREF _Toc461610422 \h </w:instrText>
             </w:r>
             <w:r>
               <w:rPr>
@@ -1474,7 +1562,7 @@
               <w:noProof/>
             </w:rPr>
           </w:pPr>
-          <w:hyperlink w:anchor="_Toc444505259" w:history="1">
+          <w:hyperlink w:anchor="_Toc461610423" w:history="1">
             <w:r>
               <w:rPr>
                 <w:rStyle w:val="Hyperlink"/>
@@ -1501,7 +1589,7 @@
                 <w:noProof/>
                 <w:webHidden/>
               </w:rPr>
-              <w:instrText xml:space="preserve"> PAGEREF _Toc444505259 \h </w:instrText>
+              <w:instrText xml:space="preserve"> PAGEREF _Toc461610423 \h </w:instrText>
             </w:r>
             <w:r>
               <w:rPr>
@@ -1543,7 +1631,7 @@
               <w:noProof/>
             </w:rPr>
           </w:pPr>
-          <w:hyperlink w:anchor="_Toc444505260" w:history="1">
+          <w:hyperlink w:anchor="_Toc461610424" w:history="1">
             <w:r>
               <w:rPr>
                 <w:rStyle w:val="Hyperlink"/>
@@ -1570,7 +1658,7 @@
                 <w:noProof/>
                 <w:webHidden/>
               </w:rPr>
-              <w:instrText xml:space="preserve"> PAGEREF _Toc444505260 \h </w:instrText>
+              <w:instrText xml:space="preserve"> PAGEREF _Toc461610424 \h </w:instrText>
             </w:r>
             <w:r>
               <w:rPr>
@@ -1612,7 +1700,7 @@
               <w:noProof/>
             </w:rPr>
           </w:pPr>
-          <w:hyperlink w:anchor="_Toc444505261" w:history="1">
+          <w:hyperlink w:anchor="_Toc461610425" w:history="1">
             <w:r>
               <w:rPr>
                 <w:rStyle w:val="Hyperlink"/>
@@ -1639,7 +1727,7 @@
                 <w:noProof/>
                 <w:webHidden/>
               </w:rPr>
-              <w:instrText xml:space="preserve"> PAGEREF _Toc444505261 \h </w:instrText>
+              <w:instrText xml:space="preserve"> PAGEREF _Toc461610425 \h </w:instrText>
             </w:r>
             <w:r>
               <w:rPr>
@@ -1681,7 +1769,7 @@
               <w:noProof/>
             </w:rPr>
           </w:pPr>
-          <w:hyperlink w:anchor="_Toc444505262" w:history="1">
+          <w:hyperlink w:anchor="_Toc461610426" w:history="1">
             <w:r>
               <w:rPr>
                 <w:rStyle w:val="Hyperlink"/>
@@ -1708,7 +1796,7 @@
                 <w:noProof/>
                 <w:webHidden/>
               </w:rPr>
-              <w:instrText xml:space="preserve"> PAGEREF _Toc444505262 \h </w:instrText>
+              <w:instrText xml:space="preserve"> PAGEREF _Toc461610426 \h </w:instrText>
             </w:r>
             <w:r>
               <w:rPr>
@@ -1750,7 +1838,7 @@
               <w:noProof/>
             </w:rPr>
           </w:pPr>
-          <w:hyperlink w:anchor="_Toc444505263" w:history="1">
+          <w:hyperlink w:anchor="_Toc461610427" w:history="1">
             <w:r>
               <w:rPr>
                 <w:rStyle w:val="Hyperlink"/>
@@ -1777,7 +1865,7 @@
                 <w:noProof/>
                 <w:webHidden/>
               </w:rPr>
-              <w:instrText xml:space="preserve"> PAGEREF _Toc444505263 \h </w:instrText>
+              <w:instrText xml:space="preserve"> PAGEREF _Toc461610427 \h </w:instrText>
             </w:r>
             <w:r>
               <w:rPr>
@@ -1819,7 +1907,7 @@
               <w:noProof/>
             </w:rPr>
           </w:pPr>
-          <w:hyperlink w:anchor="_Toc444505264" w:history="1">
+          <w:hyperlink w:anchor="_Toc461610428" w:history="1">
             <w:r>
               <w:rPr>
                 <w:rStyle w:val="Hyperlink"/>
@@ -1846,7 +1934,7 @@
                 <w:noProof/>
                 <w:webHidden/>
               </w:rPr>
-              <w:instrText xml:space="preserve"> PAGEREF _Toc444505264 \h </w:instrText>
+              <w:instrText xml:space="preserve"> PAGEREF _Toc461610428 \h </w:instrText>
             </w:r>
             <w:r>
               <w:rPr>
@@ -1888,7 +1976,7 @@
               <w:noProof/>
             </w:rPr>
           </w:pPr>
-          <w:hyperlink w:anchor="_Toc444505265" w:history="1">
+          <w:hyperlink w:anchor="_Toc461610429" w:history="1">
             <w:r>
               <w:rPr>
                 <w:rStyle w:val="Hyperlink"/>
@@ -1915,7 +2003,7 @@
                 <w:noProof/>
                 <w:webHidden/>
               </w:rPr>
-              <w:instrText xml:space="preserve"> PAGEREF _Toc444505265 \h </w:instrText>
+              <w:instrText xml:space="preserve"> PAGEREF _Toc461610429 \h </w:instrText>
             </w:r>
             <w:r>
               <w:rPr>
@@ -1957,7 +2045,7 @@
               <w:noProof/>
             </w:rPr>
           </w:pPr>
-          <w:hyperlink w:anchor="_Toc444505266" w:history="1">
+          <w:hyperlink w:anchor="_Toc461610430" w:history="1">
             <w:r>
               <w:rPr>
                 <w:rStyle w:val="Hyperlink"/>
@@ -1984,7 +2072,7 @@
                 <w:noProof/>
                 <w:webHidden/>
               </w:rPr>
-              <w:instrText xml:space="preserve"> PAGEREF _Toc444505266 \h </w:instrText>
+              <w:instrText xml:space="preserve"> PAGEREF _Toc461610430 \h </w:instrText>
             </w:r>
             <w:r>
               <w:rPr>
@@ -2026,7 +2114,7 @@
               <w:noProof/>
             </w:rPr>
           </w:pPr>
-          <w:hyperlink w:anchor="_Toc444505267" w:history="1">
+          <w:hyperlink w:anchor="_Toc461610431" w:history="1">
             <w:r>
               <w:rPr>
                 <w:rStyle w:val="Hyperlink"/>
@@ -2053,7 +2141,7 @@
                 <w:noProof/>
                 <w:webHidden/>
               </w:rPr>
-              <w:instrText xml:space="preserve"> PAGEREF _Toc444505267 \h </w:instrText>
+              <w:instrText xml:space="preserve"> PAGEREF _Toc461610431 \h </w:instrText>
             </w:r>
             <w:r>
               <w:rPr>
@@ -2095,7 +2183,7 @@
               <w:noProof/>
             </w:rPr>
           </w:pPr>
-          <w:hyperlink w:anchor="_Toc444505268" w:history="1">
+          <w:hyperlink w:anchor="_Toc461610432" w:history="1">
             <w:r>
               <w:rPr>
                 <w:rStyle w:val="Hyperlink"/>
@@ -2122,7 +2210,7 @@
                 <w:noProof/>
                 <w:webHidden/>
               </w:rPr>
-              <w:instrText xml:space="preserve"> PAGEREF _Toc444505268 \h </w:instrText>
+              <w:instrText xml:space="preserve"> PAGEREF _Toc461610432 \h </w:instrText>
             </w:r>
             <w:r>
               <w:rPr>
@@ -2164,7 +2252,7 @@
               <w:noProof/>
             </w:rPr>
           </w:pPr>
-          <w:hyperlink w:anchor="_Toc444505269" w:history="1">
+          <w:hyperlink w:anchor="_Toc461610433" w:history="1">
             <w:r>
               <w:rPr>
                 <w:rStyle w:val="Hyperlink"/>
@@ -2191,7 +2279,7 @@
                 <w:noProof/>
                 <w:webHidden/>
               </w:rPr>
-              <w:instrText xml:space="preserve"> PAGEREF _Toc444505269 \h </w:instrText>
+              <w:instrText xml:space="preserve"> PAGEREF _Toc461610433 \h </w:instrText>
             </w:r>
             <w:r>
               <w:rPr>
@@ -2233,7 +2321,7 @@
               <w:noProof/>
             </w:rPr>
           </w:pPr>
-          <w:hyperlink w:anchor="_Toc444505270" w:history="1">
+          <w:hyperlink w:anchor="_Toc461610434" w:history="1">
             <w:r>
               <w:rPr>
                 <w:rStyle w:val="Hyperlink"/>
@@ -2260,7 +2348,7 @@
                 <w:noProof/>
                 <w:webHidden/>
               </w:rPr>
-              <w:instrText xml:space="preserve"> PAGEREF _Toc444505270 \h </w:instrText>
+              <w:instrText xml:space="preserve"> PAGEREF _Toc461610434 \h </w:instrText>
             </w:r>
             <w:r>
               <w:rPr>
@@ -2302,7 +2390,7 @@
               <w:noProof/>
             </w:rPr>
           </w:pPr>
-          <w:hyperlink w:anchor="_Toc444505271" w:history="1">
+          <w:hyperlink w:anchor="_Toc461610435" w:history="1">
             <w:r>
               <w:rPr>
                 <w:rStyle w:val="Hyperlink"/>
@@ -2329,7 +2417,7 @@
                 <w:noProof/>
                 <w:webHidden/>
               </w:rPr>
-              <w:instrText xml:space="preserve"> PAGEREF _Toc444505271 \h </w:instrText>
+              <w:instrText xml:space="preserve"> PAGEREF _Toc461610435 \h </w:instrText>
             </w:r>
             <w:r>
               <w:rPr>
@@ -2371,7 +2459,7 @@
               <w:noProof/>
             </w:rPr>
           </w:pPr>
-          <w:hyperlink w:anchor="_Toc444505272" w:history="1">
+          <w:hyperlink w:anchor="_Toc461610436" w:history="1">
             <w:r>
               <w:rPr>
                 <w:rStyle w:val="Hyperlink"/>
@@ -2398,7 +2486,7 @@
                 <w:noProof/>
                 <w:webHidden/>
               </w:rPr>
-              <w:instrText xml:space="preserve"> PAGEREF _Toc444505272 \h </w:instrText>
+              <w:instrText xml:space="preserve"> PAGEREF _Toc461610436 \h </w:instrText>
             </w:r>
             <w:r>
               <w:rPr>
@@ -2440,7 +2528,7 @@
               <w:noProof/>
             </w:rPr>
           </w:pPr>
-          <w:hyperlink w:anchor="_Toc444505273" w:history="1">
+          <w:hyperlink w:anchor="_Toc461610437" w:history="1">
             <w:r>
               <w:rPr>
                 <w:rStyle w:val="Hyperlink"/>
@@ -2467,7 +2555,7 @@
                 <w:noProof/>
                 <w:webHidden/>
               </w:rPr>
-              <w:instrText xml:space="preserve"> PAGEREF _Toc444505273 \h </w:instrText>
+              <w:instrText xml:space="preserve"> PAGEREF _Toc461610437 \h </w:instrText>
             </w:r>
             <w:r>
               <w:rPr>
@@ -2509,7 +2597,7 @@
               <w:noProof/>
             </w:rPr>
           </w:pPr>
-          <w:hyperlink w:anchor="_Toc444505274" w:history="1">
+          <w:hyperlink w:anchor="_Toc461610438" w:history="1">
             <w:r>
               <w:rPr>
                 <w:rStyle w:val="Hyperlink"/>
@@ -2536,7 +2624,7 @@
                 <w:noProof/>
                 <w:webHidden/>
               </w:rPr>
-              <w:instrText xml:space="preserve"> PAGEREF _Toc444505274 \h </w:instrText>
+              <w:instrText xml:space="preserve"> PAGEREF _Toc461610438 \h </w:instrText>
             </w:r>
             <w:r>
               <w:rPr>
@@ -2578,7 +2666,7 @@
               <w:noProof/>
             </w:rPr>
           </w:pPr>
-          <w:hyperlink w:anchor="_Toc444505275" w:history="1">
+          <w:hyperlink w:anchor="_Toc461610439" w:history="1">
             <w:r>
               <w:rPr>
                 <w:rStyle w:val="Hyperlink"/>
@@ -2605,7 +2693,7 @@
                 <w:noProof/>
                 <w:webHidden/>
               </w:rPr>
-              <w:instrText xml:space="preserve"> PAGEREF _Toc444505275 \h </w:instrText>
+              <w:instrText xml:space="preserve"> PAGEREF _Toc461610439 \h </w:instrText>
             </w:r>
             <w:r>
               <w:rPr>
@@ -2647,7 +2735,7 @@
               <w:noProof/>
             </w:rPr>
           </w:pPr>
-          <w:hyperlink w:anchor="_Toc444505276" w:history="1">
+          <w:hyperlink w:anchor="_Toc461610440" w:history="1">
             <w:r>
               <w:rPr>
                 <w:rStyle w:val="Hyperlink"/>
@@ -2674,7 +2762,7 @@
                 <w:noProof/>
                 <w:webHidden/>
               </w:rPr>
-              <w:instrText xml:space="preserve"> PAGEREF _Toc444505276 \h </w:instrText>
+              <w:instrText xml:space="preserve"> PAGEREF _Toc461610440 \h </w:instrText>
             </w:r>
             <w:r>
               <w:rPr>
@@ -2716,7 +2804,7 @@
               <w:noProof/>
             </w:rPr>
           </w:pPr>
-          <w:hyperlink w:anchor="_Toc444505277" w:history="1">
+          <w:hyperlink w:anchor="_Toc461610441" w:history="1">
             <w:r>
               <w:rPr>
                 <w:rStyle w:val="Hyperlink"/>
@@ -2743,7 +2831,7 @@
                 <w:noProof/>
                 <w:webHidden/>
               </w:rPr>
-              <w:instrText xml:space="preserve"> PAGEREF _Toc444505277 \h </w:instrText>
+              <w:instrText xml:space="preserve"> PAGEREF _Toc461610441 \h </w:instrText>
             </w:r>
             <w:r>
               <w:rPr>
@@ -2785,7 +2873,7 @@
               <w:noProof/>
             </w:rPr>
           </w:pPr>
-          <w:hyperlink w:anchor="_Toc444505278" w:history="1">
+          <w:hyperlink w:anchor="_Toc461610442" w:history="1">
             <w:r>
               <w:rPr>
                 <w:rStyle w:val="Hyperlink"/>
@@ -2812,7 +2900,7 @@
                 <w:noProof/>
                 <w:webHidden/>
               </w:rPr>
-              <w:instrText xml:space="preserve"> PAGEREF _Toc444505278 \h </w:instrText>
+              <w:instrText xml:space="preserve"> PAGEREF _Toc461610442 \h </w:instrText>
             </w:r>
             <w:r>
               <w:rPr>
@@ -2854,7 +2942,7 @@
               <w:noProof/>
             </w:rPr>
           </w:pPr>
-          <w:hyperlink w:anchor="_Toc444505279" w:history="1">
+          <w:hyperlink w:anchor="_Toc461610443" w:history="1">
             <w:r>
               <w:rPr>
                 <w:rStyle w:val="Hyperlink"/>
@@ -2881,7 +2969,7 @@
                 <w:noProof/>
                 <w:webHidden/>
               </w:rPr>
-              <w:instrText xml:space="preserve"> PAGEREF _Toc444505279 \h </w:instrText>
+              <w:instrText xml:space="preserve"> PAGEREF _Toc461610443 \h </w:instrText>
             </w:r>
             <w:r>
               <w:rPr>
@@ -2923,7 +3011,7 @@
               <w:noProof/>
             </w:rPr>
           </w:pPr>
-          <w:hyperlink w:anchor="_Toc444505280" w:history="1">
+          <w:hyperlink w:anchor="_Toc461610444" w:history="1">
             <w:r>
               <w:rPr>
                 <w:rStyle w:val="Hyperlink"/>
@@ -2950,7 +3038,7 @@
                 <w:noProof/>
                 <w:webHidden/>
               </w:rPr>
-              <w:instrText xml:space="preserve"> PAGEREF _Toc444505280 \h </w:instrText>
+              <w:instrText xml:space="preserve"> PAGEREF _Toc461610444 \h </w:instrText>
             </w:r>
             <w:r>
               <w:rPr>
@@ -2992,7 +3080,7 @@
               <w:noProof/>
             </w:rPr>
           </w:pPr>
-          <w:hyperlink w:anchor="_Toc444505281" w:history="1">
+          <w:hyperlink w:anchor="_Toc461610445" w:history="1">
             <w:r>
               <w:rPr>
                 <w:rStyle w:val="Hyperlink"/>
@@ -3019,7 +3107,7 @@
                 <w:noProof/>
                 <w:webHidden/>
               </w:rPr>
-              <w:instrText xml:space="preserve"> PAGEREF _Toc444505281 \h </w:instrText>
+              <w:instrText xml:space="preserve"> PAGEREF _Toc461610445 \h </w:instrText>
             </w:r>
             <w:r>
               <w:rPr>
@@ -3061,7 +3149,7 @@
               <w:noProof/>
             </w:rPr>
           </w:pPr>
-          <w:hyperlink w:anchor="_Toc444505282" w:history="1">
+          <w:hyperlink w:anchor="_Toc461610446" w:history="1">
             <w:r>
               <w:rPr>
                 <w:rStyle w:val="Hyperlink"/>
@@ -3088,7 +3176,7 @@
                 <w:noProof/>
                 <w:webHidden/>
               </w:rPr>
-              <w:instrText xml:space="preserve"> PAGEREF _Toc444505282 \h </w:instrText>
+              <w:instrText xml:space="preserve"> PAGEREF _Toc461610446 \h </w:instrText>
             </w:r>
             <w:r>
               <w:rPr>
@@ -3130,7 +3218,7 @@
               <w:noProof/>
             </w:rPr>
           </w:pPr>
-          <w:hyperlink w:anchor="_Toc444505283" w:history="1">
+          <w:hyperlink w:anchor="_Toc461610447" w:history="1">
             <w:r>
               <w:rPr>
                 <w:rStyle w:val="Hyperlink"/>
@@ -3157,7 +3245,7 @@
                 <w:noProof/>
                 <w:webHidden/>
               </w:rPr>
-              <w:instrText xml:space="preserve"> PAGEREF _Toc444505283 \h </w:instrText>
+              <w:instrText xml:space="preserve"> PAGEREF _Toc461610447 \h </w:instrText>
             </w:r>
             <w:r>
               <w:rPr>
@@ -3199,7 +3287,7 @@
               <w:noProof/>
             </w:rPr>
           </w:pPr>
-          <w:hyperlink w:anchor="_Toc444505284" w:history="1">
+          <w:hyperlink w:anchor="_Toc461610448" w:history="1">
             <w:r>
               <w:rPr>
                 <w:rStyle w:val="Hyperlink"/>
@@ -3226,7 +3314,7 @@
                 <w:noProof/>
                 <w:webHidden/>
               </w:rPr>
-              <w:instrText xml:space="preserve"> PAGEREF _Toc444505284 \h </w:instrText>
+              <w:instrText xml:space="preserve"> PAGEREF _Toc461610448 \h </w:instrText>
             </w:r>
             <w:r>
               <w:rPr>
@@ -3268,7 +3356,7 @@
               <w:noProof/>
             </w:rPr>
           </w:pPr>
-          <w:hyperlink w:anchor="_Toc444505285" w:history="1">
+          <w:hyperlink w:anchor="_Toc461610449" w:history="1">
             <w:r>
               <w:rPr>
                 <w:rStyle w:val="Hyperlink"/>
@@ -3295,7 +3383,7 @@
                 <w:noProof/>
                 <w:webHidden/>
               </w:rPr>
-              <w:instrText xml:space="preserve"> PAGEREF _Toc444505285 \h </w:instrText>
+              <w:instrText xml:space="preserve"> PAGEREF _Toc461610449 \h </w:instrText>
             </w:r>
             <w:r>
               <w:rPr>
@@ -3337,7 +3425,7 @@
               <w:noProof/>
             </w:rPr>
           </w:pPr>
-          <w:hyperlink w:anchor="_Toc444505286" w:history="1">
+          <w:hyperlink w:anchor="_Toc461610450" w:history="1">
             <w:r>
               <w:rPr>
                 <w:rStyle w:val="Hyperlink"/>
@@ -3364,7 +3452,7 @@
                 <w:noProof/>
                 <w:webHidden/>
               </w:rPr>
-              <w:instrText xml:space="preserve"> PAGEREF _Toc444505286 \h </w:instrText>
+              <w:instrText xml:space="preserve"> PAGEREF _Toc461610450 \h </w:instrText>
             </w:r>
             <w:r>
               <w:rPr>
@@ -3406,7 +3494,7 @@
               <w:noProof/>
             </w:rPr>
           </w:pPr>
-          <w:hyperlink w:anchor="_Toc444505287" w:history="1">
+          <w:hyperlink w:anchor="_Toc461610451" w:history="1">
             <w:r>
               <w:rPr>
                 <w:rStyle w:val="Hyperlink"/>
@@ -3433,7 +3521,7 @@
                 <w:noProof/>
                 <w:webHidden/>
               </w:rPr>
-              <w:instrText xml:space="preserve"> PAGEREF _Toc444505287 \h </w:instrText>
+              <w:instrText xml:space="preserve"> PAGEREF _Toc461610451 \h </w:instrText>
             </w:r>
             <w:r>
               <w:rPr>
@@ -3475,7 +3563,7 @@
               <w:noProof/>
             </w:rPr>
           </w:pPr>
-          <w:hyperlink w:anchor="_Toc444505288" w:history="1">
+          <w:hyperlink w:anchor="_Toc461610452" w:history="1">
             <w:r>
               <w:rPr>
                 <w:rStyle w:val="Hyperlink"/>
@@ -3502,7 +3590,7 @@
                 <w:noProof/>
                 <w:webHidden/>
               </w:rPr>
-              <w:instrText xml:space="preserve"> PAGEREF _Toc444505288 \h </w:instrText>
+              <w:instrText xml:space="preserve"> PAGEREF _Toc461610452 \h </w:instrText>
             </w:r>
             <w:r>
               <w:rPr>
@@ -3544,7 +3632,7 @@
               <w:noProof/>
             </w:rPr>
           </w:pPr>
-          <w:hyperlink w:anchor="_Toc444505289" w:history="1">
+          <w:hyperlink w:anchor="_Toc461610453" w:history="1">
             <w:r>
               <w:rPr>
                 <w:rStyle w:val="Hyperlink"/>
@@ -3571,7 +3659,7 @@
                 <w:noProof/>
                 <w:webHidden/>
               </w:rPr>
-              <w:instrText xml:space="preserve"> PAGEREF _Toc444505289 \h </w:instrText>
+              <w:instrText xml:space="preserve"> PAGEREF _Toc461610453 \h </w:instrText>
             </w:r>
             <w:r>
               <w:rPr>
@@ -3613,7 +3701,7 @@
               <w:noProof/>
             </w:rPr>
           </w:pPr>
-          <w:hyperlink w:anchor="_Toc444505290" w:history="1">
+          <w:hyperlink w:anchor="_Toc461610454" w:history="1">
             <w:r>
               <w:rPr>
                 <w:rStyle w:val="Hyperlink"/>
@@ -3640,7 +3728,7 @@
                 <w:noProof/>
                 <w:webHidden/>
               </w:rPr>
-              <w:instrText xml:space="preserve"> PAGEREF _Toc444505290 \h </w:instrText>
+              <w:instrText xml:space="preserve"> PAGEREF _Toc461610454 \h </w:instrText>
             </w:r>
             <w:r>
               <w:rPr>
@@ -3682,7 +3770,7 @@
               <w:noProof/>
             </w:rPr>
           </w:pPr>
-          <w:hyperlink w:anchor="_Toc444505291" w:history="1">
+          <w:hyperlink w:anchor="_Toc461610455" w:history="1">
             <w:r>
               <w:rPr>
                 <w:rStyle w:val="Hyperlink"/>
@@ -3709,7 +3797,7 @@
                 <w:noProof/>
                 <w:webHidden/>
               </w:rPr>
-              <w:instrText xml:space="preserve"> PAGEREF _Toc444505291 \h </w:instrText>
+              <w:instrText xml:space="preserve"> PAGEREF _Toc461610455 \h </w:instrText>
             </w:r>
             <w:r>
               <w:rPr>
@@ -3751,7 +3839,7 @@
               <w:noProof/>
             </w:rPr>
           </w:pPr>
-          <w:hyperlink w:anchor="_Toc444505292" w:history="1">
+          <w:hyperlink w:anchor="_Toc461610456" w:history="1">
             <w:r>
               <w:rPr>
                 <w:rStyle w:val="Hyperlink"/>
@@ -3778,7 +3866,7 @@
                 <w:noProof/>
                 <w:webHidden/>
               </w:rPr>
-              <w:instrText xml:space="preserve"> PAGEREF _Toc444505292 \h </w:instrText>
+              <w:instrText xml:space="preserve"> PAGEREF _Toc461610456 \h </w:instrText>
             </w:r>
             <w:r>
               <w:rPr>
@@ -3820,7 +3908,7 @@
               <w:noProof/>
             </w:rPr>
           </w:pPr>
-          <w:hyperlink w:anchor="_Toc444505293" w:history="1">
+          <w:hyperlink w:anchor="_Toc461610457" w:history="1">
             <w:r>
               <w:rPr>
                 <w:rStyle w:val="Hyperlink"/>
@@ -3847,7 +3935,7 @@
                 <w:noProof/>
                 <w:webHidden/>
               </w:rPr>
-              <w:instrText xml:space="preserve"> PAGEREF _Toc444505293 \h </w:instrText>
+              <w:instrText xml:space="preserve"> PAGEREF _Toc461610457 \h </w:instrText>
             </w:r>
             <w:r>
               <w:rPr>
@@ -3889,7 +3977,7 @@
               <w:noProof/>
             </w:rPr>
           </w:pPr>
-          <w:hyperlink w:anchor="_Toc444505294" w:history="1">
+          <w:hyperlink w:anchor="_Toc461610458" w:history="1">
             <w:r>
               <w:rPr>
                 <w:rStyle w:val="Hyperlink"/>
@@ -3916,7 +4004,7 @@
                 <w:noProof/>
                 <w:webHidden/>
               </w:rPr>
-              <w:instrText xml:space="preserve"> PAGEREF _Toc444505294 \h </w:instrText>
+              <w:instrText xml:space="preserve"> PAGEREF _Toc461610458 \h </w:instrText>
             </w:r>
             <w:r>
               <w:rPr>
@@ -3958,7 +4046,7 @@
               <w:noProof/>
             </w:rPr>
           </w:pPr>
-          <w:hyperlink w:anchor="_Toc444505295" w:history="1">
+          <w:hyperlink w:anchor="_Toc461610459" w:history="1">
             <w:r>
               <w:rPr>
                 <w:rStyle w:val="Hyperlink"/>
@@ -3985,7 +4073,7 @@
                 <w:noProof/>
                 <w:webHidden/>
               </w:rPr>
-              <w:instrText xml:space="preserve"> PAGEREF _Toc444505295 \h </w:instrText>
+              <w:instrText xml:space="preserve"> PAGEREF _Toc461610459 \h </w:instrText>
             </w:r>
             <w:r>
               <w:rPr>
@@ -4027,7 +4115,7 @@
               <w:noProof/>
             </w:rPr>
           </w:pPr>
-          <w:hyperlink w:anchor="_Toc444505296" w:history="1">
+          <w:hyperlink w:anchor="_Toc461610460" w:history="1">
             <w:r>
               <w:rPr>
                 <w:rStyle w:val="Hyperlink"/>
@@ -4054,7 +4142,7 @@
                 <w:noProof/>
                 <w:webHidden/>
               </w:rPr>
-              <w:instrText xml:space="preserve"> PAGEREF _Toc444505296 \h </w:instrText>
+              <w:instrText xml:space="preserve"> PAGEREF _Toc461610460 \h </w:instrText>
             </w:r>
             <w:r>
               <w:rPr>
@@ -4096,7 +4184,7 @@
               <w:noProof/>
             </w:rPr>
           </w:pPr>
-          <w:hyperlink w:anchor="_Toc444505297" w:history="1">
+          <w:hyperlink w:anchor="_Toc461610461" w:history="1">
             <w:r>
               <w:rPr>
                 <w:rStyle w:val="Hyperlink"/>
@@ -4123,7 +4211,7 @@
                 <w:noProof/>
                 <w:webHidden/>
               </w:rPr>
-              <w:instrText xml:space="preserve"> PAGEREF _Toc444505297 \h </w:instrText>
+              <w:instrText xml:space="preserve"> PAGEREF _Toc461610461 \h </w:instrText>
             </w:r>
             <w:r>
               <w:rPr>
@@ -4165,13 +4253,13 @@
               <w:noProof/>
             </w:rPr>
           </w:pPr>
-          <w:hyperlink w:anchor="_Toc444505298" w:history="1">
+          <w:hyperlink w:anchor="_Toc461610462" w:history="1">
             <w:r>
               <w:rPr>
                 <w:rStyle w:val="Hyperlink"/>
                 <w:noProof/>
               </w:rPr>
-              <w:t>Chat Server</w:t>
+              <w:t>Deploy custom Web App Builder widgets (Optional)</w:t>
             </w:r>
             <w:r>
               <w:rPr>
@@ -4192,7 +4280,7 @@
                 <w:noProof/>
                 <w:webHidden/>
               </w:rPr>
-              <w:instrText xml:space="preserve"> PAGEREF _Toc444505298 \h </w:instrText>
+              <w:instrText xml:space="preserve"> PAGEREF _Toc461610462 \h </w:instrText>
             </w:r>
             <w:r>
               <w:rPr>
@@ -4213,6 +4301,75 @@
                 <w:webHidden/>
               </w:rPr>
               <w:t>54</w:t>
+            </w:r>
+            <w:r>
+              <w:rPr>
+                <w:noProof/>
+                <w:webHidden/>
+              </w:rPr>
+              <w:fldChar w:fldCharType="end"/>
+            </w:r>
+          </w:hyperlink>
+        </w:p>
+        <w:p>
+          <w:pPr>
+            <w:pStyle w:val="TOC1"/>
+            <w:tabs>
+              <w:tab w:val="right" w:leader="dot" w:pos="9350"/>
+            </w:tabs>
+            <w:rPr>
+              <w:rFonts w:eastAsiaTheme="minorEastAsia"/>
+              <w:noProof/>
+            </w:rPr>
+          </w:pPr>
+          <w:hyperlink w:anchor="_Toc461610463" w:history="1">
+            <w:r>
+              <w:rPr>
+                <w:rStyle w:val="Hyperlink"/>
+                <w:noProof/>
+              </w:rPr>
+              <w:t>Chat Server</w:t>
+            </w:r>
+            <w:r>
+              <w:rPr>
+                <w:noProof/>
+                <w:webHidden/>
+              </w:rPr>
+              <w:tab/>
+            </w:r>
+            <w:r>
+              <w:rPr>
+                <w:noProof/>
+                <w:webHidden/>
+              </w:rPr>
+              <w:fldChar w:fldCharType="begin"/>
+            </w:r>
+            <w:r>
+              <w:rPr>
+                <w:noProof/>
+                <w:webHidden/>
+              </w:rPr>
+              <w:instrText xml:space="preserve"> PAGEREF _Toc461610463 \h </w:instrText>
+            </w:r>
+            <w:r>
+              <w:rPr>
+                <w:noProof/>
+                <w:webHidden/>
+              </w:rPr>
+            </w:r>
+            <w:r>
+              <w:rPr>
+                <w:noProof/>
+                <w:webHidden/>
+              </w:rPr>
+              <w:fldChar w:fldCharType="separate"/>
+            </w:r>
+            <w:r>
+              <w:rPr>
+                <w:noProof/>
+                <w:webHidden/>
+              </w:rPr>
+              <w:t>55</w:t>
             </w:r>
             <w:r>
               <w:rPr>
@@ -4234,7 +4391,7 @@
               <w:noProof/>
             </w:rPr>
           </w:pPr>
-          <w:hyperlink w:anchor="_Toc444505299" w:history="1">
+          <w:hyperlink w:anchor="_Toc461610464" w:history="1">
             <w:r>
               <w:rPr>
                 <w:rStyle w:val="Hyperlink"/>
@@ -4261,7 +4418,7 @@
                 <w:noProof/>
                 <w:webHidden/>
               </w:rPr>
-              <w:instrText xml:space="preserve"> PAGEREF _Toc444505299 \h </w:instrText>
+              <w:instrText xml:space="preserve"> PAGEREF _Toc461610464 \h </w:instrText>
             </w:r>
             <w:r>
               <w:rPr>
@@ -4281,7 +4438,7 @@
                 <w:noProof/>
                 <w:webHidden/>
               </w:rPr>
-              <w:t>54</w:t>
+              <w:t>55</w:t>
             </w:r>
             <w:r>
               <w:rPr>
@@ -4303,7 +4460,7 @@
               <w:noProof/>
             </w:rPr>
           </w:pPr>
-          <w:hyperlink w:anchor="_Toc444505300" w:history="1">
+          <w:hyperlink w:anchor="_Toc461610465" w:history="1">
             <w:r>
               <w:rPr>
                 <w:rStyle w:val="Hyperlink"/>
@@ -4330,7 +4487,7 @@
                 <w:noProof/>
                 <w:webHidden/>
               </w:rPr>
-              <w:instrText xml:space="preserve"> PAGEREF _Toc444505300 \h </w:instrText>
+              <w:instrText xml:space="preserve"> PAGEREF _Toc461610465 \h </w:instrText>
             </w:r>
             <w:r>
               <w:rPr>
@@ -4350,7 +4507,7 @@
                 <w:noProof/>
                 <w:webHidden/>
               </w:rPr>
-              <w:t>63</w:t>
+              <w:t>64</w:t>
             </w:r>
             <w:r>
               <w:rPr>
@@ -4372,7 +4529,7 @@
               <w:noProof/>
             </w:rPr>
           </w:pPr>
-          <w:hyperlink w:anchor="_Toc444505301" w:history="1">
+          <w:hyperlink w:anchor="_Toc461610466" w:history="1">
             <w:r>
               <w:rPr>
                 <w:rStyle w:val="Hyperlink"/>
@@ -4399,7 +4556,7 @@
                 <w:noProof/>
                 <w:webHidden/>
               </w:rPr>
-              <w:instrText xml:space="preserve"> PAGEREF _Toc444505301 \h </w:instrText>
+              <w:instrText xml:space="preserve"> PAGEREF _Toc461610466 \h </w:instrText>
             </w:r>
             <w:r>
               <w:rPr>
@@ -4419,7 +4576,7 @@
                 <w:noProof/>
                 <w:webHidden/>
               </w:rPr>
-              <w:t>65</w:t>
+              <w:t>66</w:t>
             </w:r>
             <w:r>
               <w:rPr>
@@ -4441,7 +4598,7 @@
               <w:noProof/>
             </w:rPr>
           </w:pPr>
-          <w:hyperlink w:anchor="_Toc444505302" w:history="1">
+          <w:hyperlink w:anchor="_Toc461610467" w:history="1">
             <w:r>
               <w:rPr>
                 <w:rStyle w:val="Hyperlink"/>
@@ -4468,7 +4625,7 @@
                 <w:noProof/>
                 <w:webHidden/>
               </w:rPr>
-              <w:instrText xml:space="preserve"> PAGEREF _Toc444505302 \h </w:instrText>
+              <w:instrText xml:space="preserve"> PAGEREF _Toc461610467 \h </w:instrText>
             </w:r>
             <w:r>
               <w:rPr>
@@ -4488,7 +4645,7 @@
                 <w:noProof/>
                 <w:webHidden/>
               </w:rPr>
-              <w:t>66</w:t>
+              <w:t>67</w:t>
             </w:r>
             <w:r>
               <w:rPr>
@@ -4510,7 +4667,7 @@
               <w:noProof/>
             </w:rPr>
           </w:pPr>
-          <w:hyperlink w:anchor="_Toc444505303" w:history="1">
+          <w:hyperlink w:anchor="_Toc461610468" w:history="1">
             <w:r>
               <w:rPr>
                 <w:rStyle w:val="Hyperlink"/>
@@ -4537,7 +4694,7 @@
                 <w:noProof/>
                 <w:webHidden/>
               </w:rPr>
-              <w:instrText xml:space="preserve"> PAGEREF _Toc444505303 \h </w:instrText>
+              <w:instrText xml:space="preserve"> PAGEREF _Toc461610468 \h </w:instrText>
             </w:r>
             <w:r>
               <w:rPr>
@@ -4557,7 +4714,7 @@
                 <w:noProof/>
                 <w:webHidden/>
               </w:rPr>
-              <w:t>67</w:t>
+              <w:t>68</w:t>
             </w:r>
             <w:r>
               <w:rPr>
@@ -4579,7 +4736,7 @@
               <w:noProof/>
             </w:rPr>
           </w:pPr>
-          <w:hyperlink w:anchor="_Toc444505304" w:history="1">
+          <w:hyperlink w:anchor="_Toc461610469" w:history="1">
             <w:r>
               <w:rPr>
                 <w:rStyle w:val="Hyperlink"/>
@@ -4606,7 +4763,7 @@
                 <w:noProof/>
                 <w:webHidden/>
               </w:rPr>
-              <w:instrText xml:space="preserve"> PAGEREF _Toc444505304 \h </w:instrText>
+              <w:instrText xml:space="preserve"> PAGEREF _Toc461610469 \h </w:instrText>
             </w:r>
             <w:r>
               <w:rPr>
@@ -4626,7 +4783,7 @@
                 <w:noProof/>
                 <w:webHidden/>
               </w:rPr>
-              <w:t>72</w:t>
+              <w:t>73</w:t>
             </w:r>
             <w:r>
               <w:rPr>
@@ -4648,7 +4805,7 @@
               <w:noProof/>
             </w:rPr>
           </w:pPr>
-          <w:hyperlink w:anchor="_Toc444505305" w:history="1">
+          <w:hyperlink w:anchor="_Toc461610470" w:history="1">
             <w:r>
               <w:rPr>
                 <w:rStyle w:val="Hyperlink"/>
@@ -4675,7 +4832,7 @@
                 <w:noProof/>
                 <w:webHidden/>
               </w:rPr>
-              <w:instrText xml:space="preserve"> PAGEREF _Toc444505305 \h </w:instrText>
+              <w:instrText xml:space="preserve"> PAGEREF _Toc461610470 \h </w:instrText>
             </w:r>
             <w:r>
               <w:rPr>
@@ -4695,7 +4852,7 @@
                 <w:noProof/>
                 <w:webHidden/>
               </w:rPr>
-              <w:t>73</w:t>
+              <w:t>74</w:t>
             </w:r>
             <w:r>
               <w:rPr>
@@ -4741,7 +4898,7 @@
       <w:pPr>
         <w:pStyle w:val="Heading1"/>
       </w:pPr>
-      <w:bookmarkStart w:id="1" w:name="_Toc444505256"/>
+      <w:bookmarkStart w:id="1" w:name="_Toc461610420"/>
       <w:r>
         <w:lastRenderedPageBreak/>
         <w:t>Introduction</w:t>
@@ -5096,7 +5253,7 @@
       <w:pPr>
         <w:pStyle w:val="Heading2"/>
       </w:pPr>
-      <w:bookmarkStart w:id="2" w:name="_Toc444505257"/>
+      <w:bookmarkStart w:id="2" w:name="_Toc461610421"/>
       <w:r>
         <w:t>Intended Audience</w:t>
       </w:r>
@@ -5280,7 +5437,7 @@
         <w:pStyle w:val="Heading1"/>
       </w:pPr>
       <w:bookmarkStart w:id="3" w:name="_Ops_Server_System"/>
-      <w:bookmarkStart w:id="4" w:name="_Toc444505258"/>
+      <w:bookmarkStart w:id="4" w:name="_Toc461610422"/>
       <w:bookmarkEnd w:id="3"/>
       <w:r>
         <w:lastRenderedPageBreak/>
@@ -6236,7 +6393,7 @@
       <w:r>
         <w:br w:type="page"/>
       </w:r>
-      <w:bookmarkStart w:id="5" w:name="_Toc444505259"/>
+      <w:bookmarkStart w:id="5" w:name="_Toc461610423"/>
       <w:r>
         <w:lastRenderedPageBreak/>
         <w:t>Prepare for Ops Server Installation</w:t>
@@ -6248,7 +6405,7 @@
       <w:pPr>
         <w:pStyle w:val="Heading2"/>
       </w:pPr>
-      <w:bookmarkStart w:id="6" w:name="_Toc444505260"/>
+      <w:bookmarkStart w:id="6" w:name="_Toc461610424"/>
       <w:r>
         <w:t>Installation Prerequisites</w:t>
       </w:r>
@@ -6473,7 +6630,13 @@
         <w:t>.1</w:t>
       </w:r>
       <w:r>
-        <w:t xml:space="preserve"> with a minimum of 10 users (there are 7 Ops Server specific users with this release, plus an administrator account and you probably want at least a couple of extra accounts)</w:t>
+        <w:t xml:space="preserve"> with a minimum </w:t>
+      </w:r>
+      <w:r>
+        <w:t>of 5 users (there are 2</w:t>
+      </w:r>
+      <w:r>
+        <w:t xml:space="preserve"> Ops Server specific users with this release, plus an administrator account and you probably want at least a couple of extra accounts)</w:t>
       </w:r>
       <w:r>
         <w:t>.</w:t>
@@ -6841,7 +7004,7 @@
       <w:pPr>
         <w:pStyle w:val="Heading2"/>
       </w:pPr>
-      <w:bookmarkStart w:id="8" w:name="_Toc444505261"/>
+      <w:bookmarkStart w:id="8" w:name="_Toc461610425"/>
       <w:r>
         <w:lastRenderedPageBreak/>
         <w:t>Uninstall existing software</w:t>
@@ -7140,16 +7303,10 @@
         <w:rPr>
           <w:u w:val="single"/>
         </w:rPr>
-        <w:t>ArcGIS for Server</w:t>
-      </w:r>
-      <w:r>
-        <w:t xml:space="preserve"> - After uninstalling using the Windows</w:t>
-      </w:r>
-      <w:r>
-        <w:t xml:space="preserve"> “Programs and Features” dialog</w:t>
-      </w:r>
-      <w:r>
-        <w:t>, delete the following:</w:t>
+        <w:t>ArcGIS Data Store</w:t>
+      </w:r>
+      <w:r>
+        <w:t xml:space="preserve">  – After uninstalling using the Windows “Programs and Features” dialog,, delete the following:</w:t>
       </w:r>
     </w:p>
     <w:p>
@@ -7161,7 +7318,7 @@
         </w:numPr>
       </w:pPr>
       <w:r>
-        <w:t>Folder - C:\arcgisserver</w:t>
+        <w:t>Folder - C:\arcgisdatastore</w:t>
       </w:r>
     </w:p>
     <w:p>
@@ -7173,8 +7330,13 @@
         </w:numPr>
       </w:pPr>
       <w:r>
-        <w:t>Folder - C:\Program Files\ArcGIS\Server</w:t>
-      </w:r>
+        <w:t>Folder - C:\Program Files\ArcGIS\</w:t>
+      </w:r>
+      <w:proofErr w:type="spellStart"/>
+      <w:r>
+        <w:t>DataStore</w:t>
+      </w:r>
+      <w:proofErr w:type="spellEnd"/>
     </w:p>
     <w:p>
       <w:pPr>
@@ -7188,10 +7350,16 @@
         <w:rPr>
           <w:u w:val="single"/>
         </w:rPr>
-        <w:t>ArcGIS Data Store</w:t>
-      </w:r>
-      <w:r>
-        <w:t xml:space="preserve">  – After uninstalling using the Windows “Programs and Features” dialog,, delete the following:</w:t>
+        <w:t>ArcGIS for Server</w:t>
+      </w:r>
+      <w:r>
+        <w:t xml:space="preserve"> - After uninstalling using the Windows</w:t>
+      </w:r>
+      <w:r>
+        <w:t xml:space="preserve"> “Programs and Features” dialog</w:t>
+      </w:r>
+      <w:r>
+        <w:t>, delete the following:</w:t>
       </w:r>
     </w:p>
     <w:p>
@@ -7203,7 +7371,7 @@
         </w:numPr>
       </w:pPr>
       <w:r>
-        <w:t>Folder - C:\arcgisdatastore</w:t>
+        <w:t>Folder - C:\arcgisserver</w:t>
       </w:r>
     </w:p>
     <w:p>
@@ -7215,13 +7383,8 @@
         </w:numPr>
       </w:pPr>
       <w:r>
-        <w:t>Folder - C:\Program Files\ArcGIS\</w:t>
-      </w:r>
-      <w:proofErr w:type="spellStart"/>
-      <w:r>
-        <w:t>DataStore</w:t>
-      </w:r>
-      <w:proofErr w:type="spellEnd"/>
+        <w:t>Folder - C:\Program Files\ArcGIS\Server</w:t>
+      </w:r>
     </w:p>
     <w:p>
       <w:pPr>
@@ -7695,22 +7858,7 @@
         </w:numPr>
       </w:pPr>
       <w:r>
-        <w:t xml:space="preserve">Local OS </w:t>
-      </w:r>
-      <w:r>
-        <w:t>user</w:t>
-      </w:r>
-      <w:r>
-        <w:t xml:space="preserve"> account(s)</w:t>
-      </w:r>
-      <w:r>
-        <w:t xml:space="preserve"> </w:t>
-      </w:r>
-      <w:r>
-        <w:t>–</w:t>
-      </w:r>
-      <w:r>
-        <w:t xml:space="preserve"> </w:t>
+        <w:t xml:space="preserve">Local OS user account(s) – </w:t>
       </w:r>
     </w:p>
     <w:p>
@@ -7722,13 +7870,7 @@
         </w:numPr>
       </w:pPr>
       <w:r>
-        <w:t>Delete any local</w:t>
-      </w:r>
-      <w:r>
-        <w:t xml:space="preserve"> OS user account</w:t>
-      </w:r>
-      <w:r>
-        <w:t xml:space="preserve"> or accounts that were used to run the ArcGIS Server, Portal for ArcGIS, ArcGIS </w:t>
+        <w:t xml:space="preserve">Delete any local OS user account or accounts that were used to run the ArcGIS Server, Portal for ArcGIS, ArcGIS </w:t>
       </w:r>
       <w:proofErr w:type="spellStart"/>
       <w:r>
@@ -7744,13 +7886,7 @@
       </w:r>
       <w:proofErr w:type="spellEnd"/>
       <w:r>
-        <w:t xml:space="preserve"> </w:t>
-      </w:r>
-      <w:r>
-        <w:t>windows service</w:t>
-      </w:r>
-      <w:r>
-        <w:t>s.</w:t>
+        <w:t xml:space="preserve"> windows services.</w:t>
       </w:r>
     </w:p>
     <w:p/>
@@ -7758,7 +7894,7 @@
       <w:pPr>
         <w:pStyle w:val="Heading2"/>
       </w:pPr>
-      <w:bookmarkStart w:id="9" w:name="_Toc444505262"/>
+      <w:bookmarkStart w:id="9" w:name="_Toc461610426"/>
       <w:r>
         <w:t>Change “Command Prompt” Layout Properties</w:t>
       </w:r>
@@ -7821,7 +7957,7 @@
         <w:pStyle w:val="Heading2"/>
       </w:pPr>
       <w:bookmarkStart w:id="10" w:name="_“Install”_and_configure"/>
-      <w:bookmarkStart w:id="11" w:name="_Toc444505263"/>
+      <w:bookmarkStart w:id="11" w:name="_Toc461610427"/>
       <w:bookmarkEnd w:id="10"/>
       <w:r>
         <w:t xml:space="preserve">“Install” </w:t>
@@ -11393,7 +11529,7 @@
       <w:bookmarkStart w:id="12" w:name="_Install_Internet_Information"/>
       <w:bookmarkStart w:id="13" w:name="_Ref371435117"/>
       <w:bookmarkStart w:id="14" w:name="_Ref371435121"/>
-      <w:bookmarkStart w:id="15" w:name="_Toc444505264"/>
+      <w:bookmarkStart w:id="15" w:name="_Toc461610428"/>
       <w:bookmarkEnd w:id="12"/>
       <w:r>
         <w:lastRenderedPageBreak/>
@@ -11411,7 +11547,7 @@
       <w:pPr>
         <w:pStyle w:val="Heading2"/>
       </w:pPr>
-      <w:bookmarkStart w:id="16" w:name="_Toc444505265"/>
+      <w:bookmarkStart w:id="16" w:name="_Toc461610429"/>
       <w:r>
         <w:t xml:space="preserve">Install </w:t>
       </w:r>
@@ -11869,7 +12005,7 @@
         <w:pStyle w:val="Heading2"/>
       </w:pPr>
       <w:bookmarkStart w:id="17" w:name="_Enable_SSL_on"/>
-      <w:bookmarkStart w:id="18" w:name="_Toc444505266"/>
+      <w:bookmarkStart w:id="18" w:name="_Toc461610430"/>
       <w:bookmarkEnd w:id="17"/>
       <w:r>
         <w:t>Enable SSL on the web server</w:t>
@@ -12128,7 +12264,7 @@
         <w:pStyle w:val="Heading1"/>
       </w:pPr>
       <w:bookmarkStart w:id="19" w:name="_Install_Ops_Server"/>
-      <w:bookmarkStart w:id="20" w:name="_Toc444505267"/>
+      <w:bookmarkStart w:id="20" w:name="_Toc461610431"/>
       <w:bookmarkEnd w:id="19"/>
       <w:r>
         <w:lastRenderedPageBreak/>
@@ -12176,7 +12312,7 @@
         <w:pStyle w:val="Heading2"/>
       </w:pPr>
       <w:bookmarkStart w:id="21" w:name="_Install_software"/>
-      <w:bookmarkStart w:id="22" w:name="_Toc444505268"/>
+      <w:bookmarkStart w:id="22" w:name="_Toc461610432"/>
       <w:bookmarkEnd w:id="21"/>
       <w:r>
         <w:t xml:space="preserve">Install </w:t>
@@ -14095,7 +14231,7 @@
       <w:pPr>
         <w:pStyle w:val="Heading2"/>
       </w:pPr>
-      <w:bookmarkStart w:id="23" w:name="_Toc444505269"/>
+      <w:bookmarkStart w:id="23" w:name="_Toc461610433"/>
       <w:r>
         <w:t>Validate software installation</w:t>
       </w:r>
@@ -15333,7 +15469,7 @@
         <w:pStyle w:val="Heading1"/>
       </w:pPr>
       <w:bookmarkStart w:id="24" w:name="_Publish_Ops_Server"/>
-      <w:bookmarkStart w:id="25" w:name="_Toc444505270"/>
+      <w:bookmarkStart w:id="25" w:name="_Toc461610434"/>
       <w:bookmarkEnd w:id="24"/>
       <w:r>
         <w:lastRenderedPageBreak/>
@@ -15352,7 +15488,7 @@
         <w:pStyle w:val="Heading2"/>
       </w:pPr>
       <w:bookmarkStart w:id="26" w:name="_Increase_Portal_file"/>
-      <w:bookmarkStart w:id="27" w:name="_Toc444505271"/>
+      <w:bookmarkStart w:id="27" w:name="_Toc461610435"/>
       <w:bookmarkEnd w:id="26"/>
       <w:r>
         <w:t>Increase Portal file upload limits</w:t>
@@ -15592,7 +15728,7 @@
       <w:pPr>
         <w:pStyle w:val="Heading2"/>
       </w:pPr>
-      <w:bookmarkStart w:id="29" w:name="_Toc444505272"/>
+      <w:bookmarkStart w:id="29" w:name="_Toc461610436"/>
       <w:r>
         <w:t>Increase ArcGIS Data Store limits</w:t>
       </w:r>
@@ -15787,7 +15923,7 @@
         <w:pStyle w:val="Heading1"/>
       </w:pPr>
       <w:bookmarkStart w:id="30" w:name="_Publish_Ops_Server_1"/>
-      <w:bookmarkStart w:id="31" w:name="_Toc444505273"/>
+      <w:bookmarkStart w:id="31" w:name="_Toc461610437"/>
       <w:bookmarkEnd w:id="30"/>
       <w:r>
         <w:lastRenderedPageBreak/>
@@ -15909,7 +16045,7 @@
         <w:pStyle w:val="Heading2"/>
       </w:pPr>
       <w:bookmarkStart w:id="32" w:name="_Copy_Ops_Server"/>
-      <w:bookmarkStart w:id="33" w:name="_Toc444505274"/>
+      <w:bookmarkStart w:id="33" w:name="_Toc461610438"/>
       <w:bookmarkEnd w:id="32"/>
       <w:r>
         <w:t>Copy Ops Server data</w:t>
@@ -16045,7 +16181,7 @@
         <w:pStyle w:val="Heading3"/>
       </w:pPr>
       <w:bookmarkStart w:id="34" w:name="_Copy_file_based"/>
-      <w:bookmarkStart w:id="35" w:name="_Toc444505275"/>
+      <w:bookmarkStart w:id="35" w:name="_Toc461610439"/>
       <w:bookmarkEnd w:id="34"/>
       <w:r>
         <w:t xml:space="preserve">Copy file based data and </w:t>
@@ -16598,7 +16734,7 @@
       <w:pPr>
         <w:pStyle w:val="Heading3"/>
       </w:pPr>
-      <w:bookmarkStart w:id="36" w:name="_Toc444505276"/>
+      <w:bookmarkStart w:id="36" w:name="_Toc461610440"/>
       <w:r>
         <w:t>Update mosaic dataset paths</w:t>
       </w:r>
@@ -17263,7 +17399,7 @@
       <w:pPr>
         <w:pStyle w:val="Heading3"/>
       </w:pPr>
-      <w:bookmarkStart w:id="37" w:name="_Toc444505277"/>
+      <w:bookmarkStart w:id="37" w:name="_Toc461610441"/>
       <w:r>
         <w:t>Copy ArcGIS Server caches (non-hosted services)</w:t>
       </w:r>
@@ -17796,7 +17932,7 @@
       <w:pPr>
         <w:pStyle w:val="Heading3"/>
       </w:pPr>
-      <w:bookmarkStart w:id="38" w:name="_Toc444505278"/>
+      <w:bookmarkStart w:id="38" w:name="_Toc461610442"/>
       <w:r>
         <w:t xml:space="preserve">Copy </w:t>
       </w:r>
@@ -18313,7 +18449,7 @@
       <w:pPr>
         <w:pStyle w:val="Heading2"/>
       </w:pPr>
-      <w:bookmarkStart w:id="39" w:name="_Toc444505279"/>
+      <w:bookmarkStart w:id="39" w:name="_Toc461610443"/>
       <w:r>
         <w:t>Publish portal content</w:t>
       </w:r>
@@ -20109,7 +20245,7 @@
         <w:pStyle w:val="Heading2"/>
       </w:pPr>
       <w:bookmarkStart w:id="41" w:name="_Publish_the_ArcGIS_1"/>
-      <w:bookmarkStart w:id="42" w:name="_Toc444505280"/>
+      <w:bookmarkStart w:id="42" w:name="_Toc461610444"/>
       <w:bookmarkEnd w:id="41"/>
       <w:r>
         <w:lastRenderedPageBreak/>
@@ -21638,7 +21774,7 @@
           <w:color w:val="FF0000"/>
         </w:rPr>
       </w:pPr>
-      <w:bookmarkStart w:id="43" w:name="_Toc444505281"/>
+      <w:bookmarkStart w:id="43" w:name="_Toc461610445"/>
       <w:r>
         <w:lastRenderedPageBreak/>
         <w:t>Re-map portal item ids on ArcGIS Server services</w:t>
@@ -22594,7 +22730,7 @@
       <w:pPr>
         <w:pStyle w:val="Heading2"/>
       </w:pPr>
-      <w:bookmarkStart w:id="44" w:name="_Toc444505282"/>
+      <w:bookmarkStart w:id="44" w:name="_Toc461610446"/>
       <w:r>
         <w:lastRenderedPageBreak/>
         <w:t>Publish hosted</w:t>
@@ -22658,7 +22794,7 @@
         <w:pStyle w:val="Heading3"/>
       </w:pPr>
       <w:bookmarkStart w:id="45" w:name="_Publish_hosted_services"/>
-      <w:bookmarkStart w:id="46" w:name="_Toc444505283"/>
+      <w:bookmarkStart w:id="46" w:name="_Toc461610447"/>
       <w:bookmarkEnd w:id="45"/>
       <w:r>
         <w:t>Publish hosted services</w:t>
@@ -23406,7 +23542,7 @@
         <w:pStyle w:val="Heading3"/>
       </w:pPr>
       <w:bookmarkStart w:id="47" w:name="_Create_hosted_service"/>
-      <w:bookmarkStart w:id="48" w:name="_Toc444505284"/>
+      <w:bookmarkStart w:id="48" w:name="_Toc461610448"/>
       <w:bookmarkEnd w:id="47"/>
       <w:r>
         <w:t>Create hosted service id map</w:t>
@@ -24272,7 +24408,7 @@
         <w:pStyle w:val="Heading3"/>
       </w:pPr>
       <w:bookmarkStart w:id="49" w:name="_Update_portal_item"/>
-      <w:bookmarkStart w:id="50" w:name="_Toc444505285"/>
+      <w:bookmarkStart w:id="50" w:name="_Toc461610449"/>
       <w:bookmarkEnd w:id="49"/>
       <w:r>
         <w:t xml:space="preserve">Update portal item </w:t>
@@ -25172,7 +25308,7 @@
         <w:pStyle w:val="Heading3"/>
       </w:pPr>
       <w:bookmarkStart w:id="51" w:name="_Delete_original_hosted"/>
-      <w:bookmarkStart w:id="52" w:name="_Toc444505286"/>
+      <w:bookmarkStart w:id="52" w:name="_Toc461610450"/>
       <w:bookmarkEnd w:id="51"/>
       <w:r>
         <w:t>Delete original hosted service</w:t>
@@ -25955,7 +26091,7 @@
       <w:pPr>
         <w:pStyle w:val="Heading3"/>
       </w:pPr>
-      <w:bookmarkStart w:id="53" w:name="_Toc444505287"/>
+      <w:bookmarkStart w:id="53" w:name="_Toc461610451"/>
       <w:r>
         <w:t>Update hosted feature service definitions</w:t>
       </w:r>
@@ -26935,7 +27071,7 @@
       <w:pPr>
         <w:pStyle w:val="Heading3"/>
       </w:pPr>
-      <w:bookmarkStart w:id="54" w:name="_Toc444505288"/>
+      <w:bookmarkStart w:id="54" w:name="_Toc461610452"/>
       <w:r>
         <w:t>Copy hosted service caches</w:t>
       </w:r>
@@ -27669,7 +27805,7 @@
       <w:pPr>
         <w:pStyle w:val="Heading2"/>
       </w:pPr>
-      <w:bookmarkStart w:id="55" w:name="_Toc444505289"/>
+      <w:bookmarkStart w:id="55" w:name="_Toc461610453"/>
       <w:r>
         <w:t>Start the published ArcGIS Server services</w:t>
       </w:r>
@@ -28834,7 +28970,7 @@
         <w:pStyle w:val="Heading1"/>
       </w:pPr>
       <w:bookmarkStart w:id="58" w:name="_Deploy_and_configure"/>
-      <w:bookmarkStart w:id="59" w:name="_Toc444505290"/>
+      <w:bookmarkStart w:id="59" w:name="_Toc461610454"/>
       <w:bookmarkEnd w:id="58"/>
       <w:r>
         <w:lastRenderedPageBreak/>
@@ -28878,7 +29014,7 @@
       </w:pPr>
       <w:bookmarkStart w:id="60" w:name="_Update_server_names"/>
       <w:bookmarkStart w:id="61" w:name="_Configure_and_deploy"/>
-      <w:bookmarkStart w:id="62" w:name="_Toc444505291"/>
+      <w:bookmarkStart w:id="62" w:name="_Toc461610455"/>
       <w:bookmarkEnd w:id="60"/>
       <w:bookmarkEnd w:id="61"/>
       <w:r>
@@ -30740,7 +30876,7 @@
       <w:pPr>
         <w:pStyle w:val="Heading1"/>
       </w:pPr>
-      <w:bookmarkStart w:id="63" w:name="_Toc444505292"/>
+      <w:bookmarkStart w:id="63" w:name="_Toc461610456"/>
       <w:r>
         <w:t xml:space="preserve">Copy application </w:t>
       </w:r>
@@ -31449,7 +31585,7 @@
       <w:pPr>
         <w:pStyle w:val="Heading1"/>
       </w:pPr>
-      <w:bookmarkStart w:id="64" w:name="_Toc444505293"/>
+      <w:bookmarkStart w:id="64" w:name="_Toc461610457"/>
       <w:r>
         <w:lastRenderedPageBreak/>
         <w:t>Configure portal settings</w:t>
@@ -32406,9 +32542,15 @@
         <w:t>“</w:t>
       </w:r>
       <w:r>
+        <w:rPr>
+          <w:b/>
+        </w:rPr>
         <w:t>NSEC</w:t>
       </w:r>
       <w:r>
+        <w:rPr>
+          <w:b/>
+        </w:rPr>
         <w:t xml:space="preserve"> Featured Maps and Apps</w:t>
       </w:r>
       <w:r>
@@ -32465,13 +32607,22 @@
         <w:t xml:space="preserve"> Gallery” group to “</w:t>
       </w:r>
       <w:r>
+        <w:rPr>
+          <w:b/>
+        </w:rPr>
         <w:t>National Security</w:t>
       </w:r>
       <w:r>
+        <w:rPr>
+          <w:b/>
+        </w:rPr>
         <w:t xml:space="preserve"> </w:t>
       </w:r>
       <w:proofErr w:type="spellStart"/>
       <w:r>
+        <w:rPr>
+          <w:b/>
+        </w:rPr>
         <w:t>Basemaps</w:t>
       </w:r>
       <w:proofErr w:type="spellEnd"/>
@@ -32520,13 +32671,28 @@
         </w:numPr>
       </w:pPr>
       <w:r>
-        <w:t>Set the “Web App Templates” group to “</w:t>
-      </w:r>
-      <w:r>
+        <w:t>Set the “</w:t>
+      </w:r>
+      <w:r>
+        <w:t>Configurable Apps</w:t>
+      </w:r>
+      <w:r>
+        <w:t>” group to “</w:t>
+      </w:r>
+      <w:r>
+        <w:rPr>
+          <w:b/>
+        </w:rPr>
         <w:t>NSEC</w:t>
       </w:r>
       <w:r>
-        <w:t xml:space="preserve"> Web Application Templates” and check the “Share the </w:t>
+        <w:rPr>
+          <w:b/>
+        </w:rPr>
+        <w:t xml:space="preserve"> Web Application Templates</w:t>
+      </w:r>
+      <w:r>
+        <w:t xml:space="preserve">” and check the “Share the </w:t>
       </w:r>
       <w:proofErr w:type="spellStart"/>
       <w:r>
@@ -32547,10 +32713,10 @@
           <w:noProof/>
         </w:rPr>
         <w:drawing>
-          <wp:inline distT="0" distB="0" distL="0" distR="0" wp14:anchorId="29733183" wp14:editId="5C92637D">
-            <wp:extent cx="4505325" cy="1258503"/>
+          <wp:inline distT="0" distB="0" distL="0" distR="0" wp14:anchorId="36443D68" wp14:editId="451AA3BB">
+            <wp:extent cx="4945895" cy="1409700"/>
             <wp:effectExtent l="0" t="0" r="0" b="0"/>
-            <wp:docPr id="12" name="Picture 12" descr="C:\Users\eric1258\AppData\Local\Temp\SNAGHTML2a11b6.PNG"/>
+            <wp:docPr id="7" name="Picture 7" descr="C:\Users\eric1258\AppData\Local\Temp\SNAGHTML10f5d2d.PNG"/>
             <wp:cNvGraphicFramePr>
               <a:graphicFrameLocks xmlns:a="http://schemas.openxmlformats.org/drawingml/2006/main" noChangeAspect="1"/>
             </wp:cNvGraphicFramePr>
@@ -32558,7 +32724,7 @@
               <a:graphicData uri="http://schemas.openxmlformats.org/drawingml/2006/picture">
                 <pic:pic xmlns:pic="http://schemas.openxmlformats.org/drawingml/2006/picture">
                   <pic:nvPicPr>
-                    <pic:cNvPr id="0" name="Picture 1" descr="C:\Users\eric1258\AppData\Local\Temp\SNAGHTML2a11b6.PNG"/>
+                    <pic:cNvPr id="0" name="Picture 1" descr="C:\Users\eric1258\AppData\Local\Temp\SNAGHTML10f5d2d.PNG"/>
                     <pic:cNvPicPr>
                       <a:picLocks noChangeAspect="1" noChangeArrowheads="1"/>
                     </pic:cNvPicPr>
@@ -32579,7 +32745,7 @@
                   <pic:spPr bwMode="auto">
                     <a:xfrm>
                       <a:off x="0" y="0"/>
-                      <a:ext cx="4540539" cy="1268339"/>
+                      <a:ext cx="4958240" cy="1413219"/>
                     </a:xfrm>
                     <a:prstGeom prst="rect">
                       <a:avLst/>
@@ -32641,13 +32807,25 @@
         <w:t>“</w:t>
       </w:r>
       <w:r>
+        <w:rPr>
+          <w:b/>
+        </w:rPr>
         <w:t>NSEC</w:t>
       </w:r>
       <w:r>
+        <w:rPr>
+          <w:b/>
+        </w:rPr>
         <w:t xml:space="preserve"> </w:t>
       </w:r>
       <w:r>
-        <w:t>Featured Maps and Apps” group is listed under the “Feature Groups”</w:t>
+        <w:rPr>
+          <w:b/>
+        </w:rPr>
+        <w:t>Featured Maps and Apps</w:t>
+      </w:r>
+      <w:r>
+        <w:t>” group is listed under the “Feature Groups”</w:t>
       </w:r>
       <w:r>
         <w:t xml:space="preserve"> list</w:t>
@@ -32676,16 +32854,31 @@
       </w:pPr>
       <w:r>
         <w:lastRenderedPageBreak/>
-        <w:t>Set the “Gallery Applications” gr</w:t>
+        <w:t>Set the “</w:t>
+      </w:r>
+      <w:r>
+        <w:t>Configurable Apps</w:t>
+      </w:r>
+      <w:r>
+        <w:t>” gr</w:t>
       </w:r>
       <w:r>
         <w:t>oup to “</w:t>
       </w:r>
       <w:r>
+        <w:rPr>
+          <w:b/>
+        </w:rPr>
         <w:t>NSEC</w:t>
       </w:r>
       <w:r>
-        <w:t xml:space="preserve"> Gallery Templates” and check the “Share the </w:t>
+        <w:rPr>
+          <w:b/>
+        </w:rPr>
+        <w:t xml:space="preserve"> Gallery Templates</w:t>
+      </w:r>
+      <w:r>
+        <w:t xml:space="preserve">” and check the “Share the </w:t>
       </w:r>
       <w:proofErr w:type="spellStart"/>
       <w:r>
@@ -32712,10 +32905,10 @@
           <w:noProof/>
         </w:rPr>
         <w:drawing>
-          <wp:inline distT="0" distB="0" distL="0" distR="0" wp14:anchorId="0B6C9394" wp14:editId="4F5C4A9B">
-            <wp:extent cx="4619625" cy="1375402"/>
+          <wp:inline distT="0" distB="0" distL="0" distR="0" wp14:anchorId="6F1142BA" wp14:editId="65FAD58A">
+            <wp:extent cx="5010150" cy="1527329"/>
             <wp:effectExtent l="0" t="0" r="0" b="0"/>
-            <wp:docPr id="13" name="Picture 13" descr="C:\Users\eric1258\AppData\Local\Temp\SNAGHTML2b78d8.PNG"/>
+            <wp:docPr id="8" name="Picture 8" descr="C:\Users\eric1258\AppData\Local\Temp\SNAGHTML1123052.PNG"/>
             <wp:cNvGraphicFramePr>
               <a:graphicFrameLocks xmlns:a="http://schemas.openxmlformats.org/drawingml/2006/main" noChangeAspect="1"/>
             </wp:cNvGraphicFramePr>
@@ -32723,7 +32916,7 @@
               <a:graphicData uri="http://schemas.openxmlformats.org/drawingml/2006/picture">
                 <pic:pic xmlns:pic="http://schemas.openxmlformats.org/drawingml/2006/picture">
                   <pic:nvPicPr>
-                    <pic:cNvPr id="0" name="Picture 3" descr="C:\Users\eric1258\AppData\Local\Temp\SNAGHTML2b78d8.PNG"/>
+                    <pic:cNvPr id="0" name="Picture 3" descr="C:\Users\eric1258\AppData\Local\Temp\SNAGHTML1123052.PNG"/>
                     <pic:cNvPicPr>
                       <a:picLocks noChangeAspect="1" noChangeArrowheads="1"/>
                     </pic:cNvPicPr>
@@ -32744,7 +32937,7 @@
                   <pic:spPr bwMode="auto">
                     <a:xfrm>
                       <a:off x="0" y="0"/>
-                      <a:ext cx="4681293" cy="1393762"/>
+                      <a:ext cx="5034748" cy="1534828"/>
                     </a:xfrm>
                     <a:prstGeom prst="rect">
                       <a:avLst/>
@@ -33319,7 +33512,13 @@
         <w:t xml:space="preserve">a </w:t>
       </w:r>
       <w:r>
-        <w:t>local elevation service.</w:t>
+        <w:t>local elevation service</w:t>
+      </w:r>
+      <w:r>
+        <w:t xml:space="preserve"> for use by Scene Services</w:t>
+      </w:r>
+      <w:r>
+        <w:t>.</w:t>
       </w:r>
     </w:p>
     <w:p>
@@ -33949,7 +34148,7 @@
         <w:pStyle w:val="Heading1"/>
       </w:pPr>
       <w:bookmarkStart w:id="65" w:name="_Message_Simulator"/>
-      <w:bookmarkStart w:id="66" w:name="_Toc444505294"/>
+      <w:bookmarkStart w:id="66" w:name="_Toc461610458"/>
       <w:bookmarkEnd w:id="65"/>
       <w:r>
         <w:lastRenderedPageBreak/>
@@ -33974,7 +34173,7 @@
       <w:pPr>
         <w:pStyle w:val="Heading2"/>
       </w:pPr>
-      <w:bookmarkStart w:id="67" w:name="_Toc444505295"/>
+      <w:bookmarkStart w:id="67" w:name="_Toc461610459"/>
       <w:r>
         <w:t>Configure</w:t>
       </w:r>
@@ -35222,7 +35421,7 @@
       <w:pPr>
         <w:pStyle w:val="Heading2"/>
       </w:pPr>
-      <w:bookmarkStart w:id="69" w:name="_Toc444505296"/>
+      <w:bookmarkStart w:id="69" w:name="_Toc461610460"/>
       <w:r>
         <w:lastRenderedPageBreak/>
         <w:t>Deploy message files and s</w:t>
@@ -35540,7 +35739,7 @@
       <w:pPr>
         <w:pStyle w:val="Heading2"/>
       </w:pPr>
-      <w:bookmarkStart w:id="70" w:name="_Toc444505297"/>
+      <w:bookmarkStart w:id="70" w:name="_Toc461610461"/>
       <w:r>
         <w:lastRenderedPageBreak/>
         <w:t xml:space="preserve">Verify that </w:t>
@@ -35899,12 +36098,167 @@
           <w:szCs w:val="20"/>
         </w:rPr>
       </w:pPr>
-      <w:bookmarkStart w:id="71" w:name="_Toc444505298"/>
+      <w:bookmarkStart w:id="71" w:name="_Toc461610462"/>
+      <w:r>
+        <w:lastRenderedPageBreak/>
+        <w:t>Deploy</w:t>
+      </w:r>
+      <w:r>
+        <w:t xml:space="preserve"> custom Web App Builder widgets (Optional)</w:t>
+      </w:r>
+      <w:bookmarkEnd w:id="71"/>
+    </w:p>
+    <w:p>
+      <w:r>
+        <w:t xml:space="preserve">Included in this release are custom Web App Builder widgets developed for the developer version of Web App Builder. If you would like to </w:t>
+      </w:r>
+      <w:r>
+        <w:t>deploy</w:t>
+      </w:r>
+      <w:r>
+        <w:t xml:space="preserve"> these widgets</w:t>
+      </w:r>
+      <w:r>
+        <w:t xml:space="preserve"> to use with the hosted version of Web App Builder, please see the document </w:t>
+      </w:r>
+      <w:r>
+        <w:rPr>
+          <w:b/>
+          <w:i/>
+        </w:rPr>
+        <w:t>Adding Custom Widgets to Portal for ArcGIS.</w:t>
+      </w:r>
+      <w:r>
+        <w:rPr>
+          <w:b/>
+        </w:rPr>
+        <w:t>docx</w:t>
+      </w:r>
+      <w:r>
+        <w:t xml:space="preserve"> found in the folder </w:t>
+      </w:r>
+      <w:proofErr w:type="spellStart"/>
+      <w:r>
+        <w:t>OPSServerInstall</w:t>
+      </w:r>
+      <w:proofErr w:type="spellEnd"/>
+      <w:r>
+        <w:t>\</w:t>
+      </w:r>
+      <w:proofErr w:type="spellStart"/>
+      <w:r>
+        <w:t>WebAppBuilder</w:t>
+      </w:r>
+      <w:proofErr w:type="spellEnd"/>
+      <w:r>
+        <w:t>\Widgets</w:t>
+      </w:r>
+      <w:r>
+        <w:t xml:space="preserve"> on the external USB drive; the widgets are also </w:t>
+      </w:r>
+      <w:r>
+        <w:t>found</w:t>
+      </w:r>
+      <w:r>
+        <w:t xml:space="preserve"> in this folder.</w:t>
+      </w:r>
+    </w:p>
+    <w:p>
+      <w:r>
+        <w:rPr>
+          <w:color w:val="FF0000"/>
+        </w:rPr>
+        <w:t xml:space="preserve">NOTE: Please note that deploying widgets </w:t>
+      </w:r>
+      <w:r>
+        <w:rPr>
+          <w:color w:val="FF0000"/>
+        </w:rPr>
+        <w:t xml:space="preserve">to the hosted version of Web App Builder that were </w:t>
+      </w:r>
+      <w:r>
+        <w:rPr>
+          <w:color w:val="FF0000"/>
+        </w:rPr>
+        <w:t xml:space="preserve">developed for the developer version of Web App Builder </w:t>
+      </w:r>
+      <w:r>
+        <w:rPr>
+          <w:color w:val="FF0000"/>
+        </w:rPr>
+        <w:t>is not</w:t>
+      </w:r>
+      <w:r>
+        <w:rPr>
+          <w:color w:val="FF0000"/>
+        </w:rPr>
+        <w:t xml:space="preserve"> supported</w:t>
+      </w:r>
+      <w:r>
+        <w:rPr>
+          <w:color w:val="FF0000"/>
+        </w:rPr>
+        <w:t xml:space="preserve"> by </w:t>
+      </w:r>
+      <w:proofErr w:type="spellStart"/>
+      <w:r>
+        <w:rPr>
+          <w:color w:val="FF0000"/>
+        </w:rPr>
+        <w:t>Esri</w:t>
+      </w:r>
+      <w:proofErr w:type="spellEnd"/>
+      <w:r>
+        <w:rPr>
+          <w:color w:val="FF0000"/>
+        </w:rPr>
+        <w:t>.</w:t>
+      </w:r>
+    </w:p>
+    <w:p>
+      <w:pPr>
+        <w:rPr>
+          <w:rFonts w:asciiTheme="majorHAnsi" w:eastAsiaTheme="majorEastAsia" w:hAnsiTheme="majorHAnsi" w:cstheme="majorBidi"/>
+          <w:b/>
+          <w:bCs/>
+          <w:color w:val="365F91" w:themeColor="accent1" w:themeShade="BF"/>
+          <w:sz w:val="32"/>
+          <w:szCs w:val="28"/>
+          <w:u w:val="single"/>
+        </w:rPr>
+      </w:pPr>
+    </w:p>
+    <w:p>
+      <w:pPr>
+        <w:rPr>
+          <w:rFonts w:asciiTheme="majorHAnsi" w:eastAsiaTheme="majorEastAsia" w:hAnsiTheme="majorHAnsi" w:cstheme="majorBidi"/>
+          <w:b/>
+          <w:bCs/>
+          <w:color w:val="365F91" w:themeColor="accent1" w:themeShade="BF"/>
+          <w:sz w:val="32"/>
+          <w:szCs w:val="28"/>
+          <w:u w:val="single"/>
+        </w:rPr>
+      </w:pPr>
+      <w:r>
+        <w:br w:type="page"/>
+      </w:r>
+    </w:p>
+    <w:p>
+      <w:pPr>
+        <w:pStyle w:val="Heading1"/>
+        <w:rPr>
+          <w:rFonts w:ascii="Courier New" w:eastAsiaTheme="minorHAnsi" w:hAnsi="Courier New" w:cs="Courier New"/>
+          <w:sz w:val="20"/>
+          <w:szCs w:val="20"/>
+        </w:rPr>
+      </w:pPr>
+      <w:bookmarkStart w:id="72" w:name="_Toc461610463"/>
       <w:r>
         <w:lastRenderedPageBreak/>
         <w:t>Chat Server</w:t>
       </w:r>
-      <w:bookmarkEnd w:id="71"/>
+      <w:bookmarkEnd w:id="72"/>
     </w:p>
     <w:p>
       <w:r>
@@ -35950,7 +36304,7 @@
       <w:pPr>
         <w:pStyle w:val="Heading2"/>
       </w:pPr>
-      <w:bookmarkStart w:id="72" w:name="_Toc444505299"/>
+      <w:bookmarkStart w:id="73" w:name="_Toc461610464"/>
       <w:r>
         <w:t xml:space="preserve">Install </w:t>
       </w:r>
@@ -35964,7 +36318,7 @@
       <w:r>
         <w:t>ire</w:t>
       </w:r>
-      <w:bookmarkEnd w:id="72"/>
+      <w:bookmarkEnd w:id="73"/>
       <w:proofErr w:type="spellEnd"/>
     </w:p>
     <w:p>
@@ -38653,7 +39007,7 @@
       <w:pPr>
         <w:pStyle w:val="Heading2"/>
       </w:pPr>
-      <w:bookmarkStart w:id="73" w:name="_Toc444505300"/>
+      <w:bookmarkStart w:id="74" w:name="_Toc461610465"/>
       <w:r>
         <w:t xml:space="preserve">Create </w:t>
       </w:r>
@@ -38668,7 +39022,7 @@
       <w:r>
         <w:t>sers</w:t>
       </w:r>
-      <w:bookmarkEnd w:id="73"/>
+      <w:bookmarkEnd w:id="74"/>
     </w:p>
     <w:p>
       <w:r>
@@ -39026,7 +39380,7 @@
           <w:szCs w:val="56"/>
         </w:rPr>
       </w:pPr>
-      <w:bookmarkStart w:id="74" w:name="_Toc444505301"/>
+      <w:bookmarkStart w:id="75" w:name="_Toc461610466"/>
       <w:r>
         <w:rPr>
           <w:sz w:val="56"/>
@@ -39034,7 +39388,7 @@
         </w:rPr>
         <w:t>Appendices</w:t>
       </w:r>
-      <w:bookmarkEnd w:id="74"/>
+      <w:bookmarkEnd w:id="75"/>
     </w:p>
     <w:p>
       <w:pPr>
@@ -39055,12 +39409,12 @@
       <w:pPr>
         <w:pStyle w:val="Heading2"/>
       </w:pPr>
-      <w:bookmarkStart w:id="75" w:name="_Toc444505302"/>
+      <w:bookmarkStart w:id="76" w:name="_Toc461610467"/>
       <w:r>
         <w:lastRenderedPageBreak/>
         <w:t>Appendix A: URLs and Passwords</w:t>
       </w:r>
-      <w:bookmarkEnd w:id="75"/>
+      <w:bookmarkEnd w:id="76"/>
     </w:p>
     <w:p/>
     <w:tbl>
@@ -40225,12 +40579,12 @@
       <w:pPr>
         <w:pStyle w:val="Heading2"/>
       </w:pPr>
-      <w:bookmarkStart w:id="76" w:name="_Toc444505303"/>
+      <w:bookmarkStart w:id="77" w:name="_Toc461610468"/>
       <w:r>
         <w:lastRenderedPageBreak/>
         <w:t>Appendix B: Message Simulator</w:t>
       </w:r>
-      <w:bookmarkEnd w:id="76"/>
+      <w:bookmarkEnd w:id="77"/>
     </w:p>
     <w:p>
       <w:pPr>
@@ -40299,10 +40653,10 @@
       <w:pPr>
         <w:pStyle w:val="Subtitle"/>
       </w:pPr>
-      <w:bookmarkStart w:id="77" w:name="_Install_Message_Simulator"/>
-      <w:bookmarkStart w:id="78" w:name="_Run_Message_Simulator"/>
-      <w:bookmarkEnd w:id="77"/>
+      <w:bookmarkStart w:id="78" w:name="_Install_Message_Simulator"/>
+      <w:bookmarkStart w:id="79" w:name="_Run_Message_Simulator"/>
       <w:bookmarkEnd w:id="78"/>
+      <w:bookmarkEnd w:id="79"/>
       <w:r>
         <w:t xml:space="preserve">To run the Message Simulator </w:t>
       </w:r>
@@ -41245,12 +41599,12 @@
       <w:pPr>
         <w:pStyle w:val="Heading2"/>
       </w:pPr>
-      <w:bookmarkStart w:id="79" w:name="_Toc444505304"/>
+      <w:bookmarkStart w:id="80" w:name="_Toc461610469"/>
       <w:r>
         <w:lastRenderedPageBreak/>
         <w:t>Appendix C: Operations Dashboard</w:t>
       </w:r>
-      <w:bookmarkEnd w:id="79"/>
+      <w:bookmarkEnd w:id="80"/>
     </w:p>
     <w:p>
       <w:pPr>
@@ -41480,7 +41834,7 @@
       <w:pPr>
         <w:pStyle w:val="Heading2"/>
       </w:pPr>
-      <w:bookmarkStart w:id="80" w:name="_Toc444505305"/>
+      <w:bookmarkStart w:id="81" w:name="_Toc461610470"/>
       <w:r>
         <w:lastRenderedPageBreak/>
         <w:t>Appendix D</w:t>
@@ -41496,7 +41850,7 @@
       <w:r>
         <w:t xml:space="preserve"> Maps for Office</w:t>
       </w:r>
-      <w:bookmarkEnd w:id="80"/>
+      <w:bookmarkEnd w:id="81"/>
     </w:p>
     <w:p>
       <w:pPr>
@@ -41819,7 +42173,7 @@
         <w:rFonts w:asciiTheme="majorHAnsi" w:eastAsiaTheme="majorEastAsia" w:hAnsiTheme="majorHAnsi" w:cstheme="majorBidi"/>
         <w:noProof/>
       </w:rPr>
-      <w:t>20</w:t>
+      <w:t>74</w:t>
     </w:r>
     <w:r>
       <w:rPr>
@@ -43763,6 +44117,119 @@
     </w:lvl>
   </w:abstractNum>
   <w:abstractNum w:abstractNumId="19" w15:restartNumberingAfterBreak="0">
+    <w:nsid w:val="2AB0590F"/>
+    <w:multiLevelType w:val="hybridMultilevel"/>
+    <w:tmpl w:val="B7FE227C"/>
+    <w:lvl w:ilvl="0" w:tplc="04090005">
+      <w:start w:val="1"/>
+      <w:numFmt w:val="bullet"/>
+      <w:lvlText w:val=""/>
+      <w:lvlJc w:val="left"/>
+      <w:pPr>
+        <w:ind w:left="720" w:hanging="360"/>
+      </w:pPr>
+      <w:rPr>
+        <w:rFonts w:ascii="Wingdings" w:hAnsi="Wingdings" w:hint="default"/>
+      </w:rPr>
+    </w:lvl>
+    <w:lvl w:ilvl="1" w:tplc="04090003" w:tentative="1">
+      <w:start w:val="1"/>
+      <w:numFmt w:val="bullet"/>
+      <w:lvlText w:val="o"/>
+      <w:lvlJc w:val="left"/>
+      <w:pPr>
+        <w:ind w:left="1440" w:hanging="360"/>
+      </w:pPr>
+      <w:rPr>
+        <w:rFonts w:ascii="Courier New" w:hAnsi="Courier New" w:cs="Courier New" w:hint="default"/>
+      </w:rPr>
+    </w:lvl>
+    <w:lvl w:ilvl="2" w:tplc="04090005" w:tentative="1">
+      <w:start w:val="1"/>
+      <w:numFmt w:val="bullet"/>
+      <w:lvlText w:val=""/>
+      <w:lvlJc w:val="left"/>
+      <w:pPr>
+        <w:ind w:left="2160" w:hanging="360"/>
+      </w:pPr>
+      <w:rPr>
+        <w:rFonts w:ascii="Wingdings" w:hAnsi="Wingdings" w:hint="default"/>
+      </w:rPr>
+    </w:lvl>
+    <w:lvl w:ilvl="3" w:tplc="04090001" w:tentative="1">
+      <w:start w:val="1"/>
+      <w:numFmt w:val="bullet"/>
+      <w:lvlText w:val=""/>
+      <w:lvlJc w:val="left"/>
+      <w:pPr>
+        <w:ind w:left="2880" w:hanging="360"/>
+      </w:pPr>
+      <w:rPr>
+        <w:rFonts w:ascii="Symbol" w:hAnsi="Symbol" w:hint="default"/>
+      </w:rPr>
+    </w:lvl>
+    <w:lvl w:ilvl="4" w:tplc="04090003" w:tentative="1">
+      <w:start w:val="1"/>
+      <w:numFmt w:val="bullet"/>
+      <w:lvlText w:val="o"/>
+      <w:lvlJc w:val="left"/>
+      <w:pPr>
+        <w:ind w:left="3600" w:hanging="360"/>
+      </w:pPr>
+      <w:rPr>
+        <w:rFonts w:ascii="Courier New" w:hAnsi="Courier New" w:cs="Courier New" w:hint="default"/>
+      </w:rPr>
+    </w:lvl>
+    <w:lvl w:ilvl="5" w:tplc="04090005" w:tentative="1">
+      <w:start w:val="1"/>
+      <w:numFmt w:val="bullet"/>
+      <w:lvlText w:val=""/>
+      <w:lvlJc w:val="left"/>
+      <w:pPr>
+        <w:ind w:left="4320" w:hanging="360"/>
+      </w:pPr>
+      <w:rPr>
+        <w:rFonts w:ascii="Wingdings" w:hAnsi="Wingdings" w:hint="default"/>
+      </w:rPr>
+    </w:lvl>
+    <w:lvl w:ilvl="6" w:tplc="04090001" w:tentative="1">
+      <w:start w:val="1"/>
+      <w:numFmt w:val="bullet"/>
+      <w:lvlText w:val=""/>
+      <w:lvlJc w:val="left"/>
+      <w:pPr>
+        <w:ind w:left="5040" w:hanging="360"/>
+      </w:pPr>
+      <w:rPr>
+        <w:rFonts w:ascii="Symbol" w:hAnsi="Symbol" w:hint="default"/>
+      </w:rPr>
+    </w:lvl>
+    <w:lvl w:ilvl="7" w:tplc="04090003" w:tentative="1">
+      <w:start w:val="1"/>
+      <w:numFmt w:val="bullet"/>
+      <w:lvlText w:val="o"/>
+      <w:lvlJc w:val="left"/>
+      <w:pPr>
+        <w:ind w:left="5760" w:hanging="360"/>
+      </w:pPr>
+      <w:rPr>
+        <w:rFonts w:ascii="Courier New" w:hAnsi="Courier New" w:cs="Courier New" w:hint="default"/>
+      </w:rPr>
+    </w:lvl>
+    <w:lvl w:ilvl="8" w:tplc="04090005" w:tentative="1">
+      <w:start w:val="1"/>
+      <w:numFmt w:val="bullet"/>
+      <w:lvlText w:val=""/>
+      <w:lvlJc w:val="left"/>
+      <w:pPr>
+        <w:ind w:left="6480" w:hanging="360"/>
+      </w:pPr>
+      <w:rPr>
+        <w:rFonts w:ascii="Wingdings" w:hAnsi="Wingdings" w:hint="default"/>
+      </w:rPr>
+    </w:lvl>
+  </w:abstractNum>
+  <w:abstractNum w:abstractNumId="20" w15:restartNumberingAfterBreak="0">
     <w:nsid w:val="2B0D4018"/>
     <w:multiLevelType w:val="hybridMultilevel"/>
     <w:tmpl w:val="56B48F1C"/>
@@ -43851,7 +44318,7 @@
       </w:pPr>
     </w:lvl>
   </w:abstractNum>
-  <w:abstractNum w:abstractNumId="20" w15:restartNumberingAfterBreak="0">
+  <w:abstractNum w:abstractNumId="21" w15:restartNumberingAfterBreak="0">
     <w:nsid w:val="2B311FA0"/>
     <w:multiLevelType w:val="hybridMultilevel"/>
     <w:tmpl w:val="D8E089A2"/>
@@ -43964,7 +44431,7 @@
       </w:rPr>
     </w:lvl>
   </w:abstractNum>
-  <w:abstractNum w:abstractNumId="21" w15:restartNumberingAfterBreak="0">
+  <w:abstractNum w:abstractNumId="22" w15:restartNumberingAfterBreak="0">
     <w:nsid w:val="2D8F72BE"/>
     <w:multiLevelType w:val="hybridMultilevel"/>
     <w:tmpl w:val="5284F1C2"/>
@@ -44056,7 +44523,7 @@
       </w:pPr>
     </w:lvl>
   </w:abstractNum>
-  <w:abstractNum w:abstractNumId="22" w15:restartNumberingAfterBreak="0">
+  <w:abstractNum w:abstractNumId="23" w15:restartNumberingAfterBreak="0">
     <w:nsid w:val="2DA9690A"/>
     <w:multiLevelType w:val="hybridMultilevel"/>
     <w:tmpl w:val="9CD2947E"/>
@@ -44145,7 +44612,7 @@
       </w:pPr>
     </w:lvl>
   </w:abstractNum>
-  <w:abstractNum w:abstractNumId="23" w15:restartNumberingAfterBreak="0">
+  <w:abstractNum w:abstractNumId="24" w15:restartNumberingAfterBreak="0">
     <w:nsid w:val="2F840B35"/>
     <w:multiLevelType w:val="hybridMultilevel"/>
     <w:tmpl w:val="2C68180A"/>
@@ -44234,7 +44701,7 @@
       </w:pPr>
     </w:lvl>
   </w:abstractNum>
-  <w:abstractNum w:abstractNumId="24" w15:restartNumberingAfterBreak="0">
+  <w:abstractNum w:abstractNumId="25" w15:restartNumberingAfterBreak="0">
     <w:nsid w:val="3F03253A"/>
     <w:multiLevelType w:val="hybridMultilevel"/>
     <w:tmpl w:val="BF9EBA02"/>
@@ -44323,7 +44790,7 @@
       </w:pPr>
     </w:lvl>
   </w:abstractNum>
-  <w:abstractNum w:abstractNumId="25" w15:restartNumberingAfterBreak="0">
+  <w:abstractNum w:abstractNumId="26" w15:restartNumberingAfterBreak="0">
     <w:nsid w:val="3FC23E6D"/>
     <w:multiLevelType w:val="hybridMultilevel"/>
     <w:tmpl w:val="321229BC"/>
@@ -44436,7 +44903,7 @@
       </w:rPr>
     </w:lvl>
   </w:abstractNum>
-  <w:abstractNum w:abstractNumId="26" w15:restartNumberingAfterBreak="0">
+  <w:abstractNum w:abstractNumId="27" w15:restartNumberingAfterBreak="0">
     <w:nsid w:val="42C25E5E"/>
     <w:multiLevelType w:val="hybridMultilevel"/>
     <w:tmpl w:val="2C9E0564"/>
@@ -44549,7 +45016,7 @@
       </w:rPr>
     </w:lvl>
   </w:abstractNum>
-  <w:abstractNum w:abstractNumId="27" w15:restartNumberingAfterBreak="0">
+  <w:abstractNum w:abstractNumId="28" w15:restartNumberingAfterBreak="0">
     <w:nsid w:val="433C1C4A"/>
     <w:multiLevelType w:val="hybridMultilevel"/>
     <w:tmpl w:val="1D7219D6"/>
@@ -44638,7 +45105,7 @@
       </w:pPr>
     </w:lvl>
   </w:abstractNum>
-  <w:abstractNum w:abstractNumId="28" w15:restartNumberingAfterBreak="0">
+  <w:abstractNum w:abstractNumId="29" w15:restartNumberingAfterBreak="0">
     <w:nsid w:val="476B1A6C"/>
     <w:multiLevelType w:val="hybridMultilevel"/>
     <w:tmpl w:val="BED6925A"/>
@@ -44727,7 +45194,7 @@
       </w:pPr>
     </w:lvl>
   </w:abstractNum>
-  <w:abstractNum w:abstractNumId="29" w15:restartNumberingAfterBreak="0">
+  <w:abstractNum w:abstractNumId="30" w15:restartNumberingAfterBreak="0">
     <w:nsid w:val="4AA0296A"/>
     <w:multiLevelType w:val="hybridMultilevel"/>
     <w:tmpl w:val="19DC50E4"/>
@@ -44840,7 +45307,7 @@
       </w:rPr>
     </w:lvl>
   </w:abstractNum>
-  <w:abstractNum w:abstractNumId="30" w15:restartNumberingAfterBreak="0">
+  <w:abstractNum w:abstractNumId="31" w15:restartNumberingAfterBreak="0">
     <w:nsid w:val="4BE56036"/>
     <w:multiLevelType w:val="hybridMultilevel"/>
     <w:tmpl w:val="F0688F58"/>
@@ -44953,7 +45420,7 @@
       </w:rPr>
     </w:lvl>
   </w:abstractNum>
-  <w:abstractNum w:abstractNumId="31" w15:restartNumberingAfterBreak="0">
+  <w:abstractNum w:abstractNumId="32" w15:restartNumberingAfterBreak="0">
     <w:nsid w:val="4C3E2265"/>
     <w:multiLevelType w:val="hybridMultilevel"/>
     <w:tmpl w:val="878A5E08"/>
@@ -45066,7 +45533,7 @@
       </w:rPr>
     </w:lvl>
   </w:abstractNum>
-  <w:abstractNum w:abstractNumId="32" w15:restartNumberingAfterBreak="0">
+  <w:abstractNum w:abstractNumId="33" w15:restartNumberingAfterBreak="0">
     <w:nsid w:val="4C6C0AB6"/>
     <w:multiLevelType w:val="hybridMultilevel"/>
     <w:tmpl w:val="54386AAA"/>
@@ -45179,7 +45646,7 @@
       </w:rPr>
     </w:lvl>
   </w:abstractNum>
-  <w:abstractNum w:abstractNumId="33" w15:restartNumberingAfterBreak="0">
+  <w:abstractNum w:abstractNumId="34" w15:restartNumberingAfterBreak="0">
     <w:nsid w:val="4EE30E34"/>
     <w:multiLevelType w:val="hybridMultilevel"/>
     <w:tmpl w:val="A1CA41BC"/>
@@ -45271,7 +45738,7 @@
       </w:pPr>
     </w:lvl>
   </w:abstractNum>
-  <w:abstractNum w:abstractNumId="34" w15:restartNumberingAfterBreak="0">
+  <w:abstractNum w:abstractNumId="35" w15:restartNumberingAfterBreak="0">
     <w:nsid w:val="50B334DE"/>
     <w:multiLevelType w:val="hybridMultilevel"/>
     <w:tmpl w:val="E5D8464A"/>
@@ -45360,7 +45827,7 @@
       </w:pPr>
     </w:lvl>
   </w:abstractNum>
-  <w:abstractNum w:abstractNumId="35" w15:restartNumberingAfterBreak="0">
+  <w:abstractNum w:abstractNumId="36" w15:restartNumberingAfterBreak="0">
     <w:nsid w:val="51D362A8"/>
     <w:multiLevelType w:val="hybridMultilevel"/>
     <w:tmpl w:val="B87E45CC"/>
@@ -45449,7 +45916,7 @@
       </w:pPr>
     </w:lvl>
   </w:abstractNum>
-  <w:abstractNum w:abstractNumId="36" w15:restartNumberingAfterBreak="0">
+  <w:abstractNum w:abstractNumId="37" w15:restartNumberingAfterBreak="0">
     <w:nsid w:val="534A0427"/>
     <w:multiLevelType w:val="hybridMultilevel"/>
     <w:tmpl w:val="0F86E318"/>
@@ -45562,7 +46029,7 @@
       </w:rPr>
     </w:lvl>
   </w:abstractNum>
-  <w:abstractNum w:abstractNumId="37" w15:restartNumberingAfterBreak="0">
+  <w:abstractNum w:abstractNumId="38" w15:restartNumberingAfterBreak="0">
     <w:nsid w:val="53FE03E7"/>
     <w:multiLevelType w:val="hybridMultilevel"/>
     <w:tmpl w:val="3CC83CBE"/>
@@ -45651,7 +46118,7 @@
       </w:pPr>
     </w:lvl>
   </w:abstractNum>
-  <w:abstractNum w:abstractNumId="38" w15:restartNumberingAfterBreak="0">
+  <w:abstractNum w:abstractNumId="39" w15:restartNumberingAfterBreak="0">
     <w:nsid w:val="54C971A6"/>
     <w:multiLevelType w:val="hybridMultilevel"/>
     <w:tmpl w:val="775EE802"/>
@@ -45764,7 +46231,7 @@
       </w:rPr>
     </w:lvl>
   </w:abstractNum>
-  <w:abstractNum w:abstractNumId="39" w15:restartNumberingAfterBreak="0">
+  <w:abstractNum w:abstractNumId="40" w15:restartNumberingAfterBreak="0">
     <w:nsid w:val="560B3AA6"/>
     <w:multiLevelType w:val="hybridMultilevel"/>
     <w:tmpl w:val="E4DA2CC0"/>
@@ -45877,7 +46344,7 @@
       </w:rPr>
     </w:lvl>
   </w:abstractNum>
-  <w:abstractNum w:abstractNumId="40" w15:restartNumberingAfterBreak="0">
+  <w:abstractNum w:abstractNumId="41" w15:restartNumberingAfterBreak="0">
     <w:nsid w:val="58074A55"/>
     <w:multiLevelType w:val="hybridMultilevel"/>
     <w:tmpl w:val="33E08F6C"/>
@@ -45966,7 +46433,7 @@
       </w:pPr>
     </w:lvl>
   </w:abstractNum>
-  <w:abstractNum w:abstractNumId="41" w15:restartNumberingAfterBreak="0">
+  <w:abstractNum w:abstractNumId="42" w15:restartNumberingAfterBreak="0">
     <w:nsid w:val="5D1001C1"/>
     <w:multiLevelType w:val="hybridMultilevel"/>
     <w:tmpl w:val="F1C0E04E"/>
@@ -46079,7 +46546,7 @@
       </w:rPr>
     </w:lvl>
   </w:abstractNum>
-  <w:abstractNum w:abstractNumId="42" w15:restartNumberingAfterBreak="0">
+  <w:abstractNum w:abstractNumId="43" w15:restartNumberingAfterBreak="0">
     <w:nsid w:val="5FAB65D7"/>
     <w:multiLevelType w:val="hybridMultilevel"/>
     <w:tmpl w:val="FA5E97DA"/>
@@ -46169,7 +46636,7 @@
       </w:pPr>
     </w:lvl>
   </w:abstractNum>
-  <w:abstractNum w:abstractNumId="43" w15:restartNumberingAfterBreak="0">
+  <w:abstractNum w:abstractNumId="44" w15:restartNumberingAfterBreak="0">
     <w:nsid w:val="603E018C"/>
     <w:multiLevelType w:val="hybridMultilevel"/>
     <w:tmpl w:val="2EF2740A"/>
@@ -46282,7 +46749,7 @@
       </w:rPr>
     </w:lvl>
   </w:abstractNum>
-  <w:abstractNum w:abstractNumId="44" w15:restartNumberingAfterBreak="0">
+  <w:abstractNum w:abstractNumId="45" w15:restartNumberingAfterBreak="0">
     <w:nsid w:val="6DF929C3"/>
     <w:multiLevelType w:val="hybridMultilevel"/>
     <w:tmpl w:val="C93477F6"/>
@@ -46371,7 +46838,7 @@
       </w:pPr>
     </w:lvl>
   </w:abstractNum>
-  <w:abstractNum w:abstractNumId="45" w15:restartNumberingAfterBreak="0">
+  <w:abstractNum w:abstractNumId="46" w15:restartNumberingAfterBreak="0">
     <w:nsid w:val="6F4C0A44"/>
     <w:multiLevelType w:val="hybridMultilevel"/>
     <w:tmpl w:val="3B522E7A"/>
@@ -46484,7 +46951,7 @@
       </w:rPr>
     </w:lvl>
   </w:abstractNum>
-  <w:abstractNum w:abstractNumId="46" w15:restartNumberingAfterBreak="0">
+  <w:abstractNum w:abstractNumId="47" w15:restartNumberingAfterBreak="0">
     <w:nsid w:val="6FE27498"/>
     <w:multiLevelType w:val="hybridMultilevel"/>
     <w:tmpl w:val="B4082BBA"/>
@@ -46573,7 +47040,7 @@
       </w:pPr>
     </w:lvl>
   </w:abstractNum>
-  <w:abstractNum w:abstractNumId="47" w15:restartNumberingAfterBreak="0">
+  <w:abstractNum w:abstractNumId="48" w15:restartNumberingAfterBreak="0">
     <w:nsid w:val="70606278"/>
     <w:multiLevelType w:val="hybridMultilevel"/>
     <w:tmpl w:val="D5024EFE"/>
@@ -46662,7 +47129,7 @@
       </w:pPr>
     </w:lvl>
   </w:abstractNum>
-  <w:abstractNum w:abstractNumId="48" w15:restartNumberingAfterBreak="0">
+  <w:abstractNum w:abstractNumId="49" w15:restartNumberingAfterBreak="0">
     <w:nsid w:val="74BA51C3"/>
     <w:multiLevelType w:val="hybridMultilevel"/>
     <w:tmpl w:val="A5D443F2"/>
@@ -46751,7 +47218,7 @@
       </w:pPr>
     </w:lvl>
   </w:abstractNum>
-  <w:abstractNum w:abstractNumId="49" w15:restartNumberingAfterBreak="0">
+  <w:abstractNum w:abstractNumId="50" w15:restartNumberingAfterBreak="0">
     <w:nsid w:val="760209E3"/>
     <w:multiLevelType w:val="hybridMultilevel"/>
     <w:tmpl w:val="C1BA99CC"/>
@@ -46840,7 +47307,7 @@
       </w:pPr>
     </w:lvl>
   </w:abstractNum>
-  <w:abstractNum w:abstractNumId="50" w15:restartNumberingAfterBreak="0">
+  <w:abstractNum w:abstractNumId="51" w15:restartNumberingAfterBreak="0">
     <w:nsid w:val="7A96225B"/>
     <w:multiLevelType w:val="hybridMultilevel"/>
     <w:tmpl w:val="C93477F6"/>
@@ -46929,7 +47396,7 @@
       </w:pPr>
     </w:lvl>
   </w:abstractNum>
-  <w:abstractNum w:abstractNumId="51" w15:restartNumberingAfterBreak="0">
+  <w:abstractNum w:abstractNumId="52" w15:restartNumberingAfterBreak="0">
     <w:nsid w:val="7CC618FB"/>
     <w:multiLevelType w:val="hybridMultilevel"/>
     <w:tmpl w:val="89367966"/>
@@ -47019,40 +47486,40 @@
     </w:lvl>
   </w:abstractNum>
   <w:num w:numId="1">
-    <w:abstractNumId w:val="21"/>
+    <w:abstractNumId w:val="22"/>
   </w:num>
   <w:num w:numId="2">
-    <w:abstractNumId w:val="35"/>
+    <w:abstractNumId w:val="36"/>
   </w:num>
   <w:num w:numId="3">
     <w:abstractNumId w:val="15"/>
   </w:num>
   <w:num w:numId="4">
-    <w:abstractNumId w:val="33"/>
+    <w:abstractNumId w:val="34"/>
   </w:num>
   <w:num w:numId="5">
-    <w:abstractNumId w:val="42"/>
+    <w:abstractNumId w:val="43"/>
   </w:num>
   <w:num w:numId="6">
     <w:abstractNumId w:val="13"/>
   </w:num>
   <w:num w:numId="7">
-    <w:abstractNumId w:val="40"/>
+    <w:abstractNumId w:val="41"/>
   </w:num>
   <w:num w:numId="8">
-    <w:abstractNumId w:val="47"/>
+    <w:abstractNumId w:val="48"/>
   </w:num>
   <w:num w:numId="9">
     <w:abstractNumId w:val="5"/>
   </w:num>
   <w:num w:numId="10">
-    <w:abstractNumId w:val="24"/>
+    <w:abstractNumId w:val="25"/>
   </w:num>
   <w:num w:numId="11">
-    <w:abstractNumId w:val="45"/>
+    <w:abstractNumId w:val="46"/>
   </w:num>
   <w:num w:numId="12">
-    <w:abstractNumId w:val="39"/>
+    <w:abstractNumId w:val="40"/>
   </w:num>
   <w:num w:numId="13">
     <w:abstractNumId w:val="11"/>
@@ -47061,67 +47528,67 @@
     <w:abstractNumId w:val="3"/>
   </w:num>
   <w:num w:numId="15">
-    <w:abstractNumId w:val="30"/>
+    <w:abstractNumId w:val="31"/>
   </w:num>
   <w:num w:numId="16">
-    <w:abstractNumId w:val="51"/>
+    <w:abstractNumId w:val="52"/>
   </w:num>
   <w:num w:numId="17">
-    <w:abstractNumId w:val="25"/>
+    <w:abstractNumId w:val="26"/>
   </w:num>
   <w:num w:numId="18">
-    <w:abstractNumId w:val="28"/>
+    <w:abstractNumId w:val="29"/>
   </w:num>
   <w:num w:numId="19">
     <w:abstractNumId w:val="7"/>
   </w:num>
   <w:num w:numId="20">
-    <w:abstractNumId w:val="32"/>
+    <w:abstractNumId w:val="33"/>
   </w:num>
   <w:num w:numId="21">
+    <w:abstractNumId w:val="24"/>
+  </w:num>
+  <w:num w:numId="22">
+    <w:abstractNumId w:val="47"/>
+  </w:num>
+  <w:num w:numId="23">
     <w:abstractNumId w:val="23"/>
   </w:num>
-  <w:num w:numId="22">
-    <w:abstractNumId w:val="46"/>
-  </w:num>
-  <w:num w:numId="23">
-    <w:abstractNumId w:val="22"/>
-  </w:num>
   <w:num w:numId="24">
-    <w:abstractNumId w:val="20"/>
+    <w:abstractNumId w:val="21"/>
   </w:num>
   <w:num w:numId="25">
-    <w:abstractNumId w:val="41"/>
+    <w:abstractNumId w:val="42"/>
   </w:num>
   <w:num w:numId="26">
     <w:abstractNumId w:val="6"/>
   </w:num>
   <w:num w:numId="27">
-    <w:abstractNumId w:val="34"/>
+    <w:abstractNumId w:val="35"/>
   </w:num>
   <w:num w:numId="28">
-    <w:abstractNumId w:val="50"/>
+    <w:abstractNumId w:val="51"/>
   </w:num>
   <w:num w:numId="29">
     <w:abstractNumId w:val="14"/>
   </w:num>
   <w:num w:numId="30">
-    <w:abstractNumId w:val="19"/>
+    <w:abstractNumId w:val="20"/>
   </w:num>
   <w:num w:numId="31">
     <w:abstractNumId w:val="9"/>
   </w:num>
   <w:num w:numId="32">
-    <w:abstractNumId w:val="38"/>
+    <w:abstractNumId w:val="39"/>
   </w:num>
   <w:num w:numId="33">
     <w:abstractNumId w:val="8"/>
   </w:num>
   <w:num w:numId="34">
-    <w:abstractNumId w:val="44"/>
+    <w:abstractNumId w:val="45"/>
   </w:num>
   <w:num w:numId="35">
-    <w:abstractNumId w:val="36"/>
+    <w:abstractNumId w:val="37"/>
   </w:num>
   <w:num w:numId="36">
     <w:abstractNumId w:val="4"/>
@@ -47133,16 +47600,16 @@
     <w:abstractNumId w:val="0"/>
   </w:num>
   <w:num w:numId="39">
-    <w:abstractNumId w:val="49"/>
+    <w:abstractNumId w:val="50"/>
   </w:num>
   <w:num w:numId="40">
-    <w:abstractNumId w:val="37"/>
+    <w:abstractNumId w:val="38"/>
   </w:num>
   <w:num w:numId="41">
     <w:abstractNumId w:val="16"/>
   </w:num>
   <w:num w:numId="42">
-    <w:abstractNumId w:val="48"/>
+    <w:abstractNumId w:val="49"/>
   </w:num>
   <w:num w:numId="43">
     <w:abstractNumId w:val="18"/>
@@ -47151,31 +47618,34 @@
     <w:abstractNumId w:val="12"/>
   </w:num>
   <w:num w:numId="45">
-    <w:abstractNumId w:val="29"/>
+    <w:abstractNumId w:val="30"/>
   </w:num>
   <w:num w:numId="46">
-    <w:abstractNumId w:val="31"/>
+    <w:abstractNumId w:val="32"/>
   </w:num>
   <w:num w:numId="47">
     <w:abstractNumId w:val="1"/>
   </w:num>
   <w:num w:numId="48">
-    <w:abstractNumId w:val="27"/>
+    <w:abstractNumId w:val="28"/>
   </w:num>
   <w:num w:numId="49">
-    <w:abstractNumId w:val="38"/>
+    <w:abstractNumId w:val="39"/>
   </w:num>
   <w:num w:numId="50">
-    <w:abstractNumId w:val="43"/>
+    <w:abstractNumId w:val="44"/>
   </w:num>
   <w:num w:numId="51">
-    <w:abstractNumId w:val="26"/>
+    <w:abstractNumId w:val="27"/>
   </w:num>
   <w:num w:numId="52">
     <w:abstractNumId w:val="17"/>
   </w:num>
   <w:num w:numId="53">
     <w:abstractNumId w:val="10"/>
+  </w:num>
+  <w:num w:numId="54">
+    <w:abstractNumId w:val="19"/>
   </w:num>
   <w:numIdMacAtCleanup w:val="47"/>
 </w:numbering>
@@ -48371,7 +48841,7 @@
 </file>
 
 <file path=customXml/itemProps2.xml><?xml version="1.0" encoding="utf-8"?>
-<ds:datastoreItem xmlns:ds="http://schemas.openxmlformats.org/officeDocument/2006/customXml" ds:itemID="{8A6A4CCC-E50D-4CE2-B062-8C22D4A60860}">
+<ds:datastoreItem xmlns:ds="http://schemas.openxmlformats.org/officeDocument/2006/customXml" ds:itemID="{3EC82810-96E1-46FF-98BF-2E515CF39EEF}">
   <ds:schemaRefs>
     <ds:schemaRef ds:uri="http://schemas.openxmlformats.org/officeDocument/2006/bibliography"/>
   </ds:schemaRefs>

</xml_diff>

<commit_message>
Fixes to install guide
Issues were found during TEM. Fixed these issues.
</commit_message>
<xml_diff>
--- a/Docs/Ops Server Installation Guide.docx
+++ b/Docs/Ops Server Installation Guide.docx
@@ -93,7 +93,6 @@
                                   <w:dataBinding w:prefixMappings="xmlns:ns0='http://schemas.openxmlformats.org/package/2006/metadata/core-properties' xmlns:ns1='http://purl.org/dc/elements/1.1/'" w:xpath="/ns0:coreProperties[1]/ns1:title[1]" w:storeItemID="{6C3C8BC8-F283-45AE-878A-BAB7291924A1}"/>
                                   <w:text/>
                                 </w:sdtPr>
-                                <w:sdtEndPr/>
                                 <w:sdtContent>
                                   <w:p>
                                     <w:pPr>
@@ -153,7 +152,6 @@
                             <w:dataBinding w:prefixMappings="xmlns:ns0='http://schemas.openxmlformats.org/package/2006/metadata/core-properties' xmlns:ns1='http://purl.org/dc/elements/1.1/'" w:xpath="/ns0:coreProperties[1]/ns1:title[1]" w:storeItemID="{6C3C8BC8-F283-45AE-878A-BAB7291924A1}"/>
                             <w:text/>
                           </w:sdtPr>
-                          <w:sdtEndPr/>
                           <w:sdtContent>
                             <w:p>
                               <w:pPr>
@@ -389,7 +387,6 @@
                                       <w:calendar w:val="gregorian"/>
                                     </w:date>
                                   </w:sdtPr>
-                                  <w:sdtEndPr/>
                                   <w:sdtContent>
                                     <w:p>
                                       <w:pPr>
@@ -558,6 +555,20 @@
                                     </w:rPr>
                                     <w:t>Install Guide ver. 10.4.1.1</w:t>
                                   </w:r>
+                                  <w:r>
+                                    <w:rPr>
+                                      <w:color w:val="FFFFFF" w:themeColor="background1"/>
+                                    </w:rPr>
+                                    <w:t xml:space="preserve"> Rev. </w:t>
+                                  </w:r>
+                                  <w:r>
+                                    <w:rPr>
+                                      <w:color w:val="FFFFFF" w:themeColor="background1"/>
+                                    </w:rPr>
+                                    <w:t>1</w:t>
+                                  </w:r>
+                                  <w:bookmarkStart w:id="0" w:name="_GoBack"/>
+                                  <w:bookmarkEnd w:id="0"/>
                                 </w:p>
                                 <w:p>
                                   <w:pPr>
@@ -627,7 +638,6 @@
                                 <w:calendar w:val="gregorian"/>
                               </w:date>
                             </w:sdtPr>
-                            <w:sdtEndPr/>
                             <w:sdtContent>
                               <w:p>
                                 <w:pPr>
@@ -751,6 +761,20 @@
                               </w:rPr>
                               <w:t>Install Guide ver. 10.4.1.1</w:t>
                             </w:r>
+                            <w:r>
+                              <w:rPr>
+                                <w:color w:val="FFFFFF" w:themeColor="background1"/>
+                              </w:rPr>
+                              <w:t xml:space="preserve"> Rev. </w:t>
+                            </w:r>
+                            <w:r>
+                              <w:rPr>
+                                <w:color w:val="FFFFFF" w:themeColor="background1"/>
+                              </w:rPr>
+                              <w:t>1</w:t>
+                            </w:r>
+                            <w:bookmarkStart w:id="1" w:name="_GoBack"/>
+                            <w:bookmarkEnd w:id="1"/>
                           </w:p>
                           <w:p>
                             <w:pPr>
@@ -1341,8 +1365,6 @@
               </w:rPr>
               <w:t xml:space="preserve"> services</w:t>
             </w:r>
-            <w:bookmarkStart w:id="0" w:name="_GoBack"/>
-            <w:bookmarkEnd w:id="0"/>
           </w:p>
           <w:p>
             <w:pPr>
@@ -1364,6 +1386,130 @@
                 <w:szCs w:val="24"/>
               </w:rPr>
               <w:t>Deploy custom Web App Builder widgets (Optional)</w:t>
+            </w:r>
+          </w:p>
+        </w:tc>
+      </w:tr>
+      <w:tr>
+        <w:tc>
+          <w:tcPr>
+            <w:tcW w:w="1998" w:type="dxa"/>
+          </w:tcPr>
+          <w:p>
+            <w:pPr>
+              <w:rPr>
+                <w:sz w:val="24"/>
+                <w:szCs w:val="24"/>
+              </w:rPr>
+            </w:pPr>
+            <w:r>
+              <w:rPr>
+                <w:sz w:val="24"/>
+                <w:szCs w:val="24"/>
+              </w:rPr>
+              <w:t>10.4.1.1 Rev. 1</w:t>
+            </w:r>
+          </w:p>
+        </w:tc>
+        <w:tc>
+          <w:tcPr>
+            <w:tcW w:w="2070" w:type="dxa"/>
+          </w:tcPr>
+          <w:p>
+            <w:pPr>
+              <w:rPr>
+                <w:sz w:val="24"/>
+                <w:szCs w:val="24"/>
+              </w:rPr>
+            </w:pPr>
+            <w:r>
+              <w:rPr>
+                <w:sz w:val="24"/>
+                <w:szCs w:val="24"/>
+              </w:rPr>
+              <w:t>19 October 2016</w:t>
+            </w:r>
+          </w:p>
+        </w:tc>
+        <w:tc>
+          <w:tcPr>
+            <w:tcW w:w="5508" w:type="dxa"/>
+          </w:tcPr>
+          <w:p>
+            <w:pPr>
+              <w:pStyle w:val="ListParagraph"/>
+              <w:numPr>
+                <w:ilvl w:val="0"/>
+                <w:numId w:val="55"/>
+              </w:numPr>
+              <w:rPr>
+                <w:sz w:val="24"/>
+                <w:szCs w:val="24"/>
+              </w:rPr>
+            </w:pPr>
+            <w:r>
+              <w:rPr>
+                <w:sz w:val="24"/>
+                <w:szCs w:val="24"/>
+              </w:rPr>
+              <w:t xml:space="preserve">Updated script parameter example in </w:t>
+            </w:r>
+            <w:r>
+              <w:rPr>
+                <w:i/>
+                <w:sz w:val="24"/>
+                <w:szCs w:val="24"/>
+              </w:rPr>
+              <w:t>Build hosted scene service cache</w:t>
+            </w:r>
+            <w:r>
+              <w:rPr>
+                <w:sz w:val="24"/>
+                <w:szCs w:val="24"/>
+              </w:rPr>
+              <w:t xml:space="preserve"> section</w:t>
+            </w:r>
+            <w:r>
+              <w:rPr>
+                <w:sz w:val="24"/>
+                <w:szCs w:val="24"/>
+              </w:rPr>
+              <w:t>.</w:t>
+            </w:r>
+          </w:p>
+          <w:p>
+            <w:pPr>
+              <w:pStyle w:val="ListParagraph"/>
+              <w:numPr>
+                <w:ilvl w:val="0"/>
+                <w:numId w:val="55"/>
+              </w:numPr>
+              <w:rPr>
+                <w:sz w:val="24"/>
+                <w:szCs w:val="24"/>
+              </w:rPr>
+            </w:pPr>
+            <w:r>
+              <w:rPr>
+                <w:sz w:val="24"/>
+                <w:szCs w:val="24"/>
+              </w:rPr>
+              <w:t xml:space="preserve">Updated </w:t>
+            </w:r>
+            <w:r>
+              <w:rPr>
+                <w:i/>
+                <w:sz w:val="24"/>
+                <w:szCs w:val="24"/>
+              </w:rPr>
+              <w:t>Configure and deploy web applications</w:t>
+            </w:r>
+            <w:r>
+              <w:rPr>
+                <w:sz w:val="24"/>
+                <w:szCs w:val="24"/>
+              </w:rPr>
+              <w:t xml:space="preserve"> section.</w:t>
             </w:r>
           </w:p>
         </w:tc>
@@ -5188,12 +5334,12 @@
       <w:pPr>
         <w:pStyle w:val="Heading1"/>
       </w:pPr>
-      <w:bookmarkStart w:id="1" w:name="_Toc462155819"/>
+      <w:bookmarkStart w:id="2" w:name="_Toc462155819"/>
       <w:r>
         <w:lastRenderedPageBreak/>
         <w:t>Introduction</w:t>
       </w:r>
-      <w:bookmarkEnd w:id="1"/>
+      <w:bookmarkEnd w:id="2"/>
     </w:p>
     <w:p>
       <w:r>
@@ -5543,11 +5689,11 @@
       <w:pPr>
         <w:pStyle w:val="Heading2"/>
       </w:pPr>
-      <w:bookmarkStart w:id="2" w:name="_Toc462155820"/>
+      <w:bookmarkStart w:id="3" w:name="_Toc462155820"/>
       <w:r>
         <w:t>Intended Audience</w:t>
       </w:r>
-      <w:bookmarkEnd w:id="2"/>
+      <w:bookmarkEnd w:id="3"/>
       <w:r>
         <w:t xml:space="preserve"> </w:t>
       </w:r>
@@ -5726,14 +5872,14 @@
       <w:pPr>
         <w:pStyle w:val="Heading1"/>
       </w:pPr>
-      <w:bookmarkStart w:id="3" w:name="_Ops_Server_System"/>
-      <w:bookmarkStart w:id="4" w:name="_Toc462155821"/>
-      <w:bookmarkEnd w:id="3"/>
+      <w:bookmarkStart w:id="4" w:name="_Ops_Server_System"/>
+      <w:bookmarkStart w:id="5" w:name="_Toc462155821"/>
+      <w:bookmarkEnd w:id="4"/>
       <w:r>
         <w:lastRenderedPageBreak/>
         <w:t>Ops Server System Requirements</w:t>
       </w:r>
-      <w:bookmarkEnd w:id="4"/>
+      <w:bookmarkEnd w:id="5"/>
     </w:p>
     <w:p/>
     <w:tbl>
@@ -6617,23 +6763,23 @@
       <w:r>
         <w:br w:type="page"/>
       </w:r>
-      <w:bookmarkStart w:id="5" w:name="_Toc462155822"/>
+      <w:bookmarkStart w:id="6" w:name="_Toc462155822"/>
       <w:r>
         <w:lastRenderedPageBreak/>
         <w:t>Prepare for Ops Server Installation</w:t>
       </w:r>
-      <w:bookmarkEnd w:id="5"/>
+      <w:bookmarkEnd w:id="6"/>
     </w:p>
     <w:p/>
     <w:p>
       <w:pPr>
         <w:pStyle w:val="Heading2"/>
       </w:pPr>
-      <w:bookmarkStart w:id="6" w:name="_Toc462155823"/>
+      <w:bookmarkStart w:id="7" w:name="_Toc462155823"/>
       <w:r>
         <w:t>Installation Prerequisites</w:t>
       </w:r>
-      <w:bookmarkEnd w:id="6"/>
+      <w:bookmarkEnd w:id="7"/>
     </w:p>
     <w:p>
       <w:pPr>
@@ -7218,8 +7364,8 @@
           <w:szCs w:val="26"/>
         </w:rPr>
       </w:pPr>
-      <w:bookmarkStart w:id="7" w:name="_Uninstall_existing_software"/>
-      <w:bookmarkEnd w:id="7"/>
+      <w:bookmarkStart w:id="8" w:name="_Uninstall_existing_software"/>
+      <w:bookmarkEnd w:id="8"/>
       <w:r>
         <w:br w:type="page"/>
       </w:r>
@@ -7228,12 +7374,12 @@
       <w:pPr>
         <w:pStyle w:val="Heading2"/>
       </w:pPr>
-      <w:bookmarkStart w:id="8" w:name="_Toc462155824"/>
+      <w:bookmarkStart w:id="9" w:name="_Toc462155824"/>
       <w:r>
         <w:lastRenderedPageBreak/>
         <w:t>Uninstall existing software</w:t>
       </w:r>
-      <w:bookmarkEnd w:id="8"/>
+      <w:bookmarkEnd w:id="9"/>
     </w:p>
     <w:p>
       <w:r>
@@ -8118,11 +8264,11 @@
       <w:pPr>
         <w:pStyle w:val="Heading2"/>
       </w:pPr>
-      <w:bookmarkStart w:id="9" w:name="_Toc462155825"/>
+      <w:bookmarkStart w:id="10" w:name="_Toc462155825"/>
       <w:r>
         <w:t>Change “Command Prompt” Layout Properties</w:t>
       </w:r>
-      <w:bookmarkEnd w:id="9"/>
+      <w:bookmarkEnd w:id="10"/>
     </w:p>
     <w:p>
       <w:r>
@@ -8180,9 +8326,9 @@
       <w:pPr>
         <w:pStyle w:val="Heading2"/>
       </w:pPr>
-      <w:bookmarkStart w:id="10" w:name="_“Install”_and_configure"/>
-      <w:bookmarkStart w:id="11" w:name="_Toc462155826"/>
-      <w:bookmarkEnd w:id="10"/>
+      <w:bookmarkStart w:id="11" w:name="_“Install”_and_configure"/>
+      <w:bookmarkStart w:id="12" w:name="_Toc462155826"/>
+      <w:bookmarkEnd w:id="11"/>
       <w:r>
         <w:t xml:space="preserve">“Install” </w:t>
       </w:r>
@@ -8201,7 +8347,7 @@
       <w:r>
         <w:t>cripts</w:t>
       </w:r>
-      <w:bookmarkEnd w:id="11"/>
+      <w:bookmarkEnd w:id="12"/>
     </w:p>
     <w:p/>
     <w:p>
@@ -11750,11 +11896,11 @@
       <w:pPr>
         <w:pStyle w:val="Heading1"/>
       </w:pPr>
-      <w:bookmarkStart w:id="12" w:name="_Install_Internet_Information"/>
-      <w:bookmarkStart w:id="13" w:name="_Ref371435117"/>
-      <w:bookmarkStart w:id="14" w:name="_Ref371435121"/>
-      <w:bookmarkStart w:id="15" w:name="_Toc462155827"/>
-      <w:bookmarkEnd w:id="12"/>
+      <w:bookmarkStart w:id="13" w:name="_Install_Internet_Information"/>
+      <w:bookmarkStart w:id="14" w:name="_Ref371435117"/>
+      <w:bookmarkStart w:id="15" w:name="_Ref371435121"/>
+      <w:bookmarkStart w:id="16" w:name="_Toc462155827"/>
+      <w:bookmarkEnd w:id="13"/>
       <w:r>
         <w:lastRenderedPageBreak/>
         <w:t xml:space="preserve">Install </w:t>
@@ -11762,23 +11908,23 @@
       <w:r>
         <w:t>Internet Information Services (IIS) and enable SSL</w:t>
       </w:r>
-      <w:bookmarkEnd w:id="13"/>
       <w:bookmarkEnd w:id="14"/>
       <w:bookmarkEnd w:id="15"/>
+      <w:bookmarkEnd w:id="16"/>
     </w:p>
     <w:p/>
     <w:p>
       <w:pPr>
         <w:pStyle w:val="Heading2"/>
       </w:pPr>
-      <w:bookmarkStart w:id="16" w:name="_Toc462155828"/>
+      <w:bookmarkStart w:id="17" w:name="_Toc462155828"/>
       <w:r>
         <w:t xml:space="preserve">Install </w:t>
       </w:r>
       <w:r>
         <w:t>Internet Information Services (IIS)</w:t>
       </w:r>
-      <w:bookmarkEnd w:id="16"/>
+      <w:bookmarkEnd w:id="17"/>
     </w:p>
     <w:p>
       <w:r>
@@ -12228,13 +12374,13 @@
       <w:pPr>
         <w:pStyle w:val="Heading2"/>
       </w:pPr>
-      <w:bookmarkStart w:id="17" w:name="_Enable_SSL_on"/>
-      <w:bookmarkStart w:id="18" w:name="_Toc462155829"/>
-      <w:bookmarkEnd w:id="17"/>
+      <w:bookmarkStart w:id="18" w:name="_Enable_SSL_on"/>
+      <w:bookmarkStart w:id="19" w:name="_Toc462155829"/>
+      <w:bookmarkEnd w:id="18"/>
       <w:r>
         <w:t>Enable SSL on the web server</w:t>
       </w:r>
-      <w:bookmarkEnd w:id="18"/>
+      <w:bookmarkEnd w:id="19"/>
     </w:p>
     <w:p>
       <w:r>
@@ -12487,9 +12633,9 @@
       <w:pPr>
         <w:pStyle w:val="Heading1"/>
       </w:pPr>
-      <w:bookmarkStart w:id="19" w:name="_Install_Ops_Server"/>
-      <w:bookmarkStart w:id="20" w:name="_Toc462155830"/>
-      <w:bookmarkEnd w:id="19"/>
+      <w:bookmarkStart w:id="20" w:name="_Install_Ops_Server"/>
+      <w:bookmarkStart w:id="21" w:name="_Toc462155830"/>
+      <w:bookmarkEnd w:id="20"/>
       <w:r>
         <w:lastRenderedPageBreak/>
         <w:t xml:space="preserve">Install </w:t>
@@ -12500,7 +12646,7 @@
       <w:r>
         <w:t>oftware</w:t>
       </w:r>
-      <w:bookmarkEnd w:id="20"/>
+      <w:bookmarkEnd w:id="21"/>
     </w:p>
     <w:p>
       <w:r>
@@ -12535,16 +12681,16 @@
       <w:pPr>
         <w:pStyle w:val="Heading2"/>
       </w:pPr>
-      <w:bookmarkStart w:id="21" w:name="_Install_software"/>
-      <w:bookmarkStart w:id="22" w:name="_Toc462155831"/>
-      <w:bookmarkEnd w:id="21"/>
+      <w:bookmarkStart w:id="22" w:name="_Install_software"/>
+      <w:bookmarkStart w:id="23" w:name="_Toc462155831"/>
+      <w:bookmarkEnd w:id="22"/>
       <w:r>
         <w:t xml:space="preserve">Install </w:t>
       </w:r>
       <w:r>
         <w:t>software</w:t>
       </w:r>
-      <w:bookmarkEnd w:id="22"/>
+      <w:bookmarkEnd w:id="23"/>
     </w:p>
     <w:p>
       <w:pPr>
@@ -14455,11 +14601,11 @@
       <w:pPr>
         <w:pStyle w:val="Heading2"/>
       </w:pPr>
-      <w:bookmarkStart w:id="23" w:name="_Toc462155832"/>
+      <w:bookmarkStart w:id="24" w:name="_Toc462155832"/>
       <w:r>
         <w:t>Validate software installation</w:t>
       </w:r>
-      <w:bookmarkEnd w:id="23"/>
+      <w:bookmarkEnd w:id="24"/>
     </w:p>
     <w:p>
       <w:r>
@@ -15692,9 +15838,9 @@
       <w:pPr>
         <w:pStyle w:val="Heading1"/>
       </w:pPr>
-      <w:bookmarkStart w:id="24" w:name="_Publish_Ops_Server"/>
-      <w:bookmarkStart w:id="25" w:name="_Toc462155833"/>
-      <w:bookmarkEnd w:id="24"/>
+      <w:bookmarkStart w:id="25" w:name="_Publish_Ops_Server"/>
+      <w:bookmarkStart w:id="26" w:name="_Toc462155833"/>
+      <w:bookmarkEnd w:id="25"/>
       <w:r>
         <w:lastRenderedPageBreak/>
         <w:t xml:space="preserve">Post-Ops Server software </w:t>
@@ -15705,19 +15851,19 @@
       <w:r>
         <w:t>modifications</w:t>
       </w:r>
-      <w:bookmarkEnd w:id="25"/>
+      <w:bookmarkEnd w:id="26"/>
     </w:p>
     <w:p>
       <w:pPr>
         <w:pStyle w:val="Heading2"/>
       </w:pPr>
-      <w:bookmarkStart w:id="26" w:name="_Increase_Portal_file"/>
-      <w:bookmarkStart w:id="27" w:name="_Toc462155834"/>
-      <w:bookmarkEnd w:id="26"/>
+      <w:bookmarkStart w:id="27" w:name="_Increase_Portal_file"/>
+      <w:bookmarkStart w:id="28" w:name="_Toc462155834"/>
+      <w:bookmarkEnd w:id="27"/>
       <w:r>
         <w:t>Increase Portal file upload limits</w:t>
       </w:r>
-      <w:bookmarkEnd w:id="27"/>
+      <w:bookmarkEnd w:id="28"/>
     </w:p>
     <w:p>
       <w:r>
@@ -15945,18 +16091,18 @@
       <w:pPr>
         <w:pStyle w:val="Heading2"/>
       </w:pPr>
-      <w:bookmarkStart w:id="28" w:name="_Increase_ArcGIS_Data"/>
-      <w:bookmarkEnd w:id="28"/>
+      <w:bookmarkStart w:id="29" w:name="_Increase_ArcGIS_Data"/>
+      <w:bookmarkEnd w:id="29"/>
     </w:p>
     <w:p>
       <w:pPr>
         <w:pStyle w:val="Heading2"/>
       </w:pPr>
-      <w:bookmarkStart w:id="29" w:name="_Toc462155835"/>
+      <w:bookmarkStart w:id="30" w:name="_Toc462155835"/>
       <w:r>
         <w:t>Increase ArcGIS Data Store limits</w:t>
       </w:r>
-      <w:bookmarkEnd w:id="29"/>
+      <w:bookmarkEnd w:id="30"/>
     </w:p>
     <w:p>
       <w:r>
@@ -16146,9 +16292,9 @@
       <w:pPr>
         <w:pStyle w:val="Heading1"/>
       </w:pPr>
-      <w:bookmarkStart w:id="30" w:name="_Publish_Ops_Server_1"/>
-      <w:bookmarkStart w:id="31" w:name="_Toc462155836"/>
-      <w:bookmarkEnd w:id="30"/>
+      <w:bookmarkStart w:id="31" w:name="_Publish_Ops_Server_1"/>
+      <w:bookmarkStart w:id="32" w:name="_Toc462155836"/>
+      <w:bookmarkEnd w:id="31"/>
       <w:r>
         <w:lastRenderedPageBreak/>
         <w:t>Publish</w:t>
@@ -16159,7 +16305,7 @@
       <w:r>
         <w:t>Ops Server content</w:t>
       </w:r>
-      <w:bookmarkEnd w:id="31"/>
+      <w:bookmarkEnd w:id="32"/>
     </w:p>
     <w:p>
       <w:r>
@@ -16268,13 +16414,13 @@
       <w:pPr>
         <w:pStyle w:val="Heading2"/>
       </w:pPr>
-      <w:bookmarkStart w:id="32" w:name="_Copy_Ops_Server"/>
-      <w:bookmarkStart w:id="33" w:name="_Toc462155837"/>
-      <w:bookmarkEnd w:id="32"/>
+      <w:bookmarkStart w:id="33" w:name="_Copy_Ops_Server"/>
+      <w:bookmarkStart w:id="34" w:name="_Toc462155837"/>
+      <w:bookmarkEnd w:id="33"/>
       <w:r>
         <w:t>Copy Ops Server data</w:t>
       </w:r>
-      <w:bookmarkEnd w:id="33"/>
+      <w:bookmarkEnd w:id="34"/>
     </w:p>
     <w:p>
       <w:r>
@@ -16404,16 +16550,16 @@
       <w:pPr>
         <w:pStyle w:val="Heading3"/>
       </w:pPr>
-      <w:bookmarkStart w:id="34" w:name="_Copy_file_based"/>
-      <w:bookmarkStart w:id="35" w:name="_Toc462155838"/>
-      <w:bookmarkEnd w:id="34"/>
+      <w:bookmarkStart w:id="35" w:name="_Copy_file_based"/>
+      <w:bookmarkStart w:id="36" w:name="_Toc462155838"/>
+      <w:bookmarkEnd w:id="35"/>
       <w:r>
         <w:t xml:space="preserve">Copy file based data and </w:t>
       </w:r>
       <w:r>
         <w:t>datasets</w:t>
       </w:r>
-      <w:bookmarkEnd w:id="35"/>
+      <w:bookmarkEnd w:id="36"/>
     </w:p>
     <w:p>
       <w:pPr>
@@ -16958,11 +17104,11 @@
       <w:pPr>
         <w:pStyle w:val="Heading3"/>
       </w:pPr>
-      <w:bookmarkStart w:id="36" w:name="_Toc462155839"/>
+      <w:bookmarkStart w:id="37" w:name="_Toc462155839"/>
       <w:r>
         <w:t>Update mosaic dataset paths</w:t>
       </w:r>
-      <w:bookmarkEnd w:id="36"/>
+      <w:bookmarkEnd w:id="37"/>
     </w:p>
     <w:p>
       <w:r>
@@ -17623,11 +17769,11 @@
       <w:pPr>
         <w:pStyle w:val="Heading3"/>
       </w:pPr>
-      <w:bookmarkStart w:id="37" w:name="_Toc462155840"/>
+      <w:bookmarkStart w:id="38" w:name="_Toc462155840"/>
       <w:r>
         <w:t>Copy ArcGIS Server caches (non-hosted services)</w:t>
       </w:r>
-      <w:bookmarkEnd w:id="37"/>
+      <w:bookmarkEnd w:id="38"/>
     </w:p>
     <w:p>
       <w:r>
@@ -18156,7 +18302,7 @@
       <w:pPr>
         <w:pStyle w:val="Heading3"/>
       </w:pPr>
-      <w:bookmarkStart w:id="38" w:name="_Toc462155841"/>
+      <w:bookmarkStart w:id="39" w:name="_Toc462155841"/>
       <w:r>
         <w:t xml:space="preserve">Copy </w:t>
       </w:r>
@@ -18166,7 +18312,7 @@
       <w:r>
         <w:t xml:space="preserve"> datasets</w:t>
       </w:r>
-      <w:bookmarkEnd w:id="38"/>
+      <w:bookmarkEnd w:id="39"/>
     </w:p>
     <w:p>
       <w:r>
@@ -18673,11 +18819,11 @@
       <w:pPr>
         <w:pStyle w:val="Heading2"/>
       </w:pPr>
-      <w:bookmarkStart w:id="39" w:name="_Toc462155842"/>
+      <w:bookmarkStart w:id="40" w:name="_Toc462155842"/>
       <w:r>
         <w:t>Publish portal content</w:t>
       </w:r>
-      <w:bookmarkEnd w:id="39"/>
+      <w:bookmarkEnd w:id="40"/>
     </w:p>
     <w:p>
       <w:r>
@@ -20458,8 +20604,8 @@
           <w:szCs w:val="26"/>
         </w:rPr>
       </w:pPr>
-      <w:bookmarkStart w:id="40" w:name="_Publish_the_ArcGIS"/>
-      <w:bookmarkEnd w:id="40"/>
+      <w:bookmarkStart w:id="41" w:name="_Publish_the_ArcGIS"/>
+      <w:bookmarkEnd w:id="41"/>
       <w:r>
         <w:br w:type="page"/>
       </w:r>
@@ -20468,14 +20614,14 @@
       <w:pPr>
         <w:pStyle w:val="Heading2"/>
       </w:pPr>
-      <w:bookmarkStart w:id="41" w:name="_Publish_the_ArcGIS_1"/>
-      <w:bookmarkStart w:id="42" w:name="_Toc462155843"/>
-      <w:bookmarkEnd w:id="41"/>
+      <w:bookmarkStart w:id="42" w:name="_Publish_the_ArcGIS_1"/>
+      <w:bookmarkStart w:id="43" w:name="_Toc462155843"/>
+      <w:bookmarkEnd w:id="42"/>
       <w:r>
         <w:lastRenderedPageBreak/>
         <w:t>Publish the ArcGIS Server services</w:t>
       </w:r>
-      <w:bookmarkEnd w:id="42"/>
+      <w:bookmarkEnd w:id="43"/>
     </w:p>
     <w:p>
       <w:r>
@@ -21998,12 +22144,12 @@
           <w:color w:val="FF0000"/>
         </w:rPr>
       </w:pPr>
-      <w:bookmarkStart w:id="43" w:name="_Toc462155844"/>
+      <w:bookmarkStart w:id="44" w:name="_Toc462155844"/>
       <w:r>
         <w:lastRenderedPageBreak/>
         <w:t>Re-map portal item ids on ArcGIS Server services</w:t>
       </w:r>
-      <w:bookmarkEnd w:id="43"/>
+      <w:bookmarkEnd w:id="44"/>
     </w:p>
     <w:p>
       <w:r>
@@ -22954,7 +23100,7 @@
       <w:pPr>
         <w:pStyle w:val="Heading2"/>
       </w:pPr>
-      <w:bookmarkStart w:id="44" w:name="_Toc462155845"/>
+      <w:bookmarkStart w:id="45" w:name="_Toc462155845"/>
       <w:r>
         <w:lastRenderedPageBreak/>
         <w:t>Publish hosted</w:t>
@@ -22962,7 +23108,7 @@
       <w:r>
         <w:t xml:space="preserve"> services</w:t>
       </w:r>
-      <w:bookmarkEnd w:id="44"/>
+      <w:bookmarkEnd w:id="45"/>
     </w:p>
     <w:p>
       <w:r>
@@ -23017,11 +23163,11 @@
       <w:pPr>
         <w:pStyle w:val="Heading3"/>
       </w:pPr>
-      <w:bookmarkStart w:id="45" w:name="_Publish_hosted_services"/>
-      <w:bookmarkStart w:id="46" w:name="_Publish_hosted_feature/tile"/>
-      <w:bookmarkStart w:id="47" w:name="_Toc462155846"/>
-      <w:bookmarkEnd w:id="45"/>
+      <w:bookmarkStart w:id="46" w:name="_Publish_hosted_services"/>
+      <w:bookmarkStart w:id="47" w:name="_Publish_hosted_feature/tile"/>
+      <w:bookmarkStart w:id="48" w:name="_Toc462155846"/>
       <w:bookmarkEnd w:id="46"/>
+      <w:bookmarkEnd w:id="47"/>
       <w:r>
         <w:t xml:space="preserve">Publish hosted </w:t>
       </w:r>
@@ -23031,7 +23177,7 @@
       <w:r>
         <w:t>services</w:t>
       </w:r>
-      <w:bookmarkEnd w:id="47"/>
+      <w:bookmarkEnd w:id="48"/>
     </w:p>
     <w:p>
       <w:r>
@@ -23773,11 +23919,11 @@
       <w:pPr>
         <w:pStyle w:val="Heading3"/>
       </w:pPr>
-      <w:bookmarkStart w:id="48" w:name="_Toc462155847"/>
+      <w:bookmarkStart w:id="49" w:name="_Toc462155847"/>
       <w:r>
         <w:t>Publish hosted scene services</w:t>
       </w:r>
-      <w:bookmarkEnd w:id="48"/>
+      <w:bookmarkEnd w:id="49"/>
     </w:p>
     <w:p>
       <w:r>
@@ -24796,13 +24942,13 @@
       <w:pPr>
         <w:pStyle w:val="Heading3"/>
       </w:pPr>
-      <w:bookmarkStart w:id="49" w:name="_Create_hosted_service"/>
-      <w:bookmarkStart w:id="50" w:name="_Toc462155848"/>
-      <w:bookmarkEnd w:id="49"/>
+      <w:bookmarkStart w:id="50" w:name="_Create_hosted_service"/>
+      <w:bookmarkStart w:id="51" w:name="_Toc462155848"/>
+      <w:bookmarkEnd w:id="50"/>
       <w:r>
         <w:t>Create hosted service id map</w:t>
       </w:r>
-      <w:bookmarkEnd w:id="50"/>
+      <w:bookmarkEnd w:id="51"/>
     </w:p>
     <w:p>
       <w:r>
@@ -25662,9 +25808,9 @@
       <w:pPr>
         <w:pStyle w:val="Heading3"/>
       </w:pPr>
-      <w:bookmarkStart w:id="51" w:name="_Update_portal_item"/>
-      <w:bookmarkStart w:id="52" w:name="_Toc462155849"/>
-      <w:bookmarkEnd w:id="51"/>
+      <w:bookmarkStart w:id="52" w:name="_Update_portal_item"/>
+      <w:bookmarkStart w:id="53" w:name="_Toc462155849"/>
+      <w:bookmarkEnd w:id="52"/>
       <w:r>
         <w:t xml:space="preserve">Update portal item </w:t>
       </w:r>
@@ -25672,7 +25818,7 @@
       <w:r>
         <w:t>guids</w:t>
       </w:r>
-      <w:bookmarkEnd w:id="52"/>
+      <w:bookmarkEnd w:id="53"/>
       <w:proofErr w:type="spellEnd"/>
     </w:p>
     <w:p>
@@ -26562,16 +26708,16 @@
       <w:pPr>
         <w:pStyle w:val="Heading3"/>
       </w:pPr>
-      <w:bookmarkStart w:id="53" w:name="_Delete_original_hosted"/>
-      <w:bookmarkStart w:id="54" w:name="_Toc462155850"/>
-      <w:bookmarkEnd w:id="53"/>
+      <w:bookmarkStart w:id="54" w:name="_Delete_original_hosted"/>
+      <w:bookmarkStart w:id="55" w:name="_Toc462155850"/>
+      <w:bookmarkEnd w:id="54"/>
       <w:r>
         <w:t>Delete original hosted service</w:t>
       </w:r>
       <w:r>
         <w:t xml:space="preserve"> items</w:t>
       </w:r>
-      <w:bookmarkEnd w:id="54"/>
+      <w:bookmarkEnd w:id="55"/>
     </w:p>
     <w:p>
       <w:r>
@@ -27339,11 +27485,11 @@
       <w:pPr>
         <w:pStyle w:val="Heading3"/>
       </w:pPr>
-      <w:bookmarkStart w:id="55" w:name="_Toc462155851"/>
+      <w:bookmarkStart w:id="56" w:name="_Toc462155851"/>
       <w:r>
         <w:t>Update hosted feature service definitions</w:t>
       </w:r>
-      <w:bookmarkEnd w:id="55"/>
+      <w:bookmarkEnd w:id="56"/>
     </w:p>
     <w:p>
       <w:r>
@@ -28319,7 +28465,7 @@
       <w:pPr>
         <w:pStyle w:val="Heading3"/>
       </w:pPr>
-      <w:bookmarkStart w:id="56" w:name="_Toc462155852"/>
+      <w:bookmarkStart w:id="57" w:name="_Toc462155852"/>
       <w:r>
         <w:t xml:space="preserve">Copy hosted </w:t>
       </w:r>
@@ -28329,7 +28475,7 @@
       <w:r>
         <w:t>service caches</w:t>
       </w:r>
-      <w:bookmarkEnd w:id="56"/>
+      <w:bookmarkEnd w:id="57"/>
     </w:p>
     <w:p>
       <w:r>
@@ -29093,11 +29239,11 @@
       <w:pPr>
         <w:pStyle w:val="Heading3"/>
       </w:pPr>
-      <w:bookmarkStart w:id="57" w:name="_Toc462155853"/>
+      <w:bookmarkStart w:id="58" w:name="_Toc462155853"/>
       <w:r>
         <w:t>Build hosted scene service cache</w:t>
       </w:r>
-      <w:bookmarkEnd w:id="57"/>
+      <w:bookmarkEnd w:id="58"/>
     </w:p>
     <w:p>
       <w:r>
@@ -29854,7 +30000,7 @@
           <w:sz w:val="20"/>
           <w:szCs w:val="20"/>
         </w:rPr>
-        <w:t xml:space="preserve"> 6443 </w:t>
+        <w:t xml:space="preserve"> </w:t>
       </w:r>
       <w:r>
         <w:rPr>
@@ -29893,11 +30039,11 @@
       <w:pPr>
         <w:pStyle w:val="Heading2"/>
       </w:pPr>
-      <w:bookmarkStart w:id="58" w:name="_Toc462155854"/>
+      <w:bookmarkStart w:id="59" w:name="_Toc462155854"/>
       <w:r>
         <w:t>Start the published ArcGIS Server services</w:t>
       </w:r>
-      <w:bookmarkEnd w:id="58"/>
+      <w:bookmarkEnd w:id="59"/>
     </w:p>
     <w:p>
       <w:pPr>
@@ -31045,10 +31191,10 @@
       <w:r>
         <w:t>After Python script has finished, review script output for errors.</w:t>
       </w:r>
-      <w:bookmarkStart w:id="59" w:name="_Publish_portal_content"/>
-      <w:bookmarkStart w:id="60" w:name="_Re-map_portal_item"/>
-      <w:bookmarkEnd w:id="59"/>
+      <w:bookmarkStart w:id="60" w:name="_Publish_portal_content"/>
+      <w:bookmarkStart w:id="61" w:name="_Re-map_portal_item"/>
       <w:bookmarkEnd w:id="60"/>
+      <w:bookmarkEnd w:id="61"/>
       <w:r>
         <w:br w:type="page"/>
       </w:r>
@@ -31057,9 +31203,9 @@
       <w:pPr>
         <w:pStyle w:val="Heading1"/>
       </w:pPr>
-      <w:bookmarkStart w:id="61" w:name="_Deploy_and_configure"/>
-      <w:bookmarkStart w:id="62" w:name="_Toc462155855"/>
-      <w:bookmarkEnd w:id="61"/>
+      <w:bookmarkStart w:id="62" w:name="_Deploy_and_configure"/>
+      <w:bookmarkStart w:id="63" w:name="_Toc462155855"/>
+      <w:bookmarkEnd w:id="62"/>
       <w:r>
         <w:lastRenderedPageBreak/>
         <w:t>C</w:t>
@@ -31073,7 +31219,7 @@
       <w:r>
         <w:t>web applications</w:t>
       </w:r>
-      <w:bookmarkEnd w:id="62"/>
+      <w:bookmarkEnd w:id="63"/>
     </w:p>
     <w:p>
       <w:r>
@@ -31100,15 +31246,15 @@
       <w:pPr>
         <w:pStyle w:val="Heading2"/>
       </w:pPr>
-      <w:bookmarkStart w:id="63" w:name="_Update_server_names"/>
-      <w:bookmarkStart w:id="64" w:name="_Configure_and_deploy"/>
-      <w:bookmarkStart w:id="65" w:name="_Toc462155856"/>
-      <w:bookmarkEnd w:id="63"/>
+      <w:bookmarkStart w:id="64" w:name="_Update_server_names"/>
+      <w:bookmarkStart w:id="65" w:name="_Configure_and_deploy"/>
+      <w:bookmarkStart w:id="66" w:name="_Toc462155856"/>
       <w:bookmarkEnd w:id="64"/>
+      <w:bookmarkEnd w:id="65"/>
       <w:r>
         <w:t>Configure and deploy</w:t>
       </w:r>
-      <w:bookmarkEnd w:id="65"/>
+      <w:bookmarkEnd w:id="66"/>
     </w:p>
     <w:p>
       <w:r>
@@ -31206,14 +31352,6 @@
       </w:r>
       <w:proofErr w:type="spellEnd"/>
       <w:r>
-        <w:t>\</w:t>
-      </w:r>
-      <w:proofErr w:type="spellStart"/>
-      <w:r>
-        <w:t>wwwroot</w:t>
-      </w:r>
-      <w:proofErr w:type="spellEnd"/>
-      <w:r>
         <w:t xml:space="preserve"> </w:t>
       </w:r>
       <w:r>
@@ -31313,14 +31451,6 @@
       </w:r>
       <w:proofErr w:type="spellEnd"/>
       <w:r>
-        <w:t>\</w:t>
-      </w:r>
-      <w:proofErr w:type="spellStart"/>
-      <w:r>
-        <w:t>wwwroot</w:t>
-      </w:r>
-      <w:proofErr w:type="spellEnd"/>
-      <w:r>
         <w:t xml:space="preserve">” folder from the external drive to </w:t>
       </w:r>
       <w:r>
@@ -31520,20 +31650,6 @@
       <w:proofErr w:type="spellEnd"/>
       <w:r>
         <w:rPr>
-          <w:b/>
-        </w:rPr>
-        <w:t>\</w:t>
-      </w:r>
-      <w:proofErr w:type="spellStart"/>
-      <w:r>
-        <w:rPr>
-          <w:b/>
-        </w:rPr>
-        <w:t>wwwroot</w:t>
-      </w:r>
-      <w:proofErr w:type="spellEnd"/>
-      <w:r>
-        <w:rPr>
           <w:rFonts w:cstheme="minorHAnsi"/>
           <w:b/>
         </w:rPr>
@@ -31704,7 +31820,7 @@
           <w:sz w:val="20"/>
           <w:szCs w:val="20"/>
         </w:rPr>
-        <w:t>WebApps\wwwroot</w:t>
+        <w:t>WebApps</w:t>
       </w:r>
       <w:r>
         <w:rPr>
@@ -32000,18 +32116,256 @@
         <w:pStyle w:val="ListParagraph"/>
         <w:ind w:left="1440"/>
         <w:rPr>
-          <w:rFonts w:ascii="Courier New" w:hAnsi="Courier New" w:cs="Courier New"/>
-          <w:sz w:val="20"/>
-          <w:szCs w:val="20"/>
-        </w:rPr>
-      </w:pPr>
+          <w:rFonts w:cstheme="minorHAnsi"/>
+          <w:sz w:val="20"/>
+          <w:szCs w:val="20"/>
+        </w:rPr>
+      </w:pPr>
+      <w:r>
+        <w:rPr>
+          <w:rFonts w:ascii="Courier New" w:hAnsi="Courier New" w:cs="Courier New"/>
+          <w:sz w:val="20"/>
+          <w:szCs w:val="20"/>
+        </w:rPr>
+        <w:t>&lt;</w:t>
+      </w:r>
+      <w:proofErr w:type="spellStart"/>
+      <w:r>
+        <w:rPr>
+          <w:rFonts w:ascii="Courier New" w:hAnsi="Courier New" w:cs="Courier New"/>
+          <w:sz w:val="20"/>
+          <w:szCs w:val="20"/>
+        </w:rPr>
+        <w:t>RootFolderToSearch</w:t>
+      </w:r>
+      <w:proofErr w:type="spellEnd"/>
+      <w:r>
+        <w:rPr>
+          <w:rFonts w:ascii="Courier New" w:hAnsi="Courier New" w:cs="Courier New"/>
+          <w:sz w:val="20"/>
+          <w:szCs w:val="20"/>
+        </w:rPr>
+        <w:t>&gt; (required): the path of the root folder to search for web files to edit.</w:t>
+      </w:r>
+      <w:r>
+        <w:rPr>
+          <w:rFonts w:ascii="Courier New" w:hAnsi="Courier New" w:cs="Courier New"/>
+          <w:sz w:val="20"/>
+          <w:szCs w:val="20"/>
+        </w:rPr>
+        <w:t xml:space="preserve"> </w:t>
+      </w:r>
+      <w:r>
+        <w:rPr>
+          <w:rFonts w:cstheme="minorHAnsi"/>
+          <w:b/>
+        </w:rPr>
+        <w:t>(</w:t>
+      </w:r>
+      <w:proofErr w:type="gramStart"/>
+      <w:r>
+        <w:rPr>
+          <w:rFonts w:cstheme="minorHAnsi"/>
+          <w:b/>
+        </w:rPr>
+        <w:t>i.e</w:t>
+      </w:r>
+      <w:proofErr w:type="gramEnd"/>
+      <w:r>
+        <w:rPr>
+          <w:rFonts w:cstheme="minorHAnsi"/>
+          <w:b/>
+        </w:rPr>
+        <w:t>. the temporary location where you copied the “</w:t>
+      </w:r>
+      <w:proofErr w:type="spellStart"/>
+      <w:r>
+        <w:rPr>
+          <w:rFonts w:cstheme="minorHAnsi"/>
+          <w:b/>
+        </w:rPr>
+        <w:t>WebApps</w:t>
+      </w:r>
+      <w:proofErr w:type="spellEnd"/>
+      <w:r>
+        <w:rPr>
+          <w:rFonts w:cstheme="minorHAnsi"/>
+          <w:b/>
+        </w:rPr>
+        <w:t>” folder from the external drive, for example C:\</w:t>
+      </w:r>
+      <w:r>
+        <w:rPr>
+          <w:rFonts w:cstheme="minorHAnsi"/>
+          <w:b/>
+        </w:rPr>
+        <w:t>temp_</w:t>
+      </w:r>
+      <w:r>
+        <w:rPr>
+          <w:rFonts w:cstheme="minorHAnsi"/>
+          <w:b/>
+        </w:rPr>
+        <w:t>wwwroot)</w:t>
+      </w:r>
     </w:p>
     <w:p>
       <w:pPr>
         <w:pStyle w:val="ListParagraph"/>
         <w:ind w:left="1440"/>
         <w:rPr>
+          <w:rFonts w:ascii="Courier New" w:hAnsi="Courier New" w:cs="Courier New"/>
+          <w:sz w:val="20"/>
+          <w:szCs w:val="20"/>
+        </w:rPr>
+      </w:pPr>
+    </w:p>
+    <w:p>
+      <w:pPr>
+        <w:pStyle w:val="ListParagraph"/>
+        <w:ind w:left="1440"/>
+        <w:rPr>
+          <w:rFonts w:ascii="Courier New" w:hAnsi="Courier New" w:cs="Courier New"/>
+          <w:sz w:val="20"/>
+          <w:szCs w:val="20"/>
+        </w:rPr>
+      </w:pPr>
+      <w:r>
+        <w:rPr>
+          <w:rFonts w:ascii="Courier New" w:hAnsi="Courier New" w:cs="Courier New"/>
+          <w:sz w:val="20"/>
+          <w:szCs w:val="20"/>
+        </w:rPr>
+        <w:t>&lt;</w:t>
+      </w:r>
+      <w:proofErr w:type="spellStart"/>
+      <w:r>
+        <w:rPr>
+          <w:rFonts w:ascii="Courier New" w:hAnsi="Courier New" w:cs="Courier New"/>
+          <w:sz w:val="20"/>
+          <w:szCs w:val="20"/>
+        </w:rPr>
+        <w:t>OldServerName</w:t>
+      </w:r>
+      <w:proofErr w:type="spellEnd"/>
+      <w:r>
+        <w:rPr>
+          <w:rFonts w:ascii="Courier New" w:hAnsi="Courier New" w:cs="Courier New"/>
+          <w:sz w:val="20"/>
+          <w:szCs w:val="20"/>
+        </w:rPr>
+        <w:t>&gt; (re</w:t>
+      </w:r>
+      <w:r>
+        <w:rPr>
+          <w:rFonts w:ascii="Courier New" w:hAnsi="Courier New" w:cs="Courier New"/>
+          <w:sz w:val="20"/>
+          <w:szCs w:val="20"/>
+        </w:rPr>
+        <w:t>quired): the old server name</w:t>
+      </w:r>
+      <w:r>
+        <w:rPr>
+          <w:rFonts w:ascii="Courier New" w:hAnsi="Courier New" w:cs="Courier New"/>
+          <w:sz w:val="20"/>
+          <w:szCs w:val="20"/>
+        </w:rPr>
+        <w:t xml:space="preserve"> </w:t>
+      </w:r>
+      <w:r>
+        <w:rPr>
           <w:rFonts w:cstheme="minorHAnsi"/>
+          <w:b/>
+          <w:color w:val="FF0000"/>
+        </w:rPr>
+        <w:t xml:space="preserve">(use </w:t>
+      </w:r>
+      <w:r>
+        <w:rPr>
+          <w:rFonts w:cstheme="minorHAnsi"/>
+          <w:b/>
+          <w:color w:val="FF0000"/>
+        </w:rPr>
+        <w:t>the value stored in</w:t>
+      </w:r>
+      <w:r>
+        <w:rPr>
+          <w:rFonts w:cstheme="minorHAnsi"/>
+          <w:b/>
+          <w:color w:val="FF0000"/>
+        </w:rPr>
+        <w:t xml:space="preserve"> the</w:t>
+      </w:r>
+      <w:r>
+        <w:rPr>
+          <w:rFonts w:cstheme="minorHAnsi"/>
+          <w:b/>
+          <w:color w:val="FF0000"/>
+        </w:rPr>
+        <w:t xml:space="preserve"> “</w:t>
+      </w:r>
+      <w:proofErr w:type="spellStart"/>
+      <w:r>
+        <w:rPr>
+          <w:rFonts w:cstheme="minorHAnsi"/>
+          <w:b/>
+          <w:color w:val="FF0000"/>
+        </w:rPr>
+        <w:t>source_hostname</w:t>
+      </w:r>
+      <w:proofErr w:type="spellEnd"/>
+      <w:proofErr w:type="gramStart"/>
+      <w:r>
+        <w:rPr>
+          <w:rFonts w:cstheme="minorHAnsi"/>
+          <w:b/>
+          <w:color w:val="FF0000"/>
+        </w:rPr>
+        <w:t>“</w:t>
+      </w:r>
+      <w:r>
+        <w:rPr>
+          <w:rFonts w:cstheme="minorHAnsi"/>
+          <w:b/>
+          <w:color w:val="FF0000"/>
+        </w:rPr>
+        <w:t xml:space="preserve"> </w:t>
+      </w:r>
+      <w:r>
+        <w:rPr>
+          <w:rFonts w:cstheme="minorHAnsi"/>
+          <w:b/>
+          <w:color w:val="FF0000"/>
+        </w:rPr>
+        <w:t>variable</w:t>
+      </w:r>
+      <w:proofErr w:type="gramEnd"/>
+      <w:r>
+        <w:rPr>
+          <w:rFonts w:cstheme="minorHAnsi"/>
+          <w:b/>
+          <w:color w:val="FF0000"/>
+        </w:rPr>
+        <w:t xml:space="preserve"> in the C:\ops-server-config\Publish\Portal\ PortalContentPost.py Python script)</w:t>
+      </w:r>
+    </w:p>
+    <w:p>
+      <w:pPr>
+        <w:pStyle w:val="ListParagraph"/>
+        <w:ind w:left="1440"/>
+        <w:rPr>
+          <w:rFonts w:ascii="Courier New" w:hAnsi="Courier New" w:cs="Courier New"/>
+          <w:sz w:val="20"/>
+          <w:szCs w:val="20"/>
+        </w:rPr>
+      </w:pPr>
+    </w:p>
+    <w:p>
+      <w:pPr>
+        <w:pStyle w:val="ListParagraph"/>
+        <w:ind w:left="1440"/>
+        <w:rPr>
+          <w:rFonts w:ascii="Courier New" w:hAnsi="Courier New" w:cs="Courier New"/>
           <w:sz w:val="20"/>
           <w:szCs w:val="20"/>
         </w:rPr>
@@ -32031,16 +32385,16 @@
           <w:sz w:val="20"/>
           <w:szCs w:val="20"/>
         </w:rPr>
-        <w:t>RootFolderToSearch</w:t>
-      </w:r>
-      <w:proofErr w:type="spellEnd"/>
-      <w:r>
-        <w:rPr>
-          <w:rFonts w:ascii="Courier New" w:hAnsi="Courier New" w:cs="Courier New"/>
-          <w:sz w:val="20"/>
-          <w:szCs w:val="20"/>
-        </w:rPr>
-        <w:t>&gt; (required): the path of the root folder to search for web files to edit.</w:t>
+        <w:t>NewServerName</w:t>
+      </w:r>
+      <w:proofErr w:type="spellEnd"/>
+      <w:r>
+        <w:rPr>
+          <w:rFonts w:ascii="Courier New" w:hAnsi="Courier New" w:cs="Courier New"/>
+          <w:sz w:val="20"/>
+          <w:szCs w:val="20"/>
+        </w:rPr>
+        <w:t>&gt; (required): the new server name where web apps will running on</w:t>
       </w:r>
       <w:r>
         <w:rPr>
@@ -32055,15 +32409,236 @@
           <w:rFonts w:cstheme="minorHAnsi"/>
           <w:b/>
         </w:rPr>
+        <w:t>(i.e. what the variable “</w:t>
+      </w:r>
+      <w:proofErr w:type="spellStart"/>
+      <w:r>
+        <w:rPr>
+          <w:rFonts w:cstheme="minorHAnsi"/>
+          <w:b/>
+        </w:rPr>
+        <w:t>ops_</w:t>
+      </w:r>
+      <w:r>
+        <w:rPr>
+          <w:rFonts w:cstheme="minorHAnsi"/>
+          <w:b/>
+        </w:rPr>
+        <w:t>FQDN</w:t>
+      </w:r>
+      <w:proofErr w:type="spellEnd"/>
+      <w:r>
+        <w:rPr>
+          <w:rFonts w:cstheme="minorHAnsi"/>
+          <w:b/>
+        </w:rPr>
+        <w:t>” i</w:t>
+      </w:r>
+      <w:r>
+        <w:rPr>
+          <w:rFonts w:cstheme="minorHAnsi"/>
+          <w:b/>
+        </w:rPr>
+        <w:t>s set to in the InstallSettings</w:t>
+      </w:r>
+      <w:r>
+        <w:rPr>
+          <w:rFonts w:cstheme="minorHAnsi"/>
+          <w:b/>
+        </w:rPr>
+        <w:t>.bat file</w:t>
+      </w:r>
+      <w:r>
+        <w:rPr>
+          <w:rFonts w:cstheme="minorHAnsi"/>
+          <w:b/>
+        </w:rPr>
+        <w:t>)</w:t>
+      </w:r>
+    </w:p>
+    <w:p>
+      <w:pPr>
+        <w:ind w:left="1440"/>
+        <w:rPr>
+          <w:rFonts w:cstheme="minorHAnsi"/>
+          <w:b/>
+        </w:rPr>
+      </w:pPr>
+      <w:r>
+        <w:rPr>
+          <w:rFonts w:ascii="Courier New" w:hAnsi="Courier New" w:cs="Courier New"/>
+          <w:sz w:val="20"/>
+          <w:szCs w:val="20"/>
+        </w:rPr>
+        <w:t>&lt;</w:t>
+      </w:r>
+      <w:proofErr w:type="spellStart"/>
+      <w:r>
+        <w:rPr>
+          <w:rFonts w:ascii="Courier New" w:hAnsi="Courier New" w:cs="Courier New"/>
+          <w:sz w:val="20"/>
+          <w:szCs w:val="20"/>
+        </w:rPr>
+        <w:t>IDJsonFile</w:t>
+      </w:r>
+      <w:proofErr w:type="spellEnd"/>
+      <w:r>
+        <w:rPr>
+          <w:rFonts w:ascii="Courier New" w:hAnsi="Courier New" w:cs="Courier New"/>
+          <w:sz w:val="20"/>
+          <w:szCs w:val="20"/>
+        </w:rPr>
+        <w:t>&gt;</w:t>
+      </w:r>
+      <w:r>
+        <w:rPr>
+          <w:rFonts w:ascii="Courier New" w:hAnsi="Courier New" w:cs="Courier New"/>
+          <w:sz w:val="20"/>
+          <w:szCs w:val="20"/>
+        </w:rPr>
+        <w:t xml:space="preserve"> (</w:t>
+      </w:r>
+      <w:r>
+        <w:rPr>
+          <w:rFonts w:ascii="Courier New" w:hAnsi="Courier New" w:cs="Courier New"/>
+          <w:sz w:val="20"/>
+          <w:szCs w:val="20"/>
+        </w:rPr>
+        <w:t>required</w:t>
+      </w:r>
+      <w:r>
+        <w:rPr>
+          <w:rFonts w:ascii="Courier New" w:hAnsi="Courier New" w:cs="Courier New"/>
+          <w:sz w:val="20"/>
+          <w:szCs w:val="20"/>
+        </w:rPr>
+        <w:t xml:space="preserve">): the </w:t>
+      </w:r>
+      <w:r>
+        <w:rPr>
+          <w:rFonts w:ascii="Courier New" w:hAnsi="Courier New" w:cs="Courier New"/>
+          <w:b/>
+          <w:sz w:val="20"/>
+          <w:szCs w:val="20"/>
+        </w:rPr>
+        <w:t xml:space="preserve">fully qualified </w:t>
+      </w:r>
+      <w:r>
+        <w:rPr>
+          <w:rFonts w:ascii="Courier New" w:hAnsi="Courier New" w:cs="Courier New"/>
+          <w:sz w:val="20"/>
+          <w:szCs w:val="20"/>
+        </w:rPr>
+        <w:t>file path to the .</w:t>
+      </w:r>
+      <w:proofErr w:type="spellStart"/>
+      <w:r>
+        <w:rPr>
+          <w:rFonts w:ascii="Courier New" w:hAnsi="Courier New" w:cs="Courier New"/>
+          <w:sz w:val="20"/>
+          <w:szCs w:val="20"/>
+        </w:rPr>
+        <w:t>json</w:t>
+      </w:r>
+      <w:proofErr w:type="spellEnd"/>
+      <w:r>
+        <w:rPr>
+          <w:rFonts w:ascii="Courier New" w:hAnsi="Courier New" w:cs="Courier New"/>
+          <w:sz w:val="20"/>
+          <w:szCs w:val="20"/>
+        </w:rPr>
+        <w:t xml:space="preserve"> file containing the old and new portal item ids.</w:t>
+      </w:r>
+      <w:r>
+        <w:rPr>
+          <w:rFonts w:ascii="Courier New" w:hAnsi="Courier New" w:cs="Courier New"/>
+          <w:sz w:val="20"/>
+          <w:szCs w:val="20"/>
+        </w:rPr>
+        <w:t xml:space="preserve"> </w:t>
+      </w:r>
+      <w:r>
+        <w:rPr>
+          <w:rFonts w:ascii="Courier New" w:hAnsi="Courier New" w:cs="Courier New"/>
+          <w:sz w:val="20"/>
+          <w:szCs w:val="20"/>
+        </w:rPr>
         <w:t>(</w:t>
       </w:r>
       <w:proofErr w:type="gramStart"/>
       <w:r>
         <w:rPr>
+          <w:rFonts w:ascii="Courier New" w:hAnsi="Courier New" w:cs="Courier New"/>
+          <w:sz w:val="20"/>
+          <w:szCs w:val="20"/>
+        </w:rPr>
+        <w:t>i.e</w:t>
+      </w:r>
+      <w:proofErr w:type="gramEnd"/>
+      <w:r>
+        <w:rPr>
+          <w:rFonts w:ascii="Courier New" w:hAnsi="Courier New" w:cs="Courier New"/>
+          <w:sz w:val="20"/>
+          <w:szCs w:val="20"/>
+        </w:rPr>
+        <w:t>. the file named "</w:t>
+      </w:r>
+      <w:proofErr w:type="spellStart"/>
+      <w:r>
+        <w:rPr>
+          <w:rFonts w:ascii="Courier New" w:hAnsi="Courier New" w:cs="Courier New"/>
+          <w:sz w:val="20"/>
+          <w:szCs w:val="20"/>
+        </w:rPr>
+        <w:t>oldID_newID.json</w:t>
+      </w:r>
+      <w:proofErr w:type="spellEnd"/>
+      <w:r>
+        <w:rPr>
+          <w:rFonts w:ascii="Courier New" w:hAnsi="Courier New" w:cs="Courier New"/>
+          <w:sz w:val="20"/>
+          <w:szCs w:val="20"/>
+        </w:rPr>
+        <w:t>" that is created by the Publ</w:t>
+      </w:r>
+      <w:r>
+        <w:rPr>
+          <w:rFonts w:ascii="Courier New" w:hAnsi="Courier New" w:cs="Courier New"/>
+          <w:sz w:val="20"/>
+          <w:szCs w:val="20"/>
+        </w:rPr>
+        <w:t xml:space="preserve">ishContentPost.py script within </w:t>
+      </w:r>
+      <w:r>
+        <w:rPr>
+          <w:rFonts w:ascii="Courier New" w:hAnsi="Courier New" w:cs="Courier New"/>
+          <w:sz w:val="20"/>
+          <w:szCs w:val="20"/>
+        </w:rPr>
+        <w:t>the source portal content folder)</w:t>
+      </w:r>
+      <w:r>
+        <w:rPr>
+          <w:rFonts w:ascii="Courier New" w:hAnsi="Courier New" w:cs="Courier New"/>
+          <w:sz w:val="20"/>
+          <w:szCs w:val="20"/>
+        </w:rPr>
+        <w:t xml:space="preserve"> </w:t>
+      </w:r>
+      <w:r>
+        <w:rPr>
           <w:rFonts w:cstheme="minorHAnsi"/>
           <w:b/>
         </w:rPr>
-        <w:t>i.e</w:t>
+        <w:t>(</w:t>
+      </w:r>
+      <w:proofErr w:type="gramStart"/>
+      <w:r>
+        <w:rPr>
+          <w:rFonts w:cstheme="minorHAnsi"/>
+          <w:b/>
+        </w:rPr>
+        <w:t>the</w:t>
       </w:r>
       <w:proofErr w:type="gramEnd"/>
       <w:r>
@@ -32071,7 +32646,7 @@
           <w:rFonts w:cstheme="minorHAnsi"/>
           <w:b/>
         </w:rPr>
-        <w:t>. the temporary location where you copied the “</w:t>
+        <w:t xml:space="preserve"> “</w:t>
       </w:r>
       <w:proofErr w:type="spellStart"/>
       <w:r>
@@ -32079,7 +32654,7 @@
           <w:rFonts w:cstheme="minorHAnsi"/>
           <w:b/>
         </w:rPr>
-        <w:t>wwwroot</w:t>
+        <w:t>oldID_newID.json</w:t>
       </w:r>
       <w:proofErr w:type="spellEnd"/>
       <w:r>
@@ -32087,26 +32662,78 @@
           <w:rFonts w:cstheme="minorHAnsi"/>
           <w:b/>
         </w:rPr>
-        <w:t>” folder from the external drive, for example C:\</w:t>
+        <w:t xml:space="preserve">” file is created when you </w:t>
       </w:r>
       <w:r>
         <w:rPr>
           <w:rFonts w:cstheme="minorHAnsi"/>
           <w:b/>
         </w:rPr>
-        <w:t>temp_</w:t>
+        <w:t>ran</w:t>
       </w:r>
       <w:r>
         <w:rPr>
           <w:rFonts w:cstheme="minorHAnsi"/>
           <w:b/>
         </w:rPr>
-        <w:t>wwwroot)</w:t>
-      </w:r>
-    </w:p>
-    <w:p>
-      <w:pPr>
-        <w:pStyle w:val="ListParagraph"/>
+        <w:t xml:space="preserve"> the PublishContentPost.py script to publish the portal items to your </w:t>
+      </w:r>
+      <w:proofErr w:type="spellStart"/>
+      <w:r>
+        <w:rPr>
+          <w:rFonts w:cstheme="minorHAnsi"/>
+          <w:b/>
+        </w:rPr>
+        <w:t>OpsServer</w:t>
+      </w:r>
+      <w:proofErr w:type="spellEnd"/>
+      <w:r>
+        <w:rPr>
+          <w:rFonts w:cstheme="minorHAnsi"/>
+          <w:b/>
+        </w:rPr>
+        <w:t xml:space="preserve">; the file can be found in the </w:t>
+      </w:r>
+      <w:r>
+        <w:rPr>
+          <w:rFonts w:cstheme="minorHAnsi"/>
+          <w:b/>
+        </w:rPr>
+        <w:t>OPSServerInstall\Portal\PortalContent</w:t>
+      </w:r>
+      <w:r>
+        <w:rPr>
+          <w:rFonts w:cstheme="minorHAnsi"/>
+          <w:b/>
+        </w:rPr>
+        <w:t>\PortalPostLogs\”</w:t>
+      </w:r>
+      <w:r>
+        <w:rPr>
+          <w:rFonts w:cstheme="minorHAnsi"/>
+          <w:b/>
+          <w:i/>
+        </w:rPr>
+        <w:t>ServerName</w:t>
+      </w:r>
+      <w:r>
+        <w:rPr>
+          <w:rFonts w:cstheme="minorHAnsi"/>
+          <w:b/>
+          <w:i/>
+        </w:rPr>
+        <w:t>”</w:t>
+      </w:r>
+      <w:r>
+        <w:rPr>
+          <w:rFonts w:cstheme="minorHAnsi"/>
+          <w:b/>
+        </w:rPr>
+        <w:t xml:space="preserve"> folder on the external drive)</w:t>
+      </w:r>
+    </w:p>
+    <w:p>
+      <w:pPr>
         <w:ind w:left="1440"/>
         <w:rPr>
           <w:rFonts w:ascii="Courier New" w:hAnsi="Courier New" w:cs="Courier New"/>
@@ -32114,692 +32741,302 @@
           <w:szCs w:val="20"/>
         </w:rPr>
       </w:pPr>
+      <w:r>
+        <w:rPr>
+          <w:rFonts w:cstheme="minorHAnsi"/>
+        </w:rPr>
+        <w:t xml:space="preserve">Example: </w:t>
+      </w:r>
+      <w:r>
+        <w:rPr>
+          <w:rFonts w:cstheme="minorHAnsi"/>
+        </w:rPr>
+        <w:br/>
+      </w:r>
+      <w:r>
+        <w:rPr>
+          <w:rFonts w:ascii="Courier New" w:hAnsi="Courier New" w:cs="Courier New"/>
+          <w:sz w:val="20"/>
+          <w:szCs w:val="20"/>
+        </w:rPr>
+        <w:t>UpdateWebApps.py C:\MyFiles\wwwroot_temp</w:t>
+      </w:r>
+      <w:r>
+        <w:rPr>
+          <w:rFonts w:ascii="Courier New" w:hAnsi="Courier New" w:cs="Courier New"/>
+          <w:sz w:val="20"/>
+          <w:szCs w:val="20"/>
+        </w:rPr>
+        <w:t>\SolutionsWeb</w:t>
+      </w:r>
+      <w:r>
+        <w:rPr>
+          <w:rFonts w:ascii="Courier New" w:hAnsi="Courier New" w:cs="Courier New"/>
+          <w:sz w:val="20"/>
+          <w:szCs w:val="20"/>
+        </w:rPr>
+        <w:t xml:space="preserve"> </w:t>
+      </w:r>
+      <w:proofErr w:type="spellStart"/>
+      <w:r>
+        <w:rPr>
+          <w:rFonts w:ascii="Courier New" w:hAnsi="Courier New" w:cs="Courier New"/>
+          <w:sz w:val="20"/>
+          <w:szCs w:val="20"/>
+        </w:rPr>
+        <w:t>old_server.domain</w:t>
+      </w:r>
+      <w:proofErr w:type="spellEnd"/>
+      <w:r>
+        <w:rPr>
+          <w:rFonts w:ascii="Courier New" w:hAnsi="Courier New" w:cs="Courier New"/>
+          <w:sz w:val="20"/>
+          <w:szCs w:val="20"/>
+        </w:rPr>
+        <w:t xml:space="preserve"> </w:t>
+      </w:r>
+      <w:proofErr w:type="spellStart"/>
+      <w:r>
+        <w:rPr>
+          <w:rFonts w:ascii="Courier New" w:hAnsi="Courier New" w:cs="Courier New"/>
+          <w:sz w:val="20"/>
+          <w:szCs w:val="20"/>
+        </w:rPr>
+        <w:t>new_</w:t>
+      </w:r>
+      <w:r>
+        <w:rPr>
+          <w:rFonts w:ascii="Courier New" w:hAnsi="Courier New" w:cs="Courier New"/>
+          <w:sz w:val="20"/>
+          <w:szCs w:val="20"/>
+        </w:rPr>
+        <w:t>s</w:t>
+      </w:r>
+      <w:r>
+        <w:rPr>
+          <w:rFonts w:ascii="Courier New" w:hAnsi="Courier New" w:cs="Courier New"/>
+          <w:sz w:val="20"/>
+          <w:szCs w:val="20"/>
+        </w:rPr>
+        <w:t>erver</w:t>
+      </w:r>
+      <w:r>
+        <w:rPr>
+          <w:rFonts w:ascii="Courier New" w:hAnsi="Courier New" w:cs="Courier New"/>
+          <w:sz w:val="20"/>
+          <w:szCs w:val="20"/>
+        </w:rPr>
+        <w:t>.domain</w:t>
+      </w:r>
+      <w:proofErr w:type="spellEnd"/>
+      <w:r>
+        <w:rPr>
+          <w:rFonts w:ascii="Courier New" w:hAnsi="Courier New" w:cs="Courier New"/>
+          <w:sz w:val="20"/>
+          <w:szCs w:val="20"/>
+        </w:rPr>
+        <w:t xml:space="preserve"> </w:t>
+      </w:r>
+      <w:r>
+        <w:rPr>
+          <w:rFonts w:ascii="Courier New" w:hAnsi="Courier New" w:cs="Courier New"/>
+          <w:sz w:val="20"/>
+          <w:szCs w:val="20"/>
+        </w:rPr>
+        <w:t>G:</w:t>
+      </w:r>
+      <w:r>
+        <w:rPr>
+          <w:rFonts w:ascii="Courier New" w:hAnsi="Courier New" w:cs="Courier New"/>
+          <w:sz w:val="20"/>
+          <w:szCs w:val="20"/>
+        </w:rPr>
+        <w:t xml:space="preserve">\OPSServerInstall\Portal\PortalContent\PortalPostLogs\ </w:t>
+      </w:r>
+      <w:proofErr w:type="spellStart"/>
+      <w:r>
+        <w:rPr>
+          <w:rFonts w:ascii="Courier New" w:hAnsi="Courier New" w:cs="Courier New"/>
+          <w:sz w:val="20"/>
+          <w:szCs w:val="20"/>
+        </w:rPr>
+        <w:t>s</w:t>
+      </w:r>
+      <w:r>
+        <w:rPr>
+          <w:rFonts w:ascii="Courier New" w:hAnsi="Courier New" w:cs="Courier New"/>
+          <w:sz w:val="20"/>
+          <w:szCs w:val="20"/>
+        </w:rPr>
+        <w:t>erver</w:t>
+      </w:r>
+      <w:r>
+        <w:rPr>
+          <w:rFonts w:ascii="Courier New" w:hAnsi="Courier New" w:cs="Courier New"/>
+          <w:sz w:val="20"/>
+          <w:szCs w:val="20"/>
+        </w:rPr>
+        <w:t>.domain</w:t>
+      </w:r>
+      <w:proofErr w:type="spellEnd"/>
+      <w:r>
+        <w:rPr>
+          <w:rFonts w:ascii="Courier New" w:hAnsi="Courier New" w:cs="Courier New"/>
+          <w:sz w:val="20"/>
+          <w:szCs w:val="20"/>
+        </w:rPr>
+        <w:t>\</w:t>
+      </w:r>
+      <w:proofErr w:type="spellStart"/>
+      <w:r>
+        <w:rPr>
+          <w:rFonts w:ascii="Courier New" w:hAnsi="Courier New" w:cs="Courier New"/>
+          <w:sz w:val="20"/>
+          <w:szCs w:val="20"/>
+        </w:rPr>
+        <w:t>oldID_newID.json</w:t>
+      </w:r>
+      <w:proofErr w:type="spellEnd"/>
     </w:p>
     <w:p>
       <w:pPr>
         <w:pStyle w:val="ListParagraph"/>
         <w:ind w:left="1440"/>
-        <w:rPr>
-          <w:rFonts w:ascii="Courier New" w:hAnsi="Courier New" w:cs="Courier New"/>
-          <w:sz w:val="20"/>
-          <w:szCs w:val="20"/>
-        </w:rPr>
-      </w:pPr>
-      <w:r>
-        <w:rPr>
-          <w:rFonts w:ascii="Courier New" w:hAnsi="Courier New" w:cs="Courier New"/>
-          <w:sz w:val="20"/>
-          <w:szCs w:val="20"/>
-        </w:rPr>
-        <w:t>&lt;</w:t>
-      </w:r>
-      <w:proofErr w:type="spellStart"/>
-      <w:r>
-        <w:rPr>
-          <w:rFonts w:ascii="Courier New" w:hAnsi="Courier New" w:cs="Courier New"/>
-          <w:sz w:val="20"/>
-          <w:szCs w:val="20"/>
-        </w:rPr>
-        <w:t>OldServerName</w:t>
-      </w:r>
-      <w:proofErr w:type="spellEnd"/>
-      <w:r>
-        <w:rPr>
-          <w:rFonts w:ascii="Courier New" w:hAnsi="Courier New" w:cs="Courier New"/>
-          <w:sz w:val="20"/>
-          <w:szCs w:val="20"/>
-        </w:rPr>
-        <w:t>&gt; (re</w:t>
-      </w:r>
-      <w:r>
-        <w:rPr>
-          <w:rFonts w:ascii="Courier New" w:hAnsi="Courier New" w:cs="Courier New"/>
-          <w:sz w:val="20"/>
-          <w:szCs w:val="20"/>
-        </w:rPr>
-        <w:t>quired): the old server name</w:t>
-      </w:r>
-      <w:r>
-        <w:rPr>
-          <w:rFonts w:ascii="Courier New" w:hAnsi="Courier New" w:cs="Courier New"/>
-          <w:sz w:val="20"/>
-          <w:szCs w:val="20"/>
-        </w:rPr>
-        <w:t xml:space="preserve"> </w:t>
+      </w:pPr>
+      <w:r>
+        <w:rPr>
+          <w:color w:val="FF0000"/>
+        </w:rPr>
+        <w:t xml:space="preserve">NOTE: </w:t>
+      </w:r>
+      <w:proofErr w:type="spellStart"/>
+      <w:r>
+        <w:rPr>
+          <w:i/>
+          <w:color w:val="FF0000"/>
+        </w:rPr>
+        <w:t>old_server.domain</w:t>
+      </w:r>
+      <w:proofErr w:type="spellEnd"/>
+      <w:r>
+        <w:rPr>
+          <w:color w:val="FF0000"/>
+        </w:rPr>
+        <w:t xml:space="preserve"> is </w:t>
+      </w:r>
+      <w:r>
+        <w:rPr>
+          <w:color w:val="FF0000"/>
+        </w:rPr>
+        <w:t>what the variable</w:t>
       </w:r>
       <w:r>
         <w:rPr>
           <w:rFonts w:cstheme="minorHAnsi"/>
-          <w:b/>
           <w:color w:val="FF0000"/>
         </w:rPr>
-        <w:t xml:space="preserve">(use </w:t>
-      </w:r>
+        <w:t xml:space="preserve"> “</w:t>
+      </w:r>
+      <w:proofErr w:type="spellStart"/>
       <w:r>
         <w:rPr>
           <w:rFonts w:cstheme="minorHAnsi"/>
-          <w:b/>
           <w:color w:val="FF0000"/>
         </w:rPr>
-        <w:t>the value stored in</w:t>
-      </w:r>
+        <w:t>source_hostname</w:t>
+      </w:r>
+      <w:proofErr w:type="spellEnd"/>
+      <w:proofErr w:type="gramStart"/>
       <w:r>
         <w:rPr>
           <w:rFonts w:cstheme="minorHAnsi"/>
-          <w:b/>
           <w:color w:val="FF0000"/>
         </w:rPr>
-        <w:t xml:space="preserve"> the</w:t>
+        <w:t xml:space="preserve">“ </w:t>
       </w:r>
       <w:r>
         <w:rPr>
           <w:rFonts w:cstheme="minorHAnsi"/>
-          <w:b/>
           <w:color w:val="FF0000"/>
         </w:rPr>
-        <w:t xml:space="preserve"> “</w:t>
-      </w:r>
-      <w:proofErr w:type="spellStart"/>
+        <w:t>is</w:t>
+      </w:r>
+      <w:proofErr w:type="gramEnd"/>
       <w:r>
         <w:rPr>
           <w:rFonts w:cstheme="minorHAnsi"/>
-          <w:b/>
           <w:color w:val="FF0000"/>
         </w:rPr>
-        <w:t>source_hostname</w:t>
-      </w:r>
-      <w:proofErr w:type="spellEnd"/>
-      <w:proofErr w:type="gramStart"/>
+        <w:t xml:space="preserve"> set to </w:t>
+      </w:r>
       <w:r>
         <w:rPr>
           <w:rFonts w:cstheme="minorHAnsi"/>
-          <w:b/>
           <w:color w:val="FF0000"/>
         </w:rPr>
-        <w:t>“</w:t>
+        <w:t xml:space="preserve">in the </w:t>
       </w:r>
       <w:r>
         <w:rPr>
           <w:rFonts w:cstheme="minorHAnsi"/>
-          <w:b/>
           <w:color w:val="FF0000"/>
         </w:rPr>
-        <w:t xml:space="preserve"> </w:t>
+        <w:t>PortalContentPost.py Python script</w:t>
       </w:r>
       <w:r>
         <w:rPr>
           <w:rFonts w:cstheme="minorHAnsi"/>
-          <w:b/>
           <w:color w:val="FF0000"/>
         </w:rPr>
-        <w:t>variable</w:t>
-      </w:r>
-      <w:proofErr w:type="gramEnd"/>
+        <w:t xml:space="preserve">; </w:t>
+      </w:r>
+      <w:proofErr w:type="spellStart"/>
       <w:r>
         <w:rPr>
           <w:rFonts w:cstheme="minorHAnsi"/>
-          <w:b/>
+          <w:i/>
           <w:color w:val="FF0000"/>
         </w:rPr>
-        <w:t xml:space="preserve"> in the C:\ops-server-config\Publish\Portal\ PortalContentPost.py Python script)</w:t>
-      </w:r>
-    </w:p>
-    <w:p>
-      <w:pPr>
-        <w:pStyle w:val="ListParagraph"/>
-        <w:ind w:left="1440"/>
-        <w:rPr>
-          <w:rFonts w:ascii="Courier New" w:hAnsi="Courier New" w:cs="Courier New"/>
-          <w:sz w:val="20"/>
-          <w:szCs w:val="20"/>
-        </w:rPr>
-      </w:pPr>
-    </w:p>
-    <w:p>
-      <w:pPr>
-        <w:pStyle w:val="ListParagraph"/>
-        <w:ind w:left="1440"/>
-        <w:rPr>
-          <w:rFonts w:ascii="Courier New" w:hAnsi="Courier New" w:cs="Courier New"/>
-          <w:sz w:val="20"/>
-          <w:szCs w:val="20"/>
-        </w:rPr>
-      </w:pPr>
-      <w:r>
-        <w:rPr>
-          <w:rFonts w:ascii="Courier New" w:hAnsi="Courier New" w:cs="Courier New"/>
-          <w:sz w:val="20"/>
-          <w:szCs w:val="20"/>
-        </w:rPr>
-        <w:t>&lt;</w:t>
-      </w:r>
-      <w:proofErr w:type="spellStart"/>
-      <w:r>
-        <w:rPr>
-          <w:rFonts w:ascii="Courier New" w:hAnsi="Courier New" w:cs="Courier New"/>
-          <w:sz w:val="20"/>
-          <w:szCs w:val="20"/>
-        </w:rPr>
-        <w:t>NewServerName</w:t>
-      </w:r>
-      <w:proofErr w:type="spellEnd"/>
-      <w:r>
-        <w:rPr>
-          <w:rFonts w:ascii="Courier New" w:hAnsi="Courier New" w:cs="Courier New"/>
-          <w:sz w:val="20"/>
-          <w:szCs w:val="20"/>
-        </w:rPr>
-        <w:t>&gt; (required): the new server name where web apps will running on</w:t>
-      </w:r>
-      <w:r>
-        <w:rPr>
-          <w:rFonts w:ascii="Courier New" w:hAnsi="Courier New" w:cs="Courier New"/>
-          <w:sz w:val="20"/>
-          <w:szCs w:val="20"/>
-        </w:rPr>
-        <w:t xml:space="preserve"> </w:t>
-      </w:r>
+        <w:t>new_server.domain</w:t>
+      </w:r>
+      <w:proofErr w:type="spellEnd"/>
       <w:r>
         <w:rPr>
           <w:rFonts w:cstheme="minorHAnsi"/>
-          <w:b/>
-        </w:rPr>
-        <w:t>(i.e. what the variable “</w:t>
-      </w:r>
-      <w:proofErr w:type="spellStart"/>
+          <w:color w:val="FF0000"/>
+        </w:rPr>
+        <w:t xml:space="preserve"> is </w:t>
+      </w:r>
       <w:r>
         <w:rPr>
           <w:rFonts w:cstheme="minorHAnsi"/>
-          <w:b/>
-        </w:rPr>
-        <w:t>ops_</w:t>
-      </w:r>
+          <w:color w:val="FF0000"/>
+        </w:rPr>
+        <w:t>what the variable “</w:t>
+      </w:r>
+      <w:proofErr w:type="spellStart"/>
       <w:r>
         <w:rPr>
           <w:rFonts w:cstheme="minorHAnsi"/>
-          <w:b/>
-        </w:rPr>
-        <w:t>FQDN</w:t>
+          <w:color w:val="FF0000"/>
+        </w:rPr>
+        <w:t>ops_FQDN</w:t>
       </w:r>
       <w:proofErr w:type="spellEnd"/>
       <w:r>
         <w:rPr>
           <w:rFonts w:cstheme="minorHAnsi"/>
-          <w:b/>
-        </w:rPr>
-        <w:t>” i</w:t>
+          <w:color w:val="FF0000"/>
+        </w:rPr>
+        <w:t>” is set to in the InstallSettings.bat file</w:t>
       </w:r>
       <w:r>
         <w:rPr>
           <w:rFonts w:cstheme="minorHAnsi"/>
-          <w:b/>
-        </w:rPr>
-        <w:t>s set to in the InstallSettings</w:t>
-      </w:r>
-      <w:r>
-        <w:rPr>
-          <w:rFonts w:cstheme="minorHAnsi"/>
-          <w:b/>
-        </w:rPr>
-        <w:t>.bat file</w:t>
-      </w:r>
-      <w:r>
-        <w:rPr>
-          <w:rFonts w:cstheme="minorHAnsi"/>
-          <w:b/>
-        </w:rPr>
-        <w:t>)</w:t>
-      </w:r>
-    </w:p>
-    <w:p>
-      <w:pPr>
-        <w:pStyle w:val="ListParagraph"/>
-        <w:ind w:left="1440"/>
-        <w:rPr>
-          <w:rFonts w:ascii="Courier New" w:hAnsi="Courier New" w:cs="Courier New"/>
-          <w:sz w:val="20"/>
-          <w:szCs w:val="20"/>
-        </w:rPr>
-      </w:pPr>
-    </w:p>
-    <w:p>
-      <w:pPr>
-        <w:ind w:left="1440"/>
-        <w:rPr>
-          <w:rFonts w:cstheme="minorHAnsi"/>
-          <w:b/>
-        </w:rPr>
-      </w:pPr>
-      <w:r>
-        <w:rPr>
-          <w:rFonts w:ascii="Courier New" w:hAnsi="Courier New" w:cs="Courier New"/>
-          <w:sz w:val="20"/>
-          <w:szCs w:val="20"/>
-        </w:rPr>
-        <w:t>&lt;</w:t>
-      </w:r>
-      <w:proofErr w:type="spellStart"/>
-      <w:r>
-        <w:rPr>
-          <w:rFonts w:ascii="Courier New" w:hAnsi="Courier New" w:cs="Courier New"/>
-          <w:sz w:val="20"/>
-          <w:szCs w:val="20"/>
-        </w:rPr>
-        <w:t>IDJsonFile</w:t>
-      </w:r>
-      <w:proofErr w:type="spellEnd"/>
-      <w:r>
-        <w:rPr>
-          <w:rFonts w:ascii="Courier New" w:hAnsi="Courier New" w:cs="Courier New"/>
-          <w:sz w:val="20"/>
-          <w:szCs w:val="20"/>
-        </w:rPr>
-        <w:t>&gt;</w:t>
-      </w:r>
-      <w:r>
-        <w:rPr>
-          <w:rFonts w:ascii="Courier New" w:hAnsi="Courier New" w:cs="Courier New"/>
-          <w:sz w:val="20"/>
-          <w:szCs w:val="20"/>
-        </w:rPr>
-        <w:t xml:space="preserve"> (</w:t>
-      </w:r>
-      <w:r>
-        <w:rPr>
-          <w:rFonts w:ascii="Courier New" w:hAnsi="Courier New" w:cs="Courier New"/>
-          <w:sz w:val="20"/>
-          <w:szCs w:val="20"/>
-        </w:rPr>
-        <w:t>required</w:t>
-      </w:r>
-      <w:r>
-        <w:rPr>
-          <w:rFonts w:ascii="Courier New" w:hAnsi="Courier New" w:cs="Courier New"/>
-          <w:sz w:val="20"/>
-          <w:szCs w:val="20"/>
-        </w:rPr>
-        <w:t xml:space="preserve">): the </w:t>
-      </w:r>
-      <w:r>
-        <w:rPr>
-          <w:rFonts w:ascii="Courier New" w:hAnsi="Courier New" w:cs="Courier New"/>
-          <w:b/>
-          <w:sz w:val="20"/>
-          <w:szCs w:val="20"/>
-        </w:rPr>
-        <w:t xml:space="preserve">fully qualified </w:t>
-      </w:r>
-      <w:r>
-        <w:rPr>
-          <w:rFonts w:ascii="Courier New" w:hAnsi="Courier New" w:cs="Courier New"/>
-          <w:sz w:val="20"/>
-          <w:szCs w:val="20"/>
-        </w:rPr>
-        <w:t>file path to the .</w:t>
-      </w:r>
-      <w:proofErr w:type="spellStart"/>
-      <w:r>
-        <w:rPr>
-          <w:rFonts w:ascii="Courier New" w:hAnsi="Courier New" w:cs="Courier New"/>
-          <w:sz w:val="20"/>
-          <w:szCs w:val="20"/>
-        </w:rPr>
-        <w:t>json</w:t>
-      </w:r>
-      <w:proofErr w:type="spellEnd"/>
-      <w:r>
-        <w:rPr>
-          <w:rFonts w:ascii="Courier New" w:hAnsi="Courier New" w:cs="Courier New"/>
-          <w:sz w:val="20"/>
-          <w:szCs w:val="20"/>
-        </w:rPr>
-        <w:t xml:space="preserve"> file containing the old and new portal item ids.</w:t>
-      </w:r>
-      <w:r>
-        <w:rPr>
-          <w:rFonts w:ascii="Courier New" w:hAnsi="Courier New" w:cs="Courier New"/>
-          <w:sz w:val="20"/>
-          <w:szCs w:val="20"/>
-        </w:rPr>
-        <w:t xml:space="preserve"> </w:t>
-      </w:r>
-      <w:r>
-        <w:rPr>
-          <w:rFonts w:ascii="Courier New" w:hAnsi="Courier New" w:cs="Courier New"/>
-          <w:sz w:val="20"/>
-          <w:szCs w:val="20"/>
-        </w:rPr>
-        <w:t>(</w:t>
-      </w:r>
-      <w:proofErr w:type="gramStart"/>
-      <w:r>
-        <w:rPr>
-          <w:rFonts w:ascii="Courier New" w:hAnsi="Courier New" w:cs="Courier New"/>
-          <w:sz w:val="20"/>
-          <w:szCs w:val="20"/>
-        </w:rPr>
-        <w:t>i.e</w:t>
-      </w:r>
-      <w:proofErr w:type="gramEnd"/>
-      <w:r>
-        <w:rPr>
-          <w:rFonts w:ascii="Courier New" w:hAnsi="Courier New" w:cs="Courier New"/>
-          <w:sz w:val="20"/>
-          <w:szCs w:val="20"/>
-        </w:rPr>
-        <w:t>. the file named "</w:t>
-      </w:r>
-      <w:proofErr w:type="spellStart"/>
-      <w:r>
-        <w:rPr>
-          <w:rFonts w:ascii="Courier New" w:hAnsi="Courier New" w:cs="Courier New"/>
-          <w:sz w:val="20"/>
-          <w:szCs w:val="20"/>
-        </w:rPr>
-        <w:t>oldID_newID.json</w:t>
-      </w:r>
-      <w:proofErr w:type="spellEnd"/>
-      <w:r>
-        <w:rPr>
-          <w:rFonts w:ascii="Courier New" w:hAnsi="Courier New" w:cs="Courier New"/>
-          <w:sz w:val="20"/>
-          <w:szCs w:val="20"/>
-        </w:rPr>
-        <w:t>" that is created by the Publ</w:t>
-      </w:r>
-      <w:r>
-        <w:rPr>
-          <w:rFonts w:ascii="Courier New" w:hAnsi="Courier New" w:cs="Courier New"/>
-          <w:sz w:val="20"/>
-          <w:szCs w:val="20"/>
-        </w:rPr>
-        <w:t xml:space="preserve">ishContentPost.py script within </w:t>
-      </w:r>
-      <w:r>
-        <w:rPr>
-          <w:rFonts w:ascii="Courier New" w:hAnsi="Courier New" w:cs="Courier New"/>
-          <w:sz w:val="20"/>
-          <w:szCs w:val="20"/>
-        </w:rPr>
-        <w:t>the source portal content folder)</w:t>
-      </w:r>
-      <w:r>
-        <w:rPr>
-          <w:rFonts w:ascii="Courier New" w:hAnsi="Courier New" w:cs="Courier New"/>
-          <w:sz w:val="20"/>
-          <w:szCs w:val="20"/>
-        </w:rPr>
-        <w:t xml:space="preserve"> </w:t>
-      </w:r>
-      <w:r>
-        <w:rPr>
-          <w:rFonts w:cstheme="minorHAnsi"/>
-          <w:b/>
-        </w:rPr>
-        <w:t>(</w:t>
-      </w:r>
-      <w:proofErr w:type="gramStart"/>
-      <w:r>
-        <w:rPr>
-          <w:rFonts w:cstheme="minorHAnsi"/>
-          <w:b/>
-        </w:rPr>
-        <w:t>the</w:t>
-      </w:r>
-      <w:proofErr w:type="gramEnd"/>
-      <w:r>
-        <w:rPr>
-          <w:rFonts w:cstheme="minorHAnsi"/>
-          <w:b/>
-        </w:rPr>
-        <w:t xml:space="preserve"> “</w:t>
-      </w:r>
-      <w:proofErr w:type="spellStart"/>
-      <w:r>
-        <w:rPr>
-          <w:rFonts w:cstheme="minorHAnsi"/>
-          <w:b/>
-        </w:rPr>
-        <w:t>oldID_newID.json</w:t>
-      </w:r>
-      <w:proofErr w:type="spellEnd"/>
-      <w:r>
-        <w:rPr>
-          <w:rFonts w:cstheme="minorHAnsi"/>
-          <w:b/>
-        </w:rPr>
-        <w:t xml:space="preserve">” file is created when you </w:t>
-      </w:r>
-      <w:r>
-        <w:rPr>
-          <w:rFonts w:cstheme="minorHAnsi"/>
-          <w:b/>
-        </w:rPr>
-        <w:t>ran</w:t>
-      </w:r>
-      <w:r>
-        <w:rPr>
-          <w:rFonts w:cstheme="minorHAnsi"/>
-          <w:b/>
-        </w:rPr>
-        <w:t xml:space="preserve"> the PublishContentPost.py script to publish the portal items to your </w:t>
-      </w:r>
-      <w:proofErr w:type="spellStart"/>
-      <w:r>
-        <w:rPr>
-          <w:rFonts w:cstheme="minorHAnsi"/>
-          <w:b/>
-        </w:rPr>
-        <w:t>OpsServer</w:t>
-      </w:r>
-      <w:proofErr w:type="spellEnd"/>
-      <w:r>
-        <w:rPr>
-          <w:rFonts w:cstheme="minorHAnsi"/>
-          <w:b/>
-        </w:rPr>
-        <w:t xml:space="preserve">; the file can be found in the </w:t>
-      </w:r>
-      <w:r>
-        <w:rPr>
-          <w:rFonts w:cstheme="minorHAnsi"/>
-          <w:b/>
-        </w:rPr>
-        <w:t>OPSServerInstall\Portal\PortalContent</w:t>
-      </w:r>
-      <w:r>
-        <w:rPr>
-          <w:rFonts w:cstheme="minorHAnsi"/>
-          <w:b/>
-        </w:rPr>
-        <w:t>\PortalPostLogs\”</w:t>
-      </w:r>
-      <w:r>
-        <w:rPr>
-          <w:rFonts w:cstheme="minorHAnsi"/>
-          <w:b/>
-          <w:i/>
-        </w:rPr>
-        <w:t>ServerName</w:t>
-      </w:r>
-      <w:r>
-        <w:rPr>
-          <w:rFonts w:cstheme="minorHAnsi"/>
-          <w:b/>
-          <w:i/>
-        </w:rPr>
-        <w:t>”</w:t>
-      </w:r>
-      <w:r>
-        <w:rPr>
-          <w:rFonts w:cstheme="minorHAnsi"/>
-          <w:b/>
-        </w:rPr>
-        <w:t xml:space="preserve"> folder on the external drive)</w:t>
-      </w:r>
-    </w:p>
-    <w:p>
-      <w:pPr>
-        <w:ind w:left="1440"/>
-        <w:rPr>
-          <w:rFonts w:ascii="Courier New" w:hAnsi="Courier New" w:cs="Courier New"/>
-          <w:sz w:val="20"/>
-          <w:szCs w:val="20"/>
-        </w:rPr>
-      </w:pPr>
-      <w:r>
-        <w:rPr>
-          <w:rFonts w:cstheme="minorHAnsi"/>
-        </w:rPr>
-        <w:t xml:space="preserve">Example: </w:t>
-      </w:r>
-      <w:r>
-        <w:rPr>
-          <w:rFonts w:cstheme="minorHAnsi"/>
-        </w:rPr>
-        <w:br/>
-      </w:r>
-      <w:r>
-        <w:rPr>
-          <w:rFonts w:ascii="Courier New" w:hAnsi="Courier New" w:cs="Courier New"/>
-          <w:sz w:val="20"/>
-          <w:szCs w:val="20"/>
-        </w:rPr>
-        <w:t>UpdateWebApps.py C:\MyFiles\wwwroot_temp</w:t>
-      </w:r>
-      <w:r>
-        <w:rPr>
-          <w:rFonts w:ascii="Courier New" w:hAnsi="Courier New" w:cs="Courier New"/>
-          <w:sz w:val="20"/>
-          <w:szCs w:val="20"/>
-        </w:rPr>
-        <w:t>\SolutionsWeb</w:t>
-      </w:r>
-      <w:r>
-        <w:rPr>
-          <w:rFonts w:ascii="Courier New" w:hAnsi="Courier New" w:cs="Courier New"/>
-          <w:sz w:val="20"/>
-          <w:szCs w:val="20"/>
-        </w:rPr>
-        <w:t xml:space="preserve"> </w:t>
-      </w:r>
-      <w:r>
-        <w:rPr>
-          <w:rFonts w:ascii="Courier New" w:hAnsi="Courier New" w:cs="Courier New"/>
           <w:color w:val="FF0000"/>
-          <w:sz w:val="20"/>
-          <w:szCs w:val="20"/>
-        </w:rPr>
-        <w:t>&lt;TODO: add source server fully qualified name&gt;</w:t>
-      </w:r>
-      <w:r>
-        <w:rPr>
-          <w:rFonts w:ascii="Courier New" w:hAnsi="Courier New" w:cs="Courier New"/>
-          <w:sz w:val="20"/>
-          <w:szCs w:val="20"/>
-        </w:rPr>
-        <w:t xml:space="preserve"> </w:t>
-      </w:r>
-      <w:proofErr w:type="spellStart"/>
-      <w:r>
-        <w:rPr>
-          <w:rFonts w:ascii="Courier New" w:hAnsi="Courier New" w:cs="Courier New"/>
-          <w:sz w:val="20"/>
-          <w:szCs w:val="20"/>
-        </w:rPr>
-        <w:t>s</w:t>
-      </w:r>
-      <w:r>
-        <w:rPr>
-          <w:rFonts w:ascii="Courier New" w:hAnsi="Courier New" w:cs="Courier New"/>
-          <w:sz w:val="20"/>
-          <w:szCs w:val="20"/>
-        </w:rPr>
-        <w:t>erver</w:t>
-      </w:r>
-      <w:r>
-        <w:rPr>
-          <w:rFonts w:ascii="Courier New" w:hAnsi="Courier New" w:cs="Courier New"/>
-          <w:sz w:val="20"/>
-          <w:szCs w:val="20"/>
-        </w:rPr>
-        <w:t>.domain</w:t>
-      </w:r>
-      <w:proofErr w:type="spellEnd"/>
-      <w:r>
-        <w:rPr>
-          <w:rFonts w:ascii="Courier New" w:hAnsi="Courier New" w:cs="Courier New"/>
-          <w:sz w:val="20"/>
-          <w:szCs w:val="20"/>
-        </w:rPr>
-        <w:t xml:space="preserve"> </w:t>
-      </w:r>
-      <w:r>
-        <w:rPr>
-          <w:rFonts w:ascii="Courier New" w:hAnsi="Courier New" w:cs="Courier New"/>
-          <w:sz w:val="20"/>
-          <w:szCs w:val="20"/>
-        </w:rPr>
-        <w:t>G:</w:t>
-      </w:r>
-      <w:r>
-        <w:rPr>
-          <w:rFonts w:ascii="Courier New" w:hAnsi="Courier New" w:cs="Courier New"/>
-          <w:sz w:val="20"/>
-          <w:szCs w:val="20"/>
-        </w:rPr>
-        <w:t xml:space="preserve">\OPSServerInstall\Portal\PortalContent\PortalPostLogs\ </w:t>
-      </w:r>
-      <w:proofErr w:type="spellStart"/>
-      <w:r>
-        <w:rPr>
-          <w:rFonts w:ascii="Courier New" w:hAnsi="Courier New" w:cs="Courier New"/>
-          <w:sz w:val="20"/>
-          <w:szCs w:val="20"/>
-        </w:rPr>
-        <w:t>s</w:t>
-      </w:r>
-      <w:r>
-        <w:rPr>
-          <w:rFonts w:ascii="Courier New" w:hAnsi="Courier New" w:cs="Courier New"/>
-          <w:sz w:val="20"/>
-          <w:szCs w:val="20"/>
-        </w:rPr>
-        <w:t>erver</w:t>
-      </w:r>
-      <w:r>
-        <w:rPr>
-          <w:rFonts w:ascii="Courier New" w:hAnsi="Courier New" w:cs="Courier New"/>
-          <w:sz w:val="20"/>
-          <w:szCs w:val="20"/>
-        </w:rPr>
-        <w:t>.domain</w:t>
-      </w:r>
-      <w:proofErr w:type="spellEnd"/>
-      <w:r>
-        <w:rPr>
-          <w:rFonts w:ascii="Courier New" w:hAnsi="Courier New" w:cs="Courier New"/>
-          <w:sz w:val="20"/>
-          <w:szCs w:val="20"/>
-        </w:rPr>
-        <w:t>\</w:t>
-      </w:r>
-      <w:proofErr w:type="spellStart"/>
-      <w:r>
-        <w:rPr>
-          <w:rFonts w:ascii="Courier New" w:hAnsi="Courier New" w:cs="Courier New"/>
-          <w:sz w:val="20"/>
-          <w:szCs w:val="20"/>
-        </w:rPr>
-        <w:t>oldID_newID.json</w:t>
-      </w:r>
-      <w:proofErr w:type="spellEnd"/>
-    </w:p>
-    <w:p>
-      <w:pPr>
-        <w:pStyle w:val="ListParagraph"/>
-        <w:ind w:left="1440"/>
-      </w:pPr>
+        </w:rPr>
+        <w:t>.</w:t>
+      </w:r>
     </w:p>
     <w:p>
       <w:pPr>
@@ -33016,14 +33253,14 @@
       <w:pPr>
         <w:pStyle w:val="Heading1"/>
       </w:pPr>
-      <w:bookmarkStart w:id="66" w:name="_Toc462155857"/>
+      <w:bookmarkStart w:id="67" w:name="_Toc462155857"/>
       <w:r>
         <w:t xml:space="preserve">Copy application </w:t>
       </w:r>
       <w:r>
         <w:t>and template downloads</w:t>
       </w:r>
-      <w:bookmarkEnd w:id="66"/>
+      <w:bookmarkEnd w:id="67"/>
     </w:p>
     <w:p>
       <w:r>
@@ -33615,12 +33852,12 @@
       <w:pPr>
         <w:pStyle w:val="Heading1"/>
       </w:pPr>
-      <w:bookmarkStart w:id="67" w:name="_Toc462155858"/>
+      <w:bookmarkStart w:id="68" w:name="_Toc462155858"/>
       <w:r>
         <w:lastRenderedPageBreak/>
         <w:t>Configure portal settings</w:t>
       </w:r>
-      <w:bookmarkEnd w:id="67"/>
+      <w:bookmarkEnd w:id="68"/>
     </w:p>
     <w:p>
       <w:r>
@@ -36164,9 +36401,9 @@
       <w:pPr>
         <w:pStyle w:val="Heading1"/>
       </w:pPr>
-      <w:bookmarkStart w:id="68" w:name="_Message_Simulator"/>
-      <w:bookmarkStart w:id="69" w:name="_Toc462155859"/>
-      <w:bookmarkEnd w:id="68"/>
+      <w:bookmarkStart w:id="69" w:name="_Message_Simulator"/>
+      <w:bookmarkStart w:id="70" w:name="_Toc462155859"/>
+      <w:bookmarkEnd w:id="69"/>
       <w:r>
         <w:lastRenderedPageBreak/>
         <w:t xml:space="preserve">Configure </w:t>
@@ -36179,7 +36416,7 @@
       <w:r>
         <w:t xml:space="preserve"> for Ops Server</w:t>
       </w:r>
-      <w:bookmarkEnd w:id="69"/>
+      <w:bookmarkEnd w:id="70"/>
     </w:p>
     <w:p>
       <w:pPr>
@@ -36190,9 +36427,9 @@
       <w:pPr>
         <w:pStyle w:val="Heading2"/>
       </w:pPr>
-      <w:bookmarkStart w:id="70" w:name="_Configure_Geoevent"/>
-      <w:bookmarkStart w:id="71" w:name="_Toc462155860"/>
-      <w:bookmarkEnd w:id="70"/>
+      <w:bookmarkStart w:id="71" w:name="_Configure_Geoevent"/>
+      <w:bookmarkStart w:id="72" w:name="_Toc462155860"/>
+      <w:bookmarkEnd w:id="71"/>
       <w:r>
         <w:t>Configure</w:t>
       </w:r>
@@ -36203,7 +36440,7 @@
       <w:r>
         <w:t>Geoevent</w:t>
       </w:r>
-      <w:bookmarkEnd w:id="71"/>
+      <w:bookmarkEnd w:id="72"/>
       <w:proofErr w:type="spellEnd"/>
     </w:p>
     <w:p>
@@ -38296,8 +38533,8 @@
       <w:r>
         <w:t>rvices to automatically start.</w:t>
       </w:r>
-      <w:bookmarkStart w:id="72" w:name="_Start_Message_Simulator"/>
-      <w:bookmarkEnd w:id="72"/>
+      <w:bookmarkStart w:id="73" w:name="_Start_Message_Simulator"/>
+      <w:bookmarkEnd w:id="73"/>
     </w:p>
     <w:p>
       <w:pPr>
@@ -38311,14 +38548,14 @@
           <w:rFonts w:eastAsiaTheme="minorHAnsi"/>
         </w:rPr>
       </w:pPr>
-      <w:bookmarkStart w:id="73" w:name="_Toc462155861"/>
+      <w:bookmarkStart w:id="74" w:name="_Toc462155861"/>
       <w:r>
         <w:t>Deploy message files and s</w:t>
       </w:r>
       <w:r>
         <w:t>tart Message Simulator</w:t>
       </w:r>
-      <w:bookmarkEnd w:id="73"/>
+      <w:bookmarkEnd w:id="74"/>
     </w:p>
     <w:p>
       <w:r>
@@ -38629,7 +38866,7 @@
       <w:pPr>
         <w:pStyle w:val="Heading2"/>
       </w:pPr>
-      <w:bookmarkStart w:id="74" w:name="_Toc462155862"/>
+      <w:bookmarkStart w:id="75" w:name="_Toc462155862"/>
       <w:r>
         <w:lastRenderedPageBreak/>
         <w:t xml:space="preserve">Verify that </w:t>
@@ -38654,7 +38891,7 @@
       <w:r>
         <w:t>updating feature services</w:t>
       </w:r>
-      <w:bookmarkEnd w:id="74"/>
+      <w:bookmarkEnd w:id="75"/>
     </w:p>
     <w:p>
       <w:r>
@@ -39017,7 +39254,7 @@
       <w:pPr>
         <w:pStyle w:val="Heading1"/>
       </w:pPr>
-      <w:bookmarkStart w:id="75" w:name="_Toc462155863"/>
+      <w:bookmarkStart w:id="76" w:name="_Toc462155863"/>
       <w:r>
         <w:lastRenderedPageBreak/>
         <w:t>Demo related ArcGIS Server/</w:t>
@@ -39030,7 +39267,7 @@
       <w:r>
         <w:t xml:space="preserve"> services</w:t>
       </w:r>
-      <w:bookmarkEnd w:id="75"/>
+      <w:bookmarkEnd w:id="76"/>
     </w:p>
     <w:p>
       <w:r>
@@ -39083,14 +39320,14 @@
           <w:szCs w:val="20"/>
         </w:rPr>
       </w:pPr>
-      <w:bookmarkStart w:id="76" w:name="_Toc462155864"/>
+      <w:bookmarkStart w:id="77" w:name="_Toc462155864"/>
       <w:r>
         <w:t>Deploy</w:t>
       </w:r>
       <w:r>
         <w:t xml:space="preserve"> custom Web App Builder widgets (Optional)</w:t>
       </w:r>
-      <w:bookmarkEnd w:id="76"/>
+      <w:bookmarkEnd w:id="77"/>
     </w:p>
     <w:p>
       <w:r>
@@ -39237,12 +39474,12 @@
           <w:szCs w:val="20"/>
         </w:rPr>
       </w:pPr>
-      <w:bookmarkStart w:id="77" w:name="_Toc462155865"/>
+      <w:bookmarkStart w:id="78" w:name="_Toc462155865"/>
       <w:r>
         <w:lastRenderedPageBreak/>
         <w:t>Chat Server</w:t>
       </w:r>
-      <w:bookmarkEnd w:id="77"/>
+      <w:bookmarkEnd w:id="78"/>
     </w:p>
     <w:p>
       <w:r>
@@ -39288,7 +39525,7 @@
       <w:pPr>
         <w:pStyle w:val="Heading2"/>
       </w:pPr>
-      <w:bookmarkStart w:id="78" w:name="_Toc462155866"/>
+      <w:bookmarkStart w:id="79" w:name="_Toc462155866"/>
       <w:r>
         <w:t xml:space="preserve">Install </w:t>
       </w:r>
@@ -39302,7 +39539,7 @@
       <w:r>
         <w:t>ire</w:t>
       </w:r>
-      <w:bookmarkEnd w:id="78"/>
+      <w:bookmarkEnd w:id="79"/>
       <w:proofErr w:type="spellEnd"/>
     </w:p>
     <w:p>
@@ -41991,7 +42228,7 @@
       <w:pPr>
         <w:pStyle w:val="Heading2"/>
       </w:pPr>
-      <w:bookmarkStart w:id="79" w:name="_Toc462155867"/>
+      <w:bookmarkStart w:id="80" w:name="_Toc462155867"/>
       <w:r>
         <w:t xml:space="preserve">Create </w:t>
       </w:r>
@@ -42006,7 +42243,7 @@
       <w:r>
         <w:t>sers</w:t>
       </w:r>
-      <w:bookmarkEnd w:id="79"/>
+      <w:bookmarkEnd w:id="80"/>
     </w:p>
     <w:p>
       <w:r>
@@ -42364,7 +42601,7 @@
           <w:szCs w:val="56"/>
         </w:rPr>
       </w:pPr>
-      <w:bookmarkStart w:id="80" w:name="_Toc462155868"/>
+      <w:bookmarkStart w:id="81" w:name="_Toc462155868"/>
       <w:r>
         <w:rPr>
           <w:sz w:val="56"/>
@@ -42372,7 +42609,7 @@
         </w:rPr>
         <w:t>Appendices</w:t>
       </w:r>
-      <w:bookmarkEnd w:id="80"/>
+      <w:bookmarkEnd w:id="81"/>
     </w:p>
     <w:p>
       <w:pPr>
@@ -42393,12 +42630,12 @@
       <w:pPr>
         <w:pStyle w:val="Heading2"/>
       </w:pPr>
-      <w:bookmarkStart w:id="81" w:name="_Toc462155869"/>
+      <w:bookmarkStart w:id="82" w:name="_Toc462155869"/>
       <w:r>
         <w:lastRenderedPageBreak/>
         <w:t>Appendix A: URLs and Passwords</w:t>
       </w:r>
-      <w:bookmarkEnd w:id="81"/>
+      <w:bookmarkEnd w:id="82"/>
     </w:p>
     <w:p/>
     <w:tbl>
@@ -43563,12 +43800,12 @@
       <w:pPr>
         <w:pStyle w:val="Heading2"/>
       </w:pPr>
-      <w:bookmarkStart w:id="82" w:name="_Toc462155870"/>
+      <w:bookmarkStart w:id="83" w:name="_Toc462155870"/>
       <w:r>
         <w:lastRenderedPageBreak/>
         <w:t>Appendix B: Message Simulator</w:t>
       </w:r>
-      <w:bookmarkEnd w:id="82"/>
+      <w:bookmarkEnd w:id="83"/>
     </w:p>
     <w:p>
       <w:pPr>
@@ -43637,10 +43874,10 @@
       <w:pPr>
         <w:pStyle w:val="Subtitle"/>
       </w:pPr>
-      <w:bookmarkStart w:id="83" w:name="_Install_Message_Simulator"/>
-      <w:bookmarkStart w:id="84" w:name="_Run_Message_Simulator"/>
-      <w:bookmarkEnd w:id="83"/>
+      <w:bookmarkStart w:id="84" w:name="_Install_Message_Simulator"/>
+      <w:bookmarkStart w:id="85" w:name="_Run_Message_Simulator"/>
       <w:bookmarkEnd w:id="84"/>
+      <w:bookmarkEnd w:id="85"/>
       <w:r>
         <w:t xml:space="preserve">To run the Message Simulator </w:t>
       </w:r>
@@ -44583,12 +44820,12 @@
       <w:pPr>
         <w:pStyle w:val="Heading2"/>
       </w:pPr>
-      <w:bookmarkStart w:id="85" w:name="_Toc462155871"/>
+      <w:bookmarkStart w:id="86" w:name="_Toc462155871"/>
       <w:r>
         <w:lastRenderedPageBreak/>
         <w:t>Appendix C: Operations Dashboard</w:t>
       </w:r>
-      <w:bookmarkEnd w:id="85"/>
+      <w:bookmarkEnd w:id="86"/>
     </w:p>
     <w:p>
       <w:pPr>
@@ -44818,7 +45055,7 @@
       <w:pPr>
         <w:pStyle w:val="Heading2"/>
       </w:pPr>
-      <w:bookmarkStart w:id="86" w:name="_Toc462155872"/>
+      <w:bookmarkStart w:id="87" w:name="_Toc462155872"/>
       <w:r>
         <w:lastRenderedPageBreak/>
         <w:t>Appendix D</w:t>
@@ -44834,7 +45071,7 @@
       <w:r>
         <w:t xml:space="preserve"> Maps for Office</w:t>
       </w:r>
-      <w:bookmarkEnd w:id="86"/>
+      <w:bookmarkEnd w:id="87"/>
     </w:p>
     <w:p>
       <w:pPr>
@@ -45112,6 +45349,12 @@
         <w:rFonts w:asciiTheme="majorHAnsi" w:eastAsiaTheme="majorEastAsia" w:hAnsiTheme="majorHAnsi" w:cstheme="majorBidi"/>
       </w:rPr>
       <w:t>Ops Server ver. 10.4.1.1</w:t>
+    </w:r>
+    <w:r>
+      <w:rPr>
+        <w:rFonts w:asciiTheme="majorHAnsi" w:eastAsiaTheme="majorEastAsia" w:hAnsiTheme="majorHAnsi" w:cstheme="majorBidi"/>
+      </w:rPr>
+      <w:t xml:space="preserve"> Rev. 1</w:t>
     </w:r>
     <w:r>
       <w:rPr>
@@ -45145,7 +45388,7 @@
         <w:rFonts w:asciiTheme="majorHAnsi" w:eastAsiaTheme="majorEastAsia" w:hAnsiTheme="majorHAnsi" w:cstheme="majorBidi"/>
         <w:noProof/>
       </w:rPr>
-      <w:t>2</w:t>
+      <w:t>1</w:t>
     </w:r>
     <w:r>
       <w:rPr>
@@ -46798,6 +47041,119 @@
     </w:lvl>
   </w:abstractNum>
   <w:abstractNum w:abstractNumId="16" w15:restartNumberingAfterBreak="0">
+    <w:nsid w:val="24AB79D0"/>
+    <w:multiLevelType w:val="hybridMultilevel"/>
+    <w:tmpl w:val="E566004A"/>
+    <w:lvl w:ilvl="0" w:tplc="04090005">
+      <w:start w:val="1"/>
+      <w:numFmt w:val="bullet"/>
+      <w:lvlText w:val=""/>
+      <w:lvlJc w:val="left"/>
+      <w:pPr>
+        <w:ind w:left="720" w:hanging="360"/>
+      </w:pPr>
+      <w:rPr>
+        <w:rFonts w:ascii="Wingdings" w:hAnsi="Wingdings" w:hint="default"/>
+      </w:rPr>
+    </w:lvl>
+    <w:lvl w:ilvl="1" w:tplc="04090003" w:tentative="1">
+      <w:start w:val="1"/>
+      <w:numFmt w:val="bullet"/>
+      <w:lvlText w:val="o"/>
+      <w:lvlJc w:val="left"/>
+      <w:pPr>
+        <w:ind w:left="1440" w:hanging="360"/>
+      </w:pPr>
+      <w:rPr>
+        <w:rFonts w:ascii="Courier New" w:hAnsi="Courier New" w:cs="Courier New" w:hint="default"/>
+      </w:rPr>
+    </w:lvl>
+    <w:lvl w:ilvl="2" w:tplc="04090005" w:tentative="1">
+      <w:start w:val="1"/>
+      <w:numFmt w:val="bullet"/>
+      <w:lvlText w:val=""/>
+      <w:lvlJc w:val="left"/>
+      <w:pPr>
+        <w:ind w:left="2160" w:hanging="360"/>
+      </w:pPr>
+      <w:rPr>
+        <w:rFonts w:ascii="Wingdings" w:hAnsi="Wingdings" w:hint="default"/>
+      </w:rPr>
+    </w:lvl>
+    <w:lvl w:ilvl="3" w:tplc="04090001" w:tentative="1">
+      <w:start w:val="1"/>
+      <w:numFmt w:val="bullet"/>
+      <w:lvlText w:val=""/>
+      <w:lvlJc w:val="left"/>
+      <w:pPr>
+        <w:ind w:left="2880" w:hanging="360"/>
+      </w:pPr>
+      <w:rPr>
+        <w:rFonts w:ascii="Symbol" w:hAnsi="Symbol" w:hint="default"/>
+      </w:rPr>
+    </w:lvl>
+    <w:lvl w:ilvl="4" w:tplc="04090003" w:tentative="1">
+      <w:start w:val="1"/>
+      <w:numFmt w:val="bullet"/>
+      <w:lvlText w:val="o"/>
+      <w:lvlJc w:val="left"/>
+      <w:pPr>
+        <w:ind w:left="3600" w:hanging="360"/>
+      </w:pPr>
+      <w:rPr>
+        <w:rFonts w:ascii="Courier New" w:hAnsi="Courier New" w:cs="Courier New" w:hint="default"/>
+      </w:rPr>
+    </w:lvl>
+    <w:lvl w:ilvl="5" w:tplc="04090005" w:tentative="1">
+      <w:start w:val="1"/>
+      <w:numFmt w:val="bullet"/>
+      <w:lvlText w:val=""/>
+      <w:lvlJc w:val="left"/>
+      <w:pPr>
+        <w:ind w:left="4320" w:hanging="360"/>
+      </w:pPr>
+      <w:rPr>
+        <w:rFonts w:ascii="Wingdings" w:hAnsi="Wingdings" w:hint="default"/>
+      </w:rPr>
+    </w:lvl>
+    <w:lvl w:ilvl="6" w:tplc="04090001" w:tentative="1">
+      <w:start w:val="1"/>
+      <w:numFmt w:val="bullet"/>
+      <w:lvlText w:val=""/>
+      <w:lvlJc w:val="left"/>
+      <w:pPr>
+        <w:ind w:left="5040" w:hanging="360"/>
+      </w:pPr>
+      <w:rPr>
+        <w:rFonts w:ascii="Symbol" w:hAnsi="Symbol" w:hint="default"/>
+      </w:rPr>
+    </w:lvl>
+    <w:lvl w:ilvl="7" w:tplc="04090003" w:tentative="1">
+      <w:start w:val="1"/>
+      <w:numFmt w:val="bullet"/>
+      <w:lvlText w:val="o"/>
+      <w:lvlJc w:val="left"/>
+      <w:pPr>
+        <w:ind w:left="5760" w:hanging="360"/>
+      </w:pPr>
+      <w:rPr>
+        <w:rFonts w:ascii="Courier New" w:hAnsi="Courier New" w:cs="Courier New" w:hint="default"/>
+      </w:rPr>
+    </w:lvl>
+    <w:lvl w:ilvl="8" w:tplc="04090005" w:tentative="1">
+      <w:start w:val="1"/>
+      <w:numFmt w:val="bullet"/>
+      <w:lvlText w:val=""/>
+      <w:lvlJc w:val="left"/>
+      <w:pPr>
+        <w:ind w:left="6480" w:hanging="360"/>
+      </w:pPr>
+      <w:rPr>
+        <w:rFonts w:ascii="Wingdings" w:hAnsi="Wingdings" w:hint="default"/>
+      </w:rPr>
+    </w:lvl>
+  </w:abstractNum>
+  <w:abstractNum w:abstractNumId="17" w15:restartNumberingAfterBreak="0">
     <w:nsid w:val="291A0F4C"/>
     <w:multiLevelType w:val="hybridMultilevel"/>
     <w:tmpl w:val="98A0D6E6"/>
@@ -46886,7 +47242,7 @@
       </w:pPr>
     </w:lvl>
   </w:abstractNum>
-  <w:abstractNum w:abstractNumId="17" w15:restartNumberingAfterBreak="0">
+  <w:abstractNum w:abstractNumId="18" w15:restartNumberingAfterBreak="0">
     <w:nsid w:val="29526188"/>
     <w:multiLevelType w:val="hybridMultilevel"/>
     <w:tmpl w:val="B284FFEC"/>
@@ -46999,7 +47355,7 @@
       </w:rPr>
     </w:lvl>
   </w:abstractNum>
-  <w:abstractNum w:abstractNumId="18" w15:restartNumberingAfterBreak="0">
+  <w:abstractNum w:abstractNumId="19" w15:restartNumberingAfterBreak="0">
     <w:nsid w:val="29A13148"/>
     <w:multiLevelType w:val="hybridMultilevel"/>
     <w:tmpl w:val="4A66A708"/>
@@ -47088,7 +47444,7 @@
       </w:pPr>
     </w:lvl>
   </w:abstractNum>
-  <w:abstractNum w:abstractNumId="19" w15:restartNumberingAfterBreak="0">
+  <w:abstractNum w:abstractNumId="20" w15:restartNumberingAfterBreak="0">
     <w:nsid w:val="2AB0590F"/>
     <w:multiLevelType w:val="hybridMultilevel"/>
     <w:tmpl w:val="B7FE227C"/>
@@ -47201,7 +47557,7 @@
       </w:rPr>
     </w:lvl>
   </w:abstractNum>
-  <w:abstractNum w:abstractNumId="20" w15:restartNumberingAfterBreak="0">
+  <w:abstractNum w:abstractNumId="21" w15:restartNumberingAfterBreak="0">
     <w:nsid w:val="2B0D4018"/>
     <w:multiLevelType w:val="hybridMultilevel"/>
     <w:tmpl w:val="56B48F1C"/>
@@ -47290,7 +47646,7 @@
       </w:pPr>
     </w:lvl>
   </w:abstractNum>
-  <w:abstractNum w:abstractNumId="21" w15:restartNumberingAfterBreak="0">
+  <w:abstractNum w:abstractNumId="22" w15:restartNumberingAfterBreak="0">
     <w:nsid w:val="2B311FA0"/>
     <w:multiLevelType w:val="hybridMultilevel"/>
     <w:tmpl w:val="D8E089A2"/>
@@ -47403,7 +47759,7 @@
       </w:rPr>
     </w:lvl>
   </w:abstractNum>
-  <w:abstractNum w:abstractNumId="22" w15:restartNumberingAfterBreak="0">
+  <w:abstractNum w:abstractNumId="23" w15:restartNumberingAfterBreak="0">
     <w:nsid w:val="2D8F72BE"/>
     <w:multiLevelType w:val="hybridMultilevel"/>
     <w:tmpl w:val="5284F1C2"/>
@@ -47495,7 +47851,7 @@
       </w:pPr>
     </w:lvl>
   </w:abstractNum>
-  <w:abstractNum w:abstractNumId="23" w15:restartNumberingAfterBreak="0">
+  <w:abstractNum w:abstractNumId="24" w15:restartNumberingAfterBreak="0">
     <w:nsid w:val="2DA9690A"/>
     <w:multiLevelType w:val="hybridMultilevel"/>
     <w:tmpl w:val="9CD2947E"/>
@@ -47584,7 +47940,7 @@
       </w:pPr>
     </w:lvl>
   </w:abstractNum>
-  <w:abstractNum w:abstractNumId="24" w15:restartNumberingAfterBreak="0">
+  <w:abstractNum w:abstractNumId="25" w15:restartNumberingAfterBreak="0">
     <w:nsid w:val="2F840B35"/>
     <w:multiLevelType w:val="hybridMultilevel"/>
     <w:tmpl w:val="2C68180A"/>
@@ -47673,7 +48029,7 @@
       </w:pPr>
     </w:lvl>
   </w:abstractNum>
-  <w:abstractNum w:abstractNumId="25" w15:restartNumberingAfterBreak="0">
+  <w:abstractNum w:abstractNumId="26" w15:restartNumberingAfterBreak="0">
     <w:nsid w:val="3F03253A"/>
     <w:multiLevelType w:val="hybridMultilevel"/>
     <w:tmpl w:val="BF9EBA02"/>
@@ -47762,7 +48118,7 @@
       </w:pPr>
     </w:lvl>
   </w:abstractNum>
-  <w:abstractNum w:abstractNumId="26" w15:restartNumberingAfterBreak="0">
+  <w:abstractNum w:abstractNumId="27" w15:restartNumberingAfterBreak="0">
     <w:nsid w:val="3FC23E6D"/>
     <w:multiLevelType w:val="hybridMultilevel"/>
     <w:tmpl w:val="321229BC"/>
@@ -47875,7 +48231,7 @@
       </w:rPr>
     </w:lvl>
   </w:abstractNum>
-  <w:abstractNum w:abstractNumId="27" w15:restartNumberingAfterBreak="0">
+  <w:abstractNum w:abstractNumId="28" w15:restartNumberingAfterBreak="0">
     <w:nsid w:val="42C25E5E"/>
     <w:multiLevelType w:val="hybridMultilevel"/>
     <w:tmpl w:val="2C9E0564"/>
@@ -47988,7 +48344,7 @@
       </w:rPr>
     </w:lvl>
   </w:abstractNum>
-  <w:abstractNum w:abstractNumId="28" w15:restartNumberingAfterBreak="0">
+  <w:abstractNum w:abstractNumId="29" w15:restartNumberingAfterBreak="0">
     <w:nsid w:val="433C1C4A"/>
     <w:multiLevelType w:val="hybridMultilevel"/>
     <w:tmpl w:val="1D7219D6"/>
@@ -48077,7 +48433,7 @@
       </w:pPr>
     </w:lvl>
   </w:abstractNum>
-  <w:abstractNum w:abstractNumId="29" w15:restartNumberingAfterBreak="0">
+  <w:abstractNum w:abstractNumId="30" w15:restartNumberingAfterBreak="0">
     <w:nsid w:val="476B1A6C"/>
     <w:multiLevelType w:val="hybridMultilevel"/>
     <w:tmpl w:val="BED6925A"/>
@@ -48166,7 +48522,7 @@
       </w:pPr>
     </w:lvl>
   </w:abstractNum>
-  <w:abstractNum w:abstractNumId="30" w15:restartNumberingAfterBreak="0">
+  <w:abstractNum w:abstractNumId="31" w15:restartNumberingAfterBreak="0">
     <w:nsid w:val="4AA0296A"/>
     <w:multiLevelType w:val="hybridMultilevel"/>
     <w:tmpl w:val="19DC50E4"/>
@@ -48279,7 +48635,7 @@
       </w:rPr>
     </w:lvl>
   </w:abstractNum>
-  <w:abstractNum w:abstractNumId="31" w15:restartNumberingAfterBreak="0">
+  <w:abstractNum w:abstractNumId="32" w15:restartNumberingAfterBreak="0">
     <w:nsid w:val="4BE56036"/>
     <w:multiLevelType w:val="hybridMultilevel"/>
     <w:tmpl w:val="F0688F58"/>
@@ -48392,7 +48748,7 @@
       </w:rPr>
     </w:lvl>
   </w:abstractNum>
-  <w:abstractNum w:abstractNumId="32" w15:restartNumberingAfterBreak="0">
+  <w:abstractNum w:abstractNumId="33" w15:restartNumberingAfterBreak="0">
     <w:nsid w:val="4C3E2265"/>
     <w:multiLevelType w:val="hybridMultilevel"/>
     <w:tmpl w:val="878A5E08"/>
@@ -48505,7 +48861,7 @@
       </w:rPr>
     </w:lvl>
   </w:abstractNum>
-  <w:abstractNum w:abstractNumId="33" w15:restartNumberingAfterBreak="0">
+  <w:abstractNum w:abstractNumId="34" w15:restartNumberingAfterBreak="0">
     <w:nsid w:val="4C6C0AB6"/>
     <w:multiLevelType w:val="hybridMultilevel"/>
     <w:tmpl w:val="54386AAA"/>
@@ -48618,7 +48974,7 @@
       </w:rPr>
     </w:lvl>
   </w:abstractNum>
-  <w:abstractNum w:abstractNumId="34" w15:restartNumberingAfterBreak="0">
+  <w:abstractNum w:abstractNumId="35" w15:restartNumberingAfterBreak="0">
     <w:nsid w:val="4EE30E34"/>
     <w:multiLevelType w:val="hybridMultilevel"/>
     <w:tmpl w:val="A1CA41BC"/>
@@ -48710,7 +49066,7 @@
       </w:pPr>
     </w:lvl>
   </w:abstractNum>
-  <w:abstractNum w:abstractNumId="35" w15:restartNumberingAfterBreak="0">
+  <w:abstractNum w:abstractNumId="36" w15:restartNumberingAfterBreak="0">
     <w:nsid w:val="50B334DE"/>
     <w:multiLevelType w:val="hybridMultilevel"/>
     <w:tmpl w:val="E5D8464A"/>
@@ -48799,7 +49155,7 @@
       </w:pPr>
     </w:lvl>
   </w:abstractNum>
-  <w:abstractNum w:abstractNumId="36" w15:restartNumberingAfterBreak="0">
+  <w:abstractNum w:abstractNumId="37" w15:restartNumberingAfterBreak="0">
     <w:nsid w:val="51D362A8"/>
     <w:multiLevelType w:val="hybridMultilevel"/>
     <w:tmpl w:val="B87E45CC"/>
@@ -48888,7 +49244,7 @@
       </w:pPr>
     </w:lvl>
   </w:abstractNum>
-  <w:abstractNum w:abstractNumId="37" w15:restartNumberingAfterBreak="0">
+  <w:abstractNum w:abstractNumId="38" w15:restartNumberingAfterBreak="0">
     <w:nsid w:val="534A0427"/>
     <w:multiLevelType w:val="hybridMultilevel"/>
     <w:tmpl w:val="0F86E318"/>
@@ -49001,7 +49357,7 @@
       </w:rPr>
     </w:lvl>
   </w:abstractNum>
-  <w:abstractNum w:abstractNumId="38" w15:restartNumberingAfterBreak="0">
+  <w:abstractNum w:abstractNumId="39" w15:restartNumberingAfterBreak="0">
     <w:nsid w:val="53FE03E7"/>
     <w:multiLevelType w:val="hybridMultilevel"/>
     <w:tmpl w:val="3CC83CBE"/>
@@ -49090,7 +49446,7 @@
       </w:pPr>
     </w:lvl>
   </w:abstractNum>
-  <w:abstractNum w:abstractNumId="39" w15:restartNumberingAfterBreak="0">
+  <w:abstractNum w:abstractNumId="40" w15:restartNumberingAfterBreak="0">
     <w:nsid w:val="54C971A6"/>
     <w:multiLevelType w:val="hybridMultilevel"/>
     <w:tmpl w:val="775EE802"/>
@@ -49203,7 +49559,7 @@
       </w:rPr>
     </w:lvl>
   </w:abstractNum>
-  <w:abstractNum w:abstractNumId="40" w15:restartNumberingAfterBreak="0">
+  <w:abstractNum w:abstractNumId="41" w15:restartNumberingAfterBreak="0">
     <w:nsid w:val="560B3AA6"/>
     <w:multiLevelType w:val="hybridMultilevel"/>
     <w:tmpl w:val="E4DA2CC0"/>
@@ -49316,7 +49672,7 @@
       </w:rPr>
     </w:lvl>
   </w:abstractNum>
-  <w:abstractNum w:abstractNumId="41" w15:restartNumberingAfterBreak="0">
+  <w:abstractNum w:abstractNumId="42" w15:restartNumberingAfterBreak="0">
     <w:nsid w:val="58074A55"/>
     <w:multiLevelType w:val="hybridMultilevel"/>
     <w:tmpl w:val="33E08F6C"/>
@@ -49405,7 +49761,7 @@
       </w:pPr>
     </w:lvl>
   </w:abstractNum>
-  <w:abstractNum w:abstractNumId="42" w15:restartNumberingAfterBreak="0">
+  <w:abstractNum w:abstractNumId="43" w15:restartNumberingAfterBreak="0">
     <w:nsid w:val="5D1001C1"/>
     <w:multiLevelType w:val="hybridMultilevel"/>
     <w:tmpl w:val="F1C0E04E"/>
@@ -49518,7 +49874,7 @@
       </w:rPr>
     </w:lvl>
   </w:abstractNum>
-  <w:abstractNum w:abstractNumId="43" w15:restartNumberingAfterBreak="0">
+  <w:abstractNum w:abstractNumId="44" w15:restartNumberingAfterBreak="0">
     <w:nsid w:val="5FAB65D7"/>
     <w:multiLevelType w:val="hybridMultilevel"/>
     <w:tmpl w:val="FA5E97DA"/>
@@ -49608,7 +49964,7 @@
       </w:pPr>
     </w:lvl>
   </w:abstractNum>
-  <w:abstractNum w:abstractNumId="44" w15:restartNumberingAfterBreak="0">
+  <w:abstractNum w:abstractNumId="45" w15:restartNumberingAfterBreak="0">
     <w:nsid w:val="603E018C"/>
     <w:multiLevelType w:val="hybridMultilevel"/>
     <w:tmpl w:val="2EF2740A"/>
@@ -49721,7 +50077,7 @@
       </w:rPr>
     </w:lvl>
   </w:abstractNum>
-  <w:abstractNum w:abstractNumId="45" w15:restartNumberingAfterBreak="0">
+  <w:abstractNum w:abstractNumId="46" w15:restartNumberingAfterBreak="0">
     <w:nsid w:val="6DF929C3"/>
     <w:multiLevelType w:val="hybridMultilevel"/>
     <w:tmpl w:val="C93477F6"/>
@@ -49810,7 +50166,7 @@
       </w:pPr>
     </w:lvl>
   </w:abstractNum>
-  <w:abstractNum w:abstractNumId="46" w15:restartNumberingAfterBreak="0">
+  <w:abstractNum w:abstractNumId="47" w15:restartNumberingAfterBreak="0">
     <w:nsid w:val="6F4C0A44"/>
     <w:multiLevelType w:val="hybridMultilevel"/>
     <w:tmpl w:val="3B522E7A"/>
@@ -49923,7 +50279,7 @@
       </w:rPr>
     </w:lvl>
   </w:abstractNum>
-  <w:abstractNum w:abstractNumId="47" w15:restartNumberingAfterBreak="0">
+  <w:abstractNum w:abstractNumId="48" w15:restartNumberingAfterBreak="0">
     <w:nsid w:val="6FE27498"/>
     <w:multiLevelType w:val="hybridMultilevel"/>
     <w:tmpl w:val="B4082BBA"/>
@@ -50012,7 +50368,7 @@
       </w:pPr>
     </w:lvl>
   </w:abstractNum>
-  <w:abstractNum w:abstractNumId="48" w15:restartNumberingAfterBreak="0">
+  <w:abstractNum w:abstractNumId="49" w15:restartNumberingAfterBreak="0">
     <w:nsid w:val="70606278"/>
     <w:multiLevelType w:val="hybridMultilevel"/>
     <w:tmpl w:val="D5024EFE"/>
@@ -50101,7 +50457,7 @@
       </w:pPr>
     </w:lvl>
   </w:abstractNum>
-  <w:abstractNum w:abstractNumId="49" w15:restartNumberingAfterBreak="0">
+  <w:abstractNum w:abstractNumId="50" w15:restartNumberingAfterBreak="0">
     <w:nsid w:val="74BA51C3"/>
     <w:multiLevelType w:val="hybridMultilevel"/>
     <w:tmpl w:val="A5D443F2"/>
@@ -50190,7 +50546,7 @@
       </w:pPr>
     </w:lvl>
   </w:abstractNum>
-  <w:abstractNum w:abstractNumId="50" w15:restartNumberingAfterBreak="0">
+  <w:abstractNum w:abstractNumId="51" w15:restartNumberingAfterBreak="0">
     <w:nsid w:val="760209E3"/>
     <w:multiLevelType w:val="hybridMultilevel"/>
     <w:tmpl w:val="C1BA99CC"/>
@@ -50279,7 +50635,7 @@
       </w:pPr>
     </w:lvl>
   </w:abstractNum>
-  <w:abstractNum w:abstractNumId="51" w15:restartNumberingAfterBreak="0">
+  <w:abstractNum w:abstractNumId="52" w15:restartNumberingAfterBreak="0">
     <w:nsid w:val="7A96225B"/>
     <w:multiLevelType w:val="hybridMultilevel"/>
     <w:tmpl w:val="C93477F6"/>
@@ -50368,7 +50724,7 @@
       </w:pPr>
     </w:lvl>
   </w:abstractNum>
-  <w:abstractNum w:abstractNumId="52" w15:restartNumberingAfterBreak="0">
+  <w:abstractNum w:abstractNumId="53" w15:restartNumberingAfterBreak="0">
     <w:nsid w:val="7CC618FB"/>
     <w:multiLevelType w:val="hybridMultilevel"/>
     <w:tmpl w:val="89367966"/>
@@ -50458,40 +50814,40 @@
     </w:lvl>
   </w:abstractNum>
   <w:num w:numId="1">
-    <w:abstractNumId w:val="22"/>
+    <w:abstractNumId w:val="23"/>
   </w:num>
   <w:num w:numId="2">
-    <w:abstractNumId w:val="36"/>
+    <w:abstractNumId w:val="37"/>
   </w:num>
   <w:num w:numId="3">
     <w:abstractNumId w:val="15"/>
   </w:num>
   <w:num w:numId="4">
-    <w:abstractNumId w:val="34"/>
+    <w:abstractNumId w:val="35"/>
   </w:num>
   <w:num w:numId="5">
-    <w:abstractNumId w:val="43"/>
+    <w:abstractNumId w:val="44"/>
   </w:num>
   <w:num w:numId="6">
     <w:abstractNumId w:val="13"/>
   </w:num>
   <w:num w:numId="7">
-    <w:abstractNumId w:val="41"/>
+    <w:abstractNumId w:val="42"/>
   </w:num>
   <w:num w:numId="8">
-    <w:abstractNumId w:val="48"/>
+    <w:abstractNumId w:val="49"/>
   </w:num>
   <w:num w:numId="9">
     <w:abstractNumId w:val="5"/>
   </w:num>
   <w:num w:numId="10">
-    <w:abstractNumId w:val="25"/>
+    <w:abstractNumId w:val="26"/>
   </w:num>
   <w:num w:numId="11">
-    <w:abstractNumId w:val="46"/>
+    <w:abstractNumId w:val="47"/>
   </w:num>
   <w:num w:numId="12">
-    <w:abstractNumId w:val="40"/>
+    <w:abstractNumId w:val="41"/>
   </w:num>
   <w:num w:numId="13">
     <w:abstractNumId w:val="11"/>
@@ -50500,67 +50856,67 @@
     <w:abstractNumId w:val="3"/>
   </w:num>
   <w:num w:numId="15">
-    <w:abstractNumId w:val="31"/>
+    <w:abstractNumId w:val="32"/>
   </w:num>
   <w:num w:numId="16">
-    <w:abstractNumId w:val="52"/>
+    <w:abstractNumId w:val="53"/>
   </w:num>
   <w:num w:numId="17">
-    <w:abstractNumId w:val="26"/>
+    <w:abstractNumId w:val="27"/>
   </w:num>
   <w:num w:numId="18">
-    <w:abstractNumId w:val="29"/>
+    <w:abstractNumId w:val="30"/>
   </w:num>
   <w:num w:numId="19">
     <w:abstractNumId w:val="7"/>
   </w:num>
   <w:num w:numId="20">
-    <w:abstractNumId w:val="33"/>
+    <w:abstractNumId w:val="34"/>
   </w:num>
   <w:num w:numId="21">
+    <w:abstractNumId w:val="25"/>
+  </w:num>
+  <w:num w:numId="22">
+    <w:abstractNumId w:val="48"/>
+  </w:num>
+  <w:num w:numId="23">
     <w:abstractNumId w:val="24"/>
   </w:num>
-  <w:num w:numId="22">
-    <w:abstractNumId w:val="47"/>
-  </w:num>
-  <w:num w:numId="23">
-    <w:abstractNumId w:val="23"/>
-  </w:num>
   <w:num w:numId="24">
-    <w:abstractNumId w:val="21"/>
+    <w:abstractNumId w:val="22"/>
   </w:num>
   <w:num w:numId="25">
-    <w:abstractNumId w:val="42"/>
+    <w:abstractNumId w:val="43"/>
   </w:num>
   <w:num w:numId="26">
     <w:abstractNumId w:val="6"/>
   </w:num>
   <w:num w:numId="27">
-    <w:abstractNumId w:val="35"/>
+    <w:abstractNumId w:val="36"/>
   </w:num>
   <w:num w:numId="28">
-    <w:abstractNumId w:val="51"/>
+    <w:abstractNumId w:val="52"/>
   </w:num>
   <w:num w:numId="29">
     <w:abstractNumId w:val="14"/>
   </w:num>
   <w:num w:numId="30">
-    <w:abstractNumId w:val="20"/>
+    <w:abstractNumId w:val="21"/>
   </w:num>
   <w:num w:numId="31">
     <w:abstractNumId w:val="9"/>
   </w:num>
   <w:num w:numId="32">
-    <w:abstractNumId w:val="39"/>
+    <w:abstractNumId w:val="40"/>
   </w:num>
   <w:num w:numId="33">
     <w:abstractNumId w:val="8"/>
   </w:num>
   <w:num w:numId="34">
-    <w:abstractNumId w:val="45"/>
+    <w:abstractNumId w:val="46"/>
   </w:num>
   <w:num w:numId="35">
-    <w:abstractNumId w:val="37"/>
+    <w:abstractNumId w:val="38"/>
   </w:num>
   <w:num w:numId="36">
     <w:abstractNumId w:val="4"/>
@@ -50572,52 +50928,55 @@
     <w:abstractNumId w:val="0"/>
   </w:num>
   <w:num w:numId="39">
+    <w:abstractNumId w:val="51"/>
+  </w:num>
+  <w:num w:numId="40">
+    <w:abstractNumId w:val="39"/>
+  </w:num>
+  <w:num w:numId="41">
+    <w:abstractNumId w:val="17"/>
+  </w:num>
+  <w:num w:numId="42">
     <w:abstractNumId w:val="50"/>
   </w:num>
-  <w:num w:numId="40">
-    <w:abstractNumId w:val="38"/>
-  </w:num>
-  <w:num w:numId="41">
-    <w:abstractNumId w:val="16"/>
-  </w:num>
-  <w:num w:numId="42">
-    <w:abstractNumId w:val="49"/>
-  </w:num>
   <w:num w:numId="43">
-    <w:abstractNumId w:val="18"/>
+    <w:abstractNumId w:val="19"/>
   </w:num>
   <w:num w:numId="44">
     <w:abstractNumId w:val="12"/>
   </w:num>
   <w:num w:numId="45">
-    <w:abstractNumId w:val="30"/>
+    <w:abstractNumId w:val="31"/>
   </w:num>
   <w:num w:numId="46">
-    <w:abstractNumId w:val="32"/>
+    <w:abstractNumId w:val="33"/>
   </w:num>
   <w:num w:numId="47">
     <w:abstractNumId w:val="1"/>
   </w:num>
   <w:num w:numId="48">
+    <w:abstractNumId w:val="29"/>
+  </w:num>
+  <w:num w:numId="49">
+    <w:abstractNumId w:val="40"/>
+  </w:num>
+  <w:num w:numId="50">
+    <w:abstractNumId w:val="45"/>
+  </w:num>
+  <w:num w:numId="51">
     <w:abstractNumId w:val="28"/>
   </w:num>
-  <w:num w:numId="49">
-    <w:abstractNumId w:val="39"/>
-  </w:num>
-  <w:num w:numId="50">
-    <w:abstractNumId w:val="44"/>
-  </w:num>
-  <w:num w:numId="51">
-    <w:abstractNumId w:val="27"/>
-  </w:num>
   <w:num w:numId="52">
-    <w:abstractNumId w:val="17"/>
+    <w:abstractNumId w:val="18"/>
   </w:num>
   <w:num w:numId="53">
     <w:abstractNumId w:val="10"/>
   </w:num>
   <w:num w:numId="54">
-    <w:abstractNumId w:val="19"/>
+    <w:abstractNumId w:val="20"/>
+  </w:num>
+  <w:num w:numId="55">
+    <w:abstractNumId w:val="16"/>
   </w:num>
   <w:numIdMacAtCleanup w:val="47"/>
 </w:numbering>
@@ -51813,7 +52172,7 @@
 </file>
 
 <file path=customXml/itemProps2.xml><?xml version="1.0" encoding="utf-8"?>
-<ds:datastoreItem xmlns:ds="http://schemas.openxmlformats.org/officeDocument/2006/customXml" ds:itemID="{0C84A165-7BD2-4857-AC21-E0748A5453ED}">
+<ds:datastoreItem xmlns:ds="http://schemas.openxmlformats.org/officeDocument/2006/customXml" ds:itemID="{CAD83FDA-B0AB-42A8-B049-F4DA2F8E16B5}">
   <ds:schemaRefs>
     <ds:schemaRef ds:uri="http://schemas.openxmlformats.org/officeDocument/2006/bibliography"/>
   </ds:schemaRefs>

</xml_diff>